<commit_message>
Simple fields template support
</commit_message>
<xml_diff>
--- a/sources/TemplateEngine.Docx.Example/InputTemplate.docx
+++ b/sources/TemplateEngine.Docx.Example/InputTemplate.docx
@@ -2,6 +2,30 @@
 <file path=word/document.xml><?xml version="1.0" encoding="utf-8"?>
 <w:document xmlns:wpc="http://schemas.microsoft.com/office/word/2010/wordprocessingCanvas" xmlns:mc="http://schemas.openxmlformats.org/markup-compatibility/2006" xmlns:o="urn:schemas-microsoft-com:office:office" xmlns:r="http://schemas.openxmlformats.org/officeDocument/2006/relationships" xmlns:m="http://schemas.openxmlformats.org/officeDocument/2006/math" xmlns:v="urn:schemas-microsoft-com:vml" xmlns:wp14="http://schemas.microsoft.com/office/word/2010/wordprocessingDrawing" xmlns:wp="http://schemas.openxmlformats.org/drawingml/2006/wordprocessingDrawing" xmlns:w10="urn:schemas-microsoft-com:office:word" xmlns:w="http://schemas.openxmlformats.org/wordprocessingml/2006/main" xmlns:w14="http://schemas.microsoft.com/office/word/2010/wordml" xmlns:wpg="http://schemas.microsoft.com/office/word/2010/wordprocessingGroup" xmlns:wpi="http://schemas.microsoft.com/office/word/2010/wordprocessingInk" xmlns:wne="http://schemas.microsoft.com/office/word/2006/wordml" xmlns:wps="http://schemas.microsoft.com/office/word/2010/wordprocessingShape" mc:Ignorable="w14 wp14">
   <w:body>
+    <w:p>
+      <w:pPr>
+        <w:pStyle w:val="1"/>
+      </w:pPr>
+      <w:r>
+        <w:t xml:space="preserve">Team members list by </w:t>
+      </w:r>
+      <w:sdt>
+        <w:sdtPr>
+          <w:alias w:val="Report Date"/>
+          <w:tag w:val="ReportDate"/>
+          <w:id w:val="-667402615"/>
+          <w:placeholder>
+            <w:docPart w:val="DefaultPlaceholder_1082065158"/>
+          </w:placeholder>
+          <w:text/>
+        </w:sdtPr>
+        <w:sdtContent>
+          <w:r>
+            <w:t>01.01.2013</w:t>
+          </w:r>
+        </w:sdtContent>
+      </w:sdt>
+    </w:p>
     <w:sdt>
       <w:sdtPr>
         <w:rPr>
@@ -93,7 +117,7 @@
                 <w:sdtContent>
                   <w:p>
                     <w:r>
-                      <w:t>Name</w:t>
+                      <w:t>John</w:t>
                     </w:r>
                   </w:p>
                 </w:sdtContent>
@@ -125,7 +149,7 @@
                       <w:cnfStyle w:val="000000100000" w:firstRow="0" w:lastRow="0" w:firstColumn="0" w:lastColumn="0" w:oddVBand="0" w:evenVBand="0" w:oddHBand="1" w:evenHBand="0" w:firstRowFirstColumn="0" w:firstRowLastColumn="0" w:lastRowFirstColumn="0" w:lastRowLastColumn="0"/>
                     </w:pPr>
                     <w:r>
-                      <w:t>Role</w:t>
+                      <w:t>Tester</w:t>
                     </w:r>
                   </w:p>
                 </w:sdtContent>
@@ -142,8 +166,6 @@
                 <w:pPr>
                   <w:jc w:val="right"/>
                 </w:pPr>
-                <w:bookmarkStart w:id="0" w:name="_GoBack"/>
-                <w:bookmarkEnd w:id="0"/>
                 <w:r>
                   <w:t>Total</w:t>
                 </w:r>
@@ -157,10 +179,31 @@
                 <w:pPr>
                   <w:cnfStyle w:val="000000000000" w:firstRow="0" w:lastRow="0" w:firstColumn="0" w:lastColumn="0" w:oddVBand="0" w:evenVBand="0" w:oddHBand="0" w:evenHBand="0" w:firstRowFirstColumn="0" w:firstRowLastColumn="0" w:lastRowFirstColumn="0" w:lastRowLastColumn="0"/>
                 </w:pPr>
+                <w:sdt>
+                  <w:sdtPr>
+                    <w:alias w:val="Members count"/>
+                    <w:tag w:val="Count"/>
+                    <w:id w:val="-1211725622"/>
+                    <w:placeholder>
+                      <w:docPart w:val="DefaultPlaceholder_1082065158"/>
+                    </w:placeholder>
+                    <w:text/>
+                  </w:sdtPr>
+                  <w:sdtContent>
+                    <w:r>
+                      <w:t>1</w:t>
+                    </w:r>
+                  </w:sdtContent>
+                </w:sdt>
+                <w:r>
+                  <w:t xml:space="preserve"> members</w:t>
+                </w:r>
               </w:p>
             </w:tc>
           </w:tr>
         </w:tbl>
+        <w:bookmarkStart w:id="0" w:name="_GoBack" w:displacedByCustomXml="next"/>
+        <w:bookmarkEnd w:id="0" w:displacedByCustomXml="next"/>
       </w:sdtContent>
     </w:sdt>
     <w:p/>
@@ -1220,6 +1263,32 @@
         </w:p>
       </w:docPartBody>
     </w:docPart>
+    <w:docPart>
+      <w:docPartPr>
+        <w:name w:val="DefaultPlaceholder_1082065158"/>
+        <w:category>
+          <w:name w:val="Общие"/>
+          <w:gallery w:val="placeholder"/>
+        </w:category>
+        <w:types>
+          <w:type w:val="bbPlcHdr"/>
+        </w:types>
+        <w:behaviors>
+          <w:behavior w:val="content"/>
+        </w:behaviors>
+        <w:guid w:val="{9169B3D3-ED1D-403D-96A5-55A1CCAFFB74}"/>
+      </w:docPartPr>
+      <w:docPartBody>
+        <w:p>
+          <w:r>
+            <w:rPr>
+              <w:rStyle w:val="a3"/>
+            </w:rPr>
+            <w:t>Место для ввода текста.</w:t>
+          </w:r>
+        </w:p>
+      </w:docPartBody>
+    </w:docPart>
   </w:docParts>
 </w:glossaryDocument>
 </file>
@@ -1281,6 +1350,7 @@
     <w:rsid w:val="002C568B"/>
     <w:rsid w:val="00380BD2"/>
     <w:rsid w:val="003B4B57"/>
+    <w:rsid w:val="003F176D"/>
     <w:rsid w:val="0042086A"/>
     <w:rsid w:val="00466D4E"/>
     <w:rsid w:val="00486AC2"/>
@@ -1298,6 +1368,7 @@
     <w:rsid w:val="00A51A0D"/>
     <w:rsid w:val="00AB4912"/>
     <w:rsid w:val="00B831F1"/>
+    <w:rsid w:val="00C16A53"/>
     <w:rsid w:val="00CD17AF"/>
     <w:rsid w:val="00DC25E8"/>
     <w:rsid w:val="00E615CC"/>
@@ -1518,7 +1589,7 @@
     <w:basedOn w:val="a0"/>
     <w:uiPriority w:val="99"/>
     <w:semiHidden/>
-    <w:rsid w:val="007C3044"/>
+    <w:rsid w:val="00C16A53"/>
     <w:rPr>
       <w:color w:val="808080"/>
     </w:rPr>
@@ -2123,12 +2194,9 @@
 </file>
 
 <file path=customXml/item1.xml><?xml version="1.0" encoding="utf-8"?>
-<?mso-contentType ?>
-<FormTemplates xmlns="http://schemas.microsoft.com/sharepoint/v3/contenttype/forms">
-  <Display>DocumentLibraryForm</Display>
-  <Edit>DocumentLibraryForm</Edit>
-  <New>DocumentLibraryForm</New>
-</FormTemplates>
+<p:properties xmlns:p="http://schemas.microsoft.com/office/2006/metadata/properties" xmlns:xsi="http://www.w3.org/2001/XMLSchema-instance">
+  <documentManagement/>
+</p:properties>
 </file>
 
 <file path=customXml/item2.xml><?xml version="1.0" encoding="utf-8"?>
@@ -2181,15 +2249,18 @@
 </file>
 
 <file path=customXml/item3.xml><?xml version="1.0" encoding="utf-8"?>
-<p:properties xmlns:p="http://schemas.microsoft.com/office/2006/metadata/properties" xmlns:xsi="http://www.w3.org/2001/XMLSchema-instance">
-  <documentManagement/>
-</p:properties>
+<?mso-contentType ?>
+<FormTemplates xmlns="http://schemas.microsoft.com/sharepoint/v3/contenttype/forms">
+  <Display>DocumentLibraryForm</Display>
+  <Edit>DocumentLibraryForm</Edit>
+  <New>DocumentLibraryForm</New>
+</FormTemplates>
 </file>
 
 <file path=customXml/itemProps1.xml><?xml version="1.0" encoding="utf-8"?>
-<ds:datastoreItem xmlns:ds="http://schemas.openxmlformats.org/officeDocument/2006/customXml" ds:itemID="{2A1BFD78-C9C0-4F9B-AD5D-FA8F22F6F997}">
+<ds:datastoreItem xmlns:ds="http://schemas.openxmlformats.org/officeDocument/2006/customXml" ds:itemID="{47907711-B36D-4256-819A-FC3B0DA0CE2C}">
   <ds:schemaRefs>
-    <ds:schemaRef ds:uri="http://schemas.microsoft.com/sharepoint/v3/contenttype/forms"/>
+    <ds:schemaRef ds:uri="http://schemas.microsoft.com/office/2006/metadata/properties"/>
   </ds:schemaRefs>
 </ds:datastoreItem>
 </file>
@@ -2210,9 +2281,9 @@
 </file>
 
 <file path=customXml/itemProps3.xml><?xml version="1.0" encoding="utf-8"?>
-<ds:datastoreItem xmlns:ds="http://schemas.openxmlformats.org/officeDocument/2006/customXml" ds:itemID="{47907711-B36D-4256-819A-FC3B0DA0CE2C}">
+<ds:datastoreItem xmlns:ds="http://schemas.openxmlformats.org/officeDocument/2006/customXml" ds:itemID="{2A1BFD78-C9C0-4F9B-AD5D-FA8F22F6F997}">
   <ds:schemaRefs>
-    <ds:schemaRef ds:uri="http://schemas.microsoft.com/office/2006/metadata/properties"/>
+    <ds:schemaRef ds:uri="http://schemas.microsoft.com/sharepoint/v3/contenttype/forms"/>
   </ds:schemaRefs>
 </ds:datastoreItem>
 </file>
</xml_diff>

<commit_message>
Tests for several items in main content; new example with lists and nesting.
</commit_message>
<xml_diff>
--- a/sources/TemplateEngine.Docx.Example/InputTemplate.docx
+++ b/sources/TemplateEngine.Docx.Example/InputTemplate.docx
@@ -2,45 +2,157 @@
 <file path=word/document.xml><?xml version="1.0" encoding="utf-8"?>
 <w:document xmlns:wpc="http://schemas.microsoft.com/office/word/2010/wordprocessingCanvas" xmlns:mc="http://schemas.openxmlformats.org/markup-compatibility/2006" xmlns:o="urn:schemas-microsoft-com:office:office" xmlns:r="http://schemas.openxmlformats.org/officeDocument/2006/relationships" xmlns:m="http://schemas.openxmlformats.org/officeDocument/2006/math" xmlns:v="urn:schemas-microsoft-com:vml" xmlns:wp14="http://schemas.microsoft.com/office/word/2010/wordprocessingDrawing" xmlns:wp="http://schemas.openxmlformats.org/drawingml/2006/wordprocessingDrawing" xmlns:w10="urn:schemas-microsoft-com:office:word" xmlns:w="http://schemas.openxmlformats.org/wordprocessingml/2006/main" xmlns:w14="http://schemas.microsoft.com/office/word/2010/wordml" xmlns:w15="http://schemas.microsoft.com/office/word/2012/wordml" xmlns:wpg="http://schemas.microsoft.com/office/word/2010/wordprocessingGroup" xmlns:wpi="http://schemas.microsoft.com/office/word/2010/wordprocessingInk" xmlns:wne="http://schemas.microsoft.com/office/word/2006/wordml" xmlns:wps="http://schemas.microsoft.com/office/word/2010/wordprocessingShape" mc:Ignorable="w14 w15 wp14">
   <w:body>
-    <w:tbl>
-      <w:tblPr>
-        <w:tblStyle w:val="a6"/>
-        <w:tblW w:w="0" w:type="auto"/>
-        <w:tblLook w:val="04A0" w:firstRow="1" w:lastRow="0" w:firstColumn="1" w:lastColumn="0" w:noHBand="0" w:noVBand="1"/>
-      </w:tblPr>
-      <w:tblGrid>
-        <w:gridCol w:w="3119"/>
-        <w:gridCol w:w="6226"/>
-      </w:tblGrid>
+    <w:p>
+      <w:pPr>
+        <w:pStyle w:val="1"/>
+        <w:rPr>
+          <w:lang w:val="en-US"/>
+        </w:rPr>
+      </w:pPr>
+      <w:r>
+        <w:rPr>
+          <w:lang w:val="en-US"/>
+        </w:rPr>
+        <w:t xml:space="preserve">Team members report by </w:t>
+      </w:r>
       <w:sdt>
         <w:sdtPr>
           <w:rPr>
-            <w:b/>
-            <w:bCs/>
             <w:lang w:val="en-US"/>
           </w:rPr>
-          <w:alias w:val="Products"/>
-          <w:tag w:val="Products"/>
-          <w:id w:val="-881323689"/>
+          <w:alias w:val="Report date"/>
+          <w:tag w:val="Report date"/>
+          <w:id w:val="981962784"/>
           <w:placeholder>
             <w:docPart w:val="DefaultPlaceholder_1081868574"/>
           </w:placeholder>
         </w:sdtPr>
         <w:sdtEndPr/>
         <w:sdtContent>
+          <w:r>
+            <w:rPr>
+              <w:lang w:val="en-US"/>
+            </w:rPr>
+            <w:t>09.06.2013</w:t>
+          </w:r>
+        </w:sdtContent>
+      </w:sdt>
+    </w:p>
+    <w:p>
+      <w:pPr>
+        <w:rPr>
+          <w:lang w:val="en-US"/>
+        </w:rPr>
+      </w:pPr>
+    </w:p>
+    <w:p>
+      <w:pPr>
+        <w:pStyle w:val="2"/>
+        <w:rPr>
+          <w:lang w:val="en-US"/>
+        </w:rPr>
+      </w:pPr>
+      <w:r>
+        <w:rPr>
+          <w:lang w:val="en-US"/>
+        </w:rPr>
+        <w:t>Table view</w:t>
+      </w:r>
+    </w:p>
+    <w:p>
+      <w:pPr>
+        <w:rPr>
+          <w:lang w:val="en-US"/>
+        </w:rPr>
+      </w:pPr>
+    </w:p>
+    <w:sdt>
+      <w:sdtPr>
+        <w:rPr>
+          <w:b w:val="0"/>
+          <w:bCs w:val="0"/>
+          <w:color w:val="auto"/>
+          <w:lang w:val="en-US"/>
+        </w:rPr>
+        <w:alias w:val="Team Members Table"/>
+        <w:tag w:val="Team Members Table"/>
+        <w:id w:val="-1702077049"/>
+        <w:placeholder>
+          <w:docPart w:val="DefaultPlaceholder_1081868574"/>
+        </w:placeholder>
+      </w:sdtPr>
+      <w:sdtEndPr/>
+      <w:sdtContent>
+        <w:tbl>
+          <w:tblPr>
+            <w:tblStyle w:val="-450"/>
+            <w:tblW w:w="0" w:type="auto"/>
+            <w:tblLook w:val="04A0" w:firstRow="1" w:lastRow="0" w:firstColumn="1" w:lastColumn="0" w:noHBand="0" w:noVBand="1"/>
+          </w:tblPr>
+          <w:tblGrid>
+            <w:gridCol w:w="4672"/>
+            <w:gridCol w:w="4673"/>
+          </w:tblGrid>
           <w:tr>
+            <w:trPr>
+              <w:cnfStyle w:val="100000000000" w:firstRow="1" w:lastRow="0" w:firstColumn="0" w:lastColumn="0" w:oddVBand="0" w:evenVBand="0" w:oddHBand="0" w:evenHBand="0" w:firstRowFirstColumn="0" w:firstRowLastColumn="0" w:lastRowFirstColumn="0" w:lastRowLastColumn="0"/>
+            </w:trPr>
             <w:tc>
               <w:tcPr>
-                <w:tcW w:w="3119" w:type="dxa"/>
+                <w:cnfStyle w:val="001000000000" w:firstRow="0" w:lastRow="0" w:firstColumn="1" w:lastColumn="0" w:oddVBand="0" w:evenVBand="0" w:oddHBand="0" w:evenHBand="0" w:firstRowFirstColumn="0" w:firstRowLastColumn="0" w:lastRowFirstColumn="0" w:lastRowLastColumn="0"/>
+                <w:tcW w:w="4672" w:type="dxa"/>
+              </w:tcPr>
+              <w:p>
+                <w:pPr>
+                  <w:rPr>
+                    <w:lang w:val="en-US"/>
+                  </w:rPr>
+                </w:pPr>
+                <w:r>
+                  <w:rPr>
+                    <w:lang w:val="en-US"/>
+                  </w:rPr>
+                  <w:t>Name</w:t>
+                </w:r>
+              </w:p>
+            </w:tc>
+            <w:tc>
+              <w:tcPr>
+                <w:tcW w:w="4673" w:type="dxa"/>
+              </w:tcPr>
+              <w:p>
+                <w:pPr>
+                  <w:cnfStyle w:val="100000000000" w:firstRow="1" w:lastRow="0" w:firstColumn="0" w:lastColumn="0" w:oddVBand="0" w:evenVBand="0" w:oddHBand="0" w:evenHBand="0" w:firstRowFirstColumn="0" w:firstRowLastColumn="0" w:lastRowFirstColumn="0" w:lastRowLastColumn="0"/>
+                  <w:rPr>
+                    <w:lang w:val="en-US"/>
+                  </w:rPr>
+                </w:pPr>
+                <w:r>
+                  <w:rPr>
+                    <w:lang w:val="en-US"/>
+                  </w:rPr>
+                  <w:t>Role</w:t>
+                </w:r>
+              </w:p>
+            </w:tc>
+          </w:tr>
+          <w:tr>
+            <w:trPr>
+              <w:cnfStyle w:val="000000100000" w:firstRow="0" w:lastRow="0" w:firstColumn="0" w:lastColumn="0" w:oddVBand="0" w:evenVBand="0" w:oddHBand="1" w:evenHBand="0" w:firstRowFirstColumn="0" w:firstRowLastColumn="0" w:lastRowFirstColumn="0" w:lastRowLastColumn="0"/>
+            </w:trPr>
+            <w:tc>
+              <w:tcPr>
+                <w:cnfStyle w:val="001000000000" w:firstRow="0" w:lastRow="0" w:firstColumn="1" w:lastColumn="0" w:oddVBand="0" w:evenVBand="0" w:oddHBand="0" w:evenHBand="0" w:firstRowFirstColumn="0" w:firstRowLastColumn="0" w:lastRowFirstColumn="0" w:lastRowLastColumn="0"/>
+                <w:tcW w:w="4672" w:type="dxa"/>
               </w:tcPr>
               <w:sdt>
                 <w:sdtPr>
                   <w:rPr>
                     <w:lang w:val="en-US"/>
                   </w:rPr>
-                  <w:alias w:val="Category"/>
-                  <w:tag w:val="Category"/>
-                  <w:id w:val="-728849408"/>
+                  <w:alias w:val="Name"/>
+                  <w:tag w:val="Name"/>
+                  <w:id w:val="1613399180"/>
                   <w:placeholder>
                     <w:docPart w:val="DefaultPlaceholder_1081868574"/>
                   </w:placeholder>
@@ -50,7 +162,6 @@
                   <w:p>
                     <w:pPr>
                       <w:rPr>
-                        <w:b/>
                         <w:lang w:val="en-US"/>
                       </w:rPr>
                     </w:pPr>
@@ -58,7 +169,7 @@
                       <w:rPr>
                         <w:lang w:val="en-US"/>
                       </w:rPr>
-                      <w:t>Category</w:t>
+                      <w:t>John</w:t>
                     </w:r>
                   </w:p>
                 </w:sdtContent>
@@ -66,16 +177,501 @@
             </w:tc>
             <w:tc>
               <w:tcPr>
-                <w:tcW w:w="6226" w:type="dxa"/>
+                <w:tcW w:w="4673" w:type="dxa"/>
               </w:tcPr>
               <w:sdt>
                 <w:sdtPr>
                   <w:rPr>
                     <w:lang w:val="en-US"/>
                   </w:rPr>
-                  <w:alias w:val="Items"/>
-                  <w:tag w:val="Items"/>
-                  <w:id w:val="760335368"/>
+                  <w:alias w:val="Role"/>
+                  <w:tag w:val="Role"/>
+                  <w:id w:val="-1887095983"/>
+                  <w:placeholder>
+                    <w:docPart w:val="DefaultPlaceholder_1081868574"/>
+                  </w:placeholder>
+                </w:sdtPr>
+                <w:sdtEndPr/>
+                <w:sdtContent>
+                  <w:p>
+                    <w:pPr>
+                      <w:cnfStyle w:val="000000100000" w:firstRow="0" w:lastRow="0" w:firstColumn="0" w:lastColumn="0" w:oddVBand="0" w:evenVBand="0" w:oddHBand="1" w:evenHBand="0" w:firstRowFirstColumn="0" w:firstRowLastColumn="0" w:lastRowFirstColumn="0" w:lastRowLastColumn="0"/>
+                      <w:rPr>
+                        <w:lang w:val="en-US"/>
+                      </w:rPr>
+                    </w:pPr>
+                    <w:r>
+                      <w:rPr>
+                        <w:lang w:val="en-US"/>
+                      </w:rPr>
+                      <w:t>Tester</w:t>
+                    </w:r>
+                  </w:p>
+                </w:sdtContent>
+              </w:sdt>
+            </w:tc>
+          </w:tr>
+          <w:tr>
+            <w:tc>
+              <w:tcPr>
+                <w:cnfStyle w:val="001000000000" w:firstRow="0" w:lastRow="0" w:firstColumn="1" w:lastColumn="0" w:oddVBand="0" w:evenVBand="0" w:oddHBand="0" w:evenHBand="0" w:firstRowFirstColumn="0" w:firstRowLastColumn="0" w:lastRowFirstColumn="0" w:lastRowLastColumn="0"/>
+                <w:tcW w:w="4672" w:type="dxa"/>
+              </w:tcPr>
+              <w:p>
+                <w:pPr>
+                  <w:jc w:val="right"/>
+                  <w:rPr>
+                    <w:lang w:val="en-US"/>
+                  </w:rPr>
+                </w:pPr>
+                <w:r>
+                  <w:rPr>
+                    <w:lang w:val="en-US"/>
+                  </w:rPr>
+                  <w:t>Total</w:t>
+                </w:r>
+              </w:p>
+            </w:tc>
+            <w:tc>
+              <w:tcPr>
+                <w:tcW w:w="4673" w:type="dxa"/>
+              </w:tcPr>
+              <w:p>
+                <w:pPr>
+                  <w:cnfStyle w:val="000000000000" w:firstRow="0" w:lastRow="0" w:firstColumn="0" w:lastColumn="0" w:oddVBand="0" w:evenVBand="0" w:oddHBand="0" w:evenHBand="0" w:firstRowFirstColumn="0" w:firstRowLastColumn="0" w:lastRowFirstColumn="0" w:lastRowLastColumn="0"/>
+                  <w:rPr>
+                    <w:lang w:val="en-US"/>
+                  </w:rPr>
+                </w:pPr>
+                <w:sdt>
+                  <w:sdtPr>
+                    <w:rPr>
+                      <w:lang w:val="en-US"/>
+                    </w:rPr>
+                    <w:alias w:val="Count"/>
+                    <w:tag w:val="Count"/>
+                    <w:id w:val="63304762"/>
+                    <w:placeholder>
+                      <w:docPart w:val="DefaultPlaceholder_1081868574"/>
+                    </w:placeholder>
+                  </w:sdtPr>
+                  <w:sdtEndPr/>
+                  <w:sdtContent>
+                    <w:r>
+                      <w:rPr>
+                        <w:lang w:val="en-US"/>
+                      </w:rPr>
+                      <w:t>1</w:t>
+                    </w:r>
+                  </w:sdtContent>
+                </w:sdt>
+                <w:r>
+                  <w:rPr>
+                    <w:lang w:val="en-US"/>
+                  </w:rPr>
+                  <w:t xml:space="preserve"> members</w:t>
+                </w:r>
+              </w:p>
+            </w:tc>
+          </w:tr>
+        </w:tbl>
+      </w:sdtContent>
+    </w:sdt>
+    <w:p/>
+    <w:p>
+      <w:pPr>
+        <w:pStyle w:val="2"/>
+        <w:rPr>
+          <w:lang w:val="en-US"/>
+        </w:rPr>
+      </w:pPr>
+      <w:r>
+        <w:rPr>
+          <w:lang w:val="en-US"/>
+        </w:rPr>
+        <w:t>List view</w:t>
+      </w:r>
+    </w:p>
+    <w:sdt>
+      <w:sdtPr>
+        <w:rPr>
+          <w:lang w:val="en-US"/>
+        </w:rPr>
+        <w:alias w:val="Team Members List"/>
+        <w:tag w:val="Team Members List"/>
+        <w:id w:val="1724255768"/>
+        <w:placeholder>
+          <w:docPart w:val="DefaultPlaceholder_1081868574"/>
+        </w:placeholder>
+      </w:sdtPr>
+      <w:sdtEndPr/>
+      <w:sdtContent>
+        <w:p>
+          <w:pPr>
+            <w:pStyle w:val="a4"/>
+            <w:numPr>
+              <w:ilvl w:val="0"/>
+              <w:numId w:val="3"/>
+            </w:numPr>
+            <w:rPr>
+              <w:lang w:val="en-US"/>
+            </w:rPr>
+          </w:pPr>
+          <w:sdt>
+            <w:sdtPr>
+              <w:rPr>
+                <w:lang w:val="en-US"/>
+              </w:rPr>
+              <w:alias w:val="Name"/>
+              <w:tag w:val="Name"/>
+              <w:id w:val="677697406"/>
+              <w:placeholder>
+                <w:docPart w:val="DefaultPlaceholder_1081868574"/>
+              </w:placeholder>
+            </w:sdtPr>
+            <w:sdtEndPr/>
+            <w:sdtContent>
+              <w:r>
+                <w:rPr>
+                  <w:lang w:val="en-US"/>
+                </w:rPr>
+                <w:t>John</w:t>
+              </w:r>
+            </w:sdtContent>
+          </w:sdt>
+          <w:r>
+            <w:rPr>
+              <w:lang w:val="en-US"/>
+            </w:rPr>
+            <w:t xml:space="preserve">, </w:t>
+          </w:r>
+          <w:sdt>
+            <w:sdtPr>
+              <w:rPr>
+                <w:lang w:val="en-US"/>
+              </w:rPr>
+              <w:alias w:val="Role"/>
+              <w:tag w:val="Role"/>
+              <w:id w:val="2096367089"/>
+              <w:placeholder>
+                <w:docPart w:val="DefaultPlaceholder_1081868574"/>
+              </w:placeholder>
+            </w:sdtPr>
+            <w:sdtEndPr/>
+            <w:sdtContent>
+              <w:r>
+                <w:rPr>
+                  <w:lang w:val="en-US"/>
+                </w:rPr>
+                <w:t>Tester</w:t>
+              </w:r>
+            </w:sdtContent>
+          </w:sdt>
+        </w:p>
+      </w:sdtContent>
+    </w:sdt>
+    <w:p>
+      <w:pPr>
+        <w:rPr>
+          <w:lang w:val="en-US"/>
+        </w:rPr>
+      </w:pPr>
+    </w:p>
+    <w:p>
+      <w:pPr>
+        <w:pStyle w:val="2"/>
+        <w:rPr>
+          <w:lang w:val="en-US"/>
+        </w:rPr>
+      </w:pPr>
+      <w:r>
+        <w:rPr>
+          <w:lang w:val="en-US"/>
+        </w:rPr>
+        <w:t>Nested list view</w:t>
+      </w:r>
+    </w:p>
+    <w:sdt>
+      <w:sdtPr>
+        <w:rPr>
+          <w:lang w:val="en-US"/>
+        </w:rPr>
+        <w:alias w:val="Team Members Nested List"/>
+        <w:tag w:val="Team Members Nested List"/>
+        <w:id w:val="463392224"/>
+        <w:placeholder>
+          <w:docPart w:val="DefaultPlaceholder_1081868574"/>
+        </w:placeholder>
+      </w:sdtPr>
+      <w:sdtEndPr/>
+      <w:sdtContent>
+        <w:sdt>
+          <w:sdtPr>
+            <w:rPr>
+              <w:lang w:val="en-US"/>
+            </w:rPr>
+            <w:alias w:val="Role"/>
+            <w:tag w:val="Role"/>
+            <w:id w:val="1735811353"/>
+            <w:placeholder>
+              <w:docPart w:val="DefaultPlaceholder_1081868574"/>
+            </w:placeholder>
+          </w:sdtPr>
+          <w:sdtEndPr/>
+          <w:sdtContent>
+            <w:p>
+              <w:pPr>
+                <w:pStyle w:val="a4"/>
+                <w:numPr>
+                  <w:ilvl w:val="0"/>
+                  <w:numId w:val="4"/>
+                </w:numPr>
+                <w:rPr>
+                  <w:lang w:val="en-US"/>
+                </w:rPr>
+              </w:pPr>
+              <w:r>
+                <w:rPr>
+                  <w:lang w:val="en-US"/>
+                </w:rPr>
+                <w:t>Tester</w:t>
+              </w:r>
+            </w:p>
+          </w:sdtContent>
+        </w:sdt>
+        <w:sdt>
+          <w:sdtPr>
+            <w:rPr>
+              <w:lang w:val="en-US"/>
+            </w:rPr>
+            <w:alias w:val="Name"/>
+            <w:tag w:val="Name"/>
+            <w:id w:val="1499471075"/>
+            <w:placeholder>
+              <w:docPart w:val="DefaultPlaceholder_1081868574"/>
+            </w:placeholder>
+          </w:sdtPr>
+          <w:sdtEndPr/>
+          <w:sdtContent>
+            <w:p>
+              <w:pPr>
+                <w:pStyle w:val="a4"/>
+                <w:numPr>
+                  <w:ilvl w:val="1"/>
+                  <w:numId w:val="4"/>
+                </w:numPr>
+                <w:rPr>
+                  <w:lang w:val="en-US"/>
+                </w:rPr>
+              </w:pPr>
+              <w:r>
+                <w:rPr>
+                  <w:lang w:val="en-US"/>
+                </w:rPr>
+                <w:t>John</w:t>
+              </w:r>
+            </w:p>
+          </w:sdtContent>
+        </w:sdt>
+      </w:sdtContent>
+    </w:sdt>
+    <w:p>
+      <w:pPr>
+        <w:rPr>
+          <w:lang w:val="en-US"/>
+        </w:rPr>
+      </w:pPr>
+    </w:p>
+    <w:p>
+      <w:pPr>
+        <w:pStyle w:val="2"/>
+        <w:rPr>
+          <w:lang w:val="en-US"/>
+        </w:rPr>
+      </w:pPr>
+      <w:r>
+        <w:rPr>
+          <w:lang w:val="en-US"/>
+        </w:rPr>
+        <w:t>List inside table</w:t>
+      </w:r>
+    </w:p>
+    <w:sdt>
+      <w:sdtPr>
+        <w:rPr>
+          <w:b w:val="0"/>
+          <w:bCs w:val="0"/>
+          <w:color w:val="auto"/>
+          <w:lang w:val="en-US"/>
+        </w:rPr>
+        <w:alias w:val="Projects Table"/>
+        <w:tag w:val="Projects Table"/>
+        <w:id w:val="1288161810"/>
+        <w:placeholder>
+          <w:docPart w:val="DefaultPlaceholder_1081868574"/>
+        </w:placeholder>
+      </w:sdtPr>
+      <w:sdtEndPr/>
+      <w:sdtContent>
+        <w:tbl>
+          <w:tblPr>
+            <w:tblStyle w:val="-450"/>
+            <w:tblW w:w="0" w:type="auto"/>
+            <w:tblLook w:val="04A0" w:firstRow="1" w:lastRow="0" w:firstColumn="1" w:lastColumn="0" w:noHBand="0" w:noVBand="1"/>
+          </w:tblPr>
+          <w:tblGrid>
+            <w:gridCol w:w="3115"/>
+            <w:gridCol w:w="3115"/>
+            <w:gridCol w:w="3115"/>
+          </w:tblGrid>
+          <w:tr>
+            <w:trPr>
+              <w:cnfStyle w:val="100000000000" w:firstRow="1" w:lastRow="0" w:firstColumn="0" w:lastColumn="0" w:oddVBand="0" w:evenVBand="0" w:oddHBand="0" w:evenHBand="0" w:firstRowFirstColumn="0" w:firstRowLastColumn="0" w:lastRowFirstColumn="0" w:lastRowLastColumn="0"/>
+            </w:trPr>
+            <w:tc>
+              <w:tcPr>
+                <w:cnfStyle w:val="001000000000" w:firstRow="0" w:lastRow="0" w:firstColumn="1" w:lastColumn="0" w:oddVBand="0" w:evenVBand="0" w:oddHBand="0" w:evenHBand="0" w:firstRowFirstColumn="0" w:firstRowLastColumn="0" w:lastRowFirstColumn="0" w:lastRowLastColumn="0"/>
+                <w:tcW w:w="3115" w:type="dxa"/>
+              </w:tcPr>
+              <w:p>
+                <w:pPr>
+                  <w:rPr>
+                    <w:lang w:val="en-US"/>
+                  </w:rPr>
+                </w:pPr>
+                <w:r>
+                  <w:rPr>
+                    <w:lang w:val="en-US"/>
+                  </w:rPr>
+                  <w:t>Name</w:t>
+                </w:r>
+              </w:p>
+            </w:tc>
+            <w:tc>
+              <w:tcPr>
+                <w:tcW w:w="3115" w:type="dxa"/>
+              </w:tcPr>
+              <w:p>
+                <w:pPr>
+                  <w:cnfStyle w:val="100000000000" w:firstRow="1" w:lastRow="0" w:firstColumn="0" w:lastColumn="0" w:oddVBand="0" w:evenVBand="0" w:oddHBand="0" w:evenHBand="0" w:firstRowFirstColumn="0" w:firstRowLastColumn="0" w:lastRowFirstColumn="0" w:lastRowLastColumn="0"/>
+                  <w:rPr>
+                    <w:lang w:val="en-US"/>
+                  </w:rPr>
+                </w:pPr>
+                <w:r>
+                  <w:rPr>
+                    <w:lang w:val="en-US"/>
+                  </w:rPr>
+                  <w:t>Role</w:t>
+                </w:r>
+              </w:p>
+            </w:tc>
+            <w:tc>
+              <w:tcPr>
+                <w:tcW w:w="3115" w:type="dxa"/>
+              </w:tcPr>
+              <w:p>
+                <w:pPr>
+                  <w:cnfStyle w:val="100000000000" w:firstRow="1" w:lastRow="0" w:firstColumn="0" w:lastColumn="0" w:oddVBand="0" w:evenVBand="0" w:oddHBand="0" w:evenHBand="0" w:firstRowFirstColumn="0" w:firstRowLastColumn="0" w:lastRowFirstColumn="0" w:lastRowLastColumn="0"/>
+                  <w:rPr>
+                    <w:lang w:val="en-US"/>
+                  </w:rPr>
+                </w:pPr>
+                <w:r>
+                  <w:rPr>
+                    <w:lang w:val="en-US"/>
+                  </w:rPr>
+                  <w:t>Projects</w:t>
+                </w:r>
+              </w:p>
+            </w:tc>
+          </w:tr>
+          <w:tr>
+            <w:trPr>
+              <w:cnfStyle w:val="000000100000" w:firstRow="0" w:lastRow="0" w:firstColumn="0" w:lastColumn="0" w:oddVBand="0" w:evenVBand="0" w:oddHBand="1" w:evenHBand="0" w:firstRowFirstColumn="0" w:firstRowLastColumn="0" w:lastRowFirstColumn="0" w:lastRowLastColumn="0"/>
+            </w:trPr>
+            <w:tc>
+              <w:tcPr>
+                <w:cnfStyle w:val="001000000000" w:firstRow="0" w:lastRow="0" w:firstColumn="1" w:lastColumn="0" w:oddVBand="0" w:evenVBand="0" w:oddHBand="0" w:evenHBand="0" w:firstRowFirstColumn="0" w:firstRowLastColumn="0" w:lastRowFirstColumn="0" w:lastRowLastColumn="0"/>
+                <w:tcW w:w="3115" w:type="dxa"/>
+              </w:tcPr>
+              <w:sdt>
+                <w:sdtPr>
+                  <w:rPr>
+                    <w:lang w:val="en-US"/>
+                  </w:rPr>
+                  <w:alias w:val="Name"/>
+                  <w:tag w:val="Name"/>
+                  <w:id w:val="-2144724967"/>
+                  <w:placeholder>
+                    <w:docPart w:val="DefaultPlaceholder_1081868574"/>
+                  </w:placeholder>
+                </w:sdtPr>
+                <w:sdtEndPr/>
+                <w:sdtContent>
+                  <w:p>
+                    <w:pPr>
+                      <w:rPr>
+                        <w:lang w:val="en-US"/>
+                      </w:rPr>
+                    </w:pPr>
+                    <w:r>
+                      <w:rPr>
+                        <w:lang w:val="en-US"/>
+                      </w:rPr>
+                      <w:t>John</w:t>
+                    </w:r>
+                  </w:p>
+                </w:sdtContent>
+              </w:sdt>
+            </w:tc>
+            <w:tc>
+              <w:tcPr>
+                <w:tcW w:w="3115" w:type="dxa"/>
+              </w:tcPr>
+              <w:sdt>
+                <w:sdtPr>
+                  <w:rPr>
+                    <w:lang w:val="en-US"/>
+                  </w:rPr>
+                  <w:alias w:val="Role"/>
+                  <w:tag w:val="Role"/>
+                  <w:id w:val="-832840258"/>
+                  <w:placeholder>
+                    <w:docPart w:val="DefaultPlaceholder_1081868574"/>
+                  </w:placeholder>
+                </w:sdtPr>
+                <w:sdtEndPr/>
+                <w:sdtContent>
+                  <w:p>
+                    <w:pPr>
+                      <w:cnfStyle w:val="000000100000" w:firstRow="0" w:lastRow="0" w:firstColumn="0" w:lastColumn="0" w:oddVBand="0" w:evenVBand="0" w:oddHBand="1" w:evenHBand="0" w:firstRowFirstColumn="0" w:firstRowLastColumn="0" w:lastRowFirstColumn="0" w:lastRowLastColumn="0"/>
+                      <w:rPr>
+                        <w:lang w:val="en-US"/>
+                      </w:rPr>
+                    </w:pPr>
+                    <w:r>
+                      <w:rPr>
+                        <w:lang w:val="en-US"/>
+                      </w:rPr>
+                      <w:t>Tester</w:t>
+                    </w:r>
+                  </w:p>
+                </w:sdtContent>
+              </w:sdt>
+            </w:tc>
+            <w:tc>
+              <w:tcPr>
+                <w:tcW w:w="3115" w:type="dxa"/>
+              </w:tcPr>
+              <w:sdt>
+                <w:sdtPr>
+                  <w:rPr>
+                    <w:lang w:val="en-US"/>
+                  </w:rPr>
+                  <w:alias w:val="Projects"/>
+                  <w:tag w:val="Projects"/>
+                  <w:id w:val="979732368"/>
                   <w:placeholder>
                     <w:docPart w:val="DefaultPlaceholder_1081868574"/>
                   </w:placeholder>
@@ -87,9 +683,9 @@
                       <w:rPr>
                         <w:lang w:val="en-US"/>
                       </w:rPr>
-                      <w:alias w:val="Item"/>
-                      <w:tag w:val="Item"/>
-                      <w:id w:val="-404140196"/>
+                      <w:alias w:val="Project"/>
+                      <w:tag w:val="Project"/>
+                      <w:id w:val="-282041052"/>
                       <w:placeholder>
                         <w:docPart w:val="DefaultPlaceholder_1081868574"/>
                       </w:placeholder>
@@ -98,13 +694,201 @@
                     <w:sdtContent>
                       <w:p>
                         <w:pPr>
-                          <w:pStyle w:val="a5"/>
+                          <w:pStyle w:val="a4"/>
                           <w:numPr>
                             <w:ilvl w:val="0"/>
-                            <w:numId w:val="1"/>
+                            <w:numId w:val="5"/>
                           </w:numPr>
+                          <w:cnfStyle w:val="000000100000" w:firstRow="0" w:lastRow="0" w:firstColumn="0" w:lastColumn="0" w:oddVBand="0" w:evenVBand="0" w:oddHBand="1" w:evenHBand="0" w:firstRowFirstColumn="0" w:firstRowLastColumn="0" w:lastRowFirstColumn="0" w:lastRowLastColumn="0"/>
                           <w:rPr>
-                            <w:b/>
+                            <w:lang w:val="en-US"/>
+                          </w:rPr>
+                        </w:pPr>
+                        <w:proofErr w:type="spellStart"/>
+                        <w:r>
+                          <w:rPr>
+                            <w:lang w:val="en-US"/>
+                          </w:rPr>
+                          <w:t>Proj</w:t>
+                        </w:r>
+                        <w:proofErr w:type="spellEnd"/>
+                      </w:p>
+                    </w:sdtContent>
+                  </w:sdt>
+                </w:sdtContent>
+              </w:sdt>
+            </w:tc>
+          </w:tr>
+        </w:tbl>
+      </w:sdtContent>
+    </w:sdt>
+    <w:p>
+      <w:pPr>
+        <w:rPr>
+          <w:lang w:val="en-US"/>
+        </w:rPr>
+      </w:pPr>
+    </w:p>
+    <w:p>
+      <w:pPr>
+        <w:pStyle w:val="2"/>
+        <w:rPr>
+          <w:lang w:val="en-US"/>
+        </w:rPr>
+      </w:pPr>
+      <w:r>
+        <w:rPr>
+          <w:lang w:val="en-US"/>
+        </w:rPr>
+        <w:t>Table inside list</w:t>
+      </w:r>
+    </w:p>
+    <w:sdt>
+      <w:sdtPr>
+        <w:rPr>
+          <w:lang w:val="en-US"/>
+        </w:rPr>
+        <w:alias w:val="Projects List"/>
+        <w:tag w:val="Projects List"/>
+        <w:id w:val="224646037"/>
+        <w:placeholder>
+          <w:docPart w:val="DefaultPlaceholder_1081868574"/>
+        </w:placeholder>
+      </w:sdtPr>
+      <w:sdtContent>
+        <w:sdt>
+          <w:sdtPr>
+            <w:rPr>
+              <w:lang w:val="en-US"/>
+            </w:rPr>
+            <w:alias w:val="Project"/>
+            <w:tag w:val="Project"/>
+            <w:id w:val="461778022"/>
+            <w:placeholder>
+              <w:docPart w:val="DefaultPlaceholder_1081868574"/>
+            </w:placeholder>
+          </w:sdtPr>
+          <w:sdtContent>
+            <w:p>
+              <w:pPr>
+                <w:pStyle w:val="a4"/>
+                <w:numPr>
+                  <w:ilvl w:val="0"/>
+                  <w:numId w:val="6"/>
+                </w:numPr>
+                <w:rPr>
+                  <w:lang w:val="en-US"/>
+                </w:rPr>
+              </w:pPr>
+              <w:proofErr w:type="spellStart"/>
+              <w:r>
+                <w:rPr>
+                  <w:lang w:val="en-US"/>
+                </w:rPr>
+                <w:t>Proj</w:t>
+              </w:r>
+              <w:proofErr w:type="spellEnd"/>
+            </w:p>
+          </w:sdtContent>
+        </w:sdt>
+        <w:sdt>
+          <w:sdtPr>
+            <w:rPr>
+              <w:lang w:val="en-US"/>
+            </w:rPr>
+            <w:alias w:val="Team members"/>
+            <w:tag w:val="Team members"/>
+            <w:id w:val="-323512954"/>
+            <w:placeholder>
+              <w:docPart w:val="DefaultPlaceholder_1081868574"/>
+            </w:placeholder>
+          </w:sdtPr>
+          <w:sdtEndPr>
+            <w:rPr>
+              <w:b w:val="0"/>
+              <w:bCs w:val="0"/>
+              <w:color w:val="auto"/>
+            </w:rPr>
+          </w:sdtEndPr>
+          <w:sdtContent>
+            <w:tbl>
+              <w:tblPr>
+                <w:tblStyle w:val="-450"/>
+                <w:tblW w:w="0" w:type="auto"/>
+                <w:tblLook w:val="04A0" w:firstRow="1" w:lastRow="0" w:firstColumn="1" w:lastColumn="0" w:noHBand="0" w:noVBand="1"/>
+              </w:tblPr>
+              <w:tblGrid>
+                <w:gridCol w:w="4672"/>
+                <w:gridCol w:w="4673"/>
+              </w:tblGrid>
+              <w:tr>
+                <w:trPr>
+                  <w:cnfStyle w:val="100000000000" w:firstRow="1" w:lastRow="0" w:firstColumn="0" w:lastColumn="0" w:oddVBand="0" w:evenVBand="0" w:oddHBand="0" w:evenHBand="0" w:firstRowFirstColumn="0" w:firstRowLastColumn="0" w:lastRowFirstColumn="0" w:lastRowLastColumn="0"/>
+                </w:trPr>
+                <w:tc>
+                  <w:tcPr>
+                    <w:cnfStyle w:val="001000000000" w:firstRow="0" w:lastRow="0" w:firstColumn="1" w:lastColumn="0" w:oddVBand="0" w:evenVBand="0" w:oddHBand="0" w:evenHBand="0" w:firstRowFirstColumn="0" w:firstRowLastColumn="0" w:lastRowFirstColumn="0" w:lastRowLastColumn="0"/>
+                    <w:tcW w:w="4672" w:type="dxa"/>
+                  </w:tcPr>
+                  <w:p>
+                    <w:pPr>
+                      <w:rPr>
+                        <w:lang w:val="en-US"/>
+                      </w:rPr>
+                    </w:pPr>
+                    <w:r>
+                      <w:rPr>
+                        <w:lang w:val="en-US"/>
+                      </w:rPr>
+                      <w:t>Name</w:t>
+                    </w:r>
+                  </w:p>
+                </w:tc>
+                <w:tc>
+                  <w:tcPr>
+                    <w:tcW w:w="4673" w:type="dxa"/>
+                  </w:tcPr>
+                  <w:p>
+                    <w:pPr>
+                      <w:cnfStyle w:val="100000000000" w:firstRow="1" w:lastRow="0" w:firstColumn="0" w:lastColumn="0" w:oddVBand="0" w:evenVBand="0" w:oddHBand="0" w:evenHBand="0" w:firstRowFirstColumn="0" w:firstRowLastColumn="0" w:lastRowFirstColumn="0" w:lastRowLastColumn="0"/>
+                      <w:rPr>
+                        <w:lang w:val="en-US"/>
+                      </w:rPr>
+                    </w:pPr>
+                    <w:r>
+                      <w:rPr>
+                        <w:lang w:val="en-US"/>
+                      </w:rPr>
+                      <w:t>Role</w:t>
+                    </w:r>
+                  </w:p>
+                </w:tc>
+              </w:tr>
+              <w:tr>
+                <w:trPr>
+                  <w:cnfStyle w:val="000000100000" w:firstRow="0" w:lastRow="0" w:firstColumn="0" w:lastColumn="0" w:oddVBand="0" w:evenVBand="0" w:oddHBand="1" w:evenHBand="0" w:firstRowFirstColumn="0" w:firstRowLastColumn="0" w:lastRowFirstColumn="0" w:lastRowLastColumn="0"/>
+                </w:trPr>
+                <w:tc>
+                  <w:tcPr>
+                    <w:cnfStyle w:val="001000000000" w:firstRow="0" w:lastRow="0" w:firstColumn="1" w:lastColumn="0" w:oddVBand="0" w:evenVBand="0" w:oddHBand="0" w:evenHBand="0" w:firstRowFirstColumn="0" w:firstRowLastColumn="0" w:lastRowFirstColumn="0" w:lastRowLastColumn="0"/>
+                    <w:tcW w:w="4672" w:type="dxa"/>
+                  </w:tcPr>
+                  <w:sdt>
+                    <w:sdtPr>
+                      <w:rPr>
+                        <w:lang w:val="en-US"/>
+                      </w:rPr>
+                      <w:alias w:val="Name"/>
+                      <w:tag w:val="Name"/>
+                      <w:id w:val="-1695228333"/>
+                      <w:placeholder>
+                        <w:docPart w:val="DefaultPlaceholder_1081868574"/>
+                      </w:placeholder>
+                    </w:sdtPr>
+                    <w:sdtContent>
+                      <w:p>
+                        <w:pPr>
+                          <w:rPr>
                             <w:lang w:val="en-US"/>
                           </w:rPr>
                         </w:pPr>
@@ -112,34 +896,33 @@
                           <w:rPr>
                             <w:lang w:val="en-US"/>
                           </w:rPr>
-                          <w:t>Item</w:t>
+                          <w:t>John</w:t>
                         </w:r>
                       </w:p>
                     </w:sdtContent>
                   </w:sdt>
+                </w:tc>
+                <w:tc>
+                  <w:tcPr>
+                    <w:tcW w:w="4673" w:type="dxa"/>
+                  </w:tcPr>
                   <w:sdt>
                     <w:sdtPr>
                       <w:rPr>
                         <w:lang w:val="en-US"/>
                       </w:rPr>
-                      <w:alias w:val="Color"/>
-                      <w:tag w:val="Color"/>
-                      <w:id w:val="-473288994"/>
+                      <w:alias w:val="Role"/>
+                      <w:tag w:val="Role"/>
+                      <w:id w:val="-2104790051"/>
                       <w:placeholder>
                         <w:docPart w:val="DefaultPlaceholder_1081868574"/>
                       </w:placeholder>
                     </w:sdtPr>
-                    <w:sdtEndPr/>
                     <w:sdtContent>
                       <w:p>
                         <w:pPr>
-                          <w:pStyle w:val="a5"/>
-                          <w:numPr>
-                            <w:ilvl w:val="1"/>
-                            <w:numId w:val="1"/>
-                          </w:numPr>
+                          <w:cnfStyle w:val="000000100000" w:firstRow="0" w:lastRow="0" w:firstColumn="0" w:lastColumn="0" w:oddVBand="0" w:evenVBand="0" w:oddHBand="1" w:evenHBand="0" w:firstRowFirstColumn="0" w:firstRowLastColumn="0" w:lastRowFirstColumn="0" w:lastRowLastColumn="0"/>
                           <w:rPr>
-                            <w:b/>
                             <w:lang w:val="en-US"/>
                           </w:rPr>
                         </w:pPr>
@@ -147,18 +930,18 @@
                           <w:rPr>
                             <w:lang w:val="en-US"/>
                           </w:rPr>
-                          <w:t>Color</w:t>
+                          <w:t>Tester</w:t>
                         </w:r>
                       </w:p>
                     </w:sdtContent>
                   </w:sdt>
-                </w:sdtContent>
-              </w:sdt>
-            </w:tc>
-          </w:tr>
-        </w:sdtContent>
-      </w:sdt>
-    </w:tbl>
+                </w:tc>
+              </w:tr>
+            </w:tbl>
+          </w:sdtContent>
+        </w:sdt>
+      </w:sdtContent>
+    </w:sdt>
     <w:p>
       <w:pPr>
         <w:rPr>
@@ -181,9 +964,9 @@
 <file path=word/numbering.xml><?xml version="1.0" encoding="utf-8"?>
 <w:numbering xmlns:wpc="http://schemas.microsoft.com/office/word/2010/wordprocessingCanvas" xmlns:mc="http://schemas.openxmlformats.org/markup-compatibility/2006" xmlns:o="urn:schemas-microsoft-com:office:office" xmlns:r="http://schemas.openxmlformats.org/officeDocument/2006/relationships" xmlns:m="http://schemas.openxmlformats.org/officeDocument/2006/math" xmlns:v="urn:schemas-microsoft-com:vml" xmlns:wp14="http://schemas.microsoft.com/office/word/2010/wordprocessingDrawing" xmlns:wp="http://schemas.openxmlformats.org/drawingml/2006/wordprocessingDrawing" xmlns:w10="urn:schemas-microsoft-com:office:word" xmlns:w="http://schemas.openxmlformats.org/wordprocessingml/2006/main" xmlns:w14="http://schemas.microsoft.com/office/word/2010/wordml" xmlns:w15="http://schemas.microsoft.com/office/word/2012/wordml" xmlns:wpg="http://schemas.microsoft.com/office/word/2010/wordprocessingGroup" xmlns:wpi="http://schemas.microsoft.com/office/word/2010/wordprocessingInk" xmlns:wne="http://schemas.microsoft.com/office/word/2006/wordml" xmlns:wps="http://schemas.microsoft.com/office/word/2010/wordprocessingShape" mc:Ignorable="w14 w15 wp14">
   <w:abstractNum w:abstractNumId="0" w15:restartNumberingAfterBreak="0">
-    <w:nsid w:val="1C563860"/>
+    <w:nsid w:val="02DC595C"/>
     <w:multiLevelType w:val="hybridMultilevel"/>
-    <w:tmpl w:val="1A522E78"/>
+    <w:tmpl w:val="37B46246"/>
     <w:lvl w:ilvl="0" w:tplc="0419000F">
       <w:start w:val="1"/>
       <w:numFmt w:val="decimal"/>
@@ -192,8 +975,11 @@
       <w:pPr>
         <w:ind w:left="720" w:hanging="360"/>
       </w:pPr>
-    </w:lvl>
-    <w:lvl w:ilvl="1" w:tplc="04190019">
+      <w:rPr>
+        <w:rFonts w:hint="default"/>
+      </w:rPr>
+    </w:lvl>
+    <w:lvl w:ilvl="1" w:tplc="04190019" w:tentative="1">
       <w:start w:val="1"/>
       <w:numFmt w:val="lowerLetter"/>
       <w:lvlText w:val="%2."/>
@@ -267,105 +1053,467 @@
     </w:lvl>
   </w:abstractNum>
   <w:abstractNum w:abstractNumId="1" w15:restartNumberingAfterBreak="0">
-    <w:nsid w:val="390128F9"/>
-    <w:multiLevelType w:val="multilevel"/>
-    <w:tmpl w:val="04190025"/>
-    <w:lvl w:ilvl="0">
+    <w:nsid w:val="19BD2782"/>
+    <w:multiLevelType w:val="hybridMultilevel"/>
+    <w:tmpl w:val="77461876"/>
+    <w:lvl w:ilvl="0" w:tplc="0419000F">
       <w:start w:val="1"/>
       <w:numFmt w:val="decimal"/>
-      <w:pStyle w:val="1"/>
-      <w:lvlText w:val="%1"/>
-      <w:lvlJc w:val="left"/>
-      <w:pPr>
-        <w:ind w:left="432" w:hanging="432"/>
-      </w:pPr>
-    </w:lvl>
-    <w:lvl w:ilvl="1">
+      <w:lvlText w:val="%1."/>
+      <w:lvlJc w:val="left"/>
+      <w:pPr>
+        <w:ind w:left="720" w:hanging="360"/>
+      </w:pPr>
+      <w:rPr>
+        <w:rFonts w:hint="default"/>
+      </w:rPr>
+    </w:lvl>
+    <w:lvl w:ilvl="1" w:tplc="04190019" w:tentative="1">
+      <w:start w:val="1"/>
+      <w:numFmt w:val="lowerLetter"/>
+      <w:lvlText w:val="%2."/>
+      <w:lvlJc w:val="left"/>
+      <w:pPr>
+        <w:ind w:left="1440" w:hanging="360"/>
+      </w:pPr>
+    </w:lvl>
+    <w:lvl w:ilvl="2" w:tplc="0419001B" w:tentative="1">
+      <w:start w:val="1"/>
+      <w:numFmt w:val="lowerRoman"/>
+      <w:lvlText w:val="%3."/>
+      <w:lvlJc w:val="right"/>
+      <w:pPr>
+        <w:ind w:left="2160" w:hanging="180"/>
+      </w:pPr>
+    </w:lvl>
+    <w:lvl w:ilvl="3" w:tplc="0419000F" w:tentative="1">
       <w:start w:val="1"/>
       <w:numFmt w:val="decimal"/>
-      <w:pStyle w:val="2"/>
-      <w:lvlText w:val="%1.%2"/>
-      <w:lvlJc w:val="left"/>
-      <w:pPr>
-        <w:ind w:left="576" w:hanging="576"/>
-      </w:pPr>
-    </w:lvl>
-    <w:lvl w:ilvl="2">
+      <w:lvlText w:val="%4."/>
+      <w:lvlJc w:val="left"/>
+      <w:pPr>
+        <w:ind w:left="2880" w:hanging="360"/>
+      </w:pPr>
+    </w:lvl>
+    <w:lvl w:ilvl="4" w:tplc="04190019" w:tentative="1">
+      <w:start w:val="1"/>
+      <w:numFmt w:val="lowerLetter"/>
+      <w:lvlText w:val="%5."/>
+      <w:lvlJc w:val="left"/>
+      <w:pPr>
+        <w:ind w:left="3600" w:hanging="360"/>
+      </w:pPr>
+    </w:lvl>
+    <w:lvl w:ilvl="5" w:tplc="0419001B" w:tentative="1">
+      <w:start w:val="1"/>
+      <w:numFmt w:val="lowerRoman"/>
+      <w:lvlText w:val="%6."/>
+      <w:lvlJc w:val="right"/>
+      <w:pPr>
+        <w:ind w:left="4320" w:hanging="180"/>
+      </w:pPr>
+    </w:lvl>
+    <w:lvl w:ilvl="6" w:tplc="0419000F" w:tentative="1">
       <w:start w:val="1"/>
       <w:numFmt w:val="decimal"/>
-      <w:pStyle w:val="3"/>
-      <w:lvlText w:val="%1.%2.%3"/>
-      <w:lvlJc w:val="left"/>
-      <w:pPr>
-        <w:ind w:left="720" w:hanging="720"/>
-      </w:pPr>
-    </w:lvl>
-    <w:lvl w:ilvl="3">
+      <w:lvlText w:val="%7."/>
+      <w:lvlJc w:val="left"/>
+      <w:pPr>
+        <w:ind w:left="5040" w:hanging="360"/>
+      </w:pPr>
+    </w:lvl>
+    <w:lvl w:ilvl="7" w:tplc="04190019" w:tentative="1">
+      <w:start w:val="1"/>
+      <w:numFmt w:val="lowerLetter"/>
+      <w:lvlText w:val="%8."/>
+      <w:lvlJc w:val="left"/>
+      <w:pPr>
+        <w:ind w:left="5760" w:hanging="360"/>
+      </w:pPr>
+    </w:lvl>
+    <w:lvl w:ilvl="8" w:tplc="0419001B" w:tentative="1">
+      <w:start w:val="1"/>
+      <w:numFmt w:val="lowerRoman"/>
+      <w:lvlText w:val="%9."/>
+      <w:lvlJc w:val="right"/>
+      <w:pPr>
+        <w:ind w:left="6480" w:hanging="180"/>
+      </w:pPr>
+    </w:lvl>
+  </w:abstractNum>
+  <w:abstractNum w:abstractNumId="2" w15:restartNumberingAfterBreak="0">
+    <w:nsid w:val="28D826DD"/>
+    <w:multiLevelType w:val="hybridMultilevel"/>
+    <w:tmpl w:val="EE96B08C"/>
+    <w:lvl w:ilvl="0" w:tplc="0419000F">
       <w:start w:val="1"/>
       <w:numFmt w:val="decimal"/>
-      <w:pStyle w:val="4"/>
-      <w:lvlText w:val="%1.%2.%3.%4"/>
-      <w:lvlJc w:val="left"/>
-      <w:pPr>
-        <w:ind w:left="864" w:hanging="864"/>
-      </w:pPr>
-    </w:lvl>
-    <w:lvl w:ilvl="4">
+      <w:lvlText w:val="%1."/>
+      <w:lvlJc w:val="left"/>
+      <w:pPr>
+        <w:ind w:left="720" w:hanging="360"/>
+      </w:pPr>
+      <w:rPr>
+        <w:rFonts w:hint="default"/>
+      </w:rPr>
+    </w:lvl>
+    <w:lvl w:ilvl="1" w:tplc="04190019" w:tentative="1">
+      <w:start w:val="1"/>
+      <w:numFmt w:val="lowerLetter"/>
+      <w:lvlText w:val="%2."/>
+      <w:lvlJc w:val="left"/>
+      <w:pPr>
+        <w:ind w:left="1440" w:hanging="360"/>
+      </w:pPr>
+    </w:lvl>
+    <w:lvl w:ilvl="2" w:tplc="0419001B" w:tentative="1">
+      <w:start w:val="1"/>
+      <w:numFmt w:val="lowerRoman"/>
+      <w:lvlText w:val="%3."/>
+      <w:lvlJc w:val="right"/>
+      <w:pPr>
+        <w:ind w:left="2160" w:hanging="180"/>
+      </w:pPr>
+    </w:lvl>
+    <w:lvl w:ilvl="3" w:tplc="0419000F" w:tentative="1">
       <w:start w:val="1"/>
       <w:numFmt w:val="decimal"/>
-      <w:pStyle w:val="5"/>
-      <w:lvlText w:val="%1.%2.%3.%4.%5"/>
-      <w:lvlJc w:val="left"/>
-      <w:pPr>
-        <w:ind w:left="1008" w:hanging="1008"/>
-      </w:pPr>
-    </w:lvl>
-    <w:lvl w:ilvl="5">
+      <w:lvlText w:val="%4."/>
+      <w:lvlJc w:val="left"/>
+      <w:pPr>
+        <w:ind w:left="2880" w:hanging="360"/>
+      </w:pPr>
+    </w:lvl>
+    <w:lvl w:ilvl="4" w:tplc="04190019" w:tentative="1">
+      <w:start w:val="1"/>
+      <w:numFmt w:val="lowerLetter"/>
+      <w:lvlText w:val="%5."/>
+      <w:lvlJc w:val="left"/>
+      <w:pPr>
+        <w:ind w:left="3600" w:hanging="360"/>
+      </w:pPr>
+    </w:lvl>
+    <w:lvl w:ilvl="5" w:tplc="0419001B" w:tentative="1">
+      <w:start w:val="1"/>
+      <w:numFmt w:val="lowerRoman"/>
+      <w:lvlText w:val="%6."/>
+      <w:lvlJc w:val="right"/>
+      <w:pPr>
+        <w:ind w:left="4320" w:hanging="180"/>
+      </w:pPr>
+    </w:lvl>
+    <w:lvl w:ilvl="6" w:tplc="0419000F" w:tentative="1">
       <w:start w:val="1"/>
       <w:numFmt w:val="decimal"/>
-      <w:pStyle w:val="6"/>
-      <w:lvlText w:val="%1.%2.%3.%4.%5.%6"/>
-      <w:lvlJc w:val="left"/>
-      <w:pPr>
-        <w:ind w:left="1152" w:hanging="1152"/>
-      </w:pPr>
-    </w:lvl>
-    <w:lvl w:ilvl="6">
+      <w:lvlText w:val="%7."/>
+      <w:lvlJc w:val="left"/>
+      <w:pPr>
+        <w:ind w:left="5040" w:hanging="360"/>
+      </w:pPr>
+    </w:lvl>
+    <w:lvl w:ilvl="7" w:tplc="04190019" w:tentative="1">
+      <w:start w:val="1"/>
+      <w:numFmt w:val="lowerLetter"/>
+      <w:lvlText w:val="%8."/>
+      <w:lvlJc w:val="left"/>
+      <w:pPr>
+        <w:ind w:left="5760" w:hanging="360"/>
+      </w:pPr>
+    </w:lvl>
+    <w:lvl w:ilvl="8" w:tplc="0419001B" w:tentative="1">
+      <w:start w:val="1"/>
+      <w:numFmt w:val="lowerRoman"/>
+      <w:lvlText w:val="%9."/>
+      <w:lvlJc w:val="right"/>
+      <w:pPr>
+        <w:ind w:left="6480" w:hanging="180"/>
+      </w:pPr>
+    </w:lvl>
+  </w:abstractNum>
+  <w:abstractNum w:abstractNumId="3" w15:restartNumberingAfterBreak="0">
+    <w:nsid w:val="30156304"/>
+    <w:multiLevelType w:val="hybridMultilevel"/>
+    <w:tmpl w:val="07AEF214"/>
+    <w:lvl w:ilvl="0" w:tplc="0419000F">
       <w:start w:val="1"/>
       <w:numFmt w:val="decimal"/>
-      <w:pStyle w:val="7"/>
-      <w:lvlText w:val="%1.%2.%3.%4.%5.%6.%7"/>
-      <w:lvlJc w:val="left"/>
-      <w:pPr>
-        <w:ind w:left="1296" w:hanging="1296"/>
-      </w:pPr>
-    </w:lvl>
-    <w:lvl w:ilvl="7">
+      <w:lvlText w:val="%1."/>
+      <w:lvlJc w:val="left"/>
+      <w:pPr>
+        <w:ind w:left="720" w:hanging="360"/>
+      </w:pPr>
+      <w:rPr>
+        <w:rFonts w:hint="default"/>
+      </w:rPr>
+    </w:lvl>
+    <w:lvl w:ilvl="1" w:tplc="04190019">
+      <w:start w:val="1"/>
+      <w:numFmt w:val="lowerLetter"/>
+      <w:lvlText w:val="%2."/>
+      <w:lvlJc w:val="left"/>
+      <w:pPr>
+        <w:ind w:left="1440" w:hanging="360"/>
+      </w:pPr>
+    </w:lvl>
+    <w:lvl w:ilvl="2" w:tplc="0419001B" w:tentative="1">
+      <w:start w:val="1"/>
+      <w:numFmt w:val="lowerRoman"/>
+      <w:lvlText w:val="%3."/>
+      <w:lvlJc w:val="right"/>
+      <w:pPr>
+        <w:ind w:left="2160" w:hanging="180"/>
+      </w:pPr>
+    </w:lvl>
+    <w:lvl w:ilvl="3" w:tplc="0419000F" w:tentative="1">
       <w:start w:val="1"/>
       <w:numFmt w:val="decimal"/>
-      <w:pStyle w:val="8"/>
-      <w:lvlText w:val="%1.%2.%3.%4.%5.%6.%7.%8"/>
-      <w:lvlJc w:val="left"/>
-      <w:pPr>
-        <w:ind w:left="1440" w:hanging="1440"/>
-      </w:pPr>
-    </w:lvl>
-    <w:lvl w:ilvl="8">
+      <w:lvlText w:val="%4."/>
+      <w:lvlJc w:val="left"/>
+      <w:pPr>
+        <w:ind w:left="2880" w:hanging="360"/>
+      </w:pPr>
+    </w:lvl>
+    <w:lvl w:ilvl="4" w:tplc="04190019" w:tentative="1">
+      <w:start w:val="1"/>
+      <w:numFmt w:val="lowerLetter"/>
+      <w:lvlText w:val="%5."/>
+      <w:lvlJc w:val="left"/>
+      <w:pPr>
+        <w:ind w:left="3600" w:hanging="360"/>
+      </w:pPr>
+    </w:lvl>
+    <w:lvl w:ilvl="5" w:tplc="0419001B" w:tentative="1">
+      <w:start w:val="1"/>
+      <w:numFmt w:val="lowerRoman"/>
+      <w:lvlText w:val="%6."/>
+      <w:lvlJc w:val="right"/>
+      <w:pPr>
+        <w:ind w:left="4320" w:hanging="180"/>
+      </w:pPr>
+    </w:lvl>
+    <w:lvl w:ilvl="6" w:tplc="0419000F" w:tentative="1">
       <w:start w:val="1"/>
       <w:numFmt w:val="decimal"/>
-      <w:pStyle w:val="9"/>
-      <w:lvlText w:val="%1.%2.%3.%4.%5.%6.%7.%8.%9"/>
-      <w:lvlJc w:val="left"/>
-      <w:pPr>
-        <w:ind w:left="1584" w:hanging="1584"/>
+      <w:lvlText w:val="%7."/>
+      <w:lvlJc w:val="left"/>
+      <w:pPr>
+        <w:ind w:left="5040" w:hanging="360"/>
+      </w:pPr>
+    </w:lvl>
+    <w:lvl w:ilvl="7" w:tplc="04190019" w:tentative="1">
+      <w:start w:val="1"/>
+      <w:numFmt w:val="lowerLetter"/>
+      <w:lvlText w:val="%8."/>
+      <w:lvlJc w:val="left"/>
+      <w:pPr>
+        <w:ind w:left="5760" w:hanging="360"/>
+      </w:pPr>
+    </w:lvl>
+    <w:lvl w:ilvl="8" w:tplc="0419001B" w:tentative="1">
+      <w:start w:val="1"/>
+      <w:numFmt w:val="lowerRoman"/>
+      <w:lvlText w:val="%9."/>
+      <w:lvlJc w:val="right"/>
+      <w:pPr>
+        <w:ind w:left="6480" w:hanging="180"/>
+      </w:pPr>
+    </w:lvl>
+  </w:abstractNum>
+  <w:abstractNum w:abstractNumId="4" w15:restartNumberingAfterBreak="0">
+    <w:nsid w:val="38D16D09"/>
+    <w:multiLevelType w:val="hybridMultilevel"/>
+    <w:tmpl w:val="08B69312"/>
+    <w:lvl w:ilvl="0" w:tplc="0419000F">
+      <w:start w:val="1"/>
+      <w:numFmt w:val="decimal"/>
+      <w:lvlText w:val="%1."/>
+      <w:lvlJc w:val="left"/>
+      <w:pPr>
+        <w:ind w:left="720" w:hanging="360"/>
+      </w:pPr>
+      <w:rPr>
+        <w:rFonts w:hint="default"/>
+      </w:rPr>
+    </w:lvl>
+    <w:lvl w:ilvl="1" w:tplc="04190019" w:tentative="1">
+      <w:start w:val="1"/>
+      <w:numFmt w:val="lowerLetter"/>
+      <w:lvlText w:val="%2."/>
+      <w:lvlJc w:val="left"/>
+      <w:pPr>
+        <w:ind w:left="1440" w:hanging="360"/>
+      </w:pPr>
+    </w:lvl>
+    <w:lvl w:ilvl="2" w:tplc="0419001B" w:tentative="1">
+      <w:start w:val="1"/>
+      <w:numFmt w:val="lowerRoman"/>
+      <w:lvlText w:val="%3."/>
+      <w:lvlJc w:val="right"/>
+      <w:pPr>
+        <w:ind w:left="2160" w:hanging="180"/>
+      </w:pPr>
+    </w:lvl>
+    <w:lvl w:ilvl="3" w:tplc="0419000F" w:tentative="1">
+      <w:start w:val="1"/>
+      <w:numFmt w:val="decimal"/>
+      <w:lvlText w:val="%4."/>
+      <w:lvlJc w:val="left"/>
+      <w:pPr>
+        <w:ind w:left="2880" w:hanging="360"/>
+      </w:pPr>
+    </w:lvl>
+    <w:lvl w:ilvl="4" w:tplc="04190019" w:tentative="1">
+      <w:start w:val="1"/>
+      <w:numFmt w:val="lowerLetter"/>
+      <w:lvlText w:val="%5."/>
+      <w:lvlJc w:val="left"/>
+      <w:pPr>
+        <w:ind w:left="3600" w:hanging="360"/>
+      </w:pPr>
+    </w:lvl>
+    <w:lvl w:ilvl="5" w:tplc="0419001B" w:tentative="1">
+      <w:start w:val="1"/>
+      <w:numFmt w:val="lowerRoman"/>
+      <w:lvlText w:val="%6."/>
+      <w:lvlJc w:val="right"/>
+      <w:pPr>
+        <w:ind w:left="4320" w:hanging="180"/>
+      </w:pPr>
+    </w:lvl>
+    <w:lvl w:ilvl="6" w:tplc="0419000F" w:tentative="1">
+      <w:start w:val="1"/>
+      <w:numFmt w:val="decimal"/>
+      <w:lvlText w:val="%7."/>
+      <w:lvlJc w:val="left"/>
+      <w:pPr>
+        <w:ind w:left="5040" w:hanging="360"/>
+      </w:pPr>
+    </w:lvl>
+    <w:lvl w:ilvl="7" w:tplc="04190019" w:tentative="1">
+      <w:start w:val="1"/>
+      <w:numFmt w:val="lowerLetter"/>
+      <w:lvlText w:val="%8."/>
+      <w:lvlJc w:val="left"/>
+      <w:pPr>
+        <w:ind w:left="5760" w:hanging="360"/>
+      </w:pPr>
+    </w:lvl>
+    <w:lvl w:ilvl="8" w:tplc="0419001B" w:tentative="1">
+      <w:start w:val="1"/>
+      <w:numFmt w:val="lowerRoman"/>
+      <w:lvlText w:val="%9."/>
+      <w:lvlJc w:val="right"/>
+      <w:pPr>
+        <w:ind w:left="6480" w:hanging="180"/>
+      </w:pPr>
+    </w:lvl>
+  </w:abstractNum>
+  <w:abstractNum w:abstractNumId="5" w15:restartNumberingAfterBreak="0">
+    <w:nsid w:val="624946CB"/>
+    <w:multiLevelType w:val="hybridMultilevel"/>
+    <w:tmpl w:val="02AAACF0"/>
+    <w:lvl w:ilvl="0" w:tplc="0419000F">
+      <w:start w:val="1"/>
+      <w:numFmt w:val="decimal"/>
+      <w:lvlText w:val="%1."/>
+      <w:lvlJc w:val="left"/>
+      <w:pPr>
+        <w:ind w:left="720" w:hanging="360"/>
+      </w:pPr>
+      <w:rPr>
+        <w:rFonts w:hint="default"/>
+      </w:rPr>
+    </w:lvl>
+    <w:lvl w:ilvl="1" w:tplc="04190019" w:tentative="1">
+      <w:start w:val="1"/>
+      <w:numFmt w:val="lowerLetter"/>
+      <w:lvlText w:val="%2."/>
+      <w:lvlJc w:val="left"/>
+      <w:pPr>
+        <w:ind w:left="1440" w:hanging="360"/>
+      </w:pPr>
+    </w:lvl>
+    <w:lvl w:ilvl="2" w:tplc="0419001B" w:tentative="1">
+      <w:start w:val="1"/>
+      <w:numFmt w:val="lowerRoman"/>
+      <w:lvlText w:val="%3."/>
+      <w:lvlJc w:val="right"/>
+      <w:pPr>
+        <w:ind w:left="2160" w:hanging="180"/>
+      </w:pPr>
+    </w:lvl>
+    <w:lvl w:ilvl="3" w:tplc="0419000F" w:tentative="1">
+      <w:start w:val="1"/>
+      <w:numFmt w:val="decimal"/>
+      <w:lvlText w:val="%4."/>
+      <w:lvlJc w:val="left"/>
+      <w:pPr>
+        <w:ind w:left="2880" w:hanging="360"/>
+      </w:pPr>
+    </w:lvl>
+    <w:lvl w:ilvl="4" w:tplc="04190019" w:tentative="1">
+      <w:start w:val="1"/>
+      <w:numFmt w:val="lowerLetter"/>
+      <w:lvlText w:val="%5."/>
+      <w:lvlJc w:val="left"/>
+      <w:pPr>
+        <w:ind w:left="3600" w:hanging="360"/>
+      </w:pPr>
+    </w:lvl>
+    <w:lvl w:ilvl="5" w:tplc="0419001B" w:tentative="1">
+      <w:start w:val="1"/>
+      <w:numFmt w:val="lowerRoman"/>
+      <w:lvlText w:val="%6."/>
+      <w:lvlJc w:val="right"/>
+      <w:pPr>
+        <w:ind w:left="4320" w:hanging="180"/>
+      </w:pPr>
+    </w:lvl>
+    <w:lvl w:ilvl="6" w:tplc="0419000F" w:tentative="1">
+      <w:start w:val="1"/>
+      <w:numFmt w:val="decimal"/>
+      <w:lvlText w:val="%7."/>
+      <w:lvlJc w:val="left"/>
+      <w:pPr>
+        <w:ind w:left="5040" w:hanging="360"/>
+      </w:pPr>
+    </w:lvl>
+    <w:lvl w:ilvl="7" w:tplc="04190019" w:tentative="1">
+      <w:start w:val="1"/>
+      <w:numFmt w:val="lowerLetter"/>
+      <w:lvlText w:val="%8."/>
+      <w:lvlJc w:val="left"/>
+      <w:pPr>
+        <w:ind w:left="5760" w:hanging="360"/>
+      </w:pPr>
+    </w:lvl>
+    <w:lvl w:ilvl="8" w:tplc="0419001B" w:tentative="1">
+      <w:start w:val="1"/>
+      <w:numFmt w:val="lowerRoman"/>
+      <w:lvlText w:val="%9."/>
+      <w:lvlJc w:val="right"/>
+      <w:pPr>
+        <w:ind w:left="6480" w:hanging="180"/>
       </w:pPr>
     </w:lvl>
   </w:abstractNum>
   <w:num w:numId="1">
-    <w:abstractNumId w:val="0"/>
+    <w:abstractNumId w:val="2"/>
   </w:num>
   <w:num w:numId="2">
+    <w:abstractNumId w:val="4"/>
+  </w:num>
+  <w:num w:numId="3">
+    <w:abstractNumId w:val="5"/>
+  </w:num>
+  <w:num w:numId="4">
+    <w:abstractNumId w:val="3"/>
+  </w:num>
+  <w:num w:numId="5">
     <w:abstractNumId w:val="1"/>
+  </w:num>
+  <w:num w:numId="6">
+    <w:abstractNumId w:val="0"/>
   </w:num>
 </w:numbering>
 </file>
@@ -771,24 +1919,18 @@
     <w:link w:val="10"/>
     <w:uiPriority w:val="9"/>
     <w:qFormat/>
-    <w:rsid w:val="000D1351"/>
+    <w:rsid w:val="00007E01"/>
     <w:pPr>
       <w:keepNext/>
       <w:keepLines/>
-      <w:numPr>
-        <w:numId w:val="2"/>
-      </w:numPr>
-      <w:spacing w:before="480" w:after="0" w:line="276" w:lineRule="auto"/>
+      <w:spacing w:before="240" w:after="0"/>
       <w:outlineLvl w:val="0"/>
     </w:pPr>
     <w:rPr>
       <w:rFonts w:asciiTheme="majorHAnsi" w:eastAsiaTheme="majorEastAsia" w:hAnsiTheme="majorHAnsi" w:cstheme="majorBidi"/>
-      <w:b/>
-      <w:bCs/>
       <w:color w:val="2E74B5" w:themeColor="accent1" w:themeShade="BF"/>
-      <w:sz w:val="28"/>
-      <w:szCs w:val="28"/>
-      <w:lang w:val="en-US"/>
+      <w:sz w:val="32"/>
+      <w:szCs w:val="32"/>
     </w:rPr>
   </w:style>
   <w:style w:type="paragraph" w:styleId="2">
@@ -799,15 +1941,11 @@
     <w:uiPriority w:val="9"/>
     <w:unhideWhenUsed/>
     <w:qFormat/>
-    <w:rsid w:val="000D1351"/>
+    <w:rsid w:val="00007E01"/>
     <w:pPr>
       <w:keepNext/>
       <w:keepLines/>
-      <w:numPr>
-        <w:ilvl w:val="1"/>
-        <w:numId w:val="2"/>
-      </w:numPr>
-      <w:spacing w:before="40" w:after="0" w:line="276" w:lineRule="auto"/>
+      <w:spacing w:before="40" w:after="0"/>
       <w:outlineLvl w:val="1"/>
     </w:pPr>
     <w:rPr>
@@ -815,7 +1953,6 @@
       <w:color w:val="2E74B5" w:themeColor="accent1" w:themeShade="BF"/>
       <w:sz w:val="26"/>
       <w:szCs w:val="26"/>
-      <w:lang w:val="en-US"/>
     </w:rPr>
   </w:style>
   <w:style w:type="paragraph" w:styleId="3">
@@ -826,15 +1963,11 @@
     <w:uiPriority w:val="9"/>
     <w:unhideWhenUsed/>
     <w:qFormat/>
-    <w:rsid w:val="000D1351"/>
+    <w:rsid w:val="00CD4948"/>
     <w:pPr>
       <w:keepNext/>
       <w:keepLines/>
-      <w:numPr>
-        <w:ilvl w:val="2"/>
-        <w:numId w:val="2"/>
-      </w:numPr>
-      <w:spacing w:before="40" w:after="0" w:line="276" w:lineRule="auto"/>
+      <w:spacing w:before="40" w:after="0"/>
       <w:outlineLvl w:val="2"/>
     </w:pPr>
     <w:rPr>
@@ -842,167 +1975,6 @@
       <w:color w:val="1F4D78" w:themeColor="accent1" w:themeShade="7F"/>
       <w:sz w:val="24"/>
       <w:szCs w:val="24"/>
-      <w:lang w:val="en-US"/>
-    </w:rPr>
-  </w:style>
-  <w:style w:type="paragraph" w:styleId="4">
-    <w:name w:val="heading 4"/>
-    <w:basedOn w:val="a"/>
-    <w:next w:val="a"/>
-    <w:link w:val="40"/>
-    <w:uiPriority w:val="9"/>
-    <w:unhideWhenUsed/>
-    <w:qFormat/>
-    <w:rsid w:val="000D1351"/>
-    <w:pPr>
-      <w:keepNext/>
-      <w:keepLines/>
-      <w:numPr>
-        <w:ilvl w:val="3"/>
-        <w:numId w:val="2"/>
-      </w:numPr>
-      <w:spacing w:before="40" w:after="0" w:line="276" w:lineRule="auto"/>
-      <w:outlineLvl w:val="3"/>
-    </w:pPr>
-    <w:rPr>
-      <w:rFonts w:asciiTheme="majorHAnsi" w:eastAsiaTheme="majorEastAsia" w:hAnsiTheme="majorHAnsi" w:cstheme="majorBidi"/>
-      <w:i/>
-      <w:iCs/>
-      <w:color w:val="2E74B5" w:themeColor="accent1" w:themeShade="BF"/>
-      <w:lang w:val="en-US"/>
-    </w:rPr>
-  </w:style>
-  <w:style w:type="paragraph" w:styleId="5">
-    <w:name w:val="heading 5"/>
-    <w:basedOn w:val="a"/>
-    <w:next w:val="a"/>
-    <w:link w:val="50"/>
-    <w:uiPriority w:val="9"/>
-    <w:unhideWhenUsed/>
-    <w:qFormat/>
-    <w:rsid w:val="000D1351"/>
-    <w:pPr>
-      <w:keepNext/>
-      <w:keepLines/>
-      <w:numPr>
-        <w:ilvl w:val="4"/>
-        <w:numId w:val="2"/>
-      </w:numPr>
-      <w:spacing w:before="40" w:after="0" w:line="276" w:lineRule="auto"/>
-      <w:outlineLvl w:val="4"/>
-    </w:pPr>
-    <w:rPr>
-      <w:rFonts w:asciiTheme="majorHAnsi" w:eastAsiaTheme="majorEastAsia" w:hAnsiTheme="majorHAnsi" w:cstheme="majorBidi"/>
-      <w:color w:val="2E74B5" w:themeColor="accent1" w:themeShade="BF"/>
-      <w:lang w:val="en-US"/>
-    </w:rPr>
-  </w:style>
-  <w:style w:type="paragraph" w:styleId="6">
-    <w:name w:val="heading 6"/>
-    <w:basedOn w:val="a"/>
-    <w:next w:val="a"/>
-    <w:link w:val="60"/>
-    <w:uiPriority w:val="9"/>
-    <w:unhideWhenUsed/>
-    <w:qFormat/>
-    <w:rsid w:val="000D1351"/>
-    <w:pPr>
-      <w:keepNext/>
-      <w:keepLines/>
-      <w:numPr>
-        <w:ilvl w:val="5"/>
-        <w:numId w:val="2"/>
-      </w:numPr>
-      <w:spacing w:before="40" w:after="0" w:line="276" w:lineRule="auto"/>
-      <w:outlineLvl w:val="5"/>
-    </w:pPr>
-    <w:rPr>
-      <w:rFonts w:asciiTheme="majorHAnsi" w:eastAsiaTheme="majorEastAsia" w:hAnsiTheme="majorHAnsi" w:cstheme="majorBidi"/>
-      <w:color w:val="1F4D78" w:themeColor="accent1" w:themeShade="7F"/>
-      <w:lang w:val="en-US"/>
-    </w:rPr>
-  </w:style>
-  <w:style w:type="paragraph" w:styleId="7">
-    <w:name w:val="heading 7"/>
-    <w:basedOn w:val="a"/>
-    <w:next w:val="a"/>
-    <w:link w:val="70"/>
-    <w:uiPriority w:val="9"/>
-    <w:unhideWhenUsed/>
-    <w:qFormat/>
-    <w:rsid w:val="000D1351"/>
-    <w:pPr>
-      <w:keepNext/>
-      <w:keepLines/>
-      <w:numPr>
-        <w:ilvl w:val="6"/>
-        <w:numId w:val="2"/>
-      </w:numPr>
-      <w:spacing w:before="40" w:after="0" w:line="276" w:lineRule="auto"/>
-      <w:outlineLvl w:val="6"/>
-    </w:pPr>
-    <w:rPr>
-      <w:rFonts w:asciiTheme="majorHAnsi" w:eastAsiaTheme="majorEastAsia" w:hAnsiTheme="majorHAnsi" w:cstheme="majorBidi"/>
-      <w:i/>
-      <w:iCs/>
-      <w:color w:val="1F4D78" w:themeColor="accent1" w:themeShade="7F"/>
-      <w:lang w:val="en-US"/>
-    </w:rPr>
-  </w:style>
-  <w:style w:type="paragraph" w:styleId="8">
-    <w:name w:val="heading 8"/>
-    <w:basedOn w:val="a"/>
-    <w:next w:val="a"/>
-    <w:link w:val="80"/>
-    <w:uiPriority w:val="9"/>
-    <w:unhideWhenUsed/>
-    <w:qFormat/>
-    <w:rsid w:val="000D1351"/>
-    <w:pPr>
-      <w:keepNext/>
-      <w:keepLines/>
-      <w:numPr>
-        <w:ilvl w:val="7"/>
-        <w:numId w:val="2"/>
-      </w:numPr>
-      <w:spacing w:before="40" w:after="0" w:line="276" w:lineRule="auto"/>
-      <w:outlineLvl w:val="7"/>
-    </w:pPr>
-    <w:rPr>
-      <w:rFonts w:asciiTheme="majorHAnsi" w:eastAsiaTheme="majorEastAsia" w:hAnsiTheme="majorHAnsi" w:cstheme="majorBidi"/>
-      <w:color w:val="272727" w:themeColor="text1" w:themeTint="D8"/>
-      <w:sz w:val="21"/>
-      <w:szCs w:val="21"/>
-      <w:lang w:val="en-US"/>
-    </w:rPr>
-  </w:style>
-  <w:style w:type="paragraph" w:styleId="9">
-    <w:name w:val="heading 9"/>
-    <w:basedOn w:val="a"/>
-    <w:next w:val="a"/>
-    <w:link w:val="90"/>
-    <w:uiPriority w:val="9"/>
-    <w:unhideWhenUsed/>
-    <w:qFormat/>
-    <w:rsid w:val="000D1351"/>
-    <w:pPr>
-      <w:keepNext/>
-      <w:keepLines/>
-      <w:numPr>
-        <w:ilvl w:val="8"/>
-        <w:numId w:val="2"/>
-      </w:numPr>
-      <w:spacing w:before="40" w:after="0" w:line="276" w:lineRule="auto"/>
-      <w:outlineLvl w:val="8"/>
-    </w:pPr>
-    <w:rPr>
-      <w:rFonts w:asciiTheme="majorHAnsi" w:eastAsiaTheme="majorEastAsia" w:hAnsiTheme="majorHAnsi" w:cstheme="majorBidi"/>
-      <w:i/>
-      <w:iCs/>
-      <w:color w:val="272727" w:themeColor="text1" w:themeTint="D8"/>
-      <w:sz w:val="21"/>
-      <w:szCs w:val="21"/>
-      <w:lang w:val="en-US"/>
     </w:rPr>
   </w:style>
   <w:style w:type="character" w:default="1" w:styleId="a0">
@@ -1036,7 +2008,7 @@
     <w:name w:val="Table Grid"/>
     <w:basedOn w:val="a1"/>
     <w:uiPriority w:val="39"/>
-    <w:rsid w:val="00924CB1"/>
+    <w:rsid w:val="00451032"/>
     <w:pPr>
       <w:spacing w:after="0" w:line="240" w:lineRule="auto"/>
     </w:pPr>
@@ -1051,11 +2023,22 @@
       </w:tblBorders>
     </w:tblPr>
   </w:style>
-  <w:style w:type="table" w:styleId="-21">
-    <w:name w:val="List Table 2 Accent 1"/>
+  <w:style w:type="paragraph" w:styleId="a4">
+    <w:name w:val="List Paragraph"/>
+    <w:basedOn w:val="a"/>
+    <w:uiPriority w:val="34"/>
+    <w:qFormat/>
+    <w:rsid w:val="00451032"/>
+    <w:pPr>
+      <w:ind w:left="720"/>
+      <w:contextualSpacing/>
+    </w:pPr>
+  </w:style>
+  <w:style w:type="table" w:styleId="-45">
+    <w:name w:val="List Table 4 Accent 5"/>
     <w:basedOn w:val="a1"/>
-    <w:uiPriority w:val="47"/>
-    <w:rsid w:val="00924CB1"/>
+    <w:uiPriority w:val="49"/>
+    <w:rsid w:val="00451032"/>
     <w:pPr>
       <w:spacing w:after="0" w:line="240" w:lineRule="auto"/>
     </w:pPr>
@@ -1063,217 +2046,29 @@
       <w:tblStyleRowBandSize w:val="1"/>
       <w:tblStyleColBandSize w:val="1"/>
       <w:tblBorders>
-        <w:top w:val="single" w:sz="4" w:space="0" w:color="9CC2E5" w:themeColor="accent1" w:themeTint="99"/>
-        <w:bottom w:val="single" w:sz="4" w:space="0" w:color="9CC2E5" w:themeColor="accent1" w:themeTint="99"/>
-        <w:insideH w:val="single" w:sz="4" w:space="0" w:color="9CC2E5" w:themeColor="accent1" w:themeTint="99"/>
+        <w:top w:val="single" w:sz="4" w:space="0" w:color="8EAADB" w:themeColor="accent5" w:themeTint="99"/>
+        <w:left w:val="single" w:sz="4" w:space="0" w:color="8EAADB" w:themeColor="accent5" w:themeTint="99"/>
+        <w:bottom w:val="single" w:sz="4" w:space="0" w:color="8EAADB" w:themeColor="accent5" w:themeTint="99"/>
+        <w:right w:val="single" w:sz="4" w:space="0" w:color="8EAADB" w:themeColor="accent5" w:themeTint="99"/>
+        <w:insideH w:val="single" w:sz="4" w:space="0" w:color="8EAADB" w:themeColor="accent5" w:themeTint="99"/>
       </w:tblBorders>
     </w:tblPr>
     <w:tblStylePr w:type="firstRow">
       <w:rPr>
         <w:b/>
         <w:bCs/>
-      </w:rPr>
-    </w:tblStylePr>
-    <w:tblStylePr w:type="lastRow">
-      <w:rPr>
-        <w:b/>
-        <w:bCs/>
-      </w:rPr>
-    </w:tblStylePr>
-    <w:tblStylePr w:type="firstCol">
-      <w:rPr>
-        <w:b/>
-        <w:bCs/>
-      </w:rPr>
-    </w:tblStylePr>
-    <w:tblStylePr w:type="lastCol">
-      <w:rPr>
-        <w:b/>
-        <w:bCs/>
-      </w:rPr>
-    </w:tblStylePr>
-    <w:tblStylePr w:type="band1Vert">
-      <w:tblPr/>
-      <w:tcPr>
-        <w:shd w:val="clear" w:color="auto" w:fill="DEEAF6" w:themeFill="accent1" w:themeFillTint="33"/>
-      </w:tcPr>
-    </w:tblStylePr>
-    <w:tblStylePr w:type="band1Horz">
-      <w:tblPr/>
-      <w:tcPr>
-        <w:shd w:val="clear" w:color="auto" w:fill="DEEAF6" w:themeFill="accent1" w:themeFillTint="33"/>
-      </w:tcPr>
-    </w:tblStylePr>
-  </w:style>
-  <w:style w:type="character" w:styleId="a4">
-    <w:name w:val="Placeholder Text"/>
-    <w:basedOn w:val="a0"/>
-    <w:uiPriority w:val="99"/>
-    <w:semiHidden/>
-    <w:rsid w:val="00924CB1"/>
-    <w:rPr>
-      <w:color w:val="808080"/>
-    </w:rPr>
-  </w:style>
-  <w:style w:type="paragraph" w:styleId="a5">
-    <w:name w:val="List Paragraph"/>
-    <w:basedOn w:val="a"/>
-    <w:uiPriority w:val="34"/>
-    <w:qFormat/>
-    <w:rsid w:val="00924CB1"/>
-    <w:pPr>
-      <w:ind w:left="720"/>
-      <w:contextualSpacing/>
-    </w:pPr>
-  </w:style>
-  <w:style w:type="character" w:customStyle="1" w:styleId="10">
-    <w:name w:val="Заголовок 1 Знак"/>
-    <w:basedOn w:val="a0"/>
-    <w:link w:val="1"/>
-    <w:uiPriority w:val="9"/>
-    <w:rsid w:val="000D1351"/>
-    <w:rPr>
-      <w:rFonts w:asciiTheme="majorHAnsi" w:eastAsiaTheme="majorEastAsia" w:hAnsiTheme="majorHAnsi" w:cstheme="majorBidi"/>
-      <w:b/>
-      <w:bCs/>
-      <w:color w:val="2E74B5" w:themeColor="accent1" w:themeShade="BF"/>
-      <w:sz w:val="28"/>
-      <w:szCs w:val="28"/>
-      <w:lang w:val="en-US"/>
-    </w:rPr>
-  </w:style>
-  <w:style w:type="character" w:customStyle="1" w:styleId="20">
-    <w:name w:val="Заголовок 2 Знак"/>
-    <w:basedOn w:val="a0"/>
-    <w:link w:val="2"/>
-    <w:uiPriority w:val="9"/>
-    <w:rsid w:val="000D1351"/>
-    <w:rPr>
-      <w:rFonts w:asciiTheme="majorHAnsi" w:eastAsiaTheme="majorEastAsia" w:hAnsiTheme="majorHAnsi" w:cstheme="majorBidi"/>
-      <w:color w:val="2E74B5" w:themeColor="accent1" w:themeShade="BF"/>
-      <w:sz w:val="26"/>
-      <w:szCs w:val="26"/>
-      <w:lang w:val="en-US"/>
-    </w:rPr>
-  </w:style>
-  <w:style w:type="character" w:customStyle="1" w:styleId="30">
-    <w:name w:val="Заголовок 3 Знак"/>
-    <w:basedOn w:val="a0"/>
-    <w:link w:val="3"/>
-    <w:uiPriority w:val="9"/>
-    <w:rsid w:val="000D1351"/>
-    <w:rPr>
-      <w:rFonts w:asciiTheme="majorHAnsi" w:eastAsiaTheme="majorEastAsia" w:hAnsiTheme="majorHAnsi" w:cstheme="majorBidi"/>
-      <w:color w:val="1F4D78" w:themeColor="accent1" w:themeShade="7F"/>
-      <w:sz w:val="24"/>
-      <w:szCs w:val="24"/>
-      <w:lang w:val="en-US"/>
-    </w:rPr>
-  </w:style>
-  <w:style w:type="character" w:customStyle="1" w:styleId="40">
-    <w:name w:val="Заголовок 4 Знак"/>
-    <w:basedOn w:val="a0"/>
-    <w:link w:val="4"/>
-    <w:uiPriority w:val="9"/>
-    <w:rsid w:val="000D1351"/>
-    <w:rPr>
-      <w:rFonts w:asciiTheme="majorHAnsi" w:eastAsiaTheme="majorEastAsia" w:hAnsiTheme="majorHAnsi" w:cstheme="majorBidi"/>
-      <w:i/>
-      <w:iCs/>
-      <w:color w:val="2E74B5" w:themeColor="accent1" w:themeShade="BF"/>
-      <w:lang w:val="en-US"/>
-    </w:rPr>
-  </w:style>
-  <w:style w:type="character" w:customStyle="1" w:styleId="50">
-    <w:name w:val="Заголовок 5 Знак"/>
-    <w:basedOn w:val="a0"/>
-    <w:link w:val="5"/>
-    <w:uiPriority w:val="9"/>
-    <w:rsid w:val="000D1351"/>
-    <w:rPr>
-      <w:rFonts w:asciiTheme="majorHAnsi" w:eastAsiaTheme="majorEastAsia" w:hAnsiTheme="majorHAnsi" w:cstheme="majorBidi"/>
-      <w:color w:val="2E74B5" w:themeColor="accent1" w:themeShade="BF"/>
-      <w:lang w:val="en-US"/>
-    </w:rPr>
-  </w:style>
-  <w:style w:type="character" w:customStyle="1" w:styleId="60">
-    <w:name w:val="Заголовок 6 Знак"/>
-    <w:basedOn w:val="a0"/>
-    <w:link w:val="6"/>
-    <w:uiPriority w:val="9"/>
-    <w:rsid w:val="000D1351"/>
-    <w:rPr>
-      <w:rFonts w:asciiTheme="majorHAnsi" w:eastAsiaTheme="majorEastAsia" w:hAnsiTheme="majorHAnsi" w:cstheme="majorBidi"/>
-      <w:color w:val="1F4D78" w:themeColor="accent1" w:themeShade="7F"/>
-      <w:lang w:val="en-US"/>
-    </w:rPr>
-  </w:style>
-  <w:style w:type="character" w:customStyle="1" w:styleId="70">
-    <w:name w:val="Заголовок 7 Знак"/>
-    <w:basedOn w:val="a0"/>
-    <w:link w:val="7"/>
-    <w:uiPriority w:val="9"/>
-    <w:rsid w:val="000D1351"/>
-    <w:rPr>
-      <w:rFonts w:asciiTheme="majorHAnsi" w:eastAsiaTheme="majorEastAsia" w:hAnsiTheme="majorHAnsi" w:cstheme="majorBidi"/>
-      <w:i/>
-      <w:iCs/>
-      <w:color w:val="1F4D78" w:themeColor="accent1" w:themeShade="7F"/>
-      <w:lang w:val="en-US"/>
-    </w:rPr>
-  </w:style>
-  <w:style w:type="character" w:customStyle="1" w:styleId="80">
-    <w:name w:val="Заголовок 8 Знак"/>
-    <w:basedOn w:val="a0"/>
-    <w:link w:val="8"/>
-    <w:uiPriority w:val="9"/>
-    <w:rsid w:val="000D1351"/>
-    <w:rPr>
-      <w:rFonts w:asciiTheme="majorHAnsi" w:eastAsiaTheme="majorEastAsia" w:hAnsiTheme="majorHAnsi" w:cstheme="majorBidi"/>
-      <w:color w:val="272727" w:themeColor="text1" w:themeTint="D8"/>
-      <w:sz w:val="21"/>
-      <w:szCs w:val="21"/>
-      <w:lang w:val="en-US"/>
-    </w:rPr>
-  </w:style>
-  <w:style w:type="character" w:customStyle="1" w:styleId="90">
-    <w:name w:val="Заголовок 9 Знак"/>
-    <w:basedOn w:val="a0"/>
-    <w:link w:val="9"/>
-    <w:uiPriority w:val="9"/>
-    <w:rsid w:val="000D1351"/>
-    <w:rPr>
-      <w:rFonts w:asciiTheme="majorHAnsi" w:eastAsiaTheme="majorEastAsia" w:hAnsiTheme="majorHAnsi" w:cstheme="majorBidi"/>
-      <w:i/>
-      <w:iCs/>
-      <w:color w:val="272727" w:themeColor="text1" w:themeTint="D8"/>
-      <w:sz w:val="21"/>
-      <w:szCs w:val="21"/>
-      <w:lang w:val="en-US"/>
-    </w:rPr>
-  </w:style>
-  <w:style w:type="table" w:styleId="-11">
-    <w:name w:val="List Table 1 Light Accent 1"/>
-    <w:basedOn w:val="a1"/>
-    <w:uiPriority w:val="46"/>
-    <w:rsid w:val="00D77F43"/>
-    <w:pPr>
-      <w:spacing w:after="0" w:line="240" w:lineRule="auto"/>
-    </w:pPr>
-    <w:tblPr>
-      <w:tblStyleRowBandSize w:val="1"/>
-      <w:tblStyleColBandSize w:val="1"/>
-    </w:tblPr>
-    <w:tblStylePr w:type="firstRow">
-      <w:rPr>
-        <w:b/>
-        <w:bCs/>
+        <w:color w:val="FFFFFF" w:themeColor="background1"/>
       </w:rPr>
       <w:tblPr/>
       <w:tcPr>
         <w:tcBorders>
-          <w:bottom w:val="single" w:sz="4" w:space="0" w:color="9CC2E5" w:themeColor="accent1" w:themeTint="99"/>
+          <w:top w:val="single" w:sz="4" w:space="0" w:color="4472C4" w:themeColor="accent5"/>
+          <w:left w:val="single" w:sz="4" w:space="0" w:color="4472C4" w:themeColor="accent5"/>
+          <w:bottom w:val="single" w:sz="4" w:space="0" w:color="4472C4" w:themeColor="accent5"/>
+          <w:right w:val="single" w:sz="4" w:space="0" w:color="4472C4" w:themeColor="accent5"/>
+          <w:insideH w:val="nil"/>
         </w:tcBorders>
+        <w:shd w:val="clear" w:color="auto" w:fill="4472C4" w:themeFill="accent5"/>
       </w:tcPr>
     </w:tblStylePr>
     <w:tblStylePr w:type="lastRow">
@@ -1284,7 +2079,7 @@
       <w:tblPr/>
       <w:tcPr>
         <w:tcBorders>
-          <w:top w:val="single" w:sz="4" w:space="0" w:color="9CC2E5" w:themeColor="accent1" w:themeTint="99"/>
+          <w:top w:val="double" w:sz="4" w:space="0" w:color="8EAADB" w:themeColor="accent5" w:themeTint="99"/>
         </w:tcBorders>
       </w:tcPr>
     </w:tblStylePr>
@@ -1303,34 +2098,205 @@
     <w:tblStylePr w:type="band1Vert">
       <w:tblPr/>
       <w:tcPr>
-        <w:shd w:val="clear" w:color="auto" w:fill="DEEAF6" w:themeFill="accent1" w:themeFillTint="33"/>
+        <w:shd w:val="clear" w:color="auto" w:fill="D9E2F3" w:themeFill="accent5" w:themeFillTint="33"/>
       </w:tcPr>
     </w:tblStylePr>
     <w:tblStylePr w:type="band1Horz">
       <w:tblPr/>
       <w:tcPr>
-        <w:shd w:val="clear" w:color="auto" w:fill="DEEAF6" w:themeFill="accent1" w:themeFillTint="33"/>
+        <w:shd w:val="clear" w:color="auto" w:fill="D9E2F3" w:themeFill="accent5" w:themeFillTint="33"/>
       </w:tcPr>
     </w:tblStylePr>
   </w:style>
-  <w:style w:type="table" w:styleId="a6">
-    <w:name w:val="Grid Table Light"/>
+  <w:style w:type="table" w:styleId="-450">
+    <w:name w:val="Grid Table 4 Accent 5"/>
     <w:basedOn w:val="a1"/>
-    <w:uiPriority w:val="40"/>
-    <w:rsid w:val="00E5006A"/>
+    <w:uiPriority w:val="49"/>
+    <w:rsid w:val="00451032"/>
     <w:pPr>
       <w:spacing w:after="0" w:line="240" w:lineRule="auto"/>
     </w:pPr>
     <w:tblPr>
+      <w:tblStyleRowBandSize w:val="1"/>
+      <w:tblStyleColBandSize w:val="1"/>
       <w:tblBorders>
-        <w:top w:val="single" w:sz="4" w:space="0" w:color="BFBFBF" w:themeColor="background1" w:themeShade="BF"/>
-        <w:left w:val="single" w:sz="4" w:space="0" w:color="BFBFBF" w:themeColor="background1" w:themeShade="BF"/>
-        <w:bottom w:val="single" w:sz="4" w:space="0" w:color="BFBFBF" w:themeColor="background1" w:themeShade="BF"/>
-        <w:right w:val="single" w:sz="4" w:space="0" w:color="BFBFBF" w:themeColor="background1" w:themeShade="BF"/>
-        <w:insideH w:val="single" w:sz="4" w:space="0" w:color="BFBFBF" w:themeColor="background1" w:themeShade="BF"/>
-        <w:insideV w:val="single" w:sz="4" w:space="0" w:color="BFBFBF" w:themeColor="background1" w:themeShade="BF"/>
+        <w:top w:val="single" w:sz="4" w:space="0" w:color="8EAADB" w:themeColor="accent5" w:themeTint="99"/>
+        <w:left w:val="single" w:sz="4" w:space="0" w:color="8EAADB" w:themeColor="accent5" w:themeTint="99"/>
+        <w:bottom w:val="single" w:sz="4" w:space="0" w:color="8EAADB" w:themeColor="accent5" w:themeTint="99"/>
+        <w:right w:val="single" w:sz="4" w:space="0" w:color="8EAADB" w:themeColor="accent5" w:themeTint="99"/>
+        <w:insideH w:val="single" w:sz="4" w:space="0" w:color="8EAADB" w:themeColor="accent5" w:themeTint="99"/>
+        <w:insideV w:val="single" w:sz="4" w:space="0" w:color="8EAADB" w:themeColor="accent5" w:themeTint="99"/>
       </w:tblBorders>
     </w:tblPr>
+    <w:tblStylePr w:type="firstRow">
+      <w:rPr>
+        <w:b/>
+        <w:bCs/>
+        <w:color w:val="FFFFFF" w:themeColor="background1"/>
+      </w:rPr>
+      <w:tblPr/>
+      <w:tcPr>
+        <w:tcBorders>
+          <w:top w:val="single" w:sz="4" w:space="0" w:color="4472C4" w:themeColor="accent5"/>
+          <w:left w:val="single" w:sz="4" w:space="0" w:color="4472C4" w:themeColor="accent5"/>
+          <w:bottom w:val="single" w:sz="4" w:space="0" w:color="4472C4" w:themeColor="accent5"/>
+          <w:right w:val="single" w:sz="4" w:space="0" w:color="4472C4" w:themeColor="accent5"/>
+          <w:insideH w:val="nil"/>
+          <w:insideV w:val="nil"/>
+        </w:tcBorders>
+        <w:shd w:val="clear" w:color="auto" w:fill="4472C4" w:themeFill="accent5"/>
+      </w:tcPr>
+    </w:tblStylePr>
+    <w:tblStylePr w:type="lastRow">
+      <w:rPr>
+        <w:b/>
+        <w:bCs/>
+      </w:rPr>
+      <w:tblPr/>
+      <w:tcPr>
+        <w:tcBorders>
+          <w:top w:val="double" w:sz="4" w:space="0" w:color="4472C4" w:themeColor="accent5"/>
+        </w:tcBorders>
+      </w:tcPr>
+    </w:tblStylePr>
+    <w:tblStylePr w:type="firstCol">
+      <w:rPr>
+        <w:b/>
+        <w:bCs/>
+      </w:rPr>
+    </w:tblStylePr>
+    <w:tblStylePr w:type="lastCol">
+      <w:rPr>
+        <w:b/>
+        <w:bCs/>
+      </w:rPr>
+    </w:tblStylePr>
+    <w:tblStylePr w:type="band1Vert">
+      <w:tblPr/>
+      <w:tcPr>
+        <w:shd w:val="clear" w:color="auto" w:fill="D9E2F3" w:themeFill="accent5" w:themeFillTint="33"/>
+      </w:tcPr>
+    </w:tblStylePr>
+    <w:tblStylePr w:type="band1Horz">
+      <w:tblPr/>
+      <w:tcPr>
+        <w:shd w:val="clear" w:color="auto" w:fill="D9E2F3" w:themeFill="accent5" w:themeFillTint="33"/>
+      </w:tcPr>
+    </w:tblStylePr>
+  </w:style>
+  <w:style w:type="character" w:styleId="a5">
+    <w:name w:val="Placeholder Text"/>
+    <w:basedOn w:val="a0"/>
+    <w:uiPriority w:val="99"/>
+    <w:semiHidden/>
+    <w:rsid w:val="00451032"/>
+    <w:rPr>
+      <w:color w:val="808080"/>
+    </w:rPr>
+  </w:style>
+  <w:style w:type="paragraph" w:styleId="a6">
+    <w:name w:val="Title"/>
+    <w:basedOn w:val="a"/>
+    <w:next w:val="a"/>
+    <w:link w:val="a7"/>
+    <w:uiPriority w:val="10"/>
+    <w:qFormat/>
+    <w:rsid w:val="00007E01"/>
+    <w:pPr>
+      <w:spacing w:after="0" w:line="240" w:lineRule="auto"/>
+      <w:contextualSpacing/>
+    </w:pPr>
+    <w:rPr>
+      <w:rFonts w:asciiTheme="majorHAnsi" w:eastAsiaTheme="majorEastAsia" w:hAnsiTheme="majorHAnsi" w:cstheme="majorBidi"/>
+      <w:spacing w:val="-10"/>
+      <w:kern w:val="28"/>
+      <w:sz w:val="56"/>
+      <w:szCs w:val="56"/>
+    </w:rPr>
+  </w:style>
+  <w:style w:type="character" w:customStyle="1" w:styleId="a7">
+    <w:name w:val="Название Знак"/>
+    <w:basedOn w:val="a0"/>
+    <w:link w:val="a6"/>
+    <w:uiPriority w:val="10"/>
+    <w:rsid w:val="00007E01"/>
+    <w:rPr>
+      <w:rFonts w:asciiTheme="majorHAnsi" w:eastAsiaTheme="majorEastAsia" w:hAnsiTheme="majorHAnsi" w:cstheme="majorBidi"/>
+      <w:spacing w:val="-10"/>
+      <w:kern w:val="28"/>
+      <w:sz w:val="56"/>
+      <w:szCs w:val="56"/>
+    </w:rPr>
+  </w:style>
+  <w:style w:type="paragraph" w:styleId="a8">
+    <w:name w:val="Subtitle"/>
+    <w:basedOn w:val="a"/>
+    <w:next w:val="a"/>
+    <w:link w:val="a9"/>
+    <w:uiPriority w:val="11"/>
+    <w:qFormat/>
+    <w:rsid w:val="00007E01"/>
+    <w:pPr>
+      <w:numPr>
+        <w:ilvl w:val="1"/>
+      </w:numPr>
+    </w:pPr>
+    <w:rPr>
+      <w:rFonts w:eastAsiaTheme="minorEastAsia"/>
+      <w:color w:val="5A5A5A" w:themeColor="text1" w:themeTint="A5"/>
+      <w:spacing w:val="15"/>
+    </w:rPr>
+  </w:style>
+  <w:style w:type="character" w:customStyle="1" w:styleId="a9">
+    <w:name w:val="Подзаголовок Знак"/>
+    <w:basedOn w:val="a0"/>
+    <w:link w:val="a8"/>
+    <w:uiPriority w:val="11"/>
+    <w:rsid w:val="00007E01"/>
+    <w:rPr>
+      <w:rFonts w:eastAsiaTheme="minorEastAsia"/>
+      <w:color w:val="5A5A5A" w:themeColor="text1" w:themeTint="A5"/>
+      <w:spacing w:val="15"/>
+    </w:rPr>
+  </w:style>
+  <w:style w:type="character" w:customStyle="1" w:styleId="10">
+    <w:name w:val="Заголовок 1 Знак"/>
+    <w:basedOn w:val="a0"/>
+    <w:link w:val="1"/>
+    <w:uiPriority w:val="9"/>
+    <w:rsid w:val="00007E01"/>
+    <w:rPr>
+      <w:rFonts w:asciiTheme="majorHAnsi" w:eastAsiaTheme="majorEastAsia" w:hAnsiTheme="majorHAnsi" w:cstheme="majorBidi"/>
+      <w:color w:val="2E74B5" w:themeColor="accent1" w:themeShade="BF"/>
+      <w:sz w:val="32"/>
+      <w:szCs w:val="32"/>
+    </w:rPr>
+  </w:style>
+  <w:style w:type="character" w:customStyle="1" w:styleId="20">
+    <w:name w:val="Заголовок 2 Знак"/>
+    <w:basedOn w:val="a0"/>
+    <w:link w:val="2"/>
+    <w:uiPriority w:val="9"/>
+    <w:rsid w:val="00007E01"/>
+    <w:rPr>
+      <w:rFonts w:asciiTheme="majorHAnsi" w:eastAsiaTheme="majorEastAsia" w:hAnsiTheme="majorHAnsi" w:cstheme="majorBidi"/>
+      <w:color w:val="2E74B5" w:themeColor="accent1" w:themeShade="BF"/>
+      <w:sz w:val="26"/>
+      <w:szCs w:val="26"/>
+    </w:rPr>
+  </w:style>
+  <w:style w:type="character" w:customStyle="1" w:styleId="30">
+    <w:name w:val="Заголовок 3 Знак"/>
+    <w:basedOn w:val="a0"/>
+    <w:link w:val="3"/>
+    <w:uiPriority w:val="9"/>
+    <w:rsid w:val="00CD4948"/>
+    <w:rPr>
+      <w:rFonts w:asciiTheme="majorHAnsi" w:eastAsiaTheme="majorEastAsia" w:hAnsiTheme="majorHAnsi" w:cstheme="majorBidi"/>
+      <w:color w:val="1F4D78" w:themeColor="accent1" w:themeShade="7F"/>
+      <w:sz w:val="24"/>
+      <w:szCs w:val="24"/>
+    </w:rPr>
   </w:style>
 </w:styles>
 </file>
@@ -1351,7 +2317,7 @@
         <w:behaviors>
           <w:behavior w:val="content"/>
         </w:behaviors>
-        <w:guid w:val="{A8860DF0-2984-4AD2-A16C-B605419D6297}"/>
+        <w:guid w:val="{85BF5D4C-5557-4FA1-A6CE-E1DED1CF908D}"/>
       </w:docPartPr>
       <w:docPartBody>
         <w:p>
@@ -1370,19 +2336,19 @@
 
 <file path=word/glossary/fontTable.xml><?xml version="1.0" encoding="utf-8"?>
 <w:fonts xmlns:mc="http://schemas.openxmlformats.org/markup-compatibility/2006" xmlns:r="http://schemas.openxmlformats.org/officeDocument/2006/relationships" xmlns:w="http://schemas.openxmlformats.org/wordprocessingml/2006/main" xmlns:w14="http://schemas.microsoft.com/office/word/2010/wordml" xmlns:w15="http://schemas.microsoft.com/office/word/2012/wordml" mc:Ignorable="w14 w15">
+  <w:font w:name="Times New Roman">
+    <w:panose1 w:val="02020603050405020304"/>
+    <w:charset w:val="CC"/>
+    <w:family w:val="roman"/>
+    <w:pitch w:val="variable"/>
+    <w:sig w:usb0="E0002EFF" w:usb1="C0007843" w:usb2="00000009" w:usb3="00000000" w:csb0="000001FF" w:csb1="00000000"/>
+  </w:font>
   <w:font w:name="Calibri">
     <w:panose1 w:val="020F0502020204030204"/>
     <w:charset w:val="CC"/>
     <w:family w:val="swiss"/>
     <w:pitch w:val="variable"/>
     <w:sig w:usb0="E00002FF" w:usb1="4000ACFF" w:usb2="00000001" w:usb3="00000000" w:csb0="0000019F" w:csb1="00000000"/>
-  </w:font>
-  <w:font w:name="Times New Roman">
-    <w:panose1 w:val="02020603050405020304"/>
-    <w:charset w:val="CC"/>
-    <w:family w:val="roman"/>
-    <w:pitch w:val="variable"/>
-    <w:sig w:usb0="E0002EFF" w:usb1="C0007843" w:usb2="00000009" w:usb3="00000000" w:csb0="000001FF" w:csb1="00000000"/>
   </w:font>
   <w:font w:name="Calibri Light">
     <w:panose1 w:val="020F0302020204030204"/>
@@ -1408,17 +2374,12 @@
     <w:compatSetting w:name="differentiateMultirowTableHeaders" w:uri="http://schemas.microsoft.com/office/word" w:val="1"/>
   </w:compat>
   <w:rsids>
-    <w:rsidRoot w:val="00C80474"/>
-    <w:rsid w:val="002C457F"/>
-    <w:rsid w:val="003B30CD"/>
-    <w:rsid w:val="0063683A"/>
-    <w:rsid w:val="00822082"/>
-    <w:rsid w:val="008B059C"/>
-    <w:rsid w:val="00B42C62"/>
-    <w:rsid w:val="00C80474"/>
-    <w:rsid w:val="00CF4AD8"/>
-    <w:rsid w:val="00D0786D"/>
-    <w:rsid w:val="00F40CDA"/>
+    <w:rsidRoot w:val="00F06F95"/>
+    <w:rsid w:val="00433728"/>
+    <w:rsid w:val="00496CBC"/>
+    <w:rsid w:val="00543D7E"/>
+    <w:rsid w:val="009010B0"/>
+    <w:rsid w:val="00F06F95"/>
   </w:rsids>
   <m:mathPr>
     <m:mathFont m:val="Cambria Math"/>
@@ -1867,14 +2828,10 @@
     <w:basedOn w:val="a0"/>
     <w:uiPriority w:val="99"/>
     <w:semiHidden/>
-    <w:rsid w:val="00CF4AD8"/>
+    <w:rsid w:val="00F06F95"/>
     <w:rPr>
       <w:color w:val="808080"/>
     </w:rPr>
-  </w:style>
-  <w:style w:type="paragraph" w:customStyle="1" w:styleId="E30325C66DCB4CC0BE8D2EBE5B4AA55D">
-    <w:name w:val="E30325C66DCB4CC0BE8D2EBE5B4AA55D"/>
-    <w:rsid w:val="00CF4AD8"/>
   </w:style>
 </w:styles>
 </file>
@@ -1882,7 +2839,6 @@
 <file path=word/glossary/webSettings.xml><?xml version="1.0" encoding="utf-8"?>
 <w:webSettings xmlns:mc="http://schemas.openxmlformats.org/markup-compatibility/2006" xmlns:r="http://schemas.openxmlformats.org/officeDocument/2006/relationships" xmlns:w="http://schemas.openxmlformats.org/wordprocessingml/2006/main" xmlns:w14="http://schemas.microsoft.com/office/word/2010/wordml" xmlns:w15="http://schemas.microsoft.com/office/word/2012/wordml" mc:Ignorable="w14 w15">
   <w:optimizeForBrowser/>
-  <w:relyOnVML/>
   <w:allowPNG/>
 </w:webSettings>
 </file>
@@ -2146,4 +3102,16 @@
     </a:ext>
   </a:extLst>
 </a:theme>
+</file>
+
+<file path=customXml/item1.xml><?xml version="1.0" encoding="utf-8"?>
+<b:Sources xmlns:b="http://schemas.openxmlformats.org/officeDocument/2006/bibliography" xmlns="http://schemas.openxmlformats.org/officeDocument/2006/bibliography" SelectedStyle="\APASixthEditionOfficeOnline.xsl" StyleName="APA" Version="6"/>
+</file>
+
+<file path=customXml/itemProps1.xml><?xml version="1.0" encoding="utf-8"?>
+<ds:datastoreItem xmlns:ds="http://schemas.openxmlformats.org/officeDocument/2006/customXml" ds:itemID="{6EDD36B7-2FEA-4C6F-B218-8C37F2475AAA}">
+  <ds:schemaRefs>
+    <ds:schemaRef ds:uri="http://schemas.openxmlformats.org/officeDocument/2006/bibliography"/>
+  </ds:schemaRefs>
+</ds:datastoreItem>
 </file>
</xml_diff>

<commit_message>
Filling table with several blocks + tests; examples of usage
</commit_message>
<xml_diff>
--- a/sources/TemplateEngine.Docx.Example/InputTemplate.docx
+++ b/sources/TemplateEngine.Docx.Example/InputTemplate.docx
@@ -755,6 +755,7 @@
           <w:docPart w:val="DefaultPlaceholder_1081868574"/>
         </w:placeholder>
       </w:sdtPr>
+      <w:sdtEndPr/>
       <w:sdtContent>
         <w:sdt>
           <w:sdtPr>
@@ -768,6 +769,7 @@
               <w:docPart w:val="DefaultPlaceholder_1081868574"/>
             </w:placeholder>
           </w:sdtPr>
+          <w:sdtEndPr/>
           <w:sdtContent>
             <w:p>
               <w:pPr>
@@ -776,6 +778,7 @@
                   <w:ilvl w:val="0"/>
                   <w:numId w:val="6"/>
                 </w:numPr>
+                <w:spacing w:before="240" w:after="0"/>
                 <w:rPr>
                   <w:lang w:val="en-US"/>
                 </w:rPr>
@@ -794,6 +797,9 @@
         <w:sdt>
           <w:sdtPr>
             <w:rPr>
+              <w:b w:val="0"/>
+              <w:bCs w:val="0"/>
+              <w:color w:val="auto"/>
               <w:lang w:val="en-US"/>
             </w:rPr>
             <w:alias w:val="Team members"/>
@@ -803,13 +809,7 @@
               <w:docPart w:val="DefaultPlaceholder_1081868574"/>
             </w:placeholder>
           </w:sdtPr>
-          <w:sdtEndPr>
-            <w:rPr>
-              <w:b w:val="0"/>
-              <w:bCs w:val="0"/>
-              <w:color w:val="auto"/>
-            </w:rPr>
-          </w:sdtEndPr>
+          <w:sdtEndPr/>
           <w:sdtContent>
             <w:tbl>
               <w:tblPr>
@@ -885,6 +885,7 @@
                         <w:docPart w:val="DefaultPlaceholder_1081868574"/>
                       </w:placeholder>
                     </w:sdtPr>
+                    <w:sdtEndPr/>
                     <w:sdtContent>
                       <w:p>
                         <w:pPr>
@@ -918,6 +919,7 @@
                         <w:docPart w:val="DefaultPlaceholder_1081868574"/>
                       </w:placeholder>
                     </w:sdtPr>
+                    <w:sdtEndPr/>
                     <w:sdtContent>
                       <w:p>
                         <w:pPr>
@@ -948,8 +950,969 @@
           <w:lang w:val="en-US"/>
         </w:rPr>
       </w:pPr>
-      <w:bookmarkStart w:id="0" w:name="_GoBack"/>
-      <w:bookmarkEnd w:id="0"/>
+    </w:p>
+    <w:p>
+      <w:pPr>
+        <w:pStyle w:val="2"/>
+        <w:rPr>
+          <w:lang w:val="en-US"/>
+        </w:rPr>
+      </w:pPr>
+      <w:r>
+        <w:rPr>
+          <w:lang w:val="en-US"/>
+        </w:rPr>
+        <w:t xml:space="preserve">Several </w:t>
+      </w:r>
+      <w:r>
+        <w:rPr>
+          <w:lang w:val="en-US"/>
+        </w:rPr>
+        <w:t>blocks</w:t>
+      </w:r>
+    </w:p>
+    <w:sdt>
+      <w:sdtPr>
+        <w:rPr>
+          <w:b w:val="0"/>
+          <w:bCs w:val="0"/>
+          <w:color w:val="auto"/>
+          <w:lang w:val="en-US"/>
+        </w:rPr>
+        <w:alias w:val="Team Members Statistics"/>
+        <w:tag w:val="Team Members Statistics"/>
+        <w:id w:val="1707373691"/>
+        <w:placeholder>
+          <w:docPart w:val="C2275F9AA7F546A59B81C636F1669872"/>
+        </w:placeholder>
+      </w:sdtPr>
+      <w:sdtEndPr>
+        <w:rPr>
+          <w:b/>
+          <w:bCs/>
+        </w:rPr>
+      </w:sdtEndPr>
+      <w:sdtContent>
+        <w:tbl>
+          <w:tblPr>
+            <w:tblStyle w:val="-55"/>
+            <w:tblW w:w="9351" w:type="dxa"/>
+            <w:tblLook w:val="0680" w:firstRow="0" w:lastRow="0" w:firstColumn="1" w:lastColumn="0" w:noHBand="1" w:noVBand="1"/>
+          </w:tblPr>
+          <w:tblGrid>
+            <w:gridCol w:w="3115"/>
+            <w:gridCol w:w="6236"/>
+          </w:tblGrid>
+          <w:tr>
+            <w:tc>
+              <w:tcPr>
+                <w:cnfStyle w:val="001000000000" w:firstRow="0" w:lastRow="0" w:firstColumn="1" w:lastColumn="0" w:oddVBand="0" w:evenVBand="0" w:oddHBand="0" w:evenHBand="0" w:firstRowFirstColumn="0" w:firstRowLastColumn="0" w:lastRowFirstColumn="0" w:lastRowLastColumn="0"/>
+                <w:tcW w:w="3115" w:type="dxa"/>
+                <w:tcBorders>
+                  <w:bottom w:val="single" w:sz="4" w:space="0" w:color="FFFFFF" w:themeColor="background1"/>
+                </w:tcBorders>
+              </w:tcPr>
+              <w:p>
+                <w:pPr>
+                  <w:rPr>
+                    <w:lang w:val="en-US"/>
+                  </w:rPr>
+                </w:pPr>
+                <w:r>
+                  <w:rPr>
+                    <w:lang w:val="en-US"/>
+                  </w:rPr>
+                  <w:t>Name</w:t>
+                </w:r>
+              </w:p>
+            </w:tc>
+            <w:tc>
+              <w:tcPr>
+                <w:tcW w:w="6236" w:type="dxa"/>
+                <w:tcBorders>
+                  <w:bottom w:val="single" w:sz="4" w:space="0" w:color="FFFFFF" w:themeColor="background1"/>
+                </w:tcBorders>
+              </w:tcPr>
+              <w:sdt>
+                <w:sdtPr>
+                  <w:rPr>
+                    <w:lang w:val="en-US"/>
+                  </w:rPr>
+                  <w:alias w:val="Name"/>
+                  <w:tag w:val="Name"/>
+                  <w:id w:val="-49993927"/>
+                  <w:placeholder>
+                    <w:docPart w:val="C2275F9AA7F546A59B81C636F1669872"/>
+                  </w:placeholder>
+                </w:sdtPr>
+                <w:sdtEndPr/>
+                <w:sdtContent>
+                  <w:p>
+                    <w:pPr>
+                      <w:cnfStyle w:val="000000000000" w:firstRow="0" w:lastRow="0" w:firstColumn="0" w:lastColumn="0" w:oddVBand="0" w:evenVBand="0" w:oddHBand="0" w:evenHBand="0" w:firstRowFirstColumn="0" w:firstRowLastColumn="0" w:lastRowFirstColumn="0" w:lastRowLastColumn="0"/>
+                      <w:rPr>
+                        <w:lang w:val="en-US"/>
+                      </w:rPr>
+                    </w:pPr>
+                    <w:r>
+                      <w:rPr>
+                        <w:lang w:val="en-US"/>
+                      </w:rPr>
+                      <w:t>John</w:t>
+                    </w:r>
+                  </w:p>
+                </w:sdtContent>
+              </w:sdt>
+            </w:tc>
+          </w:tr>
+          <w:tr>
+            <w:tc>
+              <w:tcPr>
+                <w:cnfStyle w:val="001000000000" w:firstRow="0" w:lastRow="0" w:firstColumn="1" w:lastColumn="0" w:oddVBand="0" w:evenVBand="0" w:oddHBand="0" w:evenHBand="0" w:firstRowFirstColumn="0" w:firstRowLastColumn="0" w:lastRowFirstColumn="0" w:lastRowLastColumn="0"/>
+                <w:tcW w:w="3115" w:type="dxa"/>
+                <w:tcBorders>
+                  <w:bottom w:val="single" w:sz="24" w:space="0" w:color="FFFFFF" w:themeColor="background1"/>
+                </w:tcBorders>
+              </w:tcPr>
+              <w:p>
+                <w:pPr>
+                  <w:rPr>
+                    <w:lang w:val="en-US"/>
+                  </w:rPr>
+                </w:pPr>
+                <w:r>
+                  <w:rPr>
+                    <w:lang w:val="en-US"/>
+                  </w:rPr>
+                  <w:t>Role</w:t>
+                </w:r>
+              </w:p>
+            </w:tc>
+            <w:tc>
+              <w:tcPr>
+                <w:tcW w:w="6236" w:type="dxa"/>
+                <w:tcBorders>
+                  <w:bottom w:val="single" w:sz="24" w:space="0" w:color="FFFFFF" w:themeColor="background1"/>
+                </w:tcBorders>
+              </w:tcPr>
+              <w:sdt>
+                <w:sdtPr>
+                  <w:rPr>
+                    <w:lang w:val="en-US"/>
+                  </w:rPr>
+                  <w:alias w:val="Role"/>
+                  <w:tag w:val="Role"/>
+                  <w:id w:val="-201485194"/>
+                  <w:placeholder>
+                    <w:docPart w:val="C2275F9AA7F546A59B81C636F1669872"/>
+                  </w:placeholder>
+                </w:sdtPr>
+                <w:sdtEndPr/>
+                <w:sdtContent>
+                  <w:p>
+                    <w:pPr>
+                      <w:cnfStyle w:val="000000000000" w:firstRow="0" w:lastRow="0" w:firstColumn="0" w:lastColumn="0" w:oddVBand="0" w:evenVBand="0" w:oddHBand="0" w:evenHBand="0" w:firstRowFirstColumn="0" w:firstRowLastColumn="0" w:lastRowFirstColumn="0" w:lastRowLastColumn="0"/>
+                      <w:rPr>
+                        <w:lang w:val="en-US"/>
+                      </w:rPr>
+                    </w:pPr>
+                    <w:r>
+                      <w:rPr>
+                        <w:lang w:val="en-US"/>
+                      </w:rPr>
+                      <w:t>Tester</w:t>
+                    </w:r>
+                  </w:p>
+                </w:sdtContent>
+              </w:sdt>
+            </w:tc>
+          </w:tr>
+          <w:tr>
+            <w:tc>
+              <w:tcPr>
+                <w:cnfStyle w:val="001000000000" w:firstRow="0" w:lastRow="0" w:firstColumn="1" w:lastColumn="0" w:oddVBand="0" w:evenVBand="0" w:oddHBand="0" w:evenHBand="0" w:firstRowFirstColumn="0" w:firstRowLastColumn="0" w:lastRowFirstColumn="0" w:lastRowLastColumn="0"/>
+                <w:tcW w:w="9351" w:type="dxa"/>
+                <w:gridSpan w:val="2"/>
+                <w:tcBorders>
+                  <w:top w:val="single" w:sz="24" w:space="0" w:color="FFFFFF" w:themeColor="background1"/>
+                </w:tcBorders>
+                <w:shd w:val="clear" w:color="auto" w:fill="BFBFBF" w:themeFill="background1" w:themeFillShade="BF"/>
+              </w:tcPr>
+              <w:p>
+                <w:pPr>
+                  <w:rPr>
+                    <w:lang w:val="en-US"/>
+                  </w:rPr>
+                </w:pPr>
+                <w:r>
+                  <w:rPr>
+                    <w:lang w:val="en-US"/>
+                  </w:rPr>
+                  <w:t>Statistics</w:t>
+                </w:r>
+              </w:p>
+            </w:tc>
+          </w:tr>
+          <w:tr>
+            <w:tc>
+              <w:tcPr>
+                <w:cnfStyle w:val="001000000000" w:firstRow="0" w:lastRow="0" w:firstColumn="1" w:lastColumn="0" w:oddVBand="0" w:evenVBand="0" w:oddHBand="0" w:evenHBand="0" w:firstRowFirstColumn="0" w:firstRowLastColumn="0" w:lastRowFirstColumn="0" w:lastRowLastColumn="0"/>
+                <w:tcW w:w="3115" w:type="dxa"/>
+              </w:tcPr>
+              <w:p>
+                <w:pPr>
+                  <w:rPr>
+                    <w:lang w:val="en-US"/>
+                  </w:rPr>
+                </w:pPr>
+                <w:sdt>
+                  <w:sdtPr>
+                    <w:rPr>
+                      <w:lang w:val="en-US"/>
+                    </w:rPr>
+                    <w:alias w:val="Statistics Role"/>
+                    <w:tag w:val="Statistics Role"/>
+                    <w:id w:val="-529180403"/>
+                    <w:placeholder>
+                      <w:docPart w:val="C2275F9AA7F546A59B81C636F1669872"/>
+                    </w:placeholder>
+                  </w:sdtPr>
+                  <w:sdtEndPr/>
+                  <w:sdtContent>
+                    <w:r>
+                      <w:rPr>
+                        <w:lang w:val="en-US"/>
+                      </w:rPr>
+                      <w:t>Tester</w:t>
+                    </w:r>
+                  </w:sdtContent>
+                </w:sdt>
+                <w:r>
+                  <w:rPr>
+                    <w:lang w:val="en-US"/>
+                  </w:rPr>
+                  <w:t xml:space="preserve"> </w:t>
+                </w:r>
+              </w:p>
+            </w:tc>
+            <w:tc>
+              <w:tcPr>
+                <w:tcW w:w="6236" w:type="dxa"/>
+                <w:shd w:val="clear" w:color="auto" w:fill="4472C4" w:themeFill="accent5"/>
+              </w:tcPr>
+              <w:sdt>
+                <w:sdtPr>
+                  <w:rPr>
+                    <w:lang w:val="en-US"/>
+                  </w:rPr>
+                  <w:alias w:val="Statistics Role Count"/>
+                  <w:tag w:val="Statistics Role Count"/>
+                  <w:id w:val="-1648051950"/>
+                  <w:placeholder>
+                    <w:docPart w:val="C2275F9AA7F546A59B81C636F1669872"/>
+                  </w:placeholder>
+                </w:sdtPr>
+                <w:sdtEndPr/>
+                <w:sdtContent>
+                  <w:p>
+                    <w:pPr>
+                      <w:cnfStyle w:val="000000000000" w:firstRow="0" w:lastRow="0" w:firstColumn="0" w:lastColumn="0" w:oddVBand="0" w:evenVBand="0" w:oddHBand="0" w:evenHBand="0" w:firstRowFirstColumn="0" w:firstRowLastColumn="0" w:lastRowFirstColumn="0" w:lastRowLastColumn="0"/>
+                      <w:rPr>
+                        <w:lang w:val="en-US"/>
+                      </w:rPr>
+                    </w:pPr>
+                    <w:r>
+                      <w:rPr>
+                        <w:color w:val="FFFFFF" w:themeColor="background1"/>
+                        <w:lang w:val="en-US"/>
+                      </w:rPr>
+                      <w:t>Count</w:t>
+                    </w:r>
+                  </w:p>
+                </w:sdtContent>
+              </w:sdt>
+            </w:tc>
+          </w:tr>
+        </w:tbl>
+      </w:sdtContent>
+    </w:sdt>
+    <w:p>
+      <w:pPr>
+        <w:rPr>
+          <w:lang w:val="en-US"/>
+        </w:rPr>
+      </w:pPr>
+    </w:p>
+    <w:p>
+      <w:pPr>
+        <w:pStyle w:val="2"/>
+        <w:rPr>
+          <w:lang w:val="en-US"/>
+        </w:rPr>
+      </w:pPr>
+      <w:r>
+        <w:rPr>
+          <w:lang w:val="en-US"/>
+        </w:rPr>
+        <w:t>Merged rows</w:t>
+      </w:r>
+    </w:p>
+    <w:sdt>
+      <w:sdtPr>
+        <w:rPr>
+          <w:b w:val="0"/>
+          <w:bCs w:val="0"/>
+          <w:color w:val="FFFFFF" w:themeColor="background1"/>
+          <w:lang w:val="en-US"/>
+        </w:rPr>
+        <w:alias w:val="Team members info"/>
+        <w:tag w:val="Team members info"/>
+        <w:id w:val="1161437411"/>
+        <w:placeholder>
+          <w:docPart w:val="DefaultPlaceholder_1081868574"/>
+        </w:placeholder>
+      </w:sdtPr>
+      <w:sdtEndPr>
+        <w:rPr>
+          <w:color w:val="auto"/>
+        </w:rPr>
+      </w:sdtEndPr>
+      <w:sdtContent>
+        <w:tbl>
+          <w:tblPr>
+            <w:tblStyle w:val="-450"/>
+            <w:tblW w:w="9351" w:type="dxa"/>
+            <w:tblLook w:val="0680" w:firstRow="0" w:lastRow="0" w:firstColumn="1" w:lastColumn="0" w:noHBand="1" w:noVBand="1"/>
+          </w:tblPr>
+          <w:tblGrid>
+            <w:gridCol w:w="1557"/>
+            <w:gridCol w:w="2266"/>
+            <w:gridCol w:w="2268"/>
+            <w:gridCol w:w="3260"/>
+          </w:tblGrid>
+          <w:tr>
+            <w:tc>
+              <w:tcPr>
+                <w:cnfStyle w:val="001000000000" w:firstRow="0" w:lastRow="0" w:firstColumn="1" w:lastColumn="0" w:oddVBand="0" w:evenVBand="0" w:oddHBand="0" w:evenHBand="0" w:firstRowFirstColumn="0" w:firstRowLastColumn="0" w:lastRowFirstColumn="0" w:lastRowLastColumn="0"/>
+                <w:tcW w:w="1557" w:type="dxa"/>
+                <w:vMerge w:val="restart"/>
+                <w:shd w:val="clear" w:color="auto" w:fill="4472C4" w:themeFill="accent5"/>
+                <w:vAlign w:val="center"/>
+              </w:tcPr>
+              <w:p>
+                <w:pPr>
+                  <w:rPr>
+                    <w:b w:val="0"/>
+                    <w:color w:val="FFFFFF" w:themeColor="background1"/>
+                    <w:lang w:val="en-US"/>
+                  </w:rPr>
+                </w:pPr>
+                <w:r>
+                  <w:rPr>
+                    <w:b w:val="0"/>
+                    <w:color w:val="FFFFFF" w:themeColor="background1"/>
+                    <w:lang w:val="en-US"/>
+                  </w:rPr>
+                  <w:t>Name</w:t>
+                </w:r>
+              </w:p>
+            </w:tc>
+            <w:tc>
+              <w:tcPr>
+                <w:tcW w:w="2266" w:type="dxa"/>
+                <w:vMerge w:val="restart"/>
+                <w:vAlign w:val="center"/>
+              </w:tcPr>
+              <w:sdt>
+                <w:sdtPr>
+                  <w:rPr>
+                    <w:lang w:val="en-US"/>
+                  </w:rPr>
+                  <w:alias w:val="Name"/>
+                  <w:tag w:val="Name"/>
+                  <w:id w:val="-8369332"/>
+                  <w:placeholder>
+                    <w:docPart w:val="DefaultPlaceholder_1081868574"/>
+                  </w:placeholder>
+                </w:sdtPr>
+                <w:sdtEndPr/>
+                <w:sdtContent>
+                  <w:p>
+                    <w:pPr>
+                      <w:cnfStyle w:val="000000000000" w:firstRow="0" w:lastRow="0" w:firstColumn="0" w:lastColumn="0" w:oddVBand="0" w:evenVBand="0" w:oddHBand="0" w:evenHBand="0" w:firstRowFirstColumn="0" w:firstRowLastColumn="0" w:lastRowFirstColumn="0" w:lastRowLastColumn="0"/>
+                      <w:rPr>
+                        <w:lang w:val="en-US"/>
+                      </w:rPr>
+                    </w:pPr>
+                    <w:r>
+                      <w:rPr>
+                        <w:lang w:val="en-US"/>
+                      </w:rPr>
+                      <w:t>John</w:t>
+                    </w:r>
+                  </w:p>
+                </w:sdtContent>
+              </w:sdt>
+            </w:tc>
+            <w:tc>
+              <w:tcPr>
+                <w:tcW w:w="2268" w:type="dxa"/>
+                <w:shd w:val="clear" w:color="auto" w:fill="4472C4" w:themeFill="accent5"/>
+              </w:tcPr>
+              <w:p>
+                <w:pPr>
+                  <w:cnfStyle w:val="000000000000" w:firstRow="0" w:lastRow="0" w:firstColumn="0" w:lastColumn="0" w:oddVBand="0" w:evenVBand="0" w:oddHBand="0" w:evenHBand="0" w:firstRowFirstColumn="0" w:firstRowLastColumn="0" w:lastRowFirstColumn="0" w:lastRowLastColumn="0"/>
+                  <w:rPr>
+                    <w:color w:val="FFFFFF" w:themeColor="background1"/>
+                    <w:lang w:val="en-US"/>
+                  </w:rPr>
+                </w:pPr>
+                <w:r>
+                  <w:rPr>
+                    <w:color w:val="FFFFFF" w:themeColor="background1"/>
+                    <w:lang w:val="en-US"/>
+                  </w:rPr>
+                  <w:t>Role</w:t>
+                </w:r>
+              </w:p>
+            </w:tc>
+            <w:tc>
+              <w:tcPr>
+                <w:tcW w:w="3260" w:type="dxa"/>
+              </w:tcPr>
+              <w:sdt>
+                <w:sdtPr>
+                  <w:rPr>
+                    <w:lang w:val="en-US"/>
+                  </w:rPr>
+                  <w:alias w:val="Role"/>
+                  <w:tag w:val="Role"/>
+                  <w:id w:val="-405450396"/>
+                  <w:placeholder>
+                    <w:docPart w:val="DefaultPlaceholder_1081868574"/>
+                  </w:placeholder>
+                </w:sdtPr>
+                <w:sdtEndPr/>
+                <w:sdtContent>
+                  <w:p>
+                    <w:pPr>
+                      <w:cnfStyle w:val="000000000000" w:firstRow="0" w:lastRow="0" w:firstColumn="0" w:lastColumn="0" w:oddVBand="0" w:evenVBand="0" w:oddHBand="0" w:evenHBand="0" w:firstRowFirstColumn="0" w:firstRowLastColumn="0" w:lastRowFirstColumn="0" w:lastRowLastColumn="0"/>
+                      <w:rPr>
+                        <w:lang w:val="en-US"/>
+                      </w:rPr>
+                    </w:pPr>
+                    <w:r>
+                      <w:rPr>
+                        <w:lang w:val="en-US"/>
+                      </w:rPr>
+                      <w:t>Tester</w:t>
+                    </w:r>
+                  </w:p>
+                </w:sdtContent>
+              </w:sdt>
+            </w:tc>
+          </w:tr>
+          <w:tr>
+            <w:tc>
+              <w:tcPr>
+                <w:cnfStyle w:val="001000000000" w:firstRow="0" w:lastRow="0" w:firstColumn="1" w:lastColumn="0" w:oddVBand="0" w:evenVBand="0" w:oddHBand="0" w:evenHBand="0" w:firstRowFirstColumn="0" w:firstRowLastColumn="0" w:lastRowFirstColumn="0" w:lastRowLastColumn="0"/>
+                <w:tcW w:w="1557" w:type="dxa"/>
+                <w:vMerge/>
+                <w:shd w:val="clear" w:color="auto" w:fill="4472C4" w:themeFill="accent5"/>
+              </w:tcPr>
+              <w:p>
+                <w:pPr>
+                  <w:rPr>
+                    <w:color w:val="FFFFFF" w:themeColor="background1"/>
+                    <w:lang w:val="en-US"/>
+                  </w:rPr>
+                </w:pPr>
+              </w:p>
+            </w:tc>
+            <w:tc>
+              <w:tcPr>
+                <w:tcW w:w="2266" w:type="dxa"/>
+                <w:vMerge/>
+              </w:tcPr>
+              <w:p>
+                <w:pPr>
+                  <w:cnfStyle w:val="000000000000" w:firstRow="0" w:lastRow="0" w:firstColumn="0" w:lastColumn="0" w:oddVBand="0" w:evenVBand="0" w:oddHBand="0" w:evenHBand="0" w:firstRowFirstColumn="0" w:firstRowLastColumn="0" w:lastRowFirstColumn="0" w:lastRowLastColumn="0"/>
+                  <w:rPr>
+                    <w:lang w:val="en-US"/>
+                  </w:rPr>
+                </w:pPr>
+              </w:p>
+            </w:tc>
+            <w:tc>
+              <w:tcPr>
+                <w:tcW w:w="2268" w:type="dxa"/>
+                <w:shd w:val="clear" w:color="auto" w:fill="4472C4" w:themeFill="accent5"/>
+              </w:tcPr>
+              <w:p>
+                <w:pPr>
+                  <w:cnfStyle w:val="000000000000" w:firstRow="0" w:lastRow="0" w:firstColumn="0" w:lastColumn="0" w:oddVBand="0" w:evenVBand="0" w:oddHBand="0" w:evenHBand="0" w:firstRowFirstColumn="0" w:firstRowLastColumn="0" w:lastRowFirstColumn="0" w:lastRowLastColumn="0"/>
+                  <w:rPr>
+                    <w:color w:val="FFFFFF" w:themeColor="background1"/>
+                    <w:lang w:val="en-US"/>
+                  </w:rPr>
+                </w:pPr>
+                <w:r>
+                  <w:rPr>
+                    <w:color w:val="FFFFFF" w:themeColor="background1"/>
+                    <w:lang w:val="en-US"/>
+                  </w:rPr>
+                  <w:t>Age</w:t>
+                </w:r>
+              </w:p>
+            </w:tc>
+            <w:tc>
+              <w:tcPr>
+                <w:tcW w:w="3260" w:type="dxa"/>
+              </w:tcPr>
+              <w:sdt>
+                <w:sdtPr>
+                  <w:rPr>
+                    <w:lang w:val="en-US"/>
+                  </w:rPr>
+                  <w:alias w:val="Age"/>
+                  <w:tag w:val="Age"/>
+                  <w:id w:val="-1106961596"/>
+                  <w:placeholder>
+                    <w:docPart w:val="DefaultPlaceholder_1081868574"/>
+                  </w:placeholder>
+                </w:sdtPr>
+                <w:sdtEndPr/>
+                <w:sdtContent>
+                  <w:p>
+                    <w:pPr>
+                      <w:cnfStyle w:val="000000000000" w:firstRow="0" w:lastRow="0" w:firstColumn="0" w:lastColumn="0" w:oddVBand="0" w:evenVBand="0" w:oddHBand="0" w:evenHBand="0" w:firstRowFirstColumn="0" w:firstRowLastColumn="0" w:lastRowFirstColumn="0" w:lastRowLastColumn="0"/>
+                      <w:rPr>
+                        <w:lang w:val="en-US"/>
+                      </w:rPr>
+                    </w:pPr>
+                    <w:r>
+                      <w:rPr>
+                        <w:lang w:val="en-US"/>
+                      </w:rPr>
+                      <w:t>32</w:t>
+                    </w:r>
+                  </w:p>
+                </w:sdtContent>
+              </w:sdt>
+            </w:tc>
+          </w:tr>
+          <w:tr>
+            <w:tc>
+              <w:tcPr>
+                <w:cnfStyle w:val="001000000000" w:firstRow="0" w:lastRow="0" w:firstColumn="1" w:lastColumn="0" w:oddVBand="0" w:evenVBand="0" w:oddHBand="0" w:evenHBand="0" w:firstRowFirstColumn="0" w:firstRowLastColumn="0" w:lastRowFirstColumn="0" w:lastRowLastColumn="0"/>
+                <w:tcW w:w="1557" w:type="dxa"/>
+                <w:vMerge/>
+                <w:shd w:val="clear" w:color="auto" w:fill="4472C4" w:themeFill="accent5"/>
+              </w:tcPr>
+              <w:p>
+                <w:pPr>
+                  <w:rPr>
+                    <w:color w:val="FFFFFF" w:themeColor="background1"/>
+                    <w:lang w:val="en-US"/>
+                  </w:rPr>
+                </w:pPr>
+              </w:p>
+            </w:tc>
+            <w:tc>
+              <w:tcPr>
+                <w:tcW w:w="2266" w:type="dxa"/>
+                <w:vMerge/>
+              </w:tcPr>
+              <w:p>
+                <w:pPr>
+                  <w:cnfStyle w:val="000000000000" w:firstRow="0" w:lastRow="0" w:firstColumn="0" w:lastColumn="0" w:oddVBand="0" w:evenVBand="0" w:oddHBand="0" w:evenHBand="0" w:firstRowFirstColumn="0" w:firstRowLastColumn="0" w:lastRowFirstColumn="0" w:lastRowLastColumn="0"/>
+                  <w:rPr>
+                    <w:lang w:val="en-US"/>
+                  </w:rPr>
+                </w:pPr>
+              </w:p>
+            </w:tc>
+            <w:tc>
+              <w:tcPr>
+                <w:tcW w:w="2268" w:type="dxa"/>
+                <w:shd w:val="clear" w:color="auto" w:fill="4472C4" w:themeFill="accent5"/>
+              </w:tcPr>
+              <w:p>
+                <w:pPr>
+                  <w:cnfStyle w:val="000000000000" w:firstRow="0" w:lastRow="0" w:firstColumn="0" w:lastColumn="0" w:oddVBand="0" w:evenVBand="0" w:oddHBand="0" w:evenHBand="0" w:firstRowFirstColumn="0" w:firstRowLastColumn="0" w:lastRowFirstColumn="0" w:lastRowLastColumn="0"/>
+                  <w:rPr>
+                    <w:color w:val="FFFFFF" w:themeColor="background1"/>
+                    <w:lang w:val="en-US"/>
+                  </w:rPr>
+                </w:pPr>
+                <w:r>
+                  <w:rPr>
+                    <w:color w:val="FFFFFF" w:themeColor="background1"/>
+                    <w:lang w:val="en-US"/>
+                  </w:rPr>
+                  <w:t>Gender</w:t>
+                </w:r>
+              </w:p>
+            </w:tc>
+            <w:tc>
+              <w:tcPr>
+                <w:tcW w:w="3260" w:type="dxa"/>
+              </w:tcPr>
+              <w:sdt>
+                <w:sdtPr>
+                  <w:rPr>
+                    <w:lang w:val="en-US"/>
+                  </w:rPr>
+                  <w:alias w:val="Gender"/>
+                  <w:tag w:val="Gender"/>
+                  <w:id w:val="1254157823"/>
+                  <w:placeholder>
+                    <w:docPart w:val="DefaultPlaceholder_1081868574"/>
+                  </w:placeholder>
+                </w:sdtPr>
+                <w:sdtEndPr/>
+                <w:sdtContent>
+                  <w:p>
+                    <w:pPr>
+                      <w:cnfStyle w:val="000000000000" w:firstRow="0" w:lastRow="0" w:firstColumn="0" w:lastColumn="0" w:oddVBand="0" w:evenVBand="0" w:oddHBand="0" w:evenHBand="0" w:firstRowFirstColumn="0" w:firstRowLastColumn="0" w:lastRowFirstColumn="0" w:lastRowLastColumn="0"/>
+                      <w:rPr>
+                        <w:lang w:val="en-US"/>
+                      </w:rPr>
+                    </w:pPr>
+                    <w:r>
+                      <w:rPr>
+                        <w:lang w:val="en-US"/>
+                      </w:rPr>
+                      <w:t>Male</w:t>
+                    </w:r>
+                  </w:p>
+                </w:sdtContent>
+              </w:sdt>
+            </w:tc>
+          </w:tr>
+        </w:tbl>
+      </w:sdtContent>
+    </w:sdt>
+    <w:p>
+      <w:pPr>
+        <w:rPr>
+          <w:lang w:val="en-US"/>
+        </w:rPr>
+      </w:pPr>
+    </w:p>
+    <w:p>
+      <w:pPr>
+        <w:pStyle w:val="2"/>
+        <w:rPr>
+          <w:lang w:val="en-US"/>
+        </w:rPr>
+      </w:pPr>
+      <w:r>
+        <w:rPr>
+          <w:lang w:val="en-US"/>
+        </w:rPr>
+        <w:t>Merged columns</w:t>
+      </w:r>
+    </w:p>
+    <w:sdt>
+      <w:sdtPr>
+        <w:rPr>
+          <w:b w:val="0"/>
+          <w:bCs w:val="0"/>
+          <w:color w:val="auto"/>
+          <w:lang w:val="en-US"/>
+        </w:rPr>
+        <w:alias w:val="Team members projects"/>
+        <w:tag w:val="Team members projects"/>
+        <w:id w:val="1159578430"/>
+        <w:placeholder>
+          <w:docPart w:val="92506812819E46E393E8F2AF4B0934DF"/>
+        </w:placeholder>
+      </w:sdtPr>
+      <w:sdtEndPr>
+        <w:rPr>
+          <w:b/>
+          <w:bCs/>
+        </w:rPr>
+      </w:sdtEndPr>
+      <w:sdtContent>
+        <w:tbl>
+          <w:tblPr>
+            <w:tblStyle w:val="-450"/>
+            <w:tblW w:w="9356" w:type="dxa"/>
+            <w:tblInd w:w="-5" w:type="dxa"/>
+            <w:tblLook w:val="04A0" w:firstRow="1" w:lastRow="0" w:firstColumn="1" w:lastColumn="0" w:noHBand="0" w:noVBand="1"/>
+          </w:tblPr>
+          <w:tblGrid>
+            <w:gridCol w:w="3828"/>
+            <w:gridCol w:w="2268"/>
+            <w:gridCol w:w="3260"/>
+          </w:tblGrid>
+          <w:tr>
+            <w:trPr>
+              <w:cnfStyle w:val="100000000000" w:firstRow="1" w:lastRow="0" w:firstColumn="0" w:lastColumn="0" w:oddVBand="0" w:evenVBand="0" w:oddHBand="0" w:evenHBand="0" w:firstRowFirstColumn="0" w:firstRowLastColumn="0" w:lastRowFirstColumn="0" w:lastRowLastColumn="0"/>
+              <w:trHeight w:val="246"/>
+            </w:trPr>
+            <w:tc>
+              <w:tcPr>
+                <w:cnfStyle w:val="001000000000" w:firstRow="0" w:lastRow="0" w:firstColumn="1" w:lastColumn="0" w:oddVBand="0" w:evenVBand="0" w:oddHBand="0" w:evenHBand="0" w:firstRowFirstColumn="0" w:firstRowLastColumn="0" w:lastRowFirstColumn="0" w:lastRowLastColumn="0"/>
+                <w:tcW w:w="3828" w:type="dxa"/>
+              </w:tcPr>
+              <w:p>
+                <w:pPr>
+                  <w:rPr>
+                    <w:lang w:val="en-US"/>
+                  </w:rPr>
+                </w:pPr>
+                <w:r>
+                  <w:rPr>
+                    <w:lang w:val="en-US"/>
+                  </w:rPr>
+                  <w:t>Name</w:t>
+                </w:r>
+              </w:p>
+            </w:tc>
+            <w:tc>
+              <w:tcPr>
+                <w:tcW w:w="2268" w:type="dxa"/>
+              </w:tcPr>
+              <w:p>
+                <w:pPr>
+                  <w:cnfStyle w:val="100000000000" w:firstRow="1" w:lastRow="0" w:firstColumn="0" w:lastColumn="0" w:oddVBand="0" w:evenVBand="0" w:oddHBand="0" w:evenHBand="0" w:firstRowFirstColumn="0" w:firstRowLastColumn="0" w:lastRowFirstColumn="0" w:lastRowLastColumn="0"/>
+                  <w:rPr>
+                    <w:lang w:val="en-US"/>
+                  </w:rPr>
+                </w:pPr>
+                <w:r>
+                  <w:rPr>
+                    <w:lang w:val="en-US"/>
+                  </w:rPr>
+                  <w:t>Role</w:t>
+                </w:r>
+              </w:p>
+            </w:tc>
+            <w:tc>
+              <w:tcPr>
+                <w:tcW w:w="3260" w:type="dxa"/>
+              </w:tcPr>
+              <w:p>
+                <w:pPr>
+                  <w:cnfStyle w:val="100000000000" w:firstRow="1" w:lastRow="0" w:firstColumn="0" w:lastColumn="0" w:oddVBand="0" w:evenVBand="0" w:oddHBand="0" w:evenHBand="0" w:firstRowFirstColumn="0" w:firstRowLastColumn="0" w:lastRowFirstColumn="0" w:lastRowLastColumn="0"/>
+                  <w:rPr>
+                    <w:lang w:val="en-US"/>
+                  </w:rPr>
+                </w:pPr>
+                <w:r>
+                  <w:rPr>
+                    <w:lang w:val="en-US"/>
+                  </w:rPr>
+                  <w:t>Age</w:t>
+                </w:r>
+              </w:p>
+            </w:tc>
+          </w:tr>
+          <w:tr>
+            <w:trPr>
+              <w:cnfStyle w:val="000000100000" w:firstRow="0" w:lastRow="0" w:firstColumn="0" w:lastColumn="0" w:oddVBand="0" w:evenVBand="0" w:oddHBand="1" w:evenHBand="0" w:firstRowFirstColumn="0" w:firstRowLastColumn="0" w:lastRowFirstColumn="0" w:lastRowLastColumn="0"/>
+              <w:trHeight w:val="233"/>
+            </w:trPr>
+            <w:tc>
+              <w:tcPr>
+                <w:cnfStyle w:val="001000000000" w:firstRow="0" w:lastRow="0" w:firstColumn="1" w:lastColumn="0" w:oddVBand="0" w:evenVBand="0" w:oddHBand="0" w:evenHBand="0" w:firstRowFirstColumn="0" w:firstRowLastColumn="0" w:lastRowFirstColumn="0" w:lastRowLastColumn="0"/>
+                <w:tcW w:w="3828" w:type="dxa"/>
+                <w:tcBorders>
+                  <w:bottom w:val="single" w:sz="4" w:space="0" w:color="8EAADB" w:themeColor="accent5" w:themeTint="99"/>
+                </w:tcBorders>
+              </w:tcPr>
+              <w:sdt>
+                <w:sdtPr>
+                  <w:rPr>
+                    <w:lang w:val="en-US"/>
+                  </w:rPr>
+                  <w:alias w:val="Name"/>
+                  <w:tag w:val="Name"/>
+                  <w:id w:val="-2042436978"/>
+                  <w:placeholder>
+                    <w:docPart w:val="92506812819E46E393E8F2AF4B0934DF"/>
+                  </w:placeholder>
+                </w:sdtPr>
+                <w:sdtEndPr/>
+                <w:sdtContent>
+                  <w:p>
+                    <w:pPr>
+                      <w:rPr>
+                        <w:lang w:val="en-US"/>
+                      </w:rPr>
+                    </w:pPr>
+                    <w:r>
+                      <w:rPr>
+                        <w:b w:val="0"/>
+                        <w:lang w:val="en-US"/>
+                      </w:rPr>
+                      <w:t>John</w:t>
+                    </w:r>
+                  </w:p>
+                  <w:bookmarkStart w:id="0" w:name="_GoBack" w:displacedByCustomXml="next"/>
+                  <w:bookmarkEnd w:id="0" w:displacedByCustomXml="next"/>
+                </w:sdtContent>
+              </w:sdt>
+            </w:tc>
+            <w:tc>
+              <w:tcPr>
+                <w:tcW w:w="2268" w:type="dxa"/>
+                <w:tcBorders>
+                  <w:bottom w:val="single" w:sz="4" w:space="0" w:color="8EAADB" w:themeColor="accent5" w:themeTint="99"/>
+                </w:tcBorders>
+              </w:tcPr>
+              <w:sdt>
+                <w:sdtPr>
+                  <w:rPr>
+                    <w:lang w:val="en-US"/>
+                  </w:rPr>
+                  <w:alias w:val="Role"/>
+                  <w:tag w:val="Role"/>
+                  <w:id w:val="-640119264"/>
+                  <w:placeholder>
+                    <w:docPart w:val="92506812819E46E393E8F2AF4B0934DF"/>
+                  </w:placeholder>
+                </w:sdtPr>
+                <w:sdtEndPr/>
+                <w:sdtContent>
+                  <w:p>
+                    <w:pPr>
+                      <w:cnfStyle w:val="000000100000" w:firstRow="0" w:lastRow="0" w:firstColumn="0" w:lastColumn="0" w:oddVBand="0" w:evenVBand="0" w:oddHBand="1" w:evenHBand="0" w:firstRowFirstColumn="0" w:firstRowLastColumn="0" w:lastRowFirstColumn="0" w:lastRowLastColumn="0"/>
+                      <w:rPr>
+                        <w:lang w:val="en-US"/>
+                      </w:rPr>
+                    </w:pPr>
+                    <w:r>
+                      <w:rPr>
+                        <w:lang w:val="en-US"/>
+                      </w:rPr>
+                      <w:t>Tester</w:t>
+                    </w:r>
+                  </w:p>
+                </w:sdtContent>
+              </w:sdt>
+            </w:tc>
+            <w:tc>
+              <w:tcPr>
+                <w:tcW w:w="3260" w:type="dxa"/>
+                <w:tcBorders>
+                  <w:bottom w:val="single" w:sz="4" w:space="0" w:color="8EAADB" w:themeColor="accent5" w:themeTint="99"/>
+                </w:tcBorders>
+              </w:tcPr>
+              <w:sdt>
+                <w:sdtPr>
+                  <w:rPr>
+                    <w:lang w:val="en-US"/>
+                  </w:rPr>
+                  <w:alias w:val="Age"/>
+                  <w:tag w:val="Age"/>
+                  <w:id w:val="-784118399"/>
+                  <w:placeholder>
+                    <w:docPart w:val="DefaultPlaceholder_1081868574"/>
+                  </w:placeholder>
+                </w:sdtPr>
+                <w:sdtEndPr/>
+                <w:sdtContent>
+                  <w:p>
+                    <w:pPr>
+                      <w:cnfStyle w:val="000000100000" w:firstRow="0" w:lastRow="0" w:firstColumn="0" w:lastColumn="0" w:oddVBand="0" w:evenVBand="0" w:oddHBand="1" w:evenHBand="0" w:firstRowFirstColumn="0" w:firstRowLastColumn="0" w:lastRowFirstColumn="0" w:lastRowLastColumn="0"/>
+                      <w:rPr>
+                        <w:lang w:val="en-US"/>
+                      </w:rPr>
+                    </w:pPr>
+                    <w:r>
+                      <w:rPr>
+                        <w:lang w:val="en-US"/>
+                      </w:rPr>
+                      <w:t>32</w:t>
+                    </w:r>
+                  </w:p>
+                </w:sdtContent>
+              </w:sdt>
+            </w:tc>
+          </w:tr>
+          <w:tr>
+            <w:trPr>
+              <w:trHeight w:val="246"/>
+            </w:trPr>
+            <w:tc>
+              <w:tcPr>
+                <w:cnfStyle w:val="001000000000" w:firstRow="0" w:lastRow="0" w:firstColumn="1" w:lastColumn="0" w:oddVBand="0" w:evenVBand="0" w:oddHBand="0" w:evenHBand="0" w:firstRowFirstColumn="0" w:firstRowLastColumn="0" w:lastRowFirstColumn="0" w:lastRowLastColumn="0"/>
+                <w:tcW w:w="3828" w:type="dxa"/>
+                <w:tcBorders>
+                  <w:bottom w:val="single" w:sz="24" w:space="0" w:color="4472C4" w:themeColor="accent5"/>
+                </w:tcBorders>
+                <w:shd w:val="clear" w:color="auto" w:fill="4472C4" w:themeFill="accent5"/>
+              </w:tcPr>
+              <w:p>
+                <w:pPr>
+                  <w:rPr>
+                    <w:lang w:val="en-US"/>
+                  </w:rPr>
+                </w:pPr>
+                <w:r>
+                  <w:rPr>
+                    <w:color w:val="FFFFFF" w:themeColor="background1"/>
+                    <w:lang w:val="en-US"/>
+                  </w:rPr>
+                  <w:t>Projects</w:t>
+                </w:r>
+              </w:p>
+            </w:tc>
+            <w:tc>
+              <w:tcPr>
+                <w:tcW w:w="5528" w:type="dxa"/>
+                <w:gridSpan w:val="2"/>
+                <w:tcBorders>
+                  <w:bottom w:val="single" w:sz="24" w:space="0" w:color="4472C4" w:themeColor="accent5"/>
+                </w:tcBorders>
+              </w:tcPr>
+              <w:p>
+                <w:pPr>
+                  <w:cnfStyle w:val="000000000000" w:firstRow="0" w:lastRow="0" w:firstColumn="0" w:lastColumn="0" w:oddVBand="0" w:evenVBand="0" w:oddHBand="0" w:evenHBand="0" w:firstRowFirstColumn="0" w:firstRowLastColumn="0" w:lastRowFirstColumn="0" w:lastRowLastColumn="0"/>
+                  <w:rPr>
+                    <w:lang w:val="en-US"/>
+                  </w:rPr>
+                </w:pPr>
+                <w:sdt>
+                  <w:sdtPr>
+                    <w:rPr>
+                      <w:lang w:val="en-US"/>
+                    </w:rPr>
+                    <w:alias w:val="Projects"/>
+                    <w:tag w:val="Projects"/>
+                    <w:id w:val="-1186677625"/>
+                    <w:placeholder>
+                      <w:docPart w:val="29F16971242C4E559131EA3A535D4EF1"/>
+                    </w:placeholder>
+                  </w:sdtPr>
+                  <w:sdtEndPr/>
+                  <w:sdtContent>
+                    <w:proofErr w:type="spellStart"/>
+                    <w:r>
+                      <w:rPr>
+                        <w:lang w:val="en-US"/>
+                      </w:rPr>
+                      <w:t>proj</w:t>
+                    </w:r>
+                    <w:proofErr w:type="spellEnd"/>
+                  </w:sdtContent>
+                </w:sdt>
+              </w:p>
+            </w:tc>
+          </w:tr>
+        </w:tbl>
+      </w:sdtContent>
+    </w:sdt>
+    <w:p>
+      <w:pPr>
+        <w:rPr>
+          <w:lang w:val="en-US"/>
+        </w:rPr>
+      </w:pPr>
     </w:p>
     <w:sectPr>
       <w:pgSz w:w="11906" w:h="16838"/>
@@ -2298,6 +3261,131 @@
       <w:szCs w:val="24"/>
     </w:rPr>
   </w:style>
+  <w:style w:type="table" w:styleId="aa">
+    <w:name w:val="Grid Table Light"/>
+    <w:basedOn w:val="a1"/>
+    <w:uiPriority w:val="40"/>
+    <w:rsid w:val="00CC02CA"/>
+    <w:pPr>
+      <w:spacing w:after="0" w:line="240" w:lineRule="auto"/>
+    </w:pPr>
+    <w:tblPr>
+      <w:tblBorders>
+        <w:top w:val="single" w:sz="4" w:space="0" w:color="BFBFBF" w:themeColor="background1" w:themeShade="BF"/>
+        <w:left w:val="single" w:sz="4" w:space="0" w:color="BFBFBF" w:themeColor="background1" w:themeShade="BF"/>
+        <w:bottom w:val="single" w:sz="4" w:space="0" w:color="BFBFBF" w:themeColor="background1" w:themeShade="BF"/>
+        <w:right w:val="single" w:sz="4" w:space="0" w:color="BFBFBF" w:themeColor="background1" w:themeShade="BF"/>
+        <w:insideH w:val="single" w:sz="4" w:space="0" w:color="BFBFBF" w:themeColor="background1" w:themeShade="BF"/>
+        <w:insideV w:val="single" w:sz="4" w:space="0" w:color="BFBFBF" w:themeColor="background1" w:themeShade="BF"/>
+      </w:tblBorders>
+    </w:tblPr>
+  </w:style>
+  <w:style w:type="table" w:styleId="-55">
+    <w:name w:val="Grid Table 5 Dark Accent 5"/>
+    <w:basedOn w:val="a1"/>
+    <w:uiPriority w:val="50"/>
+    <w:rsid w:val="00117D9F"/>
+    <w:pPr>
+      <w:spacing w:after="0" w:line="240" w:lineRule="auto"/>
+    </w:pPr>
+    <w:tblPr>
+      <w:tblStyleRowBandSize w:val="1"/>
+      <w:tblStyleColBandSize w:val="1"/>
+      <w:tblBorders>
+        <w:top w:val="single" w:sz="4" w:space="0" w:color="FFFFFF" w:themeColor="background1"/>
+        <w:left w:val="single" w:sz="4" w:space="0" w:color="FFFFFF" w:themeColor="background1"/>
+        <w:bottom w:val="single" w:sz="4" w:space="0" w:color="FFFFFF" w:themeColor="background1"/>
+        <w:right w:val="single" w:sz="4" w:space="0" w:color="FFFFFF" w:themeColor="background1"/>
+        <w:insideH w:val="single" w:sz="4" w:space="0" w:color="FFFFFF" w:themeColor="background1"/>
+        <w:insideV w:val="single" w:sz="4" w:space="0" w:color="FFFFFF" w:themeColor="background1"/>
+      </w:tblBorders>
+    </w:tblPr>
+    <w:tcPr>
+      <w:shd w:val="clear" w:color="auto" w:fill="D9E2F3" w:themeFill="accent5" w:themeFillTint="33"/>
+    </w:tcPr>
+    <w:tblStylePr w:type="firstRow">
+      <w:rPr>
+        <w:b/>
+        <w:bCs/>
+        <w:color w:val="FFFFFF" w:themeColor="background1"/>
+      </w:rPr>
+      <w:tblPr/>
+      <w:tcPr>
+        <w:tcBorders>
+          <w:top w:val="single" w:sz="4" w:space="0" w:color="FFFFFF" w:themeColor="background1"/>
+          <w:left w:val="single" w:sz="4" w:space="0" w:color="FFFFFF" w:themeColor="background1"/>
+          <w:right w:val="single" w:sz="4" w:space="0" w:color="FFFFFF" w:themeColor="background1"/>
+          <w:insideH w:val="nil"/>
+          <w:insideV w:val="nil"/>
+        </w:tcBorders>
+        <w:shd w:val="clear" w:color="auto" w:fill="4472C4" w:themeFill="accent5"/>
+      </w:tcPr>
+    </w:tblStylePr>
+    <w:tblStylePr w:type="lastRow">
+      <w:rPr>
+        <w:b/>
+        <w:bCs/>
+        <w:color w:val="FFFFFF" w:themeColor="background1"/>
+      </w:rPr>
+      <w:tblPr/>
+      <w:tcPr>
+        <w:tcBorders>
+          <w:left w:val="single" w:sz="4" w:space="0" w:color="FFFFFF" w:themeColor="background1"/>
+          <w:bottom w:val="single" w:sz="4" w:space="0" w:color="FFFFFF" w:themeColor="background1"/>
+          <w:right w:val="single" w:sz="4" w:space="0" w:color="FFFFFF" w:themeColor="background1"/>
+          <w:insideH w:val="nil"/>
+          <w:insideV w:val="nil"/>
+        </w:tcBorders>
+        <w:shd w:val="clear" w:color="auto" w:fill="4472C4" w:themeFill="accent5"/>
+      </w:tcPr>
+    </w:tblStylePr>
+    <w:tblStylePr w:type="firstCol">
+      <w:rPr>
+        <w:b/>
+        <w:bCs/>
+        <w:color w:val="FFFFFF" w:themeColor="background1"/>
+      </w:rPr>
+      <w:tblPr/>
+      <w:tcPr>
+        <w:tcBorders>
+          <w:top w:val="single" w:sz="4" w:space="0" w:color="FFFFFF" w:themeColor="background1"/>
+          <w:left w:val="single" w:sz="4" w:space="0" w:color="FFFFFF" w:themeColor="background1"/>
+          <w:bottom w:val="single" w:sz="4" w:space="0" w:color="FFFFFF" w:themeColor="background1"/>
+          <w:insideV w:val="nil"/>
+        </w:tcBorders>
+        <w:shd w:val="clear" w:color="auto" w:fill="4472C4" w:themeFill="accent5"/>
+      </w:tcPr>
+    </w:tblStylePr>
+    <w:tblStylePr w:type="lastCol">
+      <w:rPr>
+        <w:b/>
+        <w:bCs/>
+        <w:color w:val="FFFFFF" w:themeColor="background1"/>
+      </w:rPr>
+      <w:tblPr/>
+      <w:tcPr>
+        <w:tcBorders>
+          <w:top w:val="single" w:sz="4" w:space="0" w:color="FFFFFF" w:themeColor="background1"/>
+          <w:bottom w:val="single" w:sz="4" w:space="0" w:color="FFFFFF" w:themeColor="background1"/>
+          <w:right w:val="single" w:sz="4" w:space="0" w:color="FFFFFF" w:themeColor="background1"/>
+          <w:insideV w:val="nil"/>
+        </w:tcBorders>
+        <w:shd w:val="clear" w:color="auto" w:fill="4472C4" w:themeFill="accent5"/>
+      </w:tcPr>
+    </w:tblStylePr>
+    <w:tblStylePr w:type="band1Vert">
+      <w:tblPr/>
+      <w:tcPr>
+        <w:shd w:val="clear" w:color="auto" w:fill="B4C6E7" w:themeFill="accent5" w:themeFillTint="66"/>
+      </w:tcPr>
+    </w:tblStylePr>
+    <w:tblStylePr w:type="band1Horz">
+      <w:tblPr/>
+      <w:tcPr>
+        <w:shd w:val="clear" w:color="auto" w:fill="B4C6E7" w:themeFill="accent5" w:themeFillTint="66"/>
+      </w:tcPr>
+    </w:tblStylePr>
+  </w:style>
 </w:styles>
 </file>
 
@@ -2321,6 +3409,93 @@
       </w:docPartPr>
       <w:docPartBody>
         <w:p>
+          <w:r>
+            <w:rPr>
+              <w:rStyle w:val="a3"/>
+            </w:rPr>
+            <w:t>Место для ввода текста.</w:t>
+          </w:r>
+        </w:p>
+      </w:docPartBody>
+    </w:docPart>
+    <w:docPart>
+      <w:docPartPr>
+        <w:name w:val="C2275F9AA7F546A59B81C636F1669872"/>
+        <w:category>
+          <w:name w:val="Общие"/>
+          <w:gallery w:val="placeholder"/>
+        </w:category>
+        <w:types>
+          <w:type w:val="bbPlcHdr"/>
+        </w:types>
+        <w:behaviors>
+          <w:behavior w:val="content"/>
+        </w:behaviors>
+        <w:guid w:val="{C79D5951-3F96-4BCF-91B4-EFD666D1B6E2}"/>
+      </w:docPartPr>
+      <w:docPartBody>
+        <w:p>
+          <w:pPr>
+            <w:pStyle w:val="C2275F9AA7F546A59B81C636F1669872"/>
+          </w:pPr>
+          <w:r>
+            <w:rPr>
+              <w:rStyle w:val="a3"/>
+            </w:rPr>
+            <w:t>Место для ввода текста.</w:t>
+          </w:r>
+        </w:p>
+      </w:docPartBody>
+    </w:docPart>
+    <w:docPart>
+      <w:docPartPr>
+        <w:name w:val="92506812819E46E393E8F2AF4B0934DF"/>
+        <w:category>
+          <w:name w:val="Общие"/>
+          <w:gallery w:val="placeholder"/>
+        </w:category>
+        <w:types>
+          <w:type w:val="bbPlcHdr"/>
+        </w:types>
+        <w:behaviors>
+          <w:behavior w:val="content"/>
+        </w:behaviors>
+        <w:guid w:val="{31065C50-05FF-4C60-B5AD-A4D07DC738F7}"/>
+      </w:docPartPr>
+      <w:docPartBody>
+        <w:p>
+          <w:pPr>
+            <w:pStyle w:val="92506812819E46E393E8F2AF4B0934DF"/>
+          </w:pPr>
+          <w:r>
+            <w:rPr>
+              <w:rStyle w:val="a3"/>
+            </w:rPr>
+            <w:t>Место для ввода текста.</w:t>
+          </w:r>
+        </w:p>
+      </w:docPartBody>
+    </w:docPart>
+    <w:docPart>
+      <w:docPartPr>
+        <w:name w:val="29F16971242C4E559131EA3A535D4EF1"/>
+        <w:category>
+          <w:name w:val="Общие"/>
+          <w:gallery w:val="placeholder"/>
+        </w:category>
+        <w:types>
+          <w:type w:val="bbPlcHdr"/>
+        </w:types>
+        <w:behaviors>
+          <w:behavior w:val="content"/>
+        </w:behaviors>
+        <w:guid w:val="{D643FA46-3A7A-43E1-8B89-CEEB030333BE}"/>
+      </w:docPartPr>
+      <w:docPartBody>
+        <w:p>
+          <w:pPr>
+            <w:pStyle w:val="29F16971242C4E559131EA3A535D4EF1"/>
+          </w:pPr>
           <w:r>
             <w:rPr>
               <w:rStyle w:val="a3"/>
@@ -2375,11 +3550,32 @@
   </w:compat>
   <w:rsids>
     <w:rsidRoot w:val="00F06F95"/>
+    <w:rsid w:val="000802C3"/>
+    <w:rsid w:val="00130135"/>
+    <w:rsid w:val="002352CE"/>
+    <w:rsid w:val="002374C7"/>
+    <w:rsid w:val="00344052"/>
     <w:rsid w:val="00433728"/>
     <w:rsid w:val="00496CBC"/>
+    <w:rsid w:val="004E433E"/>
     <w:rsid w:val="00543D7E"/>
+    <w:rsid w:val="00630F70"/>
+    <w:rsid w:val="00663E7E"/>
+    <w:rsid w:val="00693D87"/>
+    <w:rsid w:val="006F24E5"/>
+    <w:rsid w:val="00763E59"/>
+    <w:rsid w:val="008355F0"/>
+    <w:rsid w:val="00867E24"/>
     <w:rsid w:val="009010B0"/>
+    <w:rsid w:val="009B2FEA"/>
+    <w:rsid w:val="00A64CC6"/>
+    <w:rsid w:val="00B56827"/>
+    <w:rsid w:val="00CD64F6"/>
+    <w:rsid w:val="00CF7E25"/>
     <w:rsid w:val="00F06F95"/>
+    <w:rsid w:val="00F35031"/>
+    <w:rsid w:val="00F73253"/>
+    <w:rsid w:val="00F76513"/>
   </w:rsids>
   <m:mathPr>
     <m:mathFont m:val="Cambria Math"/>
@@ -2828,10 +4024,38 @@
     <w:basedOn w:val="a0"/>
     <w:uiPriority w:val="99"/>
     <w:semiHidden/>
-    <w:rsid w:val="00F06F95"/>
+    <w:rsid w:val="00663E7E"/>
     <w:rPr>
       <w:color w:val="808080"/>
     </w:rPr>
+  </w:style>
+  <w:style w:type="paragraph" w:customStyle="1" w:styleId="2A3C57897D3E4978B178B6FB7EE60079">
+    <w:name w:val="2A3C57897D3E4978B178B6FB7EE60079"/>
+    <w:rsid w:val="00CF7E25"/>
+  </w:style>
+  <w:style w:type="paragraph" w:customStyle="1" w:styleId="3CD50CF529BA47CD88E4A7C373E74F7D">
+    <w:name w:val="3CD50CF529BA47CD88E4A7C373E74F7D"/>
+    <w:rsid w:val="00CF7E25"/>
+  </w:style>
+  <w:style w:type="paragraph" w:customStyle="1" w:styleId="C2275F9AA7F546A59B81C636F1669872">
+    <w:name w:val="C2275F9AA7F546A59B81C636F1669872"/>
+    <w:rsid w:val="00CF7E25"/>
+  </w:style>
+  <w:style w:type="paragraph" w:customStyle="1" w:styleId="92506812819E46E393E8F2AF4B0934DF">
+    <w:name w:val="92506812819E46E393E8F2AF4B0934DF"/>
+    <w:rsid w:val="00663E7E"/>
+  </w:style>
+  <w:style w:type="paragraph" w:customStyle="1" w:styleId="28BBAEB8622F467981061C2CFEAE269D">
+    <w:name w:val="28BBAEB8622F467981061C2CFEAE269D"/>
+    <w:rsid w:val="00663E7E"/>
+  </w:style>
+  <w:style w:type="paragraph" w:customStyle="1" w:styleId="179A3067287A4827B06FCBF4F83096B9">
+    <w:name w:val="179A3067287A4827B06FCBF4F83096B9"/>
+    <w:rsid w:val="00663E7E"/>
+  </w:style>
+  <w:style w:type="paragraph" w:customStyle="1" w:styleId="29F16971242C4E559131EA3A535D4EF1">
+    <w:name w:val="29F16971242C4E559131EA3A535D4EF1"/>
+    <w:rsid w:val="00663E7E"/>
   </w:style>
 </w:styles>
 </file>
@@ -3109,7 +4333,7 @@
 </file>
 
 <file path=customXml/itemProps1.xml><?xml version="1.0" encoding="utf-8"?>
-<ds:datastoreItem xmlns:ds="http://schemas.openxmlformats.org/officeDocument/2006/customXml" ds:itemID="{6EDD36B7-2FEA-4C6F-B218-8C37F2475AAA}">
+<ds:datastoreItem xmlns:ds="http://schemas.openxmlformats.org/officeDocument/2006/customXml" ds:itemID="{D4B4396E-5F0B-46EF-9CB1-AF8CDB3584C5}">
   <ds:schemaRefs>
     <ds:schemaRef ds:uri="http://schemas.openxmlformats.org/officeDocument/2006/bibliography"/>
   </ds:schemaRefs>

</xml_diff>

<commit_message>
Added examples to working with image to the main example
</commit_message>
<xml_diff>
--- a/sources/TemplateEngine.Docx.Example/InputTemplate.docx
+++ b/sources/TemplateEngine.Docx.Example/InputTemplate.docx
@@ -2,14 +2,304 @@
 <file path=word/document.xml><?xml version="1.0" encoding="utf-8"?>
 <w:document xmlns:wpc="http://schemas.microsoft.com/office/word/2010/wordprocessingCanvas" xmlns:mc="http://schemas.openxmlformats.org/markup-compatibility/2006" xmlns:o="urn:schemas-microsoft-com:office:office" xmlns:r="http://schemas.openxmlformats.org/officeDocument/2006/relationships" xmlns:m="http://schemas.openxmlformats.org/officeDocument/2006/math" xmlns:v="urn:schemas-microsoft-com:vml" xmlns:wp14="http://schemas.microsoft.com/office/word/2010/wordprocessingDrawing" xmlns:wp="http://schemas.openxmlformats.org/drawingml/2006/wordprocessingDrawing" xmlns:w10="urn:schemas-microsoft-com:office:word" xmlns:w="http://schemas.openxmlformats.org/wordprocessingml/2006/main" xmlns:w14="http://schemas.microsoft.com/office/word/2010/wordml" xmlns:w15="http://schemas.microsoft.com/office/word/2012/wordml" xmlns:wpg="http://schemas.microsoft.com/office/word/2010/wordprocessingGroup" xmlns:wpi="http://schemas.microsoft.com/office/word/2010/wordprocessingInk" xmlns:wne="http://schemas.microsoft.com/office/word/2006/wordml" xmlns:wps="http://schemas.microsoft.com/office/word/2010/wordprocessingShape" mc:Ignorable="w14 w15 wp14">
   <w:body>
+    <w:p>
+      <w:pPr>
+        <w:pStyle w:val="1"/>
+        <w:rPr>
+          <w:lang w:val="en-US"/>
+        </w:rPr>
+      </w:pPr>
+      <w:r>
+        <w:rPr>
+          <w:lang w:val="en-US"/>
+        </w:rPr>
+        <w:t xml:space="preserve">Team members report by </w:t>
+      </w:r>
+      <w:sdt>
+        <w:sdtPr>
+          <w:rPr>
+            <w:lang w:val="en-US"/>
+          </w:rPr>
+          <w:alias w:val="Report date"/>
+          <w:tag w:val="Report date"/>
+          <w:id w:val="981962784"/>
+          <w:placeholder>
+            <w:docPart w:val="DefaultPlaceholder_1081868574"/>
+          </w:placeholder>
+        </w:sdtPr>
+        <w:sdtEndPr/>
+        <w:sdtContent>
+          <w:r>
+            <w:rPr>
+              <w:lang w:val="en-US"/>
+            </w:rPr>
+            <w:t>09.06.2013</w:t>
+          </w:r>
+        </w:sdtContent>
+      </w:sdt>
+    </w:p>
+    <w:p>
+      <w:pPr>
+        <w:rPr>
+          <w:lang w:val="en-US"/>
+        </w:rPr>
+      </w:pPr>
+    </w:p>
+    <w:p>
+      <w:pPr>
+        <w:pStyle w:val="2"/>
+        <w:rPr>
+          <w:lang w:val="en-US"/>
+        </w:rPr>
+      </w:pPr>
+      <w:r>
+        <w:rPr>
+          <w:lang w:val="en-US"/>
+        </w:rPr>
+        <w:t>Table view</w:t>
+      </w:r>
+    </w:p>
+    <w:p>
+      <w:pPr>
+        <w:rPr>
+          <w:lang w:val="en-US"/>
+        </w:rPr>
+      </w:pPr>
+    </w:p>
     <w:sdt>
       <w:sdtPr>
         <w:rPr>
+          <w:b w:val="0"/>
+          <w:bCs w:val="0"/>
+          <w:color w:val="auto"/>
           <w:lang w:val="en-US"/>
         </w:rPr>
-        <w:alias w:val="Scientists"/>
-        <w:tag w:val="Scientists"/>
-        <w:id w:val="159893947"/>
+        <w:alias w:val="Team Members Table"/>
+        <w:tag w:val="Team Members Table"/>
+        <w:id w:val="-1702077049"/>
+        <w:placeholder>
+          <w:docPart w:val="DefaultPlaceholder_1081868574"/>
+        </w:placeholder>
+      </w:sdtPr>
+      <w:sdtEndPr/>
+      <w:sdtContent>
+        <w:tbl>
+          <w:tblPr>
+            <w:tblStyle w:val="-450"/>
+            <w:tblW w:w="0" w:type="auto"/>
+            <w:tblLook w:val="04A0" w:firstRow="1" w:lastRow="0" w:firstColumn="1" w:lastColumn="0" w:noHBand="0" w:noVBand="1"/>
+          </w:tblPr>
+          <w:tblGrid>
+            <w:gridCol w:w="4672"/>
+            <w:gridCol w:w="4673"/>
+          </w:tblGrid>
+          <w:tr>
+            <w:trPr>
+              <w:cnfStyle w:val="100000000000" w:firstRow="1" w:lastRow="0" w:firstColumn="0" w:lastColumn="0" w:oddVBand="0" w:evenVBand="0" w:oddHBand="0" w:evenHBand="0" w:firstRowFirstColumn="0" w:firstRowLastColumn="0" w:lastRowFirstColumn="0" w:lastRowLastColumn="0"/>
+            </w:trPr>
+            <w:tc>
+              <w:tcPr>
+                <w:cnfStyle w:val="001000000000" w:firstRow="0" w:lastRow="0" w:firstColumn="1" w:lastColumn="0" w:oddVBand="0" w:evenVBand="0" w:oddHBand="0" w:evenHBand="0" w:firstRowFirstColumn="0" w:firstRowLastColumn="0" w:lastRowFirstColumn="0" w:lastRowLastColumn="0"/>
+                <w:tcW w:w="4672" w:type="dxa"/>
+              </w:tcPr>
+              <w:p>
+                <w:pPr>
+                  <w:rPr>
+                    <w:lang w:val="en-US"/>
+                  </w:rPr>
+                </w:pPr>
+                <w:r>
+                  <w:rPr>
+                    <w:lang w:val="en-US"/>
+                  </w:rPr>
+                  <w:t>Name</w:t>
+                </w:r>
+              </w:p>
+            </w:tc>
+            <w:tc>
+              <w:tcPr>
+                <w:tcW w:w="4673" w:type="dxa"/>
+              </w:tcPr>
+              <w:p>
+                <w:pPr>
+                  <w:cnfStyle w:val="100000000000" w:firstRow="1" w:lastRow="0" w:firstColumn="0" w:lastColumn="0" w:oddVBand="0" w:evenVBand="0" w:oddHBand="0" w:evenHBand="0" w:firstRowFirstColumn="0" w:firstRowLastColumn="0" w:lastRowFirstColumn="0" w:lastRowLastColumn="0"/>
+                  <w:rPr>
+                    <w:lang w:val="en-US"/>
+                  </w:rPr>
+                </w:pPr>
+                <w:r>
+                  <w:rPr>
+                    <w:lang w:val="en-US"/>
+                  </w:rPr>
+                  <w:t>Role</w:t>
+                </w:r>
+              </w:p>
+            </w:tc>
+          </w:tr>
+          <w:tr>
+            <w:trPr>
+              <w:cnfStyle w:val="000000100000" w:firstRow="0" w:lastRow="0" w:firstColumn="0" w:lastColumn="0" w:oddVBand="0" w:evenVBand="0" w:oddHBand="1" w:evenHBand="0" w:firstRowFirstColumn="0" w:firstRowLastColumn="0" w:lastRowFirstColumn="0" w:lastRowLastColumn="0"/>
+            </w:trPr>
+            <w:tc>
+              <w:tcPr>
+                <w:cnfStyle w:val="001000000000" w:firstRow="0" w:lastRow="0" w:firstColumn="1" w:lastColumn="0" w:oddVBand="0" w:evenVBand="0" w:oddHBand="0" w:evenHBand="0" w:firstRowFirstColumn="0" w:firstRowLastColumn="0" w:lastRowFirstColumn="0" w:lastRowLastColumn="0"/>
+                <w:tcW w:w="4672" w:type="dxa"/>
+              </w:tcPr>
+              <w:sdt>
+                <w:sdtPr>
+                  <w:rPr>
+                    <w:lang w:val="en-US"/>
+                  </w:rPr>
+                  <w:alias w:val="Name"/>
+                  <w:tag w:val="Name"/>
+                  <w:id w:val="1613399180"/>
+                  <w:placeholder>
+                    <w:docPart w:val="DefaultPlaceholder_1081868574"/>
+                  </w:placeholder>
+                </w:sdtPr>
+                <w:sdtEndPr/>
+                <w:sdtContent>
+                  <w:p>
+                    <w:pPr>
+                      <w:rPr>
+                        <w:lang w:val="en-US"/>
+                      </w:rPr>
+                    </w:pPr>
+                    <w:r>
+                      <w:rPr>
+                        <w:lang w:val="en-US"/>
+                      </w:rPr>
+                      <w:t>John</w:t>
+                    </w:r>
+                  </w:p>
+                </w:sdtContent>
+              </w:sdt>
+            </w:tc>
+            <w:tc>
+              <w:tcPr>
+                <w:tcW w:w="4673" w:type="dxa"/>
+              </w:tcPr>
+              <w:sdt>
+                <w:sdtPr>
+                  <w:rPr>
+                    <w:lang w:val="en-US"/>
+                  </w:rPr>
+                  <w:alias w:val="Role"/>
+                  <w:tag w:val="Role"/>
+                  <w:id w:val="-1887095983"/>
+                  <w:placeholder>
+                    <w:docPart w:val="DefaultPlaceholder_1081868574"/>
+                  </w:placeholder>
+                </w:sdtPr>
+                <w:sdtEndPr/>
+                <w:sdtContent>
+                  <w:p>
+                    <w:pPr>
+                      <w:cnfStyle w:val="000000100000" w:firstRow="0" w:lastRow="0" w:firstColumn="0" w:lastColumn="0" w:oddVBand="0" w:evenVBand="0" w:oddHBand="1" w:evenHBand="0" w:firstRowFirstColumn="0" w:firstRowLastColumn="0" w:lastRowFirstColumn="0" w:lastRowLastColumn="0"/>
+                      <w:rPr>
+                        <w:lang w:val="en-US"/>
+                      </w:rPr>
+                    </w:pPr>
+                    <w:r>
+                      <w:rPr>
+                        <w:lang w:val="en-US"/>
+                      </w:rPr>
+                      <w:t>Tester</w:t>
+                    </w:r>
+                  </w:p>
+                </w:sdtContent>
+              </w:sdt>
+            </w:tc>
+          </w:tr>
+          <w:tr>
+            <w:tc>
+              <w:tcPr>
+                <w:cnfStyle w:val="001000000000" w:firstRow="0" w:lastRow="0" w:firstColumn="1" w:lastColumn="0" w:oddVBand="0" w:evenVBand="0" w:oddHBand="0" w:evenHBand="0" w:firstRowFirstColumn="0" w:firstRowLastColumn="0" w:lastRowFirstColumn="0" w:lastRowLastColumn="0"/>
+                <w:tcW w:w="4672" w:type="dxa"/>
+              </w:tcPr>
+              <w:p>
+                <w:pPr>
+                  <w:jc w:val="right"/>
+                  <w:rPr>
+                    <w:lang w:val="en-US"/>
+                  </w:rPr>
+                </w:pPr>
+                <w:r>
+                  <w:rPr>
+                    <w:lang w:val="en-US"/>
+                  </w:rPr>
+                  <w:t>Total</w:t>
+                </w:r>
+              </w:p>
+            </w:tc>
+            <w:tc>
+              <w:tcPr>
+                <w:tcW w:w="4673" w:type="dxa"/>
+              </w:tcPr>
+              <w:p>
+                <w:pPr>
+                  <w:cnfStyle w:val="000000000000" w:firstRow="0" w:lastRow="0" w:firstColumn="0" w:lastColumn="0" w:oddVBand="0" w:evenVBand="0" w:oddHBand="0" w:evenHBand="0" w:firstRowFirstColumn="0" w:firstRowLastColumn="0" w:lastRowFirstColumn="0" w:lastRowLastColumn="0"/>
+                  <w:rPr>
+                    <w:lang w:val="en-US"/>
+                  </w:rPr>
+                </w:pPr>
+                <w:sdt>
+                  <w:sdtPr>
+                    <w:rPr>
+                      <w:lang w:val="en-US"/>
+                    </w:rPr>
+                    <w:alias w:val="Count"/>
+                    <w:tag w:val="Count"/>
+                    <w:id w:val="63304762"/>
+                    <w:placeholder>
+                      <w:docPart w:val="DefaultPlaceholder_1081868574"/>
+                    </w:placeholder>
+                  </w:sdtPr>
+                  <w:sdtEndPr/>
+                  <w:sdtContent>
+                    <w:r>
+                      <w:rPr>
+                        <w:lang w:val="en-US"/>
+                      </w:rPr>
+                      <w:t>1</w:t>
+                    </w:r>
+                  </w:sdtContent>
+                </w:sdt>
+                <w:r>
+                  <w:rPr>
+                    <w:lang w:val="en-US"/>
+                  </w:rPr>
+                  <w:t xml:space="preserve"> members</w:t>
+                </w:r>
+              </w:p>
+            </w:tc>
+          </w:tr>
+        </w:tbl>
+      </w:sdtContent>
+    </w:sdt>
+    <w:p/>
+    <w:p>
+      <w:pPr>
+        <w:pStyle w:val="2"/>
+        <w:rPr>
+          <w:lang w:val="en-US"/>
+        </w:rPr>
+      </w:pPr>
+      <w:r>
+        <w:rPr>
+          <w:lang w:val="en-US"/>
+        </w:rPr>
+        <w:t>List view</w:t>
+      </w:r>
+    </w:p>
+    <w:sdt>
+      <w:sdtPr>
+        <w:rPr>
+          <w:lang w:val="en-US"/>
+        </w:rPr>
+        <w:alias w:val="Team Members List"/>
+        <w:tag w:val="Team Members List"/>
+        <w:id w:val="1724255768"/>
         <w:placeholder>
           <w:docPart w:val="DefaultPlaceholder_1081868574"/>
         </w:placeholder>
@@ -18,10 +308,2073 @@
       <w:sdtContent>
         <w:p>
           <w:pPr>
-            <w:pStyle w:val="a3"/>
+            <w:pStyle w:val="a4"/>
             <w:numPr>
               <w:ilvl w:val="0"/>
-              <w:numId w:val="1"/>
+              <w:numId w:val="3"/>
+            </w:numPr>
+            <w:rPr>
+              <w:lang w:val="en-US"/>
+            </w:rPr>
+          </w:pPr>
+          <w:sdt>
+            <w:sdtPr>
+              <w:rPr>
+                <w:lang w:val="en-US"/>
+              </w:rPr>
+              <w:alias w:val="Name"/>
+              <w:tag w:val="Name"/>
+              <w:id w:val="677697406"/>
+              <w:placeholder>
+                <w:docPart w:val="DefaultPlaceholder_1081868574"/>
+              </w:placeholder>
+            </w:sdtPr>
+            <w:sdtEndPr/>
+            <w:sdtContent>
+              <w:r>
+                <w:rPr>
+                  <w:lang w:val="en-US"/>
+                </w:rPr>
+                <w:t>John</w:t>
+              </w:r>
+            </w:sdtContent>
+          </w:sdt>
+          <w:r>
+            <w:rPr>
+              <w:lang w:val="en-US"/>
+            </w:rPr>
+            <w:t xml:space="preserve">, </w:t>
+          </w:r>
+          <w:sdt>
+            <w:sdtPr>
+              <w:rPr>
+                <w:lang w:val="en-US"/>
+              </w:rPr>
+              <w:alias w:val="Role"/>
+              <w:tag w:val="Role"/>
+              <w:id w:val="2096367089"/>
+              <w:placeholder>
+                <w:docPart w:val="DefaultPlaceholder_1081868574"/>
+              </w:placeholder>
+            </w:sdtPr>
+            <w:sdtEndPr/>
+            <w:sdtContent>
+              <w:r>
+                <w:rPr>
+                  <w:lang w:val="en-US"/>
+                </w:rPr>
+                <w:t>Tester</w:t>
+              </w:r>
+            </w:sdtContent>
+          </w:sdt>
+        </w:p>
+      </w:sdtContent>
+    </w:sdt>
+    <w:p>
+      <w:pPr>
+        <w:rPr>
+          <w:lang w:val="en-US"/>
+        </w:rPr>
+      </w:pPr>
+    </w:p>
+    <w:p>
+      <w:pPr>
+        <w:pStyle w:val="2"/>
+        <w:rPr>
+          <w:lang w:val="en-US"/>
+        </w:rPr>
+      </w:pPr>
+      <w:r>
+        <w:rPr>
+          <w:lang w:val="en-US"/>
+        </w:rPr>
+        <w:t>Nested list view</w:t>
+      </w:r>
+    </w:p>
+    <w:sdt>
+      <w:sdtPr>
+        <w:rPr>
+          <w:lang w:val="en-US"/>
+        </w:rPr>
+        <w:alias w:val="Team Members Nested List"/>
+        <w:tag w:val="Team Members Nested List"/>
+        <w:id w:val="463392224"/>
+        <w:placeholder>
+          <w:docPart w:val="DefaultPlaceholder_1081868574"/>
+        </w:placeholder>
+      </w:sdtPr>
+      <w:sdtEndPr/>
+      <w:sdtContent>
+        <w:sdt>
+          <w:sdtPr>
+            <w:rPr>
+              <w:lang w:val="en-US"/>
+            </w:rPr>
+            <w:alias w:val="Role"/>
+            <w:tag w:val="Role"/>
+            <w:id w:val="1735811353"/>
+            <w:placeholder>
+              <w:docPart w:val="DefaultPlaceholder_1081868574"/>
+            </w:placeholder>
+          </w:sdtPr>
+          <w:sdtEndPr/>
+          <w:sdtContent>
+            <w:p>
+              <w:pPr>
+                <w:pStyle w:val="a4"/>
+                <w:numPr>
+                  <w:ilvl w:val="0"/>
+                  <w:numId w:val="4"/>
+                </w:numPr>
+                <w:rPr>
+                  <w:lang w:val="en-US"/>
+                </w:rPr>
+              </w:pPr>
+              <w:r>
+                <w:rPr>
+                  <w:lang w:val="en-US"/>
+                </w:rPr>
+                <w:t>Tester</w:t>
+              </w:r>
+            </w:p>
+          </w:sdtContent>
+        </w:sdt>
+        <w:sdt>
+          <w:sdtPr>
+            <w:rPr>
+              <w:lang w:val="en-US"/>
+            </w:rPr>
+            <w:alias w:val="Name"/>
+            <w:tag w:val="Name"/>
+            <w:id w:val="1499471075"/>
+            <w:placeholder>
+              <w:docPart w:val="DefaultPlaceholder_1081868574"/>
+            </w:placeholder>
+          </w:sdtPr>
+          <w:sdtEndPr/>
+          <w:sdtContent>
+            <w:p>
+              <w:pPr>
+                <w:pStyle w:val="a4"/>
+                <w:numPr>
+                  <w:ilvl w:val="1"/>
+                  <w:numId w:val="4"/>
+                </w:numPr>
+                <w:rPr>
+                  <w:lang w:val="en-US"/>
+                </w:rPr>
+              </w:pPr>
+              <w:r>
+                <w:rPr>
+                  <w:lang w:val="en-US"/>
+                </w:rPr>
+                <w:t>John</w:t>
+              </w:r>
+            </w:p>
+          </w:sdtContent>
+        </w:sdt>
+      </w:sdtContent>
+    </w:sdt>
+    <w:p>
+      <w:pPr>
+        <w:rPr>
+          <w:lang w:val="en-US"/>
+        </w:rPr>
+      </w:pPr>
+    </w:p>
+    <w:p>
+      <w:pPr>
+        <w:pStyle w:val="2"/>
+        <w:rPr>
+          <w:lang w:val="en-US"/>
+        </w:rPr>
+      </w:pPr>
+      <w:r>
+        <w:rPr>
+          <w:lang w:val="en-US"/>
+        </w:rPr>
+        <w:t>List inside table</w:t>
+      </w:r>
+    </w:p>
+    <w:sdt>
+      <w:sdtPr>
+        <w:rPr>
+          <w:b w:val="0"/>
+          <w:bCs w:val="0"/>
+          <w:color w:val="auto"/>
+          <w:lang w:val="en-US"/>
+        </w:rPr>
+        <w:alias w:val="Projects Table"/>
+        <w:tag w:val="Projects Table"/>
+        <w:id w:val="1288161810"/>
+        <w:placeholder>
+          <w:docPart w:val="DefaultPlaceholder_1081868574"/>
+        </w:placeholder>
+      </w:sdtPr>
+      <w:sdtEndPr/>
+      <w:sdtContent>
+        <w:tbl>
+          <w:tblPr>
+            <w:tblStyle w:val="-450"/>
+            <w:tblW w:w="0" w:type="auto"/>
+            <w:tblLook w:val="04A0" w:firstRow="1" w:lastRow="0" w:firstColumn="1" w:lastColumn="0" w:noHBand="0" w:noVBand="1"/>
+          </w:tblPr>
+          <w:tblGrid>
+            <w:gridCol w:w="3115"/>
+            <w:gridCol w:w="3115"/>
+            <w:gridCol w:w="3115"/>
+          </w:tblGrid>
+          <w:tr>
+            <w:trPr>
+              <w:cnfStyle w:val="100000000000" w:firstRow="1" w:lastRow="0" w:firstColumn="0" w:lastColumn="0" w:oddVBand="0" w:evenVBand="0" w:oddHBand="0" w:evenHBand="0" w:firstRowFirstColumn="0" w:firstRowLastColumn="0" w:lastRowFirstColumn="0" w:lastRowLastColumn="0"/>
+            </w:trPr>
+            <w:tc>
+              <w:tcPr>
+                <w:cnfStyle w:val="001000000000" w:firstRow="0" w:lastRow="0" w:firstColumn="1" w:lastColumn="0" w:oddVBand="0" w:evenVBand="0" w:oddHBand="0" w:evenHBand="0" w:firstRowFirstColumn="0" w:firstRowLastColumn="0" w:lastRowFirstColumn="0" w:lastRowLastColumn="0"/>
+                <w:tcW w:w="3115" w:type="dxa"/>
+              </w:tcPr>
+              <w:p>
+                <w:pPr>
+                  <w:rPr>
+                    <w:lang w:val="en-US"/>
+                  </w:rPr>
+                </w:pPr>
+                <w:r>
+                  <w:rPr>
+                    <w:lang w:val="en-US"/>
+                  </w:rPr>
+                  <w:t>Name</w:t>
+                </w:r>
+              </w:p>
+            </w:tc>
+            <w:tc>
+              <w:tcPr>
+                <w:tcW w:w="3115" w:type="dxa"/>
+              </w:tcPr>
+              <w:p>
+                <w:pPr>
+                  <w:cnfStyle w:val="100000000000" w:firstRow="1" w:lastRow="0" w:firstColumn="0" w:lastColumn="0" w:oddVBand="0" w:evenVBand="0" w:oddHBand="0" w:evenHBand="0" w:firstRowFirstColumn="0" w:firstRowLastColumn="0" w:lastRowFirstColumn="0" w:lastRowLastColumn="0"/>
+                  <w:rPr>
+                    <w:lang w:val="en-US"/>
+                  </w:rPr>
+                </w:pPr>
+                <w:r>
+                  <w:rPr>
+                    <w:lang w:val="en-US"/>
+                  </w:rPr>
+                  <w:t>Role</w:t>
+                </w:r>
+              </w:p>
+            </w:tc>
+            <w:tc>
+              <w:tcPr>
+                <w:tcW w:w="3115" w:type="dxa"/>
+              </w:tcPr>
+              <w:p>
+                <w:pPr>
+                  <w:cnfStyle w:val="100000000000" w:firstRow="1" w:lastRow="0" w:firstColumn="0" w:lastColumn="0" w:oddVBand="0" w:evenVBand="0" w:oddHBand="0" w:evenHBand="0" w:firstRowFirstColumn="0" w:firstRowLastColumn="0" w:lastRowFirstColumn="0" w:lastRowLastColumn="0"/>
+                  <w:rPr>
+                    <w:lang w:val="en-US"/>
+                  </w:rPr>
+                </w:pPr>
+                <w:r>
+                  <w:rPr>
+                    <w:lang w:val="en-US"/>
+                  </w:rPr>
+                  <w:t>Projects</w:t>
+                </w:r>
+              </w:p>
+            </w:tc>
+          </w:tr>
+          <w:tr>
+            <w:trPr>
+              <w:cnfStyle w:val="000000100000" w:firstRow="0" w:lastRow="0" w:firstColumn="0" w:lastColumn="0" w:oddVBand="0" w:evenVBand="0" w:oddHBand="1" w:evenHBand="0" w:firstRowFirstColumn="0" w:firstRowLastColumn="0" w:lastRowFirstColumn="0" w:lastRowLastColumn="0"/>
+            </w:trPr>
+            <w:tc>
+              <w:tcPr>
+                <w:cnfStyle w:val="001000000000" w:firstRow="0" w:lastRow="0" w:firstColumn="1" w:lastColumn="0" w:oddVBand="0" w:evenVBand="0" w:oddHBand="0" w:evenHBand="0" w:firstRowFirstColumn="0" w:firstRowLastColumn="0" w:lastRowFirstColumn="0" w:lastRowLastColumn="0"/>
+                <w:tcW w:w="3115" w:type="dxa"/>
+              </w:tcPr>
+              <w:sdt>
+                <w:sdtPr>
+                  <w:rPr>
+                    <w:lang w:val="en-US"/>
+                  </w:rPr>
+                  <w:alias w:val="Name"/>
+                  <w:tag w:val="Name"/>
+                  <w:id w:val="-2144724967"/>
+                  <w:placeholder>
+                    <w:docPart w:val="DefaultPlaceholder_1081868574"/>
+                  </w:placeholder>
+                </w:sdtPr>
+                <w:sdtEndPr/>
+                <w:sdtContent>
+                  <w:p>
+                    <w:pPr>
+                      <w:rPr>
+                        <w:lang w:val="en-US"/>
+                      </w:rPr>
+                    </w:pPr>
+                    <w:r>
+                      <w:rPr>
+                        <w:lang w:val="en-US"/>
+                      </w:rPr>
+                      <w:t>John</w:t>
+                    </w:r>
+                  </w:p>
+                </w:sdtContent>
+              </w:sdt>
+            </w:tc>
+            <w:tc>
+              <w:tcPr>
+                <w:tcW w:w="3115" w:type="dxa"/>
+              </w:tcPr>
+              <w:sdt>
+                <w:sdtPr>
+                  <w:rPr>
+                    <w:lang w:val="en-US"/>
+                  </w:rPr>
+                  <w:alias w:val="Role"/>
+                  <w:tag w:val="Role"/>
+                  <w:id w:val="-832840258"/>
+                  <w:placeholder>
+                    <w:docPart w:val="DefaultPlaceholder_1081868574"/>
+                  </w:placeholder>
+                </w:sdtPr>
+                <w:sdtEndPr/>
+                <w:sdtContent>
+                  <w:p>
+                    <w:pPr>
+                      <w:cnfStyle w:val="000000100000" w:firstRow="0" w:lastRow="0" w:firstColumn="0" w:lastColumn="0" w:oddVBand="0" w:evenVBand="0" w:oddHBand="1" w:evenHBand="0" w:firstRowFirstColumn="0" w:firstRowLastColumn="0" w:lastRowFirstColumn="0" w:lastRowLastColumn="0"/>
+                      <w:rPr>
+                        <w:lang w:val="en-US"/>
+                      </w:rPr>
+                    </w:pPr>
+                    <w:r>
+                      <w:rPr>
+                        <w:lang w:val="en-US"/>
+                      </w:rPr>
+                      <w:t>Tester</w:t>
+                    </w:r>
+                  </w:p>
+                </w:sdtContent>
+              </w:sdt>
+            </w:tc>
+            <w:tc>
+              <w:tcPr>
+                <w:tcW w:w="3115" w:type="dxa"/>
+              </w:tcPr>
+              <w:sdt>
+                <w:sdtPr>
+                  <w:rPr>
+                    <w:lang w:val="en-US"/>
+                  </w:rPr>
+                  <w:alias w:val="Projects"/>
+                  <w:tag w:val="Projects"/>
+                  <w:id w:val="979732368"/>
+                  <w:placeholder>
+                    <w:docPart w:val="DefaultPlaceholder_1081868574"/>
+                  </w:placeholder>
+                </w:sdtPr>
+                <w:sdtEndPr/>
+                <w:sdtContent>
+                  <w:sdt>
+                    <w:sdtPr>
+                      <w:rPr>
+                        <w:lang w:val="en-US"/>
+                      </w:rPr>
+                      <w:alias w:val="Project"/>
+                      <w:tag w:val="Project"/>
+                      <w:id w:val="-282041052"/>
+                      <w:placeholder>
+                        <w:docPart w:val="DefaultPlaceholder_1081868574"/>
+                      </w:placeholder>
+                    </w:sdtPr>
+                    <w:sdtEndPr/>
+                    <w:sdtContent>
+                      <w:p>
+                        <w:pPr>
+                          <w:pStyle w:val="a4"/>
+                          <w:numPr>
+                            <w:ilvl w:val="0"/>
+                            <w:numId w:val="5"/>
+                          </w:numPr>
+                          <w:cnfStyle w:val="000000100000" w:firstRow="0" w:lastRow="0" w:firstColumn="0" w:lastColumn="0" w:oddVBand="0" w:evenVBand="0" w:oddHBand="1" w:evenHBand="0" w:firstRowFirstColumn="0" w:firstRowLastColumn="0" w:lastRowFirstColumn="0" w:lastRowLastColumn="0"/>
+                          <w:rPr>
+                            <w:lang w:val="en-US"/>
+                          </w:rPr>
+                        </w:pPr>
+                        <w:r>
+                          <w:rPr>
+                            <w:lang w:val="en-US"/>
+                          </w:rPr>
+                          <w:t>Proj</w:t>
+                        </w:r>
+                      </w:p>
+                    </w:sdtContent>
+                  </w:sdt>
+                </w:sdtContent>
+              </w:sdt>
+            </w:tc>
+          </w:tr>
+        </w:tbl>
+      </w:sdtContent>
+    </w:sdt>
+    <w:p>
+      <w:pPr>
+        <w:rPr>
+          <w:lang w:val="en-US"/>
+        </w:rPr>
+      </w:pPr>
+    </w:p>
+    <w:p>
+      <w:pPr>
+        <w:pStyle w:val="2"/>
+        <w:rPr>
+          <w:lang w:val="en-US"/>
+        </w:rPr>
+      </w:pPr>
+      <w:r>
+        <w:rPr>
+          <w:lang w:val="en-US"/>
+        </w:rPr>
+        <w:t>Table inside list</w:t>
+      </w:r>
+    </w:p>
+    <w:sdt>
+      <w:sdtPr>
+        <w:rPr>
+          <w:lang w:val="en-US"/>
+        </w:rPr>
+        <w:alias w:val="Projects List"/>
+        <w:tag w:val="Projects List"/>
+        <w:id w:val="224646037"/>
+        <w:placeholder>
+          <w:docPart w:val="DefaultPlaceholder_1081868574"/>
+        </w:placeholder>
+      </w:sdtPr>
+      <w:sdtEndPr/>
+      <w:sdtContent>
+        <w:sdt>
+          <w:sdtPr>
+            <w:rPr>
+              <w:lang w:val="en-US"/>
+            </w:rPr>
+            <w:alias w:val="Project"/>
+            <w:tag w:val="Project"/>
+            <w:id w:val="461778022"/>
+            <w:placeholder>
+              <w:docPart w:val="DefaultPlaceholder_1081868574"/>
+            </w:placeholder>
+          </w:sdtPr>
+          <w:sdtEndPr/>
+          <w:sdtContent>
+            <w:p>
+              <w:pPr>
+                <w:pStyle w:val="a4"/>
+                <w:numPr>
+                  <w:ilvl w:val="0"/>
+                  <w:numId w:val="6"/>
+                </w:numPr>
+                <w:spacing w:before="240" w:after="0"/>
+                <w:rPr>
+                  <w:lang w:val="en-US"/>
+                </w:rPr>
+              </w:pPr>
+              <w:r>
+                <w:rPr>
+                  <w:lang w:val="en-US"/>
+                </w:rPr>
+                <w:t>Proj</w:t>
+              </w:r>
+            </w:p>
+          </w:sdtContent>
+        </w:sdt>
+        <w:sdt>
+          <w:sdtPr>
+            <w:rPr>
+              <w:b w:val="0"/>
+              <w:bCs w:val="0"/>
+              <w:color w:val="auto"/>
+              <w:lang w:val="en-US"/>
+            </w:rPr>
+            <w:alias w:val="Team members"/>
+            <w:tag w:val="Team members"/>
+            <w:id w:val="-323512954"/>
+            <w:placeholder>
+              <w:docPart w:val="DefaultPlaceholder_1081868574"/>
+            </w:placeholder>
+          </w:sdtPr>
+          <w:sdtEndPr/>
+          <w:sdtContent>
+            <w:tbl>
+              <w:tblPr>
+                <w:tblStyle w:val="-450"/>
+                <w:tblW w:w="0" w:type="auto"/>
+                <w:tblLook w:val="04A0" w:firstRow="1" w:lastRow="0" w:firstColumn="1" w:lastColumn="0" w:noHBand="0" w:noVBand="1"/>
+              </w:tblPr>
+              <w:tblGrid>
+                <w:gridCol w:w="4672"/>
+                <w:gridCol w:w="4673"/>
+              </w:tblGrid>
+              <w:tr>
+                <w:trPr>
+                  <w:cnfStyle w:val="100000000000" w:firstRow="1" w:lastRow="0" w:firstColumn="0" w:lastColumn="0" w:oddVBand="0" w:evenVBand="0" w:oddHBand="0" w:evenHBand="0" w:firstRowFirstColumn="0" w:firstRowLastColumn="0" w:lastRowFirstColumn="0" w:lastRowLastColumn="0"/>
+                </w:trPr>
+                <w:tc>
+                  <w:tcPr>
+                    <w:cnfStyle w:val="001000000000" w:firstRow="0" w:lastRow="0" w:firstColumn="1" w:lastColumn="0" w:oddVBand="0" w:evenVBand="0" w:oddHBand="0" w:evenHBand="0" w:firstRowFirstColumn="0" w:firstRowLastColumn="0" w:lastRowFirstColumn="0" w:lastRowLastColumn="0"/>
+                    <w:tcW w:w="4672" w:type="dxa"/>
+                  </w:tcPr>
+                  <w:p>
+                    <w:pPr>
+                      <w:rPr>
+                        <w:lang w:val="en-US"/>
+                      </w:rPr>
+                    </w:pPr>
+                    <w:r>
+                      <w:rPr>
+                        <w:lang w:val="en-US"/>
+                      </w:rPr>
+                      <w:t>Name</w:t>
+                    </w:r>
+                  </w:p>
+                </w:tc>
+                <w:tc>
+                  <w:tcPr>
+                    <w:tcW w:w="4673" w:type="dxa"/>
+                  </w:tcPr>
+                  <w:p>
+                    <w:pPr>
+                      <w:cnfStyle w:val="100000000000" w:firstRow="1" w:lastRow="0" w:firstColumn="0" w:lastColumn="0" w:oddVBand="0" w:evenVBand="0" w:oddHBand="0" w:evenHBand="0" w:firstRowFirstColumn="0" w:firstRowLastColumn="0" w:lastRowFirstColumn="0" w:lastRowLastColumn="0"/>
+                      <w:rPr>
+                        <w:lang w:val="en-US"/>
+                      </w:rPr>
+                    </w:pPr>
+                    <w:r>
+                      <w:rPr>
+                        <w:lang w:val="en-US"/>
+                      </w:rPr>
+                      <w:t>Role</w:t>
+                    </w:r>
+                  </w:p>
+                </w:tc>
+              </w:tr>
+              <w:tr>
+                <w:trPr>
+                  <w:cnfStyle w:val="000000100000" w:firstRow="0" w:lastRow="0" w:firstColumn="0" w:lastColumn="0" w:oddVBand="0" w:evenVBand="0" w:oddHBand="1" w:evenHBand="0" w:firstRowFirstColumn="0" w:firstRowLastColumn="0" w:lastRowFirstColumn="0" w:lastRowLastColumn="0"/>
+                </w:trPr>
+                <w:tc>
+                  <w:tcPr>
+                    <w:cnfStyle w:val="001000000000" w:firstRow="0" w:lastRow="0" w:firstColumn="1" w:lastColumn="0" w:oddVBand="0" w:evenVBand="0" w:oddHBand="0" w:evenHBand="0" w:firstRowFirstColumn="0" w:firstRowLastColumn="0" w:lastRowFirstColumn="0" w:lastRowLastColumn="0"/>
+                    <w:tcW w:w="4672" w:type="dxa"/>
+                  </w:tcPr>
+                  <w:sdt>
+                    <w:sdtPr>
+                      <w:rPr>
+                        <w:lang w:val="en-US"/>
+                      </w:rPr>
+                      <w:alias w:val="Name"/>
+                      <w:tag w:val="Name"/>
+                      <w:id w:val="-1695228333"/>
+                      <w:placeholder>
+                        <w:docPart w:val="DefaultPlaceholder_1081868574"/>
+                      </w:placeholder>
+                    </w:sdtPr>
+                    <w:sdtEndPr/>
+                    <w:sdtContent>
+                      <w:p>
+                        <w:pPr>
+                          <w:rPr>
+                            <w:lang w:val="en-US"/>
+                          </w:rPr>
+                        </w:pPr>
+                        <w:r>
+                          <w:rPr>
+                            <w:lang w:val="en-US"/>
+                          </w:rPr>
+                          <w:t>John</w:t>
+                        </w:r>
+                      </w:p>
+                    </w:sdtContent>
+                  </w:sdt>
+                </w:tc>
+                <w:tc>
+                  <w:tcPr>
+                    <w:tcW w:w="4673" w:type="dxa"/>
+                  </w:tcPr>
+                  <w:sdt>
+                    <w:sdtPr>
+                      <w:rPr>
+                        <w:lang w:val="en-US"/>
+                      </w:rPr>
+                      <w:alias w:val="Role"/>
+                      <w:tag w:val="Role"/>
+                      <w:id w:val="-2104790051"/>
+                      <w:placeholder>
+                        <w:docPart w:val="DefaultPlaceholder_1081868574"/>
+                      </w:placeholder>
+                    </w:sdtPr>
+                    <w:sdtEndPr/>
+                    <w:sdtContent>
+                      <w:p>
+                        <w:pPr>
+                          <w:cnfStyle w:val="000000100000" w:firstRow="0" w:lastRow="0" w:firstColumn="0" w:lastColumn="0" w:oddVBand="0" w:evenVBand="0" w:oddHBand="1" w:evenHBand="0" w:firstRowFirstColumn="0" w:firstRowLastColumn="0" w:lastRowFirstColumn="0" w:lastRowLastColumn="0"/>
+                          <w:rPr>
+                            <w:lang w:val="en-US"/>
+                          </w:rPr>
+                        </w:pPr>
+                        <w:r>
+                          <w:rPr>
+                            <w:lang w:val="en-US"/>
+                          </w:rPr>
+                          <w:t>Tester</w:t>
+                        </w:r>
+                      </w:p>
+                    </w:sdtContent>
+                  </w:sdt>
+                </w:tc>
+              </w:tr>
+            </w:tbl>
+          </w:sdtContent>
+        </w:sdt>
+      </w:sdtContent>
+    </w:sdt>
+    <w:p>
+      <w:pPr>
+        <w:rPr>
+          <w:lang w:val="en-US"/>
+        </w:rPr>
+      </w:pPr>
+    </w:p>
+    <w:p>
+      <w:pPr>
+        <w:pStyle w:val="2"/>
+        <w:rPr>
+          <w:lang w:val="en-US"/>
+        </w:rPr>
+      </w:pPr>
+      <w:r>
+        <w:rPr>
+          <w:lang w:val="en-US"/>
+        </w:rPr>
+        <w:t xml:space="preserve">Several </w:t>
+      </w:r>
+      <w:r>
+        <w:rPr>
+          <w:lang w:val="en-US"/>
+        </w:rPr>
+        <w:t>blocks</w:t>
+      </w:r>
+    </w:p>
+    <w:sdt>
+      <w:sdtPr>
+        <w:rPr>
+          <w:b w:val="0"/>
+          <w:bCs w:val="0"/>
+          <w:color w:val="auto"/>
+          <w:lang w:val="en-US"/>
+        </w:rPr>
+        <w:alias w:val="Team Members Statistics"/>
+        <w:tag w:val="Team Members Statistics"/>
+        <w:id w:val="1707373691"/>
+        <w:placeholder>
+          <w:docPart w:val="C2275F9AA7F546A59B81C636F1669872"/>
+        </w:placeholder>
+      </w:sdtPr>
+      <w:sdtEndPr>
+        <w:rPr>
+          <w:b/>
+          <w:bCs/>
+        </w:rPr>
+      </w:sdtEndPr>
+      <w:sdtContent>
+        <w:tbl>
+          <w:tblPr>
+            <w:tblStyle w:val="-55"/>
+            <w:tblW w:w="9351" w:type="dxa"/>
+            <w:tblLook w:val="0680" w:firstRow="0" w:lastRow="0" w:firstColumn="1" w:lastColumn="0" w:noHBand="1" w:noVBand="1"/>
+          </w:tblPr>
+          <w:tblGrid>
+            <w:gridCol w:w="3115"/>
+            <w:gridCol w:w="6236"/>
+          </w:tblGrid>
+          <w:tr>
+            <w:tc>
+              <w:tcPr>
+                <w:cnfStyle w:val="001000000000" w:firstRow="0" w:lastRow="0" w:firstColumn="1" w:lastColumn="0" w:oddVBand="0" w:evenVBand="0" w:oddHBand="0" w:evenHBand="0" w:firstRowFirstColumn="0" w:firstRowLastColumn="0" w:lastRowFirstColumn="0" w:lastRowLastColumn="0"/>
+                <w:tcW w:w="3115" w:type="dxa"/>
+                <w:tcBorders>
+                  <w:bottom w:val="single" w:sz="4" w:space="0" w:color="FFFFFF" w:themeColor="background1"/>
+                </w:tcBorders>
+              </w:tcPr>
+              <w:p>
+                <w:pPr>
+                  <w:rPr>
+                    <w:lang w:val="en-US"/>
+                  </w:rPr>
+                </w:pPr>
+                <w:r>
+                  <w:rPr>
+                    <w:lang w:val="en-US"/>
+                  </w:rPr>
+                  <w:t>Name</w:t>
+                </w:r>
+              </w:p>
+            </w:tc>
+            <w:tc>
+              <w:tcPr>
+                <w:tcW w:w="6236" w:type="dxa"/>
+                <w:tcBorders>
+                  <w:bottom w:val="single" w:sz="4" w:space="0" w:color="FFFFFF" w:themeColor="background1"/>
+                </w:tcBorders>
+              </w:tcPr>
+              <w:sdt>
+                <w:sdtPr>
+                  <w:rPr>
+                    <w:lang w:val="en-US"/>
+                  </w:rPr>
+                  <w:alias w:val="Name"/>
+                  <w:tag w:val="Name"/>
+                  <w:id w:val="-49993927"/>
+                  <w:placeholder>
+                    <w:docPart w:val="C2275F9AA7F546A59B81C636F1669872"/>
+                  </w:placeholder>
+                </w:sdtPr>
+                <w:sdtEndPr/>
+                <w:sdtContent>
+                  <w:p>
+                    <w:pPr>
+                      <w:cnfStyle w:val="000000000000" w:firstRow="0" w:lastRow="0" w:firstColumn="0" w:lastColumn="0" w:oddVBand="0" w:evenVBand="0" w:oddHBand="0" w:evenHBand="0" w:firstRowFirstColumn="0" w:firstRowLastColumn="0" w:lastRowFirstColumn="0" w:lastRowLastColumn="0"/>
+                      <w:rPr>
+                        <w:lang w:val="en-US"/>
+                      </w:rPr>
+                    </w:pPr>
+                    <w:r>
+                      <w:rPr>
+                        <w:lang w:val="en-US"/>
+                      </w:rPr>
+                      <w:t>John</w:t>
+                    </w:r>
+                  </w:p>
+                </w:sdtContent>
+              </w:sdt>
+            </w:tc>
+          </w:tr>
+          <w:tr>
+            <w:tc>
+              <w:tcPr>
+                <w:cnfStyle w:val="001000000000" w:firstRow="0" w:lastRow="0" w:firstColumn="1" w:lastColumn="0" w:oddVBand="0" w:evenVBand="0" w:oddHBand="0" w:evenHBand="0" w:firstRowFirstColumn="0" w:firstRowLastColumn="0" w:lastRowFirstColumn="0" w:lastRowLastColumn="0"/>
+                <w:tcW w:w="3115" w:type="dxa"/>
+                <w:tcBorders>
+                  <w:bottom w:val="single" w:sz="24" w:space="0" w:color="FFFFFF" w:themeColor="background1"/>
+                </w:tcBorders>
+              </w:tcPr>
+              <w:p>
+                <w:pPr>
+                  <w:rPr>
+                    <w:lang w:val="en-US"/>
+                  </w:rPr>
+                </w:pPr>
+                <w:r>
+                  <w:rPr>
+                    <w:lang w:val="en-US"/>
+                  </w:rPr>
+                  <w:t>Role</w:t>
+                </w:r>
+              </w:p>
+            </w:tc>
+            <w:tc>
+              <w:tcPr>
+                <w:tcW w:w="6236" w:type="dxa"/>
+                <w:tcBorders>
+                  <w:bottom w:val="single" w:sz="24" w:space="0" w:color="FFFFFF" w:themeColor="background1"/>
+                </w:tcBorders>
+              </w:tcPr>
+              <w:sdt>
+                <w:sdtPr>
+                  <w:rPr>
+                    <w:lang w:val="en-US"/>
+                  </w:rPr>
+                  <w:alias w:val="Role"/>
+                  <w:tag w:val="Role"/>
+                  <w:id w:val="-201485194"/>
+                  <w:placeholder>
+                    <w:docPart w:val="C2275F9AA7F546A59B81C636F1669872"/>
+                  </w:placeholder>
+                </w:sdtPr>
+                <w:sdtEndPr/>
+                <w:sdtContent>
+                  <w:p>
+                    <w:pPr>
+                      <w:cnfStyle w:val="000000000000" w:firstRow="0" w:lastRow="0" w:firstColumn="0" w:lastColumn="0" w:oddVBand="0" w:evenVBand="0" w:oddHBand="0" w:evenHBand="0" w:firstRowFirstColumn="0" w:firstRowLastColumn="0" w:lastRowFirstColumn="0" w:lastRowLastColumn="0"/>
+                      <w:rPr>
+                        <w:lang w:val="en-US"/>
+                      </w:rPr>
+                    </w:pPr>
+                    <w:r>
+                      <w:rPr>
+                        <w:lang w:val="en-US"/>
+                      </w:rPr>
+                      <w:t>Tester</w:t>
+                    </w:r>
+                  </w:p>
+                </w:sdtContent>
+              </w:sdt>
+            </w:tc>
+          </w:tr>
+          <w:tr>
+            <w:tc>
+              <w:tcPr>
+                <w:cnfStyle w:val="001000000000" w:firstRow="0" w:lastRow="0" w:firstColumn="1" w:lastColumn="0" w:oddVBand="0" w:evenVBand="0" w:oddHBand="0" w:evenHBand="0" w:firstRowFirstColumn="0" w:firstRowLastColumn="0" w:lastRowFirstColumn="0" w:lastRowLastColumn="0"/>
+                <w:tcW w:w="9351" w:type="dxa"/>
+                <w:gridSpan w:val="2"/>
+                <w:tcBorders>
+                  <w:top w:val="single" w:sz="24" w:space="0" w:color="FFFFFF" w:themeColor="background1"/>
+                </w:tcBorders>
+                <w:shd w:val="clear" w:color="auto" w:fill="BFBFBF" w:themeFill="background1" w:themeFillShade="BF"/>
+              </w:tcPr>
+              <w:p>
+                <w:pPr>
+                  <w:rPr>
+                    <w:lang w:val="en-US"/>
+                  </w:rPr>
+                </w:pPr>
+                <w:r>
+                  <w:rPr>
+                    <w:lang w:val="en-US"/>
+                  </w:rPr>
+                  <w:t>Statistics</w:t>
+                </w:r>
+              </w:p>
+            </w:tc>
+          </w:tr>
+          <w:tr>
+            <w:tc>
+              <w:tcPr>
+                <w:cnfStyle w:val="001000000000" w:firstRow="0" w:lastRow="0" w:firstColumn="1" w:lastColumn="0" w:oddVBand="0" w:evenVBand="0" w:oddHBand="0" w:evenHBand="0" w:firstRowFirstColumn="0" w:firstRowLastColumn="0" w:lastRowFirstColumn="0" w:lastRowLastColumn="0"/>
+                <w:tcW w:w="3115" w:type="dxa"/>
+              </w:tcPr>
+              <w:p>
+                <w:pPr>
+                  <w:rPr>
+                    <w:lang w:val="en-US"/>
+                  </w:rPr>
+                </w:pPr>
+                <w:sdt>
+                  <w:sdtPr>
+                    <w:rPr>
+                      <w:lang w:val="en-US"/>
+                    </w:rPr>
+                    <w:alias w:val="Statistics Role"/>
+                    <w:tag w:val="Statistics Role"/>
+                    <w:id w:val="-529180403"/>
+                    <w:placeholder>
+                      <w:docPart w:val="C2275F9AA7F546A59B81C636F1669872"/>
+                    </w:placeholder>
+                  </w:sdtPr>
+                  <w:sdtEndPr/>
+                  <w:sdtContent>
+                    <w:r>
+                      <w:rPr>
+                        <w:lang w:val="en-US"/>
+                      </w:rPr>
+                      <w:t>Tester</w:t>
+                    </w:r>
+                  </w:sdtContent>
+                </w:sdt>
+                <w:r>
+                  <w:rPr>
+                    <w:lang w:val="en-US"/>
+                  </w:rPr>
+                  <w:t xml:space="preserve"> </w:t>
+                </w:r>
+              </w:p>
+            </w:tc>
+            <w:tc>
+              <w:tcPr>
+                <w:tcW w:w="6236" w:type="dxa"/>
+                <w:shd w:val="clear" w:color="auto" w:fill="4472C4" w:themeFill="accent5"/>
+              </w:tcPr>
+              <w:sdt>
+                <w:sdtPr>
+                  <w:rPr>
+                    <w:lang w:val="en-US"/>
+                  </w:rPr>
+                  <w:alias w:val="Statistics Role Count"/>
+                  <w:tag w:val="Statistics Role Count"/>
+                  <w:id w:val="-1648051950"/>
+                  <w:placeholder>
+                    <w:docPart w:val="C2275F9AA7F546A59B81C636F1669872"/>
+                  </w:placeholder>
+                </w:sdtPr>
+                <w:sdtEndPr/>
+                <w:sdtContent>
+                  <w:p>
+                    <w:pPr>
+                      <w:cnfStyle w:val="000000000000" w:firstRow="0" w:lastRow="0" w:firstColumn="0" w:lastColumn="0" w:oddVBand="0" w:evenVBand="0" w:oddHBand="0" w:evenHBand="0" w:firstRowFirstColumn="0" w:firstRowLastColumn="0" w:lastRowFirstColumn="0" w:lastRowLastColumn="0"/>
+                      <w:rPr>
+                        <w:lang w:val="en-US"/>
+                      </w:rPr>
+                    </w:pPr>
+                    <w:r>
+                      <w:rPr>
+                        <w:color w:val="FFFFFF" w:themeColor="background1"/>
+                        <w:lang w:val="en-US"/>
+                      </w:rPr>
+                      <w:t>Count</w:t>
+                    </w:r>
+                  </w:p>
+                </w:sdtContent>
+              </w:sdt>
+            </w:tc>
+          </w:tr>
+        </w:tbl>
+      </w:sdtContent>
+    </w:sdt>
+    <w:p>
+      <w:pPr>
+        <w:rPr>
+          <w:lang w:val="en-US"/>
+        </w:rPr>
+      </w:pPr>
+    </w:p>
+    <w:p>
+      <w:pPr>
+        <w:pStyle w:val="2"/>
+        <w:rPr>
+          <w:lang w:val="en-US"/>
+        </w:rPr>
+      </w:pPr>
+      <w:r>
+        <w:rPr>
+          <w:lang w:val="en-US"/>
+        </w:rPr>
+        <w:t>Merged rows</w:t>
+      </w:r>
+    </w:p>
+    <w:sdt>
+      <w:sdtPr>
+        <w:rPr>
+          <w:b w:val="0"/>
+          <w:bCs w:val="0"/>
+          <w:color w:val="FFFFFF" w:themeColor="background1"/>
+          <w:lang w:val="en-US"/>
+        </w:rPr>
+        <w:alias w:val="Team members info"/>
+        <w:tag w:val="Team members info"/>
+        <w:id w:val="1161437411"/>
+        <w:placeholder>
+          <w:docPart w:val="DefaultPlaceholder_1081868574"/>
+        </w:placeholder>
+      </w:sdtPr>
+      <w:sdtEndPr>
+        <w:rPr>
+          <w:color w:val="auto"/>
+        </w:rPr>
+      </w:sdtEndPr>
+      <w:sdtContent>
+        <w:tbl>
+          <w:tblPr>
+            <w:tblStyle w:val="-450"/>
+            <w:tblW w:w="9351" w:type="dxa"/>
+            <w:tblLook w:val="0680" w:firstRow="0" w:lastRow="0" w:firstColumn="1" w:lastColumn="0" w:noHBand="1" w:noVBand="1"/>
+          </w:tblPr>
+          <w:tblGrid>
+            <w:gridCol w:w="1557"/>
+            <w:gridCol w:w="2266"/>
+            <w:gridCol w:w="2268"/>
+            <w:gridCol w:w="3260"/>
+          </w:tblGrid>
+          <w:tr>
+            <w:tc>
+              <w:tcPr>
+                <w:cnfStyle w:val="001000000000" w:firstRow="0" w:lastRow="0" w:firstColumn="1" w:lastColumn="0" w:oddVBand="0" w:evenVBand="0" w:oddHBand="0" w:evenHBand="0" w:firstRowFirstColumn="0" w:firstRowLastColumn="0" w:lastRowFirstColumn="0" w:lastRowLastColumn="0"/>
+                <w:tcW w:w="1557" w:type="dxa"/>
+                <w:vMerge w:val="restart"/>
+                <w:shd w:val="clear" w:color="auto" w:fill="4472C4" w:themeFill="accent5"/>
+                <w:vAlign w:val="center"/>
+              </w:tcPr>
+              <w:p>
+                <w:pPr>
+                  <w:rPr>
+                    <w:b w:val="0"/>
+                    <w:color w:val="FFFFFF" w:themeColor="background1"/>
+                    <w:lang w:val="en-US"/>
+                  </w:rPr>
+                </w:pPr>
+                <w:r>
+                  <w:rPr>
+                    <w:b w:val="0"/>
+                    <w:color w:val="FFFFFF" w:themeColor="background1"/>
+                    <w:lang w:val="en-US"/>
+                  </w:rPr>
+                  <w:t>Name</w:t>
+                </w:r>
+              </w:p>
+            </w:tc>
+            <w:tc>
+              <w:tcPr>
+                <w:tcW w:w="2266" w:type="dxa"/>
+                <w:vMerge w:val="restart"/>
+                <w:vAlign w:val="center"/>
+              </w:tcPr>
+              <w:sdt>
+                <w:sdtPr>
+                  <w:rPr>
+                    <w:lang w:val="en-US"/>
+                  </w:rPr>
+                  <w:alias w:val="Name"/>
+                  <w:tag w:val="Name"/>
+                  <w:id w:val="-8369332"/>
+                  <w:placeholder>
+                    <w:docPart w:val="DefaultPlaceholder_1081868574"/>
+                  </w:placeholder>
+                </w:sdtPr>
+                <w:sdtEndPr/>
+                <w:sdtContent>
+                  <w:p>
+                    <w:pPr>
+                      <w:cnfStyle w:val="000000000000" w:firstRow="0" w:lastRow="0" w:firstColumn="0" w:lastColumn="0" w:oddVBand="0" w:evenVBand="0" w:oddHBand="0" w:evenHBand="0" w:firstRowFirstColumn="0" w:firstRowLastColumn="0" w:lastRowFirstColumn="0" w:lastRowLastColumn="0"/>
+                      <w:rPr>
+                        <w:lang w:val="en-US"/>
+                      </w:rPr>
+                    </w:pPr>
+                    <w:r>
+                      <w:rPr>
+                        <w:lang w:val="en-US"/>
+                      </w:rPr>
+                      <w:t>John</w:t>
+                    </w:r>
+                  </w:p>
+                </w:sdtContent>
+              </w:sdt>
+            </w:tc>
+            <w:tc>
+              <w:tcPr>
+                <w:tcW w:w="2268" w:type="dxa"/>
+                <w:shd w:val="clear" w:color="auto" w:fill="4472C4" w:themeFill="accent5"/>
+              </w:tcPr>
+              <w:p>
+                <w:pPr>
+                  <w:cnfStyle w:val="000000000000" w:firstRow="0" w:lastRow="0" w:firstColumn="0" w:lastColumn="0" w:oddVBand="0" w:evenVBand="0" w:oddHBand="0" w:evenHBand="0" w:firstRowFirstColumn="0" w:firstRowLastColumn="0" w:lastRowFirstColumn="0" w:lastRowLastColumn="0"/>
+                  <w:rPr>
+                    <w:color w:val="FFFFFF" w:themeColor="background1"/>
+                    <w:lang w:val="en-US"/>
+                  </w:rPr>
+                </w:pPr>
+                <w:r>
+                  <w:rPr>
+                    <w:color w:val="FFFFFF" w:themeColor="background1"/>
+                    <w:lang w:val="en-US"/>
+                  </w:rPr>
+                  <w:t>Role</w:t>
+                </w:r>
+              </w:p>
+            </w:tc>
+            <w:tc>
+              <w:tcPr>
+                <w:tcW w:w="3260" w:type="dxa"/>
+              </w:tcPr>
+              <w:sdt>
+                <w:sdtPr>
+                  <w:rPr>
+                    <w:lang w:val="en-US"/>
+                  </w:rPr>
+                  <w:alias w:val="Role"/>
+                  <w:tag w:val="Role"/>
+                  <w:id w:val="-405450396"/>
+                  <w:placeholder>
+                    <w:docPart w:val="DefaultPlaceholder_1081868574"/>
+                  </w:placeholder>
+                </w:sdtPr>
+                <w:sdtEndPr/>
+                <w:sdtContent>
+                  <w:p>
+                    <w:pPr>
+                      <w:cnfStyle w:val="000000000000" w:firstRow="0" w:lastRow="0" w:firstColumn="0" w:lastColumn="0" w:oddVBand="0" w:evenVBand="0" w:oddHBand="0" w:evenHBand="0" w:firstRowFirstColumn="0" w:firstRowLastColumn="0" w:lastRowFirstColumn="0" w:lastRowLastColumn="0"/>
+                      <w:rPr>
+                        <w:lang w:val="en-US"/>
+                      </w:rPr>
+                    </w:pPr>
+                    <w:r>
+                      <w:rPr>
+                        <w:lang w:val="en-US"/>
+                      </w:rPr>
+                      <w:t>Tester</w:t>
+                    </w:r>
+                  </w:p>
+                </w:sdtContent>
+              </w:sdt>
+            </w:tc>
+          </w:tr>
+          <w:tr>
+            <w:tc>
+              <w:tcPr>
+                <w:cnfStyle w:val="001000000000" w:firstRow="0" w:lastRow="0" w:firstColumn="1" w:lastColumn="0" w:oddVBand="0" w:evenVBand="0" w:oddHBand="0" w:evenHBand="0" w:firstRowFirstColumn="0" w:firstRowLastColumn="0" w:lastRowFirstColumn="0" w:lastRowLastColumn="0"/>
+                <w:tcW w:w="1557" w:type="dxa"/>
+                <w:vMerge/>
+                <w:shd w:val="clear" w:color="auto" w:fill="4472C4" w:themeFill="accent5"/>
+              </w:tcPr>
+              <w:p>
+                <w:pPr>
+                  <w:rPr>
+                    <w:color w:val="FFFFFF" w:themeColor="background1"/>
+                    <w:lang w:val="en-US"/>
+                  </w:rPr>
+                </w:pPr>
+              </w:p>
+            </w:tc>
+            <w:tc>
+              <w:tcPr>
+                <w:tcW w:w="2266" w:type="dxa"/>
+                <w:vMerge/>
+              </w:tcPr>
+              <w:p>
+                <w:pPr>
+                  <w:cnfStyle w:val="000000000000" w:firstRow="0" w:lastRow="0" w:firstColumn="0" w:lastColumn="0" w:oddVBand="0" w:evenVBand="0" w:oddHBand="0" w:evenHBand="0" w:firstRowFirstColumn="0" w:firstRowLastColumn="0" w:lastRowFirstColumn="0" w:lastRowLastColumn="0"/>
+                  <w:rPr>
+                    <w:lang w:val="en-US"/>
+                  </w:rPr>
+                </w:pPr>
+              </w:p>
+            </w:tc>
+            <w:tc>
+              <w:tcPr>
+                <w:tcW w:w="2268" w:type="dxa"/>
+                <w:shd w:val="clear" w:color="auto" w:fill="4472C4" w:themeFill="accent5"/>
+              </w:tcPr>
+              <w:p>
+                <w:pPr>
+                  <w:cnfStyle w:val="000000000000" w:firstRow="0" w:lastRow="0" w:firstColumn="0" w:lastColumn="0" w:oddVBand="0" w:evenVBand="0" w:oddHBand="0" w:evenHBand="0" w:firstRowFirstColumn="0" w:firstRowLastColumn="0" w:lastRowFirstColumn="0" w:lastRowLastColumn="0"/>
+                  <w:rPr>
+                    <w:color w:val="FFFFFF" w:themeColor="background1"/>
+                    <w:lang w:val="en-US"/>
+                  </w:rPr>
+                </w:pPr>
+                <w:r>
+                  <w:rPr>
+                    <w:color w:val="FFFFFF" w:themeColor="background1"/>
+                    <w:lang w:val="en-US"/>
+                  </w:rPr>
+                  <w:t>Age</w:t>
+                </w:r>
+              </w:p>
+            </w:tc>
+            <w:tc>
+              <w:tcPr>
+                <w:tcW w:w="3260" w:type="dxa"/>
+              </w:tcPr>
+              <w:sdt>
+                <w:sdtPr>
+                  <w:rPr>
+                    <w:lang w:val="en-US"/>
+                  </w:rPr>
+                  <w:alias w:val="Age"/>
+                  <w:tag w:val="Age"/>
+                  <w:id w:val="-1106961596"/>
+                  <w:placeholder>
+                    <w:docPart w:val="DefaultPlaceholder_1081868574"/>
+                  </w:placeholder>
+                </w:sdtPr>
+                <w:sdtEndPr/>
+                <w:sdtContent>
+                  <w:p>
+                    <w:pPr>
+                      <w:cnfStyle w:val="000000000000" w:firstRow="0" w:lastRow="0" w:firstColumn="0" w:lastColumn="0" w:oddVBand="0" w:evenVBand="0" w:oddHBand="0" w:evenHBand="0" w:firstRowFirstColumn="0" w:firstRowLastColumn="0" w:lastRowFirstColumn="0" w:lastRowLastColumn="0"/>
+                      <w:rPr>
+                        <w:lang w:val="en-US"/>
+                      </w:rPr>
+                    </w:pPr>
+                    <w:r>
+                      <w:rPr>
+                        <w:lang w:val="en-US"/>
+                      </w:rPr>
+                      <w:t>32</w:t>
+                    </w:r>
+                  </w:p>
+                </w:sdtContent>
+              </w:sdt>
+            </w:tc>
+          </w:tr>
+          <w:tr>
+            <w:tc>
+              <w:tcPr>
+                <w:cnfStyle w:val="001000000000" w:firstRow="0" w:lastRow="0" w:firstColumn="1" w:lastColumn="0" w:oddVBand="0" w:evenVBand="0" w:oddHBand="0" w:evenHBand="0" w:firstRowFirstColumn="0" w:firstRowLastColumn="0" w:lastRowFirstColumn="0" w:lastRowLastColumn="0"/>
+                <w:tcW w:w="1557" w:type="dxa"/>
+                <w:vMerge/>
+                <w:shd w:val="clear" w:color="auto" w:fill="4472C4" w:themeFill="accent5"/>
+              </w:tcPr>
+              <w:p>
+                <w:pPr>
+                  <w:rPr>
+                    <w:color w:val="FFFFFF" w:themeColor="background1"/>
+                    <w:lang w:val="en-US"/>
+                  </w:rPr>
+                </w:pPr>
+              </w:p>
+            </w:tc>
+            <w:tc>
+              <w:tcPr>
+                <w:tcW w:w="2266" w:type="dxa"/>
+                <w:vMerge/>
+              </w:tcPr>
+              <w:p>
+                <w:pPr>
+                  <w:cnfStyle w:val="000000000000" w:firstRow="0" w:lastRow="0" w:firstColumn="0" w:lastColumn="0" w:oddVBand="0" w:evenVBand="0" w:oddHBand="0" w:evenHBand="0" w:firstRowFirstColumn="0" w:firstRowLastColumn="0" w:lastRowFirstColumn="0" w:lastRowLastColumn="0"/>
+                  <w:rPr>
+                    <w:lang w:val="en-US"/>
+                  </w:rPr>
+                </w:pPr>
+              </w:p>
+            </w:tc>
+            <w:tc>
+              <w:tcPr>
+                <w:tcW w:w="2268" w:type="dxa"/>
+                <w:shd w:val="clear" w:color="auto" w:fill="4472C4" w:themeFill="accent5"/>
+              </w:tcPr>
+              <w:p>
+                <w:pPr>
+                  <w:cnfStyle w:val="000000000000" w:firstRow="0" w:lastRow="0" w:firstColumn="0" w:lastColumn="0" w:oddVBand="0" w:evenVBand="0" w:oddHBand="0" w:evenHBand="0" w:firstRowFirstColumn="0" w:firstRowLastColumn="0" w:lastRowFirstColumn="0" w:lastRowLastColumn="0"/>
+                  <w:rPr>
+                    <w:color w:val="FFFFFF" w:themeColor="background1"/>
+                    <w:lang w:val="en-US"/>
+                  </w:rPr>
+                </w:pPr>
+                <w:r>
+                  <w:rPr>
+                    <w:color w:val="FFFFFF" w:themeColor="background1"/>
+                    <w:lang w:val="en-US"/>
+                  </w:rPr>
+                  <w:t>Gender</w:t>
+                </w:r>
+              </w:p>
+            </w:tc>
+            <w:tc>
+              <w:tcPr>
+                <w:tcW w:w="3260" w:type="dxa"/>
+              </w:tcPr>
+              <w:sdt>
+                <w:sdtPr>
+                  <w:rPr>
+                    <w:lang w:val="en-US"/>
+                  </w:rPr>
+                  <w:alias w:val="Gender"/>
+                  <w:tag w:val="Gender"/>
+                  <w:id w:val="1254157823"/>
+                  <w:placeholder>
+                    <w:docPart w:val="DefaultPlaceholder_1081868574"/>
+                  </w:placeholder>
+                </w:sdtPr>
+                <w:sdtEndPr/>
+                <w:sdtContent>
+                  <w:p>
+                    <w:pPr>
+                      <w:cnfStyle w:val="000000000000" w:firstRow="0" w:lastRow="0" w:firstColumn="0" w:lastColumn="0" w:oddVBand="0" w:evenVBand="0" w:oddHBand="0" w:evenHBand="0" w:firstRowFirstColumn="0" w:firstRowLastColumn="0" w:lastRowFirstColumn="0" w:lastRowLastColumn="0"/>
+                      <w:rPr>
+                        <w:lang w:val="en-US"/>
+                      </w:rPr>
+                    </w:pPr>
+                    <w:r>
+                      <w:rPr>
+                        <w:lang w:val="en-US"/>
+                      </w:rPr>
+                      <w:t>Male</w:t>
+                    </w:r>
+                  </w:p>
+                </w:sdtContent>
+              </w:sdt>
+            </w:tc>
+          </w:tr>
+        </w:tbl>
+      </w:sdtContent>
+    </w:sdt>
+    <w:p>
+      <w:pPr>
+        <w:rPr>
+          <w:lang w:val="en-US"/>
+        </w:rPr>
+      </w:pPr>
+    </w:p>
+    <w:p>
+      <w:pPr>
+        <w:pStyle w:val="2"/>
+        <w:rPr>
+          <w:lang w:val="en-US"/>
+        </w:rPr>
+      </w:pPr>
+      <w:r>
+        <w:rPr>
+          <w:lang w:val="en-US"/>
+        </w:rPr>
+        <w:t>Merged columns</w:t>
+      </w:r>
+    </w:p>
+    <w:sdt>
+      <w:sdtPr>
+        <w:rPr>
+          <w:b w:val="0"/>
+          <w:bCs w:val="0"/>
+          <w:color w:val="auto"/>
+          <w:lang w:val="en-US"/>
+        </w:rPr>
+        <w:alias w:val="Team members projects"/>
+        <w:tag w:val="Team members projects"/>
+        <w:id w:val="1159578430"/>
+        <w:placeholder>
+          <w:docPart w:val="92506812819E46E393E8F2AF4B0934DF"/>
+        </w:placeholder>
+      </w:sdtPr>
+      <w:sdtEndPr>
+        <w:rPr>
+          <w:b/>
+          <w:bCs/>
+        </w:rPr>
+      </w:sdtEndPr>
+      <w:sdtContent>
+        <w:tbl>
+          <w:tblPr>
+            <w:tblStyle w:val="-450"/>
+            <w:tblW w:w="9356" w:type="dxa"/>
+            <w:tblInd w:w="-5" w:type="dxa"/>
+            <w:tblLook w:val="04A0" w:firstRow="1" w:lastRow="0" w:firstColumn="1" w:lastColumn="0" w:noHBand="0" w:noVBand="1"/>
+          </w:tblPr>
+          <w:tblGrid>
+            <w:gridCol w:w="3828"/>
+            <w:gridCol w:w="2268"/>
+            <w:gridCol w:w="3260"/>
+          </w:tblGrid>
+          <w:tr>
+            <w:trPr>
+              <w:cnfStyle w:val="100000000000" w:firstRow="1" w:lastRow="0" w:firstColumn="0" w:lastColumn="0" w:oddVBand="0" w:evenVBand="0" w:oddHBand="0" w:evenHBand="0" w:firstRowFirstColumn="0" w:firstRowLastColumn="0" w:lastRowFirstColumn="0" w:lastRowLastColumn="0"/>
+              <w:trHeight w:val="246"/>
+            </w:trPr>
+            <w:tc>
+              <w:tcPr>
+                <w:cnfStyle w:val="001000000000" w:firstRow="0" w:lastRow="0" w:firstColumn="1" w:lastColumn="0" w:oddVBand="0" w:evenVBand="0" w:oddHBand="0" w:evenHBand="0" w:firstRowFirstColumn="0" w:firstRowLastColumn="0" w:lastRowFirstColumn="0" w:lastRowLastColumn="0"/>
+                <w:tcW w:w="3828" w:type="dxa"/>
+              </w:tcPr>
+              <w:p>
+                <w:pPr>
+                  <w:rPr>
+                    <w:lang w:val="en-US"/>
+                  </w:rPr>
+                </w:pPr>
+                <w:r>
+                  <w:rPr>
+                    <w:lang w:val="en-US"/>
+                  </w:rPr>
+                  <w:t>Name</w:t>
+                </w:r>
+              </w:p>
+            </w:tc>
+            <w:tc>
+              <w:tcPr>
+                <w:tcW w:w="2268" w:type="dxa"/>
+              </w:tcPr>
+              <w:p>
+                <w:pPr>
+                  <w:cnfStyle w:val="100000000000" w:firstRow="1" w:lastRow="0" w:firstColumn="0" w:lastColumn="0" w:oddVBand="0" w:evenVBand="0" w:oddHBand="0" w:evenHBand="0" w:firstRowFirstColumn="0" w:firstRowLastColumn="0" w:lastRowFirstColumn="0" w:lastRowLastColumn="0"/>
+                  <w:rPr>
+                    <w:lang w:val="en-US"/>
+                  </w:rPr>
+                </w:pPr>
+                <w:r>
+                  <w:rPr>
+                    <w:lang w:val="en-US"/>
+                  </w:rPr>
+                  <w:t>Role</w:t>
+                </w:r>
+              </w:p>
+            </w:tc>
+            <w:tc>
+              <w:tcPr>
+                <w:tcW w:w="3260" w:type="dxa"/>
+              </w:tcPr>
+              <w:p>
+                <w:pPr>
+                  <w:cnfStyle w:val="100000000000" w:firstRow="1" w:lastRow="0" w:firstColumn="0" w:lastColumn="0" w:oddVBand="0" w:evenVBand="0" w:oddHBand="0" w:evenHBand="0" w:firstRowFirstColumn="0" w:firstRowLastColumn="0" w:lastRowFirstColumn="0" w:lastRowLastColumn="0"/>
+                  <w:rPr>
+                    <w:lang w:val="en-US"/>
+                  </w:rPr>
+                </w:pPr>
+                <w:r>
+                  <w:rPr>
+                    <w:lang w:val="en-US"/>
+                  </w:rPr>
+                  <w:t>Age</w:t>
+                </w:r>
+              </w:p>
+            </w:tc>
+          </w:tr>
+          <w:tr>
+            <w:trPr>
+              <w:cnfStyle w:val="000000100000" w:firstRow="0" w:lastRow="0" w:firstColumn="0" w:lastColumn="0" w:oddVBand="0" w:evenVBand="0" w:oddHBand="1" w:evenHBand="0" w:firstRowFirstColumn="0" w:firstRowLastColumn="0" w:lastRowFirstColumn="0" w:lastRowLastColumn="0"/>
+              <w:trHeight w:val="233"/>
+            </w:trPr>
+            <w:tc>
+              <w:tcPr>
+                <w:cnfStyle w:val="001000000000" w:firstRow="0" w:lastRow="0" w:firstColumn="1" w:lastColumn="0" w:oddVBand="0" w:evenVBand="0" w:oddHBand="0" w:evenHBand="0" w:firstRowFirstColumn="0" w:firstRowLastColumn="0" w:lastRowFirstColumn="0" w:lastRowLastColumn="0"/>
+                <w:tcW w:w="3828" w:type="dxa"/>
+                <w:tcBorders>
+                  <w:bottom w:val="single" w:sz="4" w:space="0" w:color="8EAADB" w:themeColor="accent5" w:themeTint="99"/>
+                </w:tcBorders>
+              </w:tcPr>
+              <w:sdt>
+                <w:sdtPr>
+                  <w:rPr>
+                    <w:lang w:val="en-US"/>
+                  </w:rPr>
+                  <w:alias w:val="Name"/>
+                  <w:tag w:val="Name"/>
+                  <w:id w:val="-2042436978"/>
+                  <w:placeholder>
+                    <w:docPart w:val="92506812819E46E393E8F2AF4B0934DF"/>
+                  </w:placeholder>
+                </w:sdtPr>
+                <w:sdtEndPr/>
+                <w:sdtContent>
+                  <w:p>
+                    <w:pPr>
+                      <w:rPr>
+                        <w:lang w:val="en-US"/>
+                      </w:rPr>
+                    </w:pPr>
+                    <w:r>
+                      <w:rPr>
+                        <w:b w:val="0"/>
+                        <w:lang w:val="en-US"/>
+                      </w:rPr>
+                      <w:t>John</w:t>
+                    </w:r>
+                  </w:p>
+                </w:sdtContent>
+              </w:sdt>
+            </w:tc>
+            <w:tc>
+              <w:tcPr>
+                <w:tcW w:w="2268" w:type="dxa"/>
+                <w:tcBorders>
+                  <w:bottom w:val="single" w:sz="4" w:space="0" w:color="8EAADB" w:themeColor="accent5" w:themeTint="99"/>
+                </w:tcBorders>
+              </w:tcPr>
+              <w:sdt>
+                <w:sdtPr>
+                  <w:rPr>
+                    <w:lang w:val="en-US"/>
+                  </w:rPr>
+                  <w:alias w:val="Role"/>
+                  <w:tag w:val="Role"/>
+                  <w:id w:val="-640119264"/>
+                  <w:placeholder>
+                    <w:docPart w:val="92506812819E46E393E8F2AF4B0934DF"/>
+                  </w:placeholder>
+                </w:sdtPr>
+                <w:sdtEndPr/>
+                <w:sdtContent>
+                  <w:p>
+                    <w:pPr>
+                      <w:cnfStyle w:val="000000100000" w:firstRow="0" w:lastRow="0" w:firstColumn="0" w:lastColumn="0" w:oddVBand="0" w:evenVBand="0" w:oddHBand="1" w:evenHBand="0" w:firstRowFirstColumn="0" w:firstRowLastColumn="0" w:lastRowFirstColumn="0" w:lastRowLastColumn="0"/>
+                      <w:rPr>
+                        <w:lang w:val="en-US"/>
+                      </w:rPr>
+                    </w:pPr>
+                    <w:r>
+                      <w:rPr>
+                        <w:lang w:val="en-US"/>
+                      </w:rPr>
+                      <w:t>Tester</w:t>
+                    </w:r>
+                  </w:p>
+                </w:sdtContent>
+              </w:sdt>
+            </w:tc>
+            <w:tc>
+              <w:tcPr>
+                <w:tcW w:w="3260" w:type="dxa"/>
+                <w:tcBorders>
+                  <w:bottom w:val="single" w:sz="4" w:space="0" w:color="8EAADB" w:themeColor="accent5" w:themeTint="99"/>
+                </w:tcBorders>
+              </w:tcPr>
+              <w:sdt>
+                <w:sdtPr>
+                  <w:rPr>
+                    <w:lang w:val="en-US"/>
+                  </w:rPr>
+                  <w:alias w:val="Age"/>
+                  <w:tag w:val="Age"/>
+                  <w:id w:val="-784118399"/>
+                  <w:placeholder>
+                    <w:docPart w:val="DefaultPlaceholder_1081868574"/>
+                  </w:placeholder>
+                </w:sdtPr>
+                <w:sdtEndPr/>
+                <w:sdtContent>
+                  <w:p>
+                    <w:pPr>
+                      <w:cnfStyle w:val="000000100000" w:firstRow="0" w:lastRow="0" w:firstColumn="0" w:lastColumn="0" w:oddVBand="0" w:evenVBand="0" w:oddHBand="1" w:evenHBand="0" w:firstRowFirstColumn="0" w:firstRowLastColumn="0" w:lastRowFirstColumn="0" w:lastRowLastColumn="0"/>
+                      <w:rPr>
+                        <w:lang w:val="en-US"/>
+                      </w:rPr>
+                    </w:pPr>
+                    <w:r>
+                      <w:rPr>
+                        <w:lang w:val="en-US"/>
+                      </w:rPr>
+                      <w:t>32</w:t>
+                    </w:r>
+                  </w:p>
+                </w:sdtContent>
+              </w:sdt>
+            </w:tc>
+          </w:tr>
+          <w:tr>
+            <w:trPr>
+              <w:trHeight w:val="246"/>
+            </w:trPr>
+            <w:tc>
+              <w:tcPr>
+                <w:cnfStyle w:val="001000000000" w:firstRow="0" w:lastRow="0" w:firstColumn="1" w:lastColumn="0" w:oddVBand="0" w:evenVBand="0" w:oddHBand="0" w:evenHBand="0" w:firstRowFirstColumn="0" w:firstRowLastColumn="0" w:lastRowFirstColumn="0" w:lastRowLastColumn="0"/>
+                <w:tcW w:w="3828" w:type="dxa"/>
+                <w:tcBorders>
+                  <w:bottom w:val="single" w:sz="24" w:space="0" w:color="4472C4" w:themeColor="accent5"/>
+                </w:tcBorders>
+                <w:shd w:val="clear" w:color="auto" w:fill="4472C4" w:themeFill="accent5"/>
+              </w:tcPr>
+              <w:p>
+                <w:pPr>
+                  <w:rPr>
+                    <w:lang w:val="en-US"/>
+                  </w:rPr>
+                </w:pPr>
+                <w:r>
+                  <w:rPr>
+                    <w:color w:val="FFFFFF" w:themeColor="background1"/>
+                    <w:lang w:val="en-US"/>
+                  </w:rPr>
+                  <w:t>Projects</w:t>
+                </w:r>
+              </w:p>
+            </w:tc>
+            <w:tc>
+              <w:tcPr>
+                <w:tcW w:w="5528" w:type="dxa"/>
+                <w:gridSpan w:val="2"/>
+                <w:tcBorders>
+                  <w:bottom w:val="single" w:sz="24" w:space="0" w:color="4472C4" w:themeColor="accent5"/>
+                </w:tcBorders>
+              </w:tcPr>
+              <w:p>
+                <w:pPr>
+                  <w:cnfStyle w:val="000000000000" w:firstRow="0" w:lastRow="0" w:firstColumn="0" w:lastColumn="0" w:oddVBand="0" w:evenVBand="0" w:oddHBand="0" w:evenHBand="0" w:firstRowFirstColumn="0" w:firstRowLastColumn="0" w:lastRowFirstColumn="0" w:lastRowLastColumn="0"/>
+                  <w:rPr>
+                    <w:lang w:val="en-US"/>
+                  </w:rPr>
+                </w:pPr>
+                <w:sdt>
+                  <w:sdtPr>
+                    <w:rPr>
+                      <w:lang w:val="en-US"/>
+                    </w:rPr>
+                    <w:alias w:val="Projects"/>
+                    <w:tag w:val="Projects"/>
+                    <w:id w:val="-1186677625"/>
+                    <w:placeholder>
+                      <w:docPart w:val="29F16971242C4E559131EA3A535D4EF1"/>
+                    </w:placeholder>
+                  </w:sdtPr>
+                  <w:sdtEndPr/>
+                  <w:sdtContent>
+                    <w:r>
+                      <w:rPr>
+                        <w:lang w:val="en-US"/>
+                      </w:rPr>
+                      <w:t>proj</w:t>
+                    </w:r>
+                  </w:sdtContent>
+                </w:sdt>
+              </w:p>
+            </w:tc>
+          </w:tr>
+        </w:tbl>
+      </w:sdtContent>
+    </w:sdt>
+    <w:p>
+      <w:pPr>
+        <w:rPr>
+          <w:lang w:val="en-US"/>
+        </w:rPr>
+      </w:pPr>
+    </w:p>
+    <w:p>
+      <w:pPr>
+        <w:pStyle w:val="2"/>
+        <w:rPr>
+          <w:lang w:val="en-US"/>
+        </w:rPr>
+      </w:pPr>
+      <w:r>
+        <w:rPr>
+          <w:lang w:val="en-US"/>
+        </w:rPr>
+        <w:lastRenderedPageBreak/>
+        <w:t>Image</w:t>
+      </w:r>
+    </w:p>
+    <w:sdt>
+      <w:sdtPr>
+        <w:rPr>
+          <w:lang w:val="en-US"/>
+        </w:rPr>
+        <w:alias w:val="Photo"/>
+        <w:tag w:val="photo"/>
+        <w:id w:val="2134672509"/>
+        <w:showingPlcHdr/>
+        <w:picture/>
+      </w:sdtPr>
+      <w:sdtEndPr/>
+      <w:sdtContent>
+        <w:p>
+          <w:pPr>
+            <w:rPr>
+              <w:lang w:val="en-US"/>
+            </w:rPr>
+          </w:pPr>
+          <w:r>
+            <w:rPr>
+              <w:noProof/>
+              <w:lang w:eastAsia="ru-RU"/>
+            </w:rPr>
+            <w:drawing>
+              <wp:inline distT="0" distB="0" distL="0" distR="0">
+                <wp:extent cx="1589484" cy="1905000"/>
+                <wp:effectExtent l="0" t="0" r="0" b="0"/>
+                <wp:docPr id="1" name="obrázek 1"/>
+                <wp:cNvGraphicFramePr>
+                  <a:graphicFrameLocks xmlns:a="http://schemas.openxmlformats.org/drawingml/2006/main" noChangeAspect="1"/>
+                </wp:cNvGraphicFramePr>
+                <a:graphic xmlns:a="http://schemas.openxmlformats.org/drawingml/2006/main">
+                  <a:graphicData uri="http://schemas.openxmlformats.org/drawingml/2006/picture">
+                    <pic:pic xmlns:pic="http://schemas.openxmlformats.org/drawingml/2006/picture">
+                      <pic:nvPicPr>
+                        <pic:cNvPr id="0" name="Picture 1"/>
+                        <pic:cNvPicPr>
+                          <a:picLocks noChangeAspect="1" noChangeArrowheads="1"/>
+                        </pic:cNvPicPr>
+                      </pic:nvPicPr>
+                      <pic:blipFill>
+                        <a:blip r:embed="rId6" cstate="print">
+                          <a:extLst>
+                            <a:ext uri="{28A0092B-C50C-407E-A947-70E740481C1C}">
+                              <a14:useLocalDpi xmlns:a14="http://schemas.microsoft.com/office/drawing/2010/main" val="0"/>
+                            </a:ext>
+                          </a:extLst>
+                        </a:blip>
+                        <a:stretch>
+                          <a:fillRect/>
+                        </a:stretch>
+                      </pic:blipFill>
+                      <pic:spPr bwMode="auto">
+                        <a:xfrm>
+                          <a:off x="0" y="0"/>
+                          <a:ext cx="1589484" cy="1905000"/>
+                        </a:xfrm>
+                        <a:prstGeom prst="rect">
+                          <a:avLst/>
+                        </a:prstGeom>
+                        <a:noFill/>
+                        <a:ln>
+                          <a:noFill/>
+                        </a:ln>
+                      </pic:spPr>
+                    </pic:pic>
+                  </a:graphicData>
+                </a:graphic>
+              </wp:inline>
+            </w:drawing>
+          </w:r>
+        </w:p>
+      </w:sdtContent>
+    </w:sdt>
+    <w:p>
+      <w:pPr>
+        <w:rPr>
+          <w:lang w:val="en-US"/>
+        </w:rPr>
+      </w:pPr>
+    </w:p>
+    <w:p>
+      <w:pPr>
+        <w:pStyle w:val="2"/>
+        <w:rPr>
+          <w:lang w:val="en-US"/>
+        </w:rPr>
+      </w:pPr>
+      <w:r>
+        <w:rPr>
+          <w:lang w:val="en-US"/>
+        </w:rPr>
+        <w:t>Images inside a table</w:t>
+      </w:r>
+      <w:bookmarkStart w:id="0" w:name="_GoBack"/>
+      <w:bookmarkEnd w:id="0"/>
+    </w:p>
+    <w:sdt>
+      <w:sdtPr>
+        <w:rPr>
+          <w:b w:val="0"/>
+          <w:bCs w:val="0"/>
+          <w:color w:val="FFFFFF" w:themeColor="background1"/>
+          <w:lang w:val="en-US"/>
+        </w:rPr>
+        <w:alias w:val="Scientists Table"/>
+        <w:tag w:val="Scientists Table"/>
+        <w:id w:val="-1476061150"/>
+        <w:placeholder>
+          <w:docPart w:val="AF5BBCBB674F41A99D2B59B14D4D3E00"/>
+        </w:placeholder>
+      </w:sdtPr>
+      <w:sdtEndPr>
+        <w:rPr>
+          <w:color w:val="auto"/>
+        </w:rPr>
+      </w:sdtEndPr>
+      <w:sdtContent>
+        <w:tbl>
+          <w:tblPr>
+            <w:tblStyle w:val="-450"/>
+            <w:tblW w:w="9351" w:type="dxa"/>
+            <w:tblLook w:val="0680" w:firstRow="0" w:lastRow="0" w:firstColumn="1" w:lastColumn="0" w:noHBand="1" w:noVBand="1"/>
+          </w:tblPr>
+          <w:tblGrid>
+            <w:gridCol w:w="2736"/>
+            <w:gridCol w:w="1944"/>
+            <w:gridCol w:w="1969"/>
+            <w:gridCol w:w="2702"/>
+          </w:tblGrid>
+          <w:tr>
+            <w:tc>
+              <w:tcPr>
+                <w:cnfStyle w:val="001000000000" w:firstRow="0" w:lastRow="0" w:firstColumn="1" w:lastColumn="0" w:oddVBand="0" w:evenVBand="0" w:oddHBand="0" w:evenHBand="0" w:firstRowFirstColumn="0" w:firstRowLastColumn="0" w:lastRowFirstColumn="0" w:lastRowLastColumn="0"/>
+                <w:tcW w:w="2736" w:type="dxa"/>
+                <w:vMerge w:val="restart"/>
+                <w:shd w:val="clear" w:color="auto" w:fill="4472C4" w:themeFill="accent5"/>
+                <w:vAlign w:val="center"/>
+              </w:tcPr>
+              <w:sdt>
+                <w:sdtPr>
+                  <w:rPr>
+                    <w:noProof/>
+                    <w:color w:val="FFFFFF" w:themeColor="background1"/>
+                    <w:lang w:eastAsia="ru-RU"/>
+                  </w:rPr>
+                  <w:alias w:val="Photo"/>
+                  <w:tag w:val="Photo"/>
+                  <w:id w:val="1838728831"/>
+                  <w:picture/>
+                </w:sdtPr>
+                <w:sdtEndPr/>
+                <w:sdtContent>
+                  <w:p>
+                    <w:pPr>
+                      <w:rPr>
+                        <w:b w:val="0"/>
+                        <w:color w:val="FFFFFF" w:themeColor="background1"/>
+                        <w:lang w:val="en-US"/>
+                      </w:rPr>
+                    </w:pPr>
+                    <w:r>
+                      <w:rPr>
+                        <w:noProof/>
+                        <w:color w:val="FFFFFF" w:themeColor="background1"/>
+                        <w:lang w:eastAsia="ru-RU"/>
+                      </w:rPr>
+                      <w:drawing>
+                        <wp:inline distT="0" distB="0" distL="0" distR="0" wp14:anchorId="6741FD72" wp14:editId="69A4F9F8">
+                          <wp:extent cx="1591887" cy="1907771"/>
+                          <wp:effectExtent l="0" t="0" r="8890" b="0"/>
+                          <wp:docPr id="3" name="Рисунок 3"/>
+                          <wp:cNvGraphicFramePr>
+                            <a:graphicFrameLocks xmlns:a="http://schemas.openxmlformats.org/drawingml/2006/main" noChangeAspect="1"/>
+                          </wp:cNvGraphicFramePr>
+                          <a:graphic xmlns:a="http://schemas.openxmlformats.org/drawingml/2006/main">
+                            <a:graphicData uri="http://schemas.openxmlformats.org/drawingml/2006/picture">
+                              <pic:pic xmlns:pic="http://schemas.openxmlformats.org/drawingml/2006/picture">
+                                <pic:nvPicPr>
+                                  <pic:cNvPr id="3" name="image1.jpeg"/>
+                                  <pic:cNvPicPr/>
+                                </pic:nvPicPr>
+                                <pic:blipFill>
+                                  <a:blip r:embed="rId6">
+                                    <a:extLst>
+                                      <a:ext uri="{28A0092B-C50C-407E-A947-70E740481C1C}">
+                                        <a14:useLocalDpi xmlns:a14="http://schemas.microsoft.com/office/drawing/2010/main" val="0"/>
+                                      </a:ext>
+                                    </a:extLst>
+                                  </a:blip>
+                                  <a:stretch>
+                                    <a:fillRect/>
+                                  </a:stretch>
+                                </pic:blipFill>
+                                <pic:spPr>
+                                  <a:xfrm>
+                                    <a:off x="0" y="0"/>
+                                    <a:ext cx="1591887" cy="1907771"/>
+                                  </a:xfrm>
+                                  <a:prstGeom prst="rect">
+                                    <a:avLst/>
+                                  </a:prstGeom>
+                                </pic:spPr>
+                              </pic:pic>
+                            </a:graphicData>
+                          </a:graphic>
+                        </wp:inline>
+                      </w:drawing>
+                    </w:r>
+                  </w:p>
+                </w:sdtContent>
+              </w:sdt>
+            </w:tc>
+            <w:tc>
+              <w:tcPr>
+                <w:tcW w:w="1944" w:type="dxa"/>
+                <w:vMerge w:val="restart"/>
+                <w:vAlign w:val="center"/>
+              </w:tcPr>
+              <w:sdt>
+                <w:sdtPr>
+                  <w:rPr>
+                    <w:lang w:val="en-US"/>
+                  </w:rPr>
+                  <w:alias w:val="Name"/>
+                  <w:tag w:val="Name"/>
+                  <w:id w:val="472647496"/>
+                  <w:placeholder>
+                    <w:docPart w:val="AF5BBCBB674F41A99D2B59B14D4D3E00"/>
+                  </w:placeholder>
+                </w:sdtPr>
+                <w:sdtEndPr/>
+                <w:sdtContent>
+                  <w:p>
+                    <w:pPr>
+                      <w:cnfStyle w:val="000000000000" w:firstRow="0" w:lastRow="0" w:firstColumn="0" w:lastColumn="0" w:oddVBand="0" w:evenVBand="0" w:oddHBand="0" w:evenHBand="0" w:firstRowFirstColumn="0" w:firstRowLastColumn="0" w:lastRowFirstColumn="0" w:lastRowLastColumn="0"/>
+                      <w:rPr>
+                        <w:lang w:val="en-US"/>
+                      </w:rPr>
+                    </w:pPr>
+                    <w:r>
+                      <w:rPr>
+                        <w:lang w:val="en-US"/>
+                      </w:rPr>
+                      <w:t>Name</w:t>
+                    </w:r>
+                  </w:p>
+                </w:sdtContent>
+              </w:sdt>
+            </w:tc>
+            <w:tc>
+              <w:tcPr>
+                <w:tcW w:w="1969" w:type="dxa"/>
+                <w:shd w:val="clear" w:color="auto" w:fill="4472C4" w:themeFill="accent5"/>
+              </w:tcPr>
+              <w:p>
+                <w:pPr>
+                  <w:cnfStyle w:val="000000000000" w:firstRow="0" w:lastRow="0" w:firstColumn="0" w:lastColumn="0" w:oddVBand="0" w:evenVBand="0" w:oddHBand="0" w:evenHBand="0" w:firstRowFirstColumn="0" w:firstRowLastColumn="0" w:lastRowFirstColumn="0" w:lastRowLastColumn="0"/>
+                  <w:rPr>
+                    <w:color w:val="FFFFFF" w:themeColor="background1"/>
+                    <w:lang w:val="en-US"/>
+                  </w:rPr>
+                </w:pPr>
+                <w:r>
+                  <w:rPr>
+                    <w:color w:val="FFFFFF" w:themeColor="background1"/>
+                    <w:lang w:val="en-US"/>
+                  </w:rPr>
+                  <w:t>Born</w:t>
+                </w:r>
+              </w:p>
+            </w:tc>
+            <w:tc>
+              <w:tcPr>
+                <w:tcW w:w="2702" w:type="dxa"/>
+              </w:tcPr>
+              <w:sdt>
+                <w:sdtPr>
+                  <w:rPr>
+                    <w:lang w:val="en-US"/>
+                  </w:rPr>
+                  <w:alias w:val="Born"/>
+                  <w:tag w:val="Born"/>
+                  <w:id w:val="-1573730046"/>
+                  <w:placeholder>
+                    <w:docPart w:val="AF5BBCBB674F41A99D2B59B14D4D3E00"/>
+                  </w:placeholder>
+                </w:sdtPr>
+                <w:sdtEndPr/>
+                <w:sdtContent>
+                  <w:p>
+                    <w:pPr>
+                      <w:cnfStyle w:val="000000000000" w:firstRow="0" w:lastRow="0" w:firstColumn="0" w:lastColumn="0" w:oddVBand="0" w:evenVBand="0" w:oddHBand="0" w:evenHBand="0" w:firstRowFirstColumn="0" w:firstRowLastColumn="0" w:lastRowFirstColumn="0" w:lastRowLastColumn="0"/>
+                      <w:rPr>
+                        <w:lang w:val="en-US"/>
+                      </w:rPr>
+                    </w:pPr>
+                    <w:r>
+                      <w:rPr>
+                        <w:rFonts w:ascii="Arial" w:hAnsi="Arial" w:cs="Arial"/>
+                        <w:color w:val="000000"/>
+                        <w:sz w:val="18"/>
+                        <w:szCs w:val="18"/>
+                        <w:shd w:val="clear" w:color="auto" w:fill="F9F9F9"/>
+                        <w:lang w:val="en-US"/>
+                      </w:rPr>
+                      <w:t>Born</w:t>
+                    </w:r>
+                  </w:p>
+                </w:sdtContent>
+              </w:sdt>
+            </w:tc>
+          </w:tr>
+          <w:tr>
+            <w:tc>
+              <w:tcPr>
+                <w:cnfStyle w:val="001000000000" w:firstRow="0" w:lastRow="0" w:firstColumn="1" w:lastColumn="0" w:oddVBand="0" w:evenVBand="0" w:oddHBand="0" w:evenHBand="0" w:firstRowFirstColumn="0" w:firstRowLastColumn="0" w:lastRowFirstColumn="0" w:lastRowLastColumn="0"/>
+                <w:tcW w:w="2736" w:type="dxa"/>
+                <w:vMerge/>
+                <w:shd w:val="clear" w:color="auto" w:fill="4472C4" w:themeFill="accent5"/>
+              </w:tcPr>
+              <w:p>
+                <w:pPr>
+                  <w:rPr>
+                    <w:color w:val="FFFFFF" w:themeColor="background1"/>
+                    <w:lang w:val="en-US"/>
+                  </w:rPr>
+                </w:pPr>
+              </w:p>
+            </w:tc>
+            <w:tc>
+              <w:tcPr>
+                <w:tcW w:w="1944" w:type="dxa"/>
+                <w:vMerge/>
+              </w:tcPr>
+              <w:p>
+                <w:pPr>
+                  <w:cnfStyle w:val="000000000000" w:firstRow="0" w:lastRow="0" w:firstColumn="0" w:lastColumn="0" w:oddVBand="0" w:evenVBand="0" w:oddHBand="0" w:evenHBand="0" w:firstRowFirstColumn="0" w:firstRowLastColumn="0" w:lastRowFirstColumn="0" w:lastRowLastColumn="0"/>
+                  <w:rPr>
+                    <w:lang w:val="en-US"/>
+                  </w:rPr>
+                </w:pPr>
+              </w:p>
+            </w:tc>
+            <w:tc>
+              <w:tcPr>
+                <w:tcW w:w="1969" w:type="dxa"/>
+                <w:shd w:val="clear" w:color="auto" w:fill="4472C4" w:themeFill="accent5"/>
+              </w:tcPr>
+              <w:p>
+                <w:pPr>
+                  <w:cnfStyle w:val="000000000000" w:firstRow="0" w:lastRow="0" w:firstColumn="0" w:lastColumn="0" w:oddVBand="0" w:evenVBand="0" w:oddHBand="0" w:evenHBand="0" w:firstRowFirstColumn="0" w:firstRowLastColumn="0" w:lastRowFirstColumn="0" w:lastRowLastColumn="0"/>
+                  <w:rPr>
+                    <w:color w:val="FFFFFF" w:themeColor="background1"/>
+                    <w:lang w:val="en-US"/>
+                  </w:rPr>
+                </w:pPr>
+                <w:r>
+                  <w:rPr>
+                    <w:color w:val="FFFFFF" w:themeColor="background1"/>
+                    <w:lang w:val="en-US"/>
+                  </w:rPr>
+                  <w:t>Info</w:t>
+                </w:r>
+              </w:p>
+            </w:tc>
+            <w:tc>
+              <w:tcPr>
+                <w:tcW w:w="2702" w:type="dxa"/>
+              </w:tcPr>
+              <w:sdt>
+                <w:sdtPr>
+                  <w:rPr>
+                    <w:lang w:val="en-US"/>
+                  </w:rPr>
+                  <w:alias w:val="Info"/>
+                  <w:tag w:val="Info"/>
+                  <w:id w:val="-1026175622"/>
+                  <w:placeholder>
+                    <w:docPart w:val="AF5BBCBB674F41A99D2B59B14D4D3E00"/>
+                  </w:placeholder>
+                </w:sdtPr>
+                <w:sdtEndPr/>
+                <w:sdtContent>
+                  <w:p>
+                    <w:pPr>
+                      <w:cnfStyle w:val="000000000000" w:firstRow="0" w:lastRow="0" w:firstColumn="0" w:lastColumn="0" w:oddVBand="0" w:evenVBand="0" w:oddHBand="0" w:evenHBand="0" w:firstRowFirstColumn="0" w:firstRowLastColumn="0" w:lastRowFirstColumn="0" w:lastRowLastColumn="0"/>
+                      <w:rPr>
+                        <w:lang w:val="en-US"/>
+                      </w:rPr>
+                    </w:pPr>
+                    <w:r>
+                      <w:rPr>
+                        <w:lang w:val="en-US"/>
+                      </w:rPr>
+                      <w:t>Info</w:t>
+                    </w:r>
+                  </w:p>
+                </w:sdtContent>
+              </w:sdt>
+            </w:tc>
+          </w:tr>
+        </w:tbl>
+      </w:sdtContent>
+    </w:sdt>
+    <w:p>
+      <w:pPr>
+        <w:rPr>
+          <w:lang w:val="en-US"/>
+        </w:rPr>
+      </w:pPr>
+    </w:p>
+    <w:p>
+      <w:pPr>
+        <w:rPr>
+          <w:lang w:val="en-US"/>
+        </w:rPr>
+      </w:pPr>
+    </w:p>
+    <w:p>
+      <w:pPr>
+        <w:pStyle w:val="2"/>
+        <w:rPr>
+          <w:lang w:val="en-US"/>
+        </w:rPr>
+      </w:pPr>
+      <w:r>
+        <w:rPr>
+          <w:lang w:val="en-US"/>
+        </w:rPr>
+        <w:t>Images inside a list</w:t>
+      </w:r>
+    </w:p>
+    <w:sdt>
+      <w:sdtPr>
+        <w:rPr>
+          <w:lang w:val="en-US"/>
+        </w:rPr>
+        <w:alias w:val="Scientists List"/>
+        <w:tag w:val="Scientists List"/>
+        <w:id w:val="159893947"/>
+        <w:placeholder>
+          <w:docPart w:val="B4F1E846C2F442D4A7AC262FF3F09C1A"/>
+        </w:placeholder>
+      </w:sdtPr>
+      <w:sdtEndPr/>
+      <w:sdtContent>
+        <w:p>
+          <w:pPr>
+            <w:pStyle w:val="a4"/>
+            <w:numPr>
+              <w:ilvl w:val="0"/>
+              <w:numId w:val="7"/>
             </w:numPr>
           </w:pPr>
           <w:sdt>
@@ -43,10 +2396,10 @@
                   <w:lang w:eastAsia="ru-RU"/>
                 </w:rPr>
                 <w:drawing>
-                  <wp:inline distT="0" distB="0" distL="0" distR="0" wp14:anchorId="0BD0197A" wp14:editId="496E1CB6">
+                  <wp:inline distT="0" distB="0" distL="0" distR="0" wp14:anchorId="02C63E7E" wp14:editId="0A58279E">
                     <wp:extent cx="934085" cy="1119439"/>
                     <wp:effectExtent l="0" t="0" r="0" b="5080"/>
-                    <wp:docPr id="1" name="Рисунок 1"/>
+                    <wp:docPr id="2" name="Рисунок 2"/>
                     <wp:cNvGraphicFramePr>
                       <a:graphicFrameLocks xmlns:a="http://schemas.openxmlformats.org/drawingml/2006/main" noChangeAspect="1"/>
                     </wp:cNvGraphicFramePr>
@@ -58,7 +2411,7 @@
                             <pic:cNvPicPr/>
                           </pic:nvPicPr>
                           <pic:blipFill>
-                            <a:blip r:embed="rId6" cstate="print">
+                            <a:blip r:embed="rId7" cstate="print">
                               <a:extLst>
                                 <a:ext uri="{28A0092B-C50C-407E-A947-70E740481C1C}">
                                   <a14:useLocalDpi xmlns:a14="http://schemas.microsoft.com/office/drawing/2010/main" val="0"/>
@@ -101,17 +2454,19 @@
               <w:tag w:val="Name"/>
               <w:id w:val="2093817098"/>
               <w:placeholder>
-                <w:docPart w:val="DefaultPlaceholder_1081868574"/>
+                <w:docPart w:val="B4F1E846C2F442D4A7AC262FF3F09C1A"/>
               </w:placeholder>
             </w:sdtPr>
             <w:sdtEndPr/>
             <w:sdtContent>
+              <w:proofErr w:type="spellStart"/>
               <w:r>
                 <w:rPr>
-                  <w:rStyle w:val="a6"/>
+                  <w:rStyle w:val="a7"/>
                 </w:rPr>
                 <w:t>Name</w:t>
               </w:r>
+              <w:proofErr w:type="spellEnd"/>
             </w:sdtContent>
           </w:sdt>
           <w:r>
@@ -129,7 +2484,7 @@
               <w:tag w:val="Dates of life"/>
               <w:id w:val="2119940198"/>
               <w:placeholder>
-                <w:docPart w:val="DefaultPlaceholder_1081868574"/>
+                <w:docPart w:val="B4F1E846C2F442D4A7AC262FF3F09C1A"/>
               </w:placeholder>
             </w:sdtPr>
             <w:sdtEndPr/>
@@ -148,8 +2503,6 @@
             </w:rPr>
             <w:t>)</w:t>
           </w:r>
-          <w:bookmarkStart w:id="0" w:name="_GoBack"/>
-          <w:bookmarkEnd w:id="0"/>
         </w:p>
         <w:sdt>
           <w:sdtPr>
@@ -160,17 +2513,17 @@
             <w:tag w:val="Info"/>
             <w:id w:val="1696812482"/>
             <w:placeholder>
-              <w:docPart w:val="DefaultPlaceholder_1081868574"/>
+              <w:docPart w:val="B4F1E846C2F442D4A7AC262FF3F09C1A"/>
             </w:placeholder>
           </w:sdtPr>
           <w:sdtEndPr/>
           <w:sdtContent>
             <w:p>
               <w:pPr>
-                <w:pStyle w:val="a3"/>
+                <w:pStyle w:val="a4"/>
                 <w:numPr>
                   <w:ilvl w:val="1"/>
-                  <w:numId w:val="1"/>
+                  <w:numId w:val="7"/>
                 </w:numPr>
                 <w:spacing w:after="600"/>
                 <w:ind w:left="1434" w:hanging="357"/>
@@ -186,6 +2539,13 @@
         </w:sdt>
       </w:sdtContent>
     </w:sdt>
+    <w:p>
+      <w:pPr>
+        <w:rPr>
+          <w:lang w:val="en-US"/>
+        </w:rPr>
+      </w:pPr>
+    </w:p>
     <w:sectPr>
       <w:pgSz w:w="11906" w:h="16838"/>
       <w:pgMar w:top="1134" w:right="850" w:bottom="1134" w:left="1701" w:header="708" w:footer="708" w:gutter="0"/>
@@ -199,6 +2559,95 @@
 <file path=word/numbering.xml><?xml version="1.0" encoding="utf-8"?>
 <w:numbering xmlns:wpc="http://schemas.microsoft.com/office/word/2010/wordprocessingCanvas" xmlns:mc="http://schemas.openxmlformats.org/markup-compatibility/2006" xmlns:o="urn:schemas-microsoft-com:office:office" xmlns:r="http://schemas.openxmlformats.org/officeDocument/2006/relationships" xmlns:m="http://schemas.openxmlformats.org/officeDocument/2006/math" xmlns:v="urn:schemas-microsoft-com:vml" xmlns:wp14="http://schemas.microsoft.com/office/word/2010/wordprocessingDrawing" xmlns:wp="http://schemas.openxmlformats.org/drawingml/2006/wordprocessingDrawing" xmlns:w10="urn:schemas-microsoft-com:office:word" xmlns:w="http://schemas.openxmlformats.org/wordprocessingml/2006/main" xmlns:w14="http://schemas.microsoft.com/office/word/2010/wordml" xmlns:w15="http://schemas.microsoft.com/office/word/2012/wordml" xmlns:wpg="http://schemas.microsoft.com/office/word/2010/wordprocessingGroup" xmlns:wpi="http://schemas.microsoft.com/office/word/2010/wordprocessingInk" xmlns:wne="http://schemas.microsoft.com/office/word/2006/wordml" xmlns:wps="http://schemas.microsoft.com/office/word/2010/wordprocessingShape" mc:Ignorable="w14 w15 wp14">
   <w:abstractNum w:abstractNumId="0" w15:restartNumberingAfterBreak="0">
+    <w:nsid w:val="02DC595C"/>
+    <w:multiLevelType w:val="hybridMultilevel"/>
+    <w:tmpl w:val="37B46246"/>
+    <w:lvl w:ilvl="0" w:tplc="0419000F">
+      <w:start w:val="1"/>
+      <w:numFmt w:val="decimal"/>
+      <w:lvlText w:val="%1."/>
+      <w:lvlJc w:val="left"/>
+      <w:pPr>
+        <w:ind w:left="720" w:hanging="360"/>
+      </w:pPr>
+      <w:rPr>
+        <w:rFonts w:hint="default"/>
+      </w:rPr>
+    </w:lvl>
+    <w:lvl w:ilvl="1" w:tplc="04190019" w:tentative="1">
+      <w:start w:val="1"/>
+      <w:numFmt w:val="lowerLetter"/>
+      <w:lvlText w:val="%2."/>
+      <w:lvlJc w:val="left"/>
+      <w:pPr>
+        <w:ind w:left="1440" w:hanging="360"/>
+      </w:pPr>
+    </w:lvl>
+    <w:lvl w:ilvl="2" w:tplc="0419001B" w:tentative="1">
+      <w:start w:val="1"/>
+      <w:numFmt w:val="lowerRoman"/>
+      <w:lvlText w:val="%3."/>
+      <w:lvlJc w:val="right"/>
+      <w:pPr>
+        <w:ind w:left="2160" w:hanging="180"/>
+      </w:pPr>
+    </w:lvl>
+    <w:lvl w:ilvl="3" w:tplc="0419000F" w:tentative="1">
+      <w:start w:val="1"/>
+      <w:numFmt w:val="decimal"/>
+      <w:lvlText w:val="%4."/>
+      <w:lvlJc w:val="left"/>
+      <w:pPr>
+        <w:ind w:left="2880" w:hanging="360"/>
+      </w:pPr>
+    </w:lvl>
+    <w:lvl w:ilvl="4" w:tplc="04190019" w:tentative="1">
+      <w:start w:val="1"/>
+      <w:numFmt w:val="lowerLetter"/>
+      <w:lvlText w:val="%5."/>
+      <w:lvlJc w:val="left"/>
+      <w:pPr>
+        <w:ind w:left="3600" w:hanging="360"/>
+      </w:pPr>
+    </w:lvl>
+    <w:lvl w:ilvl="5" w:tplc="0419001B" w:tentative="1">
+      <w:start w:val="1"/>
+      <w:numFmt w:val="lowerRoman"/>
+      <w:lvlText w:val="%6."/>
+      <w:lvlJc w:val="right"/>
+      <w:pPr>
+        <w:ind w:left="4320" w:hanging="180"/>
+      </w:pPr>
+    </w:lvl>
+    <w:lvl w:ilvl="6" w:tplc="0419000F" w:tentative="1">
+      <w:start w:val="1"/>
+      <w:numFmt w:val="decimal"/>
+      <w:lvlText w:val="%7."/>
+      <w:lvlJc w:val="left"/>
+      <w:pPr>
+        <w:ind w:left="5040" w:hanging="360"/>
+      </w:pPr>
+    </w:lvl>
+    <w:lvl w:ilvl="7" w:tplc="04190019" w:tentative="1">
+      <w:start w:val="1"/>
+      <w:numFmt w:val="lowerLetter"/>
+      <w:lvlText w:val="%8."/>
+      <w:lvlJc w:val="left"/>
+      <w:pPr>
+        <w:ind w:left="5760" w:hanging="360"/>
+      </w:pPr>
+    </w:lvl>
+    <w:lvl w:ilvl="8" w:tplc="0419001B" w:tentative="1">
+      <w:start w:val="1"/>
+      <w:numFmt w:val="lowerRoman"/>
+      <w:lvlText w:val="%9."/>
+      <w:lvlJc w:val="right"/>
+      <w:pPr>
+        <w:ind w:left="6480" w:hanging="180"/>
+      </w:pPr>
+    </w:lvl>
+  </w:abstractNum>
+  <w:abstractNum w:abstractNumId="1" w15:restartNumberingAfterBreak="0">
     <w:nsid w:val="19BB603E"/>
     <w:multiLevelType w:val="hybridMultilevel"/>
     <w:tmpl w:val="D07CE04C"/>
@@ -311,8 +2760,471 @@
       </w:rPr>
     </w:lvl>
   </w:abstractNum>
+  <w:abstractNum w:abstractNumId="2" w15:restartNumberingAfterBreak="0">
+    <w:nsid w:val="19BD2782"/>
+    <w:multiLevelType w:val="hybridMultilevel"/>
+    <w:tmpl w:val="77461876"/>
+    <w:lvl w:ilvl="0" w:tplc="0419000F">
+      <w:start w:val="1"/>
+      <w:numFmt w:val="decimal"/>
+      <w:lvlText w:val="%1."/>
+      <w:lvlJc w:val="left"/>
+      <w:pPr>
+        <w:ind w:left="720" w:hanging="360"/>
+      </w:pPr>
+      <w:rPr>
+        <w:rFonts w:hint="default"/>
+      </w:rPr>
+    </w:lvl>
+    <w:lvl w:ilvl="1" w:tplc="04190019" w:tentative="1">
+      <w:start w:val="1"/>
+      <w:numFmt w:val="lowerLetter"/>
+      <w:lvlText w:val="%2."/>
+      <w:lvlJc w:val="left"/>
+      <w:pPr>
+        <w:ind w:left="1440" w:hanging="360"/>
+      </w:pPr>
+    </w:lvl>
+    <w:lvl w:ilvl="2" w:tplc="0419001B" w:tentative="1">
+      <w:start w:val="1"/>
+      <w:numFmt w:val="lowerRoman"/>
+      <w:lvlText w:val="%3."/>
+      <w:lvlJc w:val="right"/>
+      <w:pPr>
+        <w:ind w:left="2160" w:hanging="180"/>
+      </w:pPr>
+    </w:lvl>
+    <w:lvl w:ilvl="3" w:tplc="0419000F" w:tentative="1">
+      <w:start w:val="1"/>
+      <w:numFmt w:val="decimal"/>
+      <w:lvlText w:val="%4."/>
+      <w:lvlJc w:val="left"/>
+      <w:pPr>
+        <w:ind w:left="2880" w:hanging="360"/>
+      </w:pPr>
+    </w:lvl>
+    <w:lvl w:ilvl="4" w:tplc="04190019" w:tentative="1">
+      <w:start w:val="1"/>
+      <w:numFmt w:val="lowerLetter"/>
+      <w:lvlText w:val="%5."/>
+      <w:lvlJc w:val="left"/>
+      <w:pPr>
+        <w:ind w:left="3600" w:hanging="360"/>
+      </w:pPr>
+    </w:lvl>
+    <w:lvl w:ilvl="5" w:tplc="0419001B" w:tentative="1">
+      <w:start w:val="1"/>
+      <w:numFmt w:val="lowerRoman"/>
+      <w:lvlText w:val="%6."/>
+      <w:lvlJc w:val="right"/>
+      <w:pPr>
+        <w:ind w:left="4320" w:hanging="180"/>
+      </w:pPr>
+    </w:lvl>
+    <w:lvl w:ilvl="6" w:tplc="0419000F" w:tentative="1">
+      <w:start w:val="1"/>
+      <w:numFmt w:val="decimal"/>
+      <w:lvlText w:val="%7."/>
+      <w:lvlJc w:val="left"/>
+      <w:pPr>
+        <w:ind w:left="5040" w:hanging="360"/>
+      </w:pPr>
+    </w:lvl>
+    <w:lvl w:ilvl="7" w:tplc="04190019" w:tentative="1">
+      <w:start w:val="1"/>
+      <w:numFmt w:val="lowerLetter"/>
+      <w:lvlText w:val="%8."/>
+      <w:lvlJc w:val="left"/>
+      <w:pPr>
+        <w:ind w:left="5760" w:hanging="360"/>
+      </w:pPr>
+    </w:lvl>
+    <w:lvl w:ilvl="8" w:tplc="0419001B" w:tentative="1">
+      <w:start w:val="1"/>
+      <w:numFmt w:val="lowerRoman"/>
+      <w:lvlText w:val="%9."/>
+      <w:lvlJc w:val="right"/>
+      <w:pPr>
+        <w:ind w:left="6480" w:hanging="180"/>
+      </w:pPr>
+    </w:lvl>
+  </w:abstractNum>
+  <w:abstractNum w:abstractNumId="3" w15:restartNumberingAfterBreak="0">
+    <w:nsid w:val="28D826DD"/>
+    <w:multiLevelType w:val="hybridMultilevel"/>
+    <w:tmpl w:val="EE96B08C"/>
+    <w:lvl w:ilvl="0" w:tplc="0419000F">
+      <w:start w:val="1"/>
+      <w:numFmt w:val="decimal"/>
+      <w:lvlText w:val="%1."/>
+      <w:lvlJc w:val="left"/>
+      <w:pPr>
+        <w:ind w:left="720" w:hanging="360"/>
+      </w:pPr>
+      <w:rPr>
+        <w:rFonts w:hint="default"/>
+      </w:rPr>
+    </w:lvl>
+    <w:lvl w:ilvl="1" w:tplc="04190019" w:tentative="1">
+      <w:start w:val="1"/>
+      <w:numFmt w:val="lowerLetter"/>
+      <w:lvlText w:val="%2."/>
+      <w:lvlJc w:val="left"/>
+      <w:pPr>
+        <w:ind w:left="1440" w:hanging="360"/>
+      </w:pPr>
+    </w:lvl>
+    <w:lvl w:ilvl="2" w:tplc="0419001B" w:tentative="1">
+      <w:start w:val="1"/>
+      <w:numFmt w:val="lowerRoman"/>
+      <w:lvlText w:val="%3."/>
+      <w:lvlJc w:val="right"/>
+      <w:pPr>
+        <w:ind w:left="2160" w:hanging="180"/>
+      </w:pPr>
+    </w:lvl>
+    <w:lvl w:ilvl="3" w:tplc="0419000F" w:tentative="1">
+      <w:start w:val="1"/>
+      <w:numFmt w:val="decimal"/>
+      <w:lvlText w:val="%4."/>
+      <w:lvlJc w:val="left"/>
+      <w:pPr>
+        <w:ind w:left="2880" w:hanging="360"/>
+      </w:pPr>
+    </w:lvl>
+    <w:lvl w:ilvl="4" w:tplc="04190019" w:tentative="1">
+      <w:start w:val="1"/>
+      <w:numFmt w:val="lowerLetter"/>
+      <w:lvlText w:val="%5."/>
+      <w:lvlJc w:val="left"/>
+      <w:pPr>
+        <w:ind w:left="3600" w:hanging="360"/>
+      </w:pPr>
+    </w:lvl>
+    <w:lvl w:ilvl="5" w:tplc="0419001B" w:tentative="1">
+      <w:start w:val="1"/>
+      <w:numFmt w:val="lowerRoman"/>
+      <w:lvlText w:val="%6."/>
+      <w:lvlJc w:val="right"/>
+      <w:pPr>
+        <w:ind w:left="4320" w:hanging="180"/>
+      </w:pPr>
+    </w:lvl>
+    <w:lvl w:ilvl="6" w:tplc="0419000F" w:tentative="1">
+      <w:start w:val="1"/>
+      <w:numFmt w:val="decimal"/>
+      <w:lvlText w:val="%7."/>
+      <w:lvlJc w:val="left"/>
+      <w:pPr>
+        <w:ind w:left="5040" w:hanging="360"/>
+      </w:pPr>
+    </w:lvl>
+    <w:lvl w:ilvl="7" w:tplc="04190019" w:tentative="1">
+      <w:start w:val="1"/>
+      <w:numFmt w:val="lowerLetter"/>
+      <w:lvlText w:val="%8."/>
+      <w:lvlJc w:val="left"/>
+      <w:pPr>
+        <w:ind w:left="5760" w:hanging="360"/>
+      </w:pPr>
+    </w:lvl>
+    <w:lvl w:ilvl="8" w:tplc="0419001B" w:tentative="1">
+      <w:start w:val="1"/>
+      <w:numFmt w:val="lowerRoman"/>
+      <w:lvlText w:val="%9."/>
+      <w:lvlJc w:val="right"/>
+      <w:pPr>
+        <w:ind w:left="6480" w:hanging="180"/>
+      </w:pPr>
+    </w:lvl>
+  </w:abstractNum>
+  <w:abstractNum w:abstractNumId="4" w15:restartNumberingAfterBreak="0">
+    <w:nsid w:val="30156304"/>
+    <w:multiLevelType w:val="hybridMultilevel"/>
+    <w:tmpl w:val="07AEF214"/>
+    <w:lvl w:ilvl="0" w:tplc="0419000F">
+      <w:start w:val="1"/>
+      <w:numFmt w:val="decimal"/>
+      <w:lvlText w:val="%1."/>
+      <w:lvlJc w:val="left"/>
+      <w:pPr>
+        <w:ind w:left="720" w:hanging="360"/>
+      </w:pPr>
+      <w:rPr>
+        <w:rFonts w:hint="default"/>
+      </w:rPr>
+    </w:lvl>
+    <w:lvl w:ilvl="1" w:tplc="04190019">
+      <w:start w:val="1"/>
+      <w:numFmt w:val="lowerLetter"/>
+      <w:lvlText w:val="%2."/>
+      <w:lvlJc w:val="left"/>
+      <w:pPr>
+        <w:ind w:left="1440" w:hanging="360"/>
+      </w:pPr>
+    </w:lvl>
+    <w:lvl w:ilvl="2" w:tplc="0419001B" w:tentative="1">
+      <w:start w:val="1"/>
+      <w:numFmt w:val="lowerRoman"/>
+      <w:lvlText w:val="%3."/>
+      <w:lvlJc w:val="right"/>
+      <w:pPr>
+        <w:ind w:left="2160" w:hanging="180"/>
+      </w:pPr>
+    </w:lvl>
+    <w:lvl w:ilvl="3" w:tplc="0419000F" w:tentative="1">
+      <w:start w:val="1"/>
+      <w:numFmt w:val="decimal"/>
+      <w:lvlText w:val="%4."/>
+      <w:lvlJc w:val="left"/>
+      <w:pPr>
+        <w:ind w:left="2880" w:hanging="360"/>
+      </w:pPr>
+    </w:lvl>
+    <w:lvl w:ilvl="4" w:tplc="04190019" w:tentative="1">
+      <w:start w:val="1"/>
+      <w:numFmt w:val="lowerLetter"/>
+      <w:lvlText w:val="%5."/>
+      <w:lvlJc w:val="left"/>
+      <w:pPr>
+        <w:ind w:left="3600" w:hanging="360"/>
+      </w:pPr>
+    </w:lvl>
+    <w:lvl w:ilvl="5" w:tplc="0419001B" w:tentative="1">
+      <w:start w:val="1"/>
+      <w:numFmt w:val="lowerRoman"/>
+      <w:lvlText w:val="%6."/>
+      <w:lvlJc w:val="right"/>
+      <w:pPr>
+        <w:ind w:left="4320" w:hanging="180"/>
+      </w:pPr>
+    </w:lvl>
+    <w:lvl w:ilvl="6" w:tplc="0419000F" w:tentative="1">
+      <w:start w:val="1"/>
+      <w:numFmt w:val="decimal"/>
+      <w:lvlText w:val="%7."/>
+      <w:lvlJc w:val="left"/>
+      <w:pPr>
+        <w:ind w:left="5040" w:hanging="360"/>
+      </w:pPr>
+    </w:lvl>
+    <w:lvl w:ilvl="7" w:tplc="04190019" w:tentative="1">
+      <w:start w:val="1"/>
+      <w:numFmt w:val="lowerLetter"/>
+      <w:lvlText w:val="%8."/>
+      <w:lvlJc w:val="left"/>
+      <w:pPr>
+        <w:ind w:left="5760" w:hanging="360"/>
+      </w:pPr>
+    </w:lvl>
+    <w:lvl w:ilvl="8" w:tplc="0419001B" w:tentative="1">
+      <w:start w:val="1"/>
+      <w:numFmt w:val="lowerRoman"/>
+      <w:lvlText w:val="%9."/>
+      <w:lvlJc w:val="right"/>
+      <w:pPr>
+        <w:ind w:left="6480" w:hanging="180"/>
+      </w:pPr>
+    </w:lvl>
+  </w:abstractNum>
+  <w:abstractNum w:abstractNumId="5" w15:restartNumberingAfterBreak="0">
+    <w:nsid w:val="38D16D09"/>
+    <w:multiLevelType w:val="hybridMultilevel"/>
+    <w:tmpl w:val="08B69312"/>
+    <w:lvl w:ilvl="0" w:tplc="0419000F">
+      <w:start w:val="1"/>
+      <w:numFmt w:val="decimal"/>
+      <w:lvlText w:val="%1."/>
+      <w:lvlJc w:val="left"/>
+      <w:pPr>
+        <w:ind w:left="720" w:hanging="360"/>
+      </w:pPr>
+      <w:rPr>
+        <w:rFonts w:hint="default"/>
+      </w:rPr>
+    </w:lvl>
+    <w:lvl w:ilvl="1" w:tplc="04190019" w:tentative="1">
+      <w:start w:val="1"/>
+      <w:numFmt w:val="lowerLetter"/>
+      <w:lvlText w:val="%2."/>
+      <w:lvlJc w:val="left"/>
+      <w:pPr>
+        <w:ind w:left="1440" w:hanging="360"/>
+      </w:pPr>
+    </w:lvl>
+    <w:lvl w:ilvl="2" w:tplc="0419001B" w:tentative="1">
+      <w:start w:val="1"/>
+      <w:numFmt w:val="lowerRoman"/>
+      <w:lvlText w:val="%3."/>
+      <w:lvlJc w:val="right"/>
+      <w:pPr>
+        <w:ind w:left="2160" w:hanging="180"/>
+      </w:pPr>
+    </w:lvl>
+    <w:lvl w:ilvl="3" w:tplc="0419000F" w:tentative="1">
+      <w:start w:val="1"/>
+      <w:numFmt w:val="decimal"/>
+      <w:lvlText w:val="%4."/>
+      <w:lvlJc w:val="left"/>
+      <w:pPr>
+        <w:ind w:left="2880" w:hanging="360"/>
+      </w:pPr>
+    </w:lvl>
+    <w:lvl w:ilvl="4" w:tplc="04190019" w:tentative="1">
+      <w:start w:val="1"/>
+      <w:numFmt w:val="lowerLetter"/>
+      <w:lvlText w:val="%5."/>
+      <w:lvlJc w:val="left"/>
+      <w:pPr>
+        <w:ind w:left="3600" w:hanging="360"/>
+      </w:pPr>
+    </w:lvl>
+    <w:lvl w:ilvl="5" w:tplc="0419001B" w:tentative="1">
+      <w:start w:val="1"/>
+      <w:numFmt w:val="lowerRoman"/>
+      <w:lvlText w:val="%6."/>
+      <w:lvlJc w:val="right"/>
+      <w:pPr>
+        <w:ind w:left="4320" w:hanging="180"/>
+      </w:pPr>
+    </w:lvl>
+    <w:lvl w:ilvl="6" w:tplc="0419000F" w:tentative="1">
+      <w:start w:val="1"/>
+      <w:numFmt w:val="decimal"/>
+      <w:lvlText w:val="%7."/>
+      <w:lvlJc w:val="left"/>
+      <w:pPr>
+        <w:ind w:left="5040" w:hanging="360"/>
+      </w:pPr>
+    </w:lvl>
+    <w:lvl w:ilvl="7" w:tplc="04190019" w:tentative="1">
+      <w:start w:val="1"/>
+      <w:numFmt w:val="lowerLetter"/>
+      <w:lvlText w:val="%8."/>
+      <w:lvlJc w:val="left"/>
+      <w:pPr>
+        <w:ind w:left="5760" w:hanging="360"/>
+      </w:pPr>
+    </w:lvl>
+    <w:lvl w:ilvl="8" w:tplc="0419001B" w:tentative="1">
+      <w:start w:val="1"/>
+      <w:numFmt w:val="lowerRoman"/>
+      <w:lvlText w:val="%9."/>
+      <w:lvlJc w:val="right"/>
+      <w:pPr>
+        <w:ind w:left="6480" w:hanging="180"/>
+      </w:pPr>
+    </w:lvl>
+  </w:abstractNum>
+  <w:abstractNum w:abstractNumId="6" w15:restartNumberingAfterBreak="0">
+    <w:nsid w:val="624946CB"/>
+    <w:multiLevelType w:val="hybridMultilevel"/>
+    <w:tmpl w:val="02AAACF0"/>
+    <w:lvl w:ilvl="0" w:tplc="0419000F">
+      <w:start w:val="1"/>
+      <w:numFmt w:val="decimal"/>
+      <w:lvlText w:val="%1."/>
+      <w:lvlJc w:val="left"/>
+      <w:pPr>
+        <w:ind w:left="720" w:hanging="360"/>
+      </w:pPr>
+      <w:rPr>
+        <w:rFonts w:hint="default"/>
+      </w:rPr>
+    </w:lvl>
+    <w:lvl w:ilvl="1" w:tplc="04190019" w:tentative="1">
+      <w:start w:val="1"/>
+      <w:numFmt w:val="lowerLetter"/>
+      <w:lvlText w:val="%2."/>
+      <w:lvlJc w:val="left"/>
+      <w:pPr>
+        <w:ind w:left="1440" w:hanging="360"/>
+      </w:pPr>
+    </w:lvl>
+    <w:lvl w:ilvl="2" w:tplc="0419001B" w:tentative="1">
+      <w:start w:val="1"/>
+      <w:numFmt w:val="lowerRoman"/>
+      <w:lvlText w:val="%3."/>
+      <w:lvlJc w:val="right"/>
+      <w:pPr>
+        <w:ind w:left="2160" w:hanging="180"/>
+      </w:pPr>
+    </w:lvl>
+    <w:lvl w:ilvl="3" w:tplc="0419000F" w:tentative="1">
+      <w:start w:val="1"/>
+      <w:numFmt w:val="decimal"/>
+      <w:lvlText w:val="%4."/>
+      <w:lvlJc w:val="left"/>
+      <w:pPr>
+        <w:ind w:left="2880" w:hanging="360"/>
+      </w:pPr>
+    </w:lvl>
+    <w:lvl w:ilvl="4" w:tplc="04190019" w:tentative="1">
+      <w:start w:val="1"/>
+      <w:numFmt w:val="lowerLetter"/>
+      <w:lvlText w:val="%5."/>
+      <w:lvlJc w:val="left"/>
+      <w:pPr>
+        <w:ind w:left="3600" w:hanging="360"/>
+      </w:pPr>
+    </w:lvl>
+    <w:lvl w:ilvl="5" w:tplc="0419001B" w:tentative="1">
+      <w:start w:val="1"/>
+      <w:numFmt w:val="lowerRoman"/>
+      <w:lvlText w:val="%6."/>
+      <w:lvlJc w:val="right"/>
+      <w:pPr>
+        <w:ind w:left="4320" w:hanging="180"/>
+      </w:pPr>
+    </w:lvl>
+    <w:lvl w:ilvl="6" w:tplc="0419000F" w:tentative="1">
+      <w:start w:val="1"/>
+      <w:numFmt w:val="decimal"/>
+      <w:lvlText w:val="%7."/>
+      <w:lvlJc w:val="left"/>
+      <w:pPr>
+        <w:ind w:left="5040" w:hanging="360"/>
+      </w:pPr>
+    </w:lvl>
+    <w:lvl w:ilvl="7" w:tplc="04190019" w:tentative="1">
+      <w:start w:val="1"/>
+      <w:numFmt w:val="lowerLetter"/>
+      <w:lvlText w:val="%8."/>
+      <w:lvlJc w:val="left"/>
+      <w:pPr>
+        <w:ind w:left="5760" w:hanging="360"/>
+      </w:pPr>
+    </w:lvl>
+    <w:lvl w:ilvl="8" w:tplc="0419001B" w:tentative="1">
+      <w:start w:val="1"/>
+      <w:numFmt w:val="lowerRoman"/>
+      <w:lvlText w:val="%9."/>
+      <w:lvlJc w:val="right"/>
+      <w:pPr>
+        <w:ind w:left="6480" w:hanging="180"/>
+      </w:pPr>
+    </w:lvl>
+  </w:abstractNum>
   <w:num w:numId="1">
+    <w:abstractNumId w:val="3"/>
+  </w:num>
+  <w:num w:numId="2">
+    <w:abstractNumId w:val="5"/>
+  </w:num>
+  <w:num w:numId="3">
+    <w:abstractNumId w:val="6"/>
+  </w:num>
+  <w:num w:numId="4">
+    <w:abstractNumId w:val="4"/>
+  </w:num>
+  <w:num w:numId="5">
+    <w:abstractNumId w:val="2"/>
+  </w:num>
+  <w:num w:numId="6">
     <w:abstractNumId w:val="0"/>
+  </w:num>
+  <w:num w:numId="7">
+    <w:abstractNumId w:val="1"/>
   </w:num>
 </w:numbering>
 </file>
@@ -711,6 +3623,71 @@
     <w:name w:val="Normal"/>
     <w:qFormat/>
   </w:style>
+  <w:style w:type="paragraph" w:styleId="1">
+    <w:name w:val="heading 1"/>
+    <w:basedOn w:val="a"/>
+    <w:next w:val="a"/>
+    <w:link w:val="10"/>
+    <w:uiPriority w:val="9"/>
+    <w:qFormat/>
+    <w:rsid w:val="00007E01"/>
+    <w:pPr>
+      <w:keepNext/>
+      <w:keepLines/>
+      <w:spacing w:before="240" w:after="0"/>
+      <w:outlineLvl w:val="0"/>
+    </w:pPr>
+    <w:rPr>
+      <w:rFonts w:asciiTheme="majorHAnsi" w:eastAsiaTheme="majorEastAsia" w:hAnsiTheme="majorHAnsi" w:cstheme="majorBidi"/>
+      <w:color w:val="2E74B5" w:themeColor="accent1" w:themeShade="BF"/>
+      <w:sz w:val="32"/>
+      <w:szCs w:val="32"/>
+    </w:rPr>
+  </w:style>
+  <w:style w:type="paragraph" w:styleId="2">
+    <w:name w:val="heading 2"/>
+    <w:basedOn w:val="a"/>
+    <w:next w:val="a"/>
+    <w:link w:val="20"/>
+    <w:uiPriority w:val="9"/>
+    <w:unhideWhenUsed/>
+    <w:qFormat/>
+    <w:rsid w:val="00007E01"/>
+    <w:pPr>
+      <w:keepNext/>
+      <w:keepLines/>
+      <w:spacing w:before="40" w:after="0"/>
+      <w:outlineLvl w:val="1"/>
+    </w:pPr>
+    <w:rPr>
+      <w:rFonts w:asciiTheme="majorHAnsi" w:eastAsiaTheme="majorEastAsia" w:hAnsiTheme="majorHAnsi" w:cstheme="majorBidi"/>
+      <w:color w:val="2E74B5" w:themeColor="accent1" w:themeShade="BF"/>
+      <w:sz w:val="26"/>
+      <w:szCs w:val="26"/>
+    </w:rPr>
+  </w:style>
+  <w:style w:type="paragraph" w:styleId="3">
+    <w:name w:val="heading 3"/>
+    <w:basedOn w:val="a"/>
+    <w:next w:val="a"/>
+    <w:link w:val="30"/>
+    <w:uiPriority w:val="9"/>
+    <w:unhideWhenUsed/>
+    <w:qFormat/>
+    <w:rsid w:val="00CD4948"/>
+    <w:pPr>
+      <w:keepNext/>
+      <w:keepLines/>
+      <w:spacing w:before="40" w:after="0"/>
+      <w:outlineLvl w:val="2"/>
+    </w:pPr>
+    <w:rPr>
+      <w:rFonts w:asciiTheme="majorHAnsi" w:eastAsiaTheme="majorEastAsia" w:hAnsiTheme="majorHAnsi" w:cstheme="majorBidi"/>
+      <w:color w:val="1F4D78" w:themeColor="accent1" w:themeShade="7F"/>
+      <w:sz w:val="24"/>
+      <w:szCs w:val="24"/>
+    </w:rPr>
+  </w:style>
   <w:style w:type="character" w:default="1" w:styleId="a0">
     <w:name w:val="Default Paragraph Font"/>
     <w:uiPriority w:val="1"/>
@@ -738,35 +3715,204 @@
     <w:semiHidden/>
     <w:unhideWhenUsed/>
   </w:style>
-  <w:style w:type="paragraph" w:styleId="a3">
+  <w:style w:type="table" w:styleId="a3">
+    <w:name w:val="Table Grid"/>
+    <w:basedOn w:val="a1"/>
+    <w:uiPriority w:val="39"/>
+    <w:rsid w:val="00451032"/>
+    <w:pPr>
+      <w:spacing w:after="0" w:line="240" w:lineRule="auto"/>
+    </w:pPr>
+    <w:tblPr>
+      <w:tblBorders>
+        <w:top w:val="single" w:sz="4" w:space="0" w:color="auto"/>
+        <w:left w:val="single" w:sz="4" w:space="0" w:color="auto"/>
+        <w:bottom w:val="single" w:sz="4" w:space="0" w:color="auto"/>
+        <w:right w:val="single" w:sz="4" w:space="0" w:color="auto"/>
+        <w:insideH w:val="single" w:sz="4" w:space="0" w:color="auto"/>
+        <w:insideV w:val="single" w:sz="4" w:space="0" w:color="auto"/>
+      </w:tblBorders>
+    </w:tblPr>
+  </w:style>
+  <w:style w:type="paragraph" w:styleId="a4">
     <w:name w:val="List Paragraph"/>
     <w:basedOn w:val="a"/>
     <w:uiPriority w:val="34"/>
     <w:qFormat/>
-    <w:rsid w:val="00ED33CA"/>
+    <w:rsid w:val="00451032"/>
     <w:pPr>
       <w:ind w:left="720"/>
       <w:contextualSpacing/>
     </w:pPr>
   </w:style>
-  <w:style w:type="character" w:styleId="a4">
+  <w:style w:type="table" w:styleId="-45">
+    <w:name w:val="List Table 4 Accent 5"/>
+    <w:basedOn w:val="a1"/>
+    <w:uiPriority w:val="49"/>
+    <w:rsid w:val="00451032"/>
+    <w:pPr>
+      <w:spacing w:after="0" w:line="240" w:lineRule="auto"/>
+    </w:pPr>
+    <w:tblPr>
+      <w:tblStyleRowBandSize w:val="1"/>
+      <w:tblStyleColBandSize w:val="1"/>
+      <w:tblBorders>
+        <w:top w:val="single" w:sz="4" w:space="0" w:color="8EAADB" w:themeColor="accent5" w:themeTint="99"/>
+        <w:left w:val="single" w:sz="4" w:space="0" w:color="8EAADB" w:themeColor="accent5" w:themeTint="99"/>
+        <w:bottom w:val="single" w:sz="4" w:space="0" w:color="8EAADB" w:themeColor="accent5" w:themeTint="99"/>
+        <w:right w:val="single" w:sz="4" w:space="0" w:color="8EAADB" w:themeColor="accent5" w:themeTint="99"/>
+        <w:insideH w:val="single" w:sz="4" w:space="0" w:color="8EAADB" w:themeColor="accent5" w:themeTint="99"/>
+      </w:tblBorders>
+    </w:tblPr>
+    <w:tblStylePr w:type="firstRow">
+      <w:rPr>
+        <w:b/>
+        <w:bCs/>
+        <w:color w:val="FFFFFF" w:themeColor="background1"/>
+      </w:rPr>
+      <w:tblPr/>
+      <w:tcPr>
+        <w:tcBorders>
+          <w:top w:val="single" w:sz="4" w:space="0" w:color="4472C4" w:themeColor="accent5"/>
+          <w:left w:val="single" w:sz="4" w:space="0" w:color="4472C4" w:themeColor="accent5"/>
+          <w:bottom w:val="single" w:sz="4" w:space="0" w:color="4472C4" w:themeColor="accent5"/>
+          <w:right w:val="single" w:sz="4" w:space="0" w:color="4472C4" w:themeColor="accent5"/>
+          <w:insideH w:val="nil"/>
+        </w:tcBorders>
+        <w:shd w:val="clear" w:color="auto" w:fill="4472C4" w:themeFill="accent5"/>
+      </w:tcPr>
+    </w:tblStylePr>
+    <w:tblStylePr w:type="lastRow">
+      <w:rPr>
+        <w:b/>
+        <w:bCs/>
+      </w:rPr>
+      <w:tblPr/>
+      <w:tcPr>
+        <w:tcBorders>
+          <w:top w:val="double" w:sz="4" w:space="0" w:color="8EAADB" w:themeColor="accent5" w:themeTint="99"/>
+        </w:tcBorders>
+      </w:tcPr>
+    </w:tblStylePr>
+    <w:tblStylePr w:type="firstCol">
+      <w:rPr>
+        <w:b/>
+        <w:bCs/>
+      </w:rPr>
+    </w:tblStylePr>
+    <w:tblStylePr w:type="lastCol">
+      <w:rPr>
+        <w:b/>
+        <w:bCs/>
+      </w:rPr>
+    </w:tblStylePr>
+    <w:tblStylePr w:type="band1Vert">
+      <w:tblPr/>
+      <w:tcPr>
+        <w:shd w:val="clear" w:color="auto" w:fill="D9E2F3" w:themeFill="accent5" w:themeFillTint="33"/>
+      </w:tcPr>
+    </w:tblStylePr>
+    <w:tblStylePr w:type="band1Horz">
+      <w:tblPr/>
+      <w:tcPr>
+        <w:shd w:val="clear" w:color="auto" w:fill="D9E2F3" w:themeFill="accent5" w:themeFillTint="33"/>
+      </w:tcPr>
+    </w:tblStylePr>
+  </w:style>
+  <w:style w:type="table" w:styleId="-450">
+    <w:name w:val="Grid Table 4 Accent 5"/>
+    <w:basedOn w:val="a1"/>
+    <w:uiPriority w:val="49"/>
+    <w:rsid w:val="00451032"/>
+    <w:pPr>
+      <w:spacing w:after="0" w:line="240" w:lineRule="auto"/>
+    </w:pPr>
+    <w:tblPr>
+      <w:tblStyleRowBandSize w:val="1"/>
+      <w:tblStyleColBandSize w:val="1"/>
+      <w:tblBorders>
+        <w:top w:val="single" w:sz="4" w:space="0" w:color="8EAADB" w:themeColor="accent5" w:themeTint="99"/>
+        <w:left w:val="single" w:sz="4" w:space="0" w:color="8EAADB" w:themeColor="accent5" w:themeTint="99"/>
+        <w:bottom w:val="single" w:sz="4" w:space="0" w:color="8EAADB" w:themeColor="accent5" w:themeTint="99"/>
+        <w:right w:val="single" w:sz="4" w:space="0" w:color="8EAADB" w:themeColor="accent5" w:themeTint="99"/>
+        <w:insideH w:val="single" w:sz="4" w:space="0" w:color="8EAADB" w:themeColor="accent5" w:themeTint="99"/>
+        <w:insideV w:val="single" w:sz="4" w:space="0" w:color="8EAADB" w:themeColor="accent5" w:themeTint="99"/>
+      </w:tblBorders>
+    </w:tblPr>
+    <w:tblStylePr w:type="firstRow">
+      <w:rPr>
+        <w:b/>
+        <w:bCs/>
+        <w:color w:val="FFFFFF" w:themeColor="background1"/>
+      </w:rPr>
+      <w:tblPr/>
+      <w:tcPr>
+        <w:tcBorders>
+          <w:top w:val="single" w:sz="4" w:space="0" w:color="4472C4" w:themeColor="accent5"/>
+          <w:left w:val="single" w:sz="4" w:space="0" w:color="4472C4" w:themeColor="accent5"/>
+          <w:bottom w:val="single" w:sz="4" w:space="0" w:color="4472C4" w:themeColor="accent5"/>
+          <w:right w:val="single" w:sz="4" w:space="0" w:color="4472C4" w:themeColor="accent5"/>
+          <w:insideH w:val="nil"/>
+          <w:insideV w:val="nil"/>
+        </w:tcBorders>
+        <w:shd w:val="clear" w:color="auto" w:fill="4472C4" w:themeFill="accent5"/>
+      </w:tcPr>
+    </w:tblStylePr>
+    <w:tblStylePr w:type="lastRow">
+      <w:rPr>
+        <w:b/>
+        <w:bCs/>
+      </w:rPr>
+      <w:tblPr/>
+      <w:tcPr>
+        <w:tcBorders>
+          <w:top w:val="double" w:sz="4" w:space="0" w:color="4472C4" w:themeColor="accent5"/>
+        </w:tcBorders>
+      </w:tcPr>
+    </w:tblStylePr>
+    <w:tblStylePr w:type="firstCol">
+      <w:rPr>
+        <w:b/>
+        <w:bCs/>
+      </w:rPr>
+    </w:tblStylePr>
+    <w:tblStylePr w:type="lastCol">
+      <w:rPr>
+        <w:b/>
+        <w:bCs/>
+      </w:rPr>
+    </w:tblStylePr>
+    <w:tblStylePr w:type="band1Vert">
+      <w:tblPr/>
+      <w:tcPr>
+        <w:shd w:val="clear" w:color="auto" w:fill="D9E2F3" w:themeFill="accent5" w:themeFillTint="33"/>
+      </w:tcPr>
+    </w:tblStylePr>
+    <w:tblStylePr w:type="band1Horz">
+      <w:tblPr/>
+      <w:tcPr>
+        <w:shd w:val="clear" w:color="auto" w:fill="D9E2F3" w:themeFill="accent5" w:themeFillTint="33"/>
+      </w:tcPr>
+    </w:tblStylePr>
+  </w:style>
+  <w:style w:type="character" w:styleId="a5">
     <w:name w:val="Placeholder Text"/>
     <w:basedOn w:val="a0"/>
     <w:uiPriority w:val="99"/>
     <w:semiHidden/>
-    <w:rsid w:val="00ED33CA"/>
+    <w:rsid w:val="00451032"/>
     <w:rPr>
       <w:color w:val="808080"/>
     </w:rPr>
   </w:style>
-  <w:style w:type="paragraph" w:styleId="a5">
+  <w:style w:type="paragraph" w:styleId="a6">
     <w:name w:val="Title"/>
     <w:basedOn w:val="a"/>
     <w:next w:val="a"/>
-    <w:link w:val="a6"/>
+    <w:link w:val="a7"/>
     <w:uiPriority w:val="10"/>
     <w:qFormat/>
-    <w:rsid w:val="00F10C56"/>
+    <w:rsid w:val="00007E01"/>
     <w:pPr>
       <w:spacing w:after="0" w:line="240" w:lineRule="auto"/>
       <w:contextualSpacing/>
@@ -779,12 +3925,12 @@
       <w:szCs w:val="56"/>
     </w:rPr>
   </w:style>
-  <w:style w:type="character" w:customStyle="1" w:styleId="a6">
+  <w:style w:type="character" w:customStyle="1" w:styleId="a7">
     <w:name w:val="Название Знак"/>
     <w:basedOn w:val="a0"/>
-    <w:link w:val="a5"/>
+    <w:link w:val="a6"/>
     <w:uiPriority w:val="10"/>
-    <w:rsid w:val="00F10C56"/>
+    <w:rsid w:val="00007E01"/>
     <w:rPr>
       <w:rFonts w:asciiTheme="majorHAnsi" w:eastAsiaTheme="majorEastAsia" w:hAnsiTheme="majorHAnsi" w:cstheme="majorBidi"/>
       <w:spacing w:val="-10"/>
@@ -792,6 +3938,201 @@
       <w:sz w:val="56"/>
       <w:szCs w:val="56"/>
     </w:rPr>
+  </w:style>
+  <w:style w:type="paragraph" w:styleId="a8">
+    <w:name w:val="Subtitle"/>
+    <w:basedOn w:val="a"/>
+    <w:next w:val="a"/>
+    <w:link w:val="a9"/>
+    <w:uiPriority w:val="11"/>
+    <w:qFormat/>
+    <w:rsid w:val="00007E01"/>
+    <w:pPr>
+      <w:numPr>
+        <w:ilvl w:val="1"/>
+      </w:numPr>
+    </w:pPr>
+    <w:rPr>
+      <w:rFonts w:eastAsiaTheme="minorEastAsia"/>
+      <w:color w:val="5A5A5A" w:themeColor="text1" w:themeTint="A5"/>
+      <w:spacing w:val="15"/>
+    </w:rPr>
+  </w:style>
+  <w:style w:type="character" w:customStyle="1" w:styleId="a9">
+    <w:name w:val="Подзаголовок Знак"/>
+    <w:basedOn w:val="a0"/>
+    <w:link w:val="a8"/>
+    <w:uiPriority w:val="11"/>
+    <w:rsid w:val="00007E01"/>
+    <w:rPr>
+      <w:rFonts w:eastAsiaTheme="minorEastAsia"/>
+      <w:color w:val="5A5A5A" w:themeColor="text1" w:themeTint="A5"/>
+      <w:spacing w:val="15"/>
+    </w:rPr>
+  </w:style>
+  <w:style w:type="character" w:customStyle="1" w:styleId="10">
+    <w:name w:val="Заголовок 1 Знак"/>
+    <w:basedOn w:val="a0"/>
+    <w:link w:val="1"/>
+    <w:uiPriority w:val="9"/>
+    <w:rsid w:val="00007E01"/>
+    <w:rPr>
+      <w:rFonts w:asciiTheme="majorHAnsi" w:eastAsiaTheme="majorEastAsia" w:hAnsiTheme="majorHAnsi" w:cstheme="majorBidi"/>
+      <w:color w:val="2E74B5" w:themeColor="accent1" w:themeShade="BF"/>
+      <w:sz w:val="32"/>
+      <w:szCs w:val="32"/>
+    </w:rPr>
+  </w:style>
+  <w:style w:type="character" w:customStyle="1" w:styleId="20">
+    <w:name w:val="Заголовок 2 Знак"/>
+    <w:basedOn w:val="a0"/>
+    <w:link w:val="2"/>
+    <w:uiPriority w:val="9"/>
+    <w:rsid w:val="00007E01"/>
+    <w:rPr>
+      <w:rFonts w:asciiTheme="majorHAnsi" w:eastAsiaTheme="majorEastAsia" w:hAnsiTheme="majorHAnsi" w:cstheme="majorBidi"/>
+      <w:color w:val="2E74B5" w:themeColor="accent1" w:themeShade="BF"/>
+      <w:sz w:val="26"/>
+      <w:szCs w:val="26"/>
+    </w:rPr>
+  </w:style>
+  <w:style w:type="character" w:customStyle="1" w:styleId="30">
+    <w:name w:val="Заголовок 3 Знак"/>
+    <w:basedOn w:val="a0"/>
+    <w:link w:val="3"/>
+    <w:uiPriority w:val="9"/>
+    <w:rsid w:val="00CD4948"/>
+    <w:rPr>
+      <w:rFonts w:asciiTheme="majorHAnsi" w:eastAsiaTheme="majorEastAsia" w:hAnsiTheme="majorHAnsi" w:cstheme="majorBidi"/>
+      <w:color w:val="1F4D78" w:themeColor="accent1" w:themeShade="7F"/>
+      <w:sz w:val="24"/>
+      <w:szCs w:val="24"/>
+    </w:rPr>
+  </w:style>
+  <w:style w:type="table" w:styleId="aa">
+    <w:name w:val="Grid Table Light"/>
+    <w:basedOn w:val="a1"/>
+    <w:uiPriority w:val="40"/>
+    <w:rsid w:val="00CC02CA"/>
+    <w:pPr>
+      <w:spacing w:after="0" w:line="240" w:lineRule="auto"/>
+    </w:pPr>
+    <w:tblPr>
+      <w:tblBorders>
+        <w:top w:val="single" w:sz="4" w:space="0" w:color="BFBFBF" w:themeColor="background1" w:themeShade="BF"/>
+        <w:left w:val="single" w:sz="4" w:space="0" w:color="BFBFBF" w:themeColor="background1" w:themeShade="BF"/>
+        <w:bottom w:val="single" w:sz="4" w:space="0" w:color="BFBFBF" w:themeColor="background1" w:themeShade="BF"/>
+        <w:right w:val="single" w:sz="4" w:space="0" w:color="BFBFBF" w:themeColor="background1" w:themeShade="BF"/>
+        <w:insideH w:val="single" w:sz="4" w:space="0" w:color="BFBFBF" w:themeColor="background1" w:themeShade="BF"/>
+        <w:insideV w:val="single" w:sz="4" w:space="0" w:color="BFBFBF" w:themeColor="background1" w:themeShade="BF"/>
+      </w:tblBorders>
+    </w:tblPr>
+  </w:style>
+  <w:style w:type="table" w:styleId="-55">
+    <w:name w:val="Grid Table 5 Dark Accent 5"/>
+    <w:basedOn w:val="a1"/>
+    <w:uiPriority w:val="50"/>
+    <w:rsid w:val="00117D9F"/>
+    <w:pPr>
+      <w:spacing w:after="0" w:line="240" w:lineRule="auto"/>
+    </w:pPr>
+    <w:tblPr>
+      <w:tblStyleRowBandSize w:val="1"/>
+      <w:tblStyleColBandSize w:val="1"/>
+      <w:tblBorders>
+        <w:top w:val="single" w:sz="4" w:space="0" w:color="FFFFFF" w:themeColor="background1"/>
+        <w:left w:val="single" w:sz="4" w:space="0" w:color="FFFFFF" w:themeColor="background1"/>
+        <w:bottom w:val="single" w:sz="4" w:space="0" w:color="FFFFFF" w:themeColor="background1"/>
+        <w:right w:val="single" w:sz="4" w:space="0" w:color="FFFFFF" w:themeColor="background1"/>
+        <w:insideH w:val="single" w:sz="4" w:space="0" w:color="FFFFFF" w:themeColor="background1"/>
+        <w:insideV w:val="single" w:sz="4" w:space="0" w:color="FFFFFF" w:themeColor="background1"/>
+      </w:tblBorders>
+    </w:tblPr>
+    <w:tcPr>
+      <w:shd w:val="clear" w:color="auto" w:fill="D9E2F3" w:themeFill="accent5" w:themeFillTint="33"/>
+    </w:tcPr>
+    <w:tblStylePr w:type="firstRow">
+      <w:rPr>
+        <w:b/>
+        <w:bCs/>
+        <w:color w:val="FFFFFF" w:themeColor="background1"/>
+      </w:rPr>
+      <w:tblPr/>
+      <w:tcPr>
+        <w:tcBorders>
+          <w:top w:val="single" w:sz="4" w:space="0" w:color="FFFFFF" w:themeColor="background1"/>
+          <w:left w:val="single" w:sz="4" w:space="0" w:color="FFFFFF" w:themeColor="background1"/>
+          <w:right w:val="single" w:sz="4" w:space="0" w:color="FFFFFF" w:themeColor="background1"/>
+          <w:insideH w:val="nil"/>
+          <w:insideV w:val="nil"/>
+        </w:tcBorders>
+        <w:shd w:val="clear" w:color="auto" w:fill="4472C4" w:themeFill="accent5"/>
+      </w:tcPr>
+    </w:tblStylePr>
+    <w:tblStylePr w:type="lastRow">
+      <w:rPr>
+        <w:b/>
+        <w:bCs/>
+        <w:color w:val="FFFFFF" w:themeColor="background1"/>
+      </w:rPr>
+      <w:tblPr/>
+      <w:tcPr>
+        <w:tcBorders>
+          <w:left w:val="single" w:sz="4" w:space="0" w:color="FFFFFF" w:themeColor="background1"/>
+          <w:bottom w:val="single" w:sz="4" w:space="0" w:color="FFFFFF" w:themeColor="background1"/>
+          <w:right w:val="single" w:sz="4" w:space="0" w:color="FFFFFF" w:themeColor="background1"/>
+          <w:insideH w:val="nil"/>
+          <w:insideV w:val="nil"/>
+        </w:tcBorders>
+        <w:shd w:val="clear" w:color="auto" w:fill="4472C4" w:themeFill="accent5"/>
+      </w:tcPr>
+    </w:tblStylePr>
+    <w:tblStylePr w:type="firstCol">
+      <w:rPr>
+        <w:b/>
+        <w:bCs/>
+        <w:color w:val="FFFFFF" w:themeColor="background1"/>
+      </w:rPr>
+      <w:tblPr/>
+      <w:tcPr>
+        <w:tcBorders>
+          <w:top w:val="single" w:sz="4" w:space="0" w:color="FFFFFF" w:themeColor="background1"/>
+          <w:left w:val="single" w:sz="4" w:space="0" w:color="FFFFFF" w:themeColor="background1"/>
+          <w:bottom w:val="single" w:sz="4" w:space="0" w:color="FFFFFF" w:themeColor="background1"/>
+          <w:insideV w:val="nil"/>
+        </w:tcBorders>
+        <w:shd w:val="clear" w:color="auto" w:fill="4472C4" w:themeFill="accent5"/>
+      </w:tcPr>
+    </w:tblStylePr>
+    <w:tblStylePr w:type="lastCol">
+      <w:rPr>
+        <w:b/>
+        <w:bCs/>
+        <w:color w:val="FFFFFF" w:themeColor="background1"/>
+      </w:rPr>
+      <w:tblPr/>
+      <w:tcPr>
+        <w:tcBorders>
+          <w:top w:val="single" w:sz="4" w:space="0" w:color="FFFFFF" w:themeColor="background1"/>
+          <w:bottom w:val="single" w:sz="4" w:space="0" w:color="FFFFFF" w:themeColor="background1"/>
+          <w:right w:val="single" w:sz="4" w:space="0" w:color="FFFFFF" w:themeColor="background1"/>
+          <w:insideV w:val="nil"/>
+        </w:tcBorders>
+        <w:shd w:val="clear" w:color="auto" w:fill="4472C4" w:themeFill="accent5"/>
+      </w:tcPr>
+    </w:tblStylePr>
+    <w:tblStylePr w:type="band1Vert">
+      <w:tblPr/>
+      <w:tcPr>
+        <w:shd w:val="clear" w:color="auto" w:fill="B4C6E7" w:themeFill="accent5" w:themeFillTint="66"/>
+      </w:tcPr>
+    </w:tblStylePr>
+    <w:tblStylePr w:type="band1Horz">
+      <w:tblPr/>
+      <w:tcPr>
+        <w:shd w:val="clear" w:color="auto" w:fill="B4C6E7" w:themeFill="accent5" w:themeFillTint="66"/>
+      </w:tcPr>
+    </w:tblStylePr>
   </w:style>
 </w:styles>
 </file>
@@ -812,10 +4153,155 @@
         <w:behaviors>
           <w:behavior w:val="content"/>
         </w:behaviors>
-        <w:guid w:val="{F85D73C0-2150-4664-8D3B-037E907FDD0D}"/>
+        <w:guid w:val="{85BF5D4C-5557-4FA1-A6CE-E1DED1CF908D}"/>
       </w:docPartPr>
       <w:docPartBody>
         <w:p>
+          <w:r>
+            <w:rPr>
+              <w:rStyle w:val="a3"/>
+            </w:rPr>
+            <w:t>Место для ввода текста.</w:t>
+          </w:r>
+        </w:p>
+      </w:docPartBody>
+    </w:docPart>
+    <w:docPart>
+      <w:docPartPr>
+        <w:name w:val="C2275F9AA7F546A59B81C636F1669872"/>
+        <w:category>
+          <w:name w:val="Общие"/>
+          <w:gallery w:val="placeholder"/>
+        </w:category>
+        <w:types>
+          <w:type w:val="bbPlcHdr"/>
+        </w:types>
+        <w:behaviors>
+          <w:behavior w:val="content"/>
+        </w:behaviors>
+        <w:guid w:val="{C79D5951-3F96-4BCF-91B4-EFD666D1B6E2}"/>
+      </w:docPartPr>
+      <w:docPartBody>
+        <w:p>
+          <w:pPr>
+            <w:pStyle w:val="C2275F9AA7F546A59B81C636F1669872"/>
+          </w:pPr>
+          <w:r>
+            <w:rPr>
+              <w:rStyle w:val="a3"/>
+            </w:rPr>
+            <w:t>Место для ввода текста.</w:t>
+          </w:r>
+        </w:p>
+      </w:docPartBody>
+    </w:docPart>
+    <w:docPart>
+      <w:docPartPr>
+        <w:name w:val="92506812819E46E393E8F2AF4B0934DF"/>
+        <w:category>
+          <w:name w:val="Общие"/>
+          <w:gallery w:val="placeholder"/>
+        </w:category>
+        <w:types>
+          <w:type w:val="bbPlcHdr"/>
+        </w:types>
+        <w:behaviors>
+          <w:behavior w:val="content"/>
+        </w:behaviors>
+        <w:guid w:val="{31065C50-05FF-4C60-B5AD-A4D07DC738F7}"/>
+      </w:docPartPr>
+      <w:docPartBody>
+        <w:p>
+          <w:pPr>
+            <w:pStyle w:val="92506812819E46E393E8F2AF4B0934DF"/>
+          </w:pPr>
+          <w:r>
+            <w:rPr>
+              <w:rStyle w:val="a3"/>
+            </w:rPr>
+            <w:t>Место для ввода текста.</w:t>
+          </w:r>
+        </w:p>
+      </w:docPartBody>
+    </w:docPart>
+    <w:docPart>
+      <w:docPartPr>
+        <w:name w:val="29F16971242C4E559131EA3A535D4EF1"/>
+        <w:category>
+          <w:name w:val="Общие"/>
+          <w:gallery w:val="placeholder"/>
+        </w:category>
+        <w:types>
+          <w:type w:val="bbPlcHdr"/>
+        </w:types>
+        <w:behaviors>
+          <w:behavior w:val="content"/>
+        </w:behaviors>
+        <w:guid w:val="{D643FA46-3A7A-43E1-8B89-CEEB030333BE}"/>
+      </w:docPartPr>
+      <w:docPartBody>
+        <w:p>
+          <w:pPr>
+            <w:pStyle w:val="29F16971242C4E559131EA3A535D4EF1"/>
+          </w:pPr>
+          <w:r>
+            <w:rPr>
+              <w:rStyle w:val="a3"/>
+            </w:rPr>
+            <w:t>Место для ввода текста.</w:t>
+          </w:r>
+        </w:p>
+      </w:docPartBody>
+    </w:docPart>
+    <w:docPart>
+      <w:docPartPr>
+        <w:name w:val="B4F1E846C2F442D4A7AC262FF3F09C1A"/>
+        <w:category>
+          <w:name w:val="Общие"/>
+          <w:gallery w:val="placeholder"/>
+        </w:category>
+        <w:types>
+          <w:type w:val="bbPlcHdr"/>
+        </w:types>
+        <w:behaviors>
+          <w:behavior w:val="content"/>
+        </w:behaviors>
+        <w:guid w:val="{8F1E9DFB-E198-47CC-BC4C-C155716A38FE}"/>
+      </w:docPartPr>
+      <w:docPartBody>
+        <w:p>
+          <w:pPr>
+            <w:pStyle w:val="B4F1E846C2F442D4A7AC262FF3F09C1A"/>
+          </w:pPr>
+          <w:r>
+            <w:rPr>
+              <w:rStyle w:val="a3"/>
+            </w:rPr>
+            <w:t>Место для ввода текста.</w:t>
+          </w:r>
+        </w:p>
+      </w:docPartBody>
+    </w:docPart>
+    <w:docPart>
+      <w:docPartPr>
+        <w:name w:val="AF5BBCBB674F41A99D2B59B14D4D3E00"/>
+        <w:category>
+          <w:name w:val="Общие"/>
+          <w:gallery w:val="placeholder"/>
+        </w:category>
+        <w:types>
+          <w:type w:val="bbPlcHdr"/>
+        </w:types>
+        <w:behaviors>
+          <w:behavior w:val="content"/>
+        </w:behaviors>
+        <w:guid w:val="{CBCC1184-992F-419A-A9C7-D56B5D3D4C18}"/>
+      </w:docPartPr>
+      <w:docPartBody>
+        <w:p>
+          <w:pPr>
+            <w:pStyle w:val="AF5BBCBB674F41A99D2B59B14D4D3E00"/>
+          </w:pPr>
           <w:r>
             <w:rPr>
               <w:rStyle w:val="a3"/>
@@ -831,19 +4317,19 @@
 
 <file path=word/glossary/fontTable.xml><?xml version="1.0" encoding="utf-8"?>
 <w:fonts xmlns:mc="http://schemas.openxmlformats.org/markup-compatibility/2006" xmlns:r="http://schemas.openxmlformats.org/officeDocument/2006/relationships" xmlns:w="http://schemas.openxmlformats.org/wordprocessingml/2006/main" xmlns:w14="http://schemas.microsoft.com/office/word/2010/wordml" xmlns:w15="http://schemas.microsoft.com/office/word/2012/wordml" mc:Ignorable="w14 w15">
+  <w:font w:name="Times New Roman">
+    <w:panose1 w:val="02020603050405020304"/>
+    <w:charset w:val="CC"/>
+    <w:family w:val="roman"/>
+    <w:pitch w:val="variable"/>
+    <w:sig w:usb0="E0002EFF" w:usb1="C0007843" w:usb2="00000009" w:usb3="00000000" w:csb0="000001FF" w:csb1="00000000"/>
+  </w:font>
   <w:font w:name="Symbol">
     <w:panose1 w:val="05050102010706020507"/>
     <w:charset w:val="02"/>
     <w:family w:val="roman"/>
     <w:pitch w:val="variable"/>
     <w:sig w:usb0="00000000" w:usb1="10000000" w:usb2="00000000" w:usb3="00000000" w:csb0="80000000" w:csb1="00000000"/>
-  </w:font>
-  <w:font w:name="Times New Roman">
-    <w:panose1 w:val="02020603050405020304"/>
-    <w:charset w:val="CC"/>
-    <w:family w:val="roman"/>
-    <w:pitch w:val="variable"/>
-    <w:sig w:usb0="E0002EFF" w:usb1="C0007843" w:usb2="00000009" w:usb3="00000000" w:csb0="000001FF" w:csb1="00000000"/>
   </w:font>
   <w:font w:name="Courier New">
     <w:panose1 w:val="02070309020205020404"/>
@@ -873,6 +4359,13 @@
     <w:pitch w:val="variable"/>
     <w:sig w:usb0="A00002EF" w:usb1="4000207B" w:usb2="00000000" w:usb3="00000000" w:csb0="0000019F" w:csb1="00000000"/>
   </w:font>
+  <w:font w:name="Arial">
+    <w:panose1 w:val="020B0604020202020204"/>
+    <w:charset w:val="CC"/>
+    <w:family w:val="swiss"/>
+    <w:pitch w:val="variable"/>
+    <w:sig w:usb0="E0002EFF" w:usb1="C0007843" w:usb2="00000009" w:usb3="00000000" w:csb0="000001FF" w:csb1="00000000"/>
+  </w:font>
 </w:fonts>
 </file>
 
@@ -880,6 +4373,7 @@
 <w:settings xmlns:mc="http://schemas.openxmlformats.org/markup-compatibility/2006" xmlns:o="urn:schemas-microsoft-com:office:office" xmlns:r="http://schemas.openxmlformats.org/officeDocument/2006/relationships" xmlns:m="http://schemas.openxmlformats.org/officeDocument/2006/math" xmlns:v="urn:schemas-microsoft-com:vml" xmlns:w10="urn:schemas-microsoft-com:office:word" xmlns:w="http://schemas.openxmlformats.org/wordprocessingml/2006/main" xmlns:w14="http://schemas.microsoft.com/office/word/2010/wordml" xmlns:w15="http://schemas.microsoft.com/office/word/2012/wordml" xmlns:sl="http://schemas.openxmlformats.org/schemaLibrary/2006/main" mc:Ignorable="w14 w15">
   <w:view w:val="normal"/>
   <w:defaultTabStop w:val="708"/>
+  <w:hyphenationZone w:val="425"/>
   <w:characterSpacingControl w:val="doNotCompress"/>
   <w:compat>
     <w:useFELayout/>
@@ -890,15 +4384,38 @@
     <w:compatSetting w:name="differentiateMultirowTableHeaders" w:uri="http://schemas.microsoft.com/office/word" w:val="1"/>
   </w:compat>
   <w:rsids>
-    <w:rsidRoot w:val="00D515BF"/>
-    <w:rsid w:val="002840FE"/>
-    <w:rsid w:val="006A5DA9"/>
-    <w:rsid w:val="00772943"/>
-    <w:rsid w:val="00C61927"/>
-    <w:rsid w:val="00D319F0"/>
-    <w:rsid w:val="00D515BF"/>
-    <w:rsid w:val="00DD32A5"/>
-    <w:rsid w:val="00F7344F"/>
+    <w:rsidRoot w:val="00F06F95"/>
+    <w:rsid w:val="000802C3"/>
+    <w:rsid w:val="00130135"/>
+    <w:rsid w:val="002352CE"/>
+    <w:rsid w:val="002374C7"/>
+    <w:rsid w:val="00344052"/>
+    <w:rsid w:val="00345B28"/>
+    <w:rsid w:val="00357245"/>
+    <w:rsid w:val="00433728"/>
+    <w:rsid w:val="00496CBC"/>
+    <w:rsid w:val="004E433E"/>
+    <w:rsid w:val="00543D7E"/>
+    <w:rsid w:val="00630F70"/>
+    <w:rsid w:val="00663E7E"/>
+    <w:rsid w:val="00693D87"/>
+    <w:rsid w:val="006D205A"/>
+    <w:rsid w:val="006F24E5"/>
+    <w:rsid w:val="00763E59"/>
+    <w:rsid w:val="008355F0"/>
+    <w:rsid w:val="00867E24"/>
+    <w:rsid w:val="009010B0"/>
+    <w:rsid w:val="009B2FEA"/>
+    <w:rsid w:val="00A64CC6"/>
+    <w:rsid w:val="00B56827"/>
+    <w:rsid w:val="00CD3BB1"/>
+    <w:rsid w:val="00CD64F6"/>
+    <w:rsid w:val="00CF7E25"/>
+    <w:rsid w:val="00E00077"/>
+    <w:rsid w:val="00F06F95"/>
+    <w:rsid w:val="00F35031"/>
+    <w:rsid w:val="00F73253"/>
+    <w:rsid w:val="00F76513"/>
   </w:rsids>
   <m:mathPr>
     <m:mathFont m:val="Cambria Math"/>
@@ -1347,10 +4864,46 @@
     <w:basedOn w:val="a0"/>
     <w:uiPriority w:val="99"/>
     <w:semiHidden/>
-    <w:rsid w:val="00D515BF"/>
+    <w:rsid w:val="00CD3BB1"/>
     <w:rPr>
       <w:color w:val="808080"/>
     </w:rPr>
+  </w:style>
+  <w:style w:type="paragraph" w:customStyle="1" w:styleId="2A3C57897D3E4978B178B6FB7EE60079">
+    <w:name w:val="2A3C57897D3E4978B178B6FB7EE60079"/>
+    <w:rsid w:val="00CF7E25"/>
+  </w:style>
+  <w:style w:type="paragraph" w:customStyle="1" w:styleId="3CD50CF529BA47CD88E4A7C373E74F7D">
+    <w:name w:val="3CD50CF529BA47CD88E4A7C373E74F7D"/>
+    <w:rsid w:val="00CF7E25"/>
+  </w:style>
+  <w:style w:type="paragraph" w:customStyle="1" w:styleId="C2275F9AA7F546A59B81C636F1669872">
+    <w:name w:val="C2275F9AA7F546A59B81C636F1669872"/>
+    <w:rsid w:val="00CF7E25"/>
+  </w:style>
+  <w:style w:type="paragraph" w:customStyle="1" w:styleId="92506812819E46E393E8F2AF4B0934DF">
+    <w:name w:val="92506812819E46E393E8F2AF4B0934DF"/>
+    <w:rsid w:val="00663E7E"/>
+  </w:style>
+  <w:style w:type="paragraph" w:customStyle="1" w:styleId="28BBAEB8622F467981061C2CFEAE269D">
+    <w:name w:val="28BBAEB8622F467981061C2CFEAE269D"/>
+    <w:rsid w:val="00663E7E"/>
+  </w:style>
+  <w:style w:type="paragraph" w:customStyle="1" w:styleId="179A3067287A4827B06FCBF4F83096B9">
+    <w:name w:val="179A3067287A4827B06FCBF4F83096B9"/>
+    <w:rsid w:val="00663E7E"/>
+  </w:style>
+  <w:style w:type="paragraph" w:customStyle="1" w:styleId="29F16971242C4E559131EA3A535D4EF1">
+    <w:name w:val="29F16971242C4E559131EA3A535D4EF1"/>
+    <w:rsid w:val="00663E7E"/>
+  </w:style>
+  <w:style w:type="paragraph" w:customStyle="1" w:styleId="B4F1E846C2F442D4A7AC262FF3F09C1A">
+    <w:name w:val="B4F1E846C2F442D4A7AC262FF3F09C1A"/>
+    <w:rsid w:val="00CD3BB1"/>
+  </w:style>
+  <w:style w:type="paragraph" w:customStyle="1" w:styleId="AF5BBCBB674F41A99D2B59B14D4D3E00">
+    <w:name w:val="AF5BBCBB674F41A99D2B59B14D4D3E00"/>
+    <w:rsid w:val="00CD3BB1"/>
   </w:style>
 </w:styles>
 </file>
@@ -1358,7 +4911,6 @@
 <file path=word/glossary/webSettings.xml><?xml version="1.0" encoding="utf-8"?>
 <w:webSettings xmlns:mc="http://schemas.openxmlformats.org/markup-compatibility/2006" xmlns:r="http://schemas.openxmlformats.org/officeDocument/2006/relationships" xmlns:w="http://schemas.openxmlformats.org/wordprocessingml/2006/main" xmlns:w14="http://schemas.microsoft.com/office/word/2010/wordml" xmlns:w15="http://schemas.microsoft.com/office/word/2012/wordml" mc:Ignorable="w14 w15">
   <w:optimizeForBrowser/>
-  <w:relyOnVML/>
   <w:allowPNG/>
 </w:webSettings>
 </file>
@@ -1629,7 +5181,7 @@
 </file>
 
 <file path=customXml/itemProps1.xml><?xml version="1.0" encoding="utf-8"?>
-<ds:datastoreItem xmlns:ds="http://schemas.openxmlformats.org/officeDocument/2006/customXml" ds:itemID="{AD62E0E6-3C87-443D-BFC2-F16121662508}">
+<ds:datastoreItem xmlns:ds="http://schemas.openxmlformats.org/officeDocument/2006/customXml" ds:itemID="{569A3C75-0042-4A88-9872-DD62E88804DC}">
   <ds:schemaRefs>
     <ds:schemaRef ds:uri="http://schemas.openxmlformats.org/officeDocument/2006/bibliography"/>
   </ds:schemaRefs>

</xml_diff>

<commit_message>
InputTemplate changed (images styling)
</commit_message>
<xml_diff>
--- a/sources/TemplateEngine.Docx.Example/InputTemplate.docx
+++ b/sources/TemplateEngine.Docx.Example/InputTemplate.docx
@@ -1905,8 +1905,6 @@
           <w:lang w:val="en-US"/>
         </w:rPr>
       </w:pPr>
-      <w:bookmarkStart w:id="0" w:name="_GoBack"/>
-      <w:bookmarkEnd w:id="0"/>
     </w:p>
     <w:p>
       <w:pPr>
@@ -2044,21 +2042,29 @@
           <w:tblPr>
             <w:tblStyle w:val="-450"/>
             <w:tblW w:w="9351" w:type="dxa"/>
+            <w:tblBorders>
+              <w:top w:val="none" w:sz="0" w:space="0" w:color="auto"/>
+              <w:left w:val="none" w:sz="0" w:space="0" w:color="auto"/>
+              <w:bottom w:val="none" w:sz="0" w:space="0" w:color="auto"/>
+              <w:right w:val="none" w:sz="0" w:space="0" w:color="auto"/>
+              <w:insideH w:val="none" w:sz="0" w:space="0" w:color="auto"/>
+              <w:insideV w:val="none" w:sz="0" w:space="0" w:color="auto"/>
+            </w:tblBorders>
             <w:tblLook w:val="0680" w:firstRow="0" w:lastRow="0" w:firstColumn="1" w:lastColumn="0" w:noHBand="1" w:noVBand="1"/>
           </w:tblPr>
           <w:tblGrid>
-            <w:gridCol w:w="2736"/>
-            <w:gridCol w:w="1944"/>
-            <w:gridCol w:w="1969"/>
-            <w:gridCol w:w="2702"/>
+            <w:gridCol w:w="2470"/>
+            <w:gridCol w:w="1641"/>
+            <w:gridCol w:w="851"/>
+            <w:gridCol w:w="4389"/>
           </w:tblGrid>
           <w:tr>
             <w:tc>
               <w:tcPr>
                 <w:cnfStyle w:val="001000000000" w:firstRow="0" w:lastRow="0" w:firstColumn="1" w:lastColumn="0" w:oddVBand="0" w:evenVBand="0" w:oddHBand="0" w:evenHBand="0" w:firstRowFirstColumn="0" w:firstRowLastColumn="0" w:lastRowFirstColumn="0" w:lastRowLastColumn="0"/>
-                <w:tcW w:w="2736" w:type="dxa"/>
+                <w:tcW w:w="2470" w:type="dxa"/>
                 <w:vMerge w:val="restart"/>
-                <w:shd w:val="clear" w:color="auto" w:fill="4472C4" w:themeFill="accent5"/>
+                <w:shd w:val="clear" w:color="auto" w:fill="auto"/>
                 <w:vAlign w:val="center"/>
               </w:tcPr>
               <w:sdt>
@@ -2090,9 +2096,9 @@
                         <w:lang w:eastAsia="ru-RU"/>
                       </w:rPr>
                       <w:drawing>
-                        <wp:inline distT="0" distB="0" distL="0" distR="0" wp14:anchorId="6741FD72" wp14:editId="69A4F9F8">
-                          <wp:extent cx="1591887" cy="1907771"/>
-                          <wp:effectExtent l="0" t="0" r="8890" b="0"/>
+                        <wp:inline distT="0" distB="0" distL="0" distR="0" wp14:anchorId="25D8908E" wp14:editId="002E4D3D">
+                          <wp:extent cx="1431789" cy="1440000"/>
+                          <wp:effectExtent l="0" t="0" r="0" b="8255"/>
                           <wp:docPr id="3" name="Рисунок 3"/>
                           <wp:cNvGraphicFramePr>
                             <a:graphicFrameLocks xmlns:a="http://schemas.openxmlformats.org/drawingml/2006/main" noChangeAspect="1"/>
@@ -2104,26 +2110,33 @@
                                   <pic:cNvPr id="3" name="image1.jpeg"/>
                                   <pic:cNvPicPr/>
                                 </pic:nvPicPr>
-                                <pic:blipFill>
-                                  <a:blip r:embed="rId8">
+                                <pic:blipFill rotWithShape="1">
+                                  <a:blip r:embed="rId9" cstate="print">
                                     <a:extLst>
                                       <a:ext uri="{28A0092B-C50C-407E-A947-70E740481C1C}">
                                         <a14:useLocalDpi xmlns:a14="http://schemas.microsoft.com/office/drawing/2010/main" val="0"/>
                                       </a:ext>
                                     </a:extLst>
                                   </a:blip>
-                                  <a:stretch>
-                                    <a:fillRect/>
-                                  </a:stretch>
+                                  <a:srcRect b="16079"/>
+                                  <a:stretch/>
                                 </pic:blipFill>
-                                <pic:spPr>
+                                <pic:spPr bwMode="auto">
                                   <a:xfrm>
                                     <a:off x="0" y="0"/>
-                                    <a:ext cx="1591887" cy="1907771"/>
+                                    <a:ext cx="1431789" cy="1440000"/>
                                   </a:xfrm>
-                                  <a:prstGeom prst="rect">
+                                  <a:prstGeom prst="ellipse">
                                     <a:avLst/>
                                   </a:prstGeom>
+                                  <a:ln>
+                                    <a:noFill/>
+                                  </a:ln>
+                                  <a:extLst>
+                                    <a:ext uri="{53640926-AAD7-44D8-BBD7-CCE9431645EC}">
+                                      <a14:shadowObscured xmlns:a14="http://schemas.microsoft.com/office/drawing/2010/main"/>
+                                    </a:ext>
+                                  </a:extLst>
                                 </pic:spPr>
                               </pic:pic>
                             </a:graphicData>
@@ -2137,7 +2150,7 @@
             </w:tc>
             <w:tc>
               <w:tcPr>
-                <w:tcW w:w="1944" w:type="dxa"/>
+                <w:tcW w:w="1641" w:type="dxa"/>
                 <w:vMerge w:val="restart"/>
                 <w:vAlign w:val="center"/>
               </w:tcPr>
@@ -2164,9 +2177,19 @@
                     </w:pPr>
                     <w:r>
                       <w:rPr>
+                        <w:sz w:val="32"/>
                         <w:lang w:val="en-US"/>
                       </w:rPr>
-                      <w:t>Name</w:t>
+                      <w:t>N</w:t>
+                    </w:r>
+                    <w:bookmarkStart w:id="0" w:name="_GoBack"/>
+                    <w:bookmarkEnd w:id="0"/>
+                    <w:r>
+                      <w:rPr>
+                        <w:sz w:val="32"/>
+                        <w:lang w:val="en-US"/>
+                      </w:rPr>
+                      <w:t>ame</w:t>
                     </w:r>
                   </w:p>
                 </w:sdtContent>
@@ -2174,8 +2197,11 @@
             </w:tc>
             <w:tc>
               <w:tcPr>
-                <w:tcW w:w="1969" w:type="dxa"/>
-                <w:shd w:val="clear" w:color="auto" w:fill="4472C4" w:themeFill="accent5"/>
+                <w:tcW w:w="851" w:type="dxa"/>
+                <w:tcBorders>
+                  <w:bottom w:val="single" w:sz="4" w:space="0" w:color="auto"/>
+                </w:tcBorders>
+                <w:shd w:val="clear" w:color="auto" w:fill="1F3864" w:themeFill="accent5" w:themeFillShade="80"/>
               </w:tcPr>
               <w:p>
                 <w:pPr>
@@ -2196,7 +2222,10 @@
             </w:tc>
             <w:tc>
               <w:tcPr>
-                <w:tcW w:w="2702" w:type="dxa"/>
+                <w:tcW w:w="4389" w:type="dxa"/>
+                <w:tcBorders>
+                  <w:bottom w:val="single" w:sz="4" w:space="0" w:color="auto"/>
+                </w:tcBorders>
               </w:tcPr>
               <w:sdt>
                 <w:sdtPr>
@@ -2239,9 +2268,9 @@
             <w:tc>
               <w:tcPr>
                 <w:cnfStyle w:val="001000000000" w:firstRow="0" w:lastRow="0" w:firstColumn="1" w:lastColumn="0" w:oddVBand="0" w:evenVBand="0" w:oddHBand="0" w:evenHBand="0" w:firstRowFirstColumn="0" w:firstRowLastColumn="0" w:lastRowFirstColumn="0" w:lastRowLastColumn="0"/>
-                <w:tcW w:w="2736" w:type="dxa"/>
+                <w:tcW w:w="2470" w:type="dxa"/>
                 <w:vMerge/>
-                <w:shd w:val="clear" w:color="auto" w:fill="4472C4" w:themeFill="accent5"/>
+                <w:shd w:val="clear" w:color="auto" w:fill="auto"/>
               </w:tcPr>
               <w:p>
                 <w:pPr>
@@ -2254,7 +2283,7 @@
             </w:tc>
             <w:tc>
               <w:tcPr>
-                <w:tcW w:w="1944" w:type="dxa"/>
+                <w:tcW w:w="1641" w:type="dxa"/>
                 <w:vMerge/>
               </w:tcPr>
               <w:p>
@@ -2268,8 +2297,11 @@
             </w:tc>
             <w:tc>
               <w:tcPr>
-                <w:tcW w:w="1969" w:type="dxa"/>
-                <w:shd w:val="clear" w:color="auto" w:fill="4472C4" w:themeFill="accent5"/>
+                <w:tcW w:w="851" w:type="dxa"/>
+                <w:tcBorders>
+                  <w:top w:val="single" w:sz="4" w:space="0" w:color="auto"/>
+                </w:tcBorders>
+                <w:shd w:val="clear" w:color="auto" w:fill="1F3864" w:themeFill="accent5" w:themeFillShade="80"/>
               </w:tcPr>
               <w:p>
                 <w:pPr>
@@ -2290,7 +2322,10 @@
             </w:tc>
             <w:tc>
               <w:tcPr>
-                <w:tcW w:w="2702" w:type="dxa"/>
+                <w:tcW w:w="4389" w:type="dxa"/>
+                <w:tcBorders>
+                  <w:top w:val="single" w:sz="4" w:space="0" w:color="auto"/>
+                </w:tcBorders>
               </w:tcPr>
               <w:sdt>
                 <w:sdtPr>
@@ -2374,13 +2409,14 @@
             <w:pStyle w:val="a4"/>
             <w:numPr>
               <w:ilvl w:val="0"/>
-              <w:numId w:val="7"/>
+              <w:numId w:val="10"/>
             </w:numPr>
           </w:pPr>
           <w:sdt>
             <w:sdtPr>
               <w:rPr>
                 <w:noProof/>
+                <w:color w:val="FFFFFF" w:themeColor="background1"/>
                 <w:lang w:eastAsia="ru-RU"/>
               </w:rPr>
               <w:alias w:val="Photo"/>
@@ -2393,12 +2429,13 @@
               <w:r>
                 <w:rPr>
                   <w:noProof/>
+                  <w:color w:val="FFFFFF" w:themeColor="background1"/>
                   <w:lang w:eastAsia="ru-RU"/>
                 </w:rPr>
                 <w:drawing>
-                  <wp:inline distT="0" distB="0" distL="0" distR="0" wp14:anchorId="02C63E7E" wp14:editId="0A58279E">
-                    <wp:extent cx="934085" cy="1119439"/>
-                    <wp:effectExtent l="0" t="0" r="0" b="5080"/>
+                  <wp:inline distT="0" distB="0" distL="0" distR="0" wp14:anchorId="2BD73CBD" wp14:editId="7B41DAC0">
+                    <wp:extent cx="972000" cy="1011500"/>
+                    <wp:effectExtent l="0" t="0" r="0" b="0"/>
                     <wp:docPr id="2" name="Рисунок 2"/>
                     <wp:cNvGraphicFramePr>
                       <a:graphicFrameLocks xmlns:a="http://schemas.openxmlformats.org/drawingml/2006/main" noChangeAspect="1"/>
@@ -2410,26 +2447,33 @@
                             <pic:cNvPr id="1" name="image1.jpeg"/>
                             <pic:cNvPicPr/>
                           </pic:nvPicPr>
-                          <pic:blipFill>
-                            <a:blip r:embed="rId9" cstate="print">
+                          <pic:blipFill rotWithShape="1">
+                            <a:blip r:embed="rId10" cstate="print">
                               <a:extLst>
                                 <a:ext uri="{28A0092B-C50C-407E-A947-70E740481C1C}">
                                   <a14:useLocalDpi xmlns:a14="http://schemas.microsoft.com/office/drawing/2010/main" val="0"/>
                                 </a:ext>
                               </a:extLst>
                             </a:blip>
-                            <a:stretch>
-                              <a:fillRect/>
-                            </a:stretch>
+                            <a:srcRect l="-138" r="-138" b="13167"/>
+                            <a:stretch/>
                           </pic:blipFill>
-                          <pic:spPr>
+                          <pic:spPr bwMode="auto">
                             <a:xfrm>
                               <a:off x="0" y="0"/>
-                              <a:ext cx="949007" cy="1137322"/>
+                              <a:ext cx="972000" cy="1011500"/>
                             </a:xfrm>
-                            <a:prstGeom prst="rect">
+                            <a:prstGeom prst="ellipse">
                               <a:avLst/>
                             </a:prstGeom>
+                            <a:ln>
+                              <a:noFill/>
+                            </a:ln>
+                            <a:extLst>
+                              <a:ext uri="{53640926-AAD7-44D8-BBD7-CCE9431645EC}">
+                                <a14:shadowObscured xmlns:a14="http://schemas.microsoft.com/office/drawing/2010/main"/>
+                              </a:ext>
+                            </a:extLst>
                           </pic:spPr>
                         </pic:pic>
                       </a:graphicData>
@@ -2520,11 +2564,10 @@
               <w:pPr>
                 <w:pStyle w:val="a4"/>
                 <w:numPr>
-                  <w:ilvl w:val="1"/>
-                  <w:numId w:val="7"/>
+                  <w:ilvl w:val="0"/>
+                  <w:numId w:val="9"/>
                 </w:numPr>
                 <w:spacing w:after="600"/>
-                <w:ind w:left="1434" w:hanging="357"/>
               </w:pPr>
               <w:r>
                 <w:rPr>
@@ -2545,8 +2588,8 @@
       </w:pPr>
     </w:p>
     <w:sectPr>
-      <w:headerReference w:type="default" r:id="rId10"/>
-      <w:footerReference w:type="default" r:id="rId11"/>
+      <w:headerReference w:type="default" r:id="rId11"/>
+      <w:footerReference w:type="default" r:id="rId12"/>
       <w:pgSz w:w="11906" w:h="16838"/>
       <w:pgMar w:top="1134" w:right="850" w:bottom="1134" w:left="1701" w:header="708" w:footer="708" w:gutter="0"/>
       <w:cols w:space="708"/>
@@ -2789,7 +2832,7 @@
       <w:lvlText w:val="o"/>
       <w:lvlJc w:val="left"/>
       <w:pPr>
-        <w:ind w:left="1440" w:hanging="360"/>
+        <w:ind w:left="1353" w:hanging="360"/>
       </w:pPr>
       <w:rPr>
         <w:rFonts w:ascii="Courier New" w:hAnsi="Courier New" w:cs="Courier New" w:hint="default"/>
@@ -3237,6 +3280,233 @@
     </w:lvl>
   </w:abstractNum>
   <w:abstractNum w:abstractNumId="6" w15:restartNumberingAfterBreak="0">
+    <w:nsid w:val="4B9147ED"/>
+    <w:multiLevelType w:val="hybridMultilevel"/>
+    <w:tmpl w:val="557AC104"/>
+    <w:lvl w:ilvl="0" w:tplc="9E78EA90">
+      <w:start w:val="1"/>
+      <w:numFmt w:val="bullet"/>
+      <w:lvlText w:val=""/>
+      <w:lvlJc w:val="left"/>
+      <w:pPr>
+        <w:ind w:left="644" w:hanging="360"/>
+      </w:pPr>
+      <w:rPr>
+        <w:rFonts w:ascii="Symbol" w:hAnsi="Symbol" w:hint="default"/>
+      </w:rPr>
+    </w:lvl>
+    <w:lvl w:ilvl="1" w:tplc="04190003" w:tentative="1">
+      <w:start w:val="1"/>
+      <w:numFmt w:val="bullet"/>
+      <w:lvlText w:val="o"/>
+      <w:lvlJc w:val="left"/>
+      <w:pPr>
+        <w:ind w:left="1364" w:hanging="360"/>
+      </w:pPr>
+      <w:rPr>
+        <w:rFonts w:ascii="Courier New" w:hAnsi="Courier New" w:cs="Courier New" w:hint="default"/>
+      </w:rPr>
+    </w:lvl>
+    <w:lvl w:ilvl="2" w:tplc="04190005" w:tentative="1">
+      <w:start w:val="1"/>
+      <w:numFmt w:val="bullet"/>
+      <w:lvlText w:val=""/>
+      <w:lvlJc w:val="left"/>
+      <w:pPr>
+        <w:ind w:left="2084" w:hanging="360"/>
+      </w:pPr>
+      <w:rPr>
+        <w:rFonts w:ascii="Wingdings" w:hAnsi="Wingdings" w:hint="default"/>
+      </w:rPr>
+    </w:lvl>
+    <w:lvl w:ilvl="3" w:tplc="04190001" w:tentative="1">
+      <w:start w:val="1"/>
+      <w:numFmt w:val="bullet"/>
+      <w:lvlText w:val=""/>
+      <w:lvlJc w:val="left"/>
+      <w:pPr>
+        <w:ind w:left="2804" w:hanging="360"/>
+      </w:pPr>
+      <w:rPr>
+        <w:rFonts w:ascii="Symbol" w:hAnsi="Symbol" w:hint="default"/>
+      </w:rPr>
+    </w:lvl>
+    <w:lvl w:ilvl="4" w:tplc="04190003" w:tentative="1">
+      <w:start w:val="1"/>
+      <w:numFmt w:val="bullet"/>
+      <w:lvlText w:val="o"/>
+      <w:lvlJc w:val="left"/>
+      <w:pPr>
+        <w:ind w:left="3524" w:hanging="360"/>
+      </w:pPr>
+      <w:rPr>
+        <w:rFonts w:ascii="Courier New" w:hAnsi="Courier New" w:cs="Courier New" w:hint="default"/>
+      </w:rPr>
+    </w:lvl>
+    <w:lvl w:ilvl="5" w:tplc="04190005" w:tentative="1">
+      <w:start w:val="1"/>
+      <w:numFmt w:val="bullet"/>
+      <w:lvlText w:val=""/>
+      <w:lvlJc w:val="left"/>
+      <w:pPr>
+        <w:ind w:left="4244" w:hanging="360"/>
+      </w:pPr>
+      <w:rPr>
+        <w:rFonts w:ascii="Wingdings" w:hAnsi="Wingdings" w:hint="default"/>
+      </w:rPr>
+    </w:lvl>
+    <w:lvl w:ilvl="6" w:tplc="04190001" w:tentative="1">
+      <w:start w:val="1"/>
+      <w:numFmt w:val="bullet"/>
+      <w:lvlText w:val=""/>
+      <w:lvlJc w:val="left"/>
+      <w:pPr>
+        <w:ind w:left="4964" w:hanging="360"/>
+      </w:pPr>
+      <w:rPr>
+        <w:rFonts w:ascii="Symbol" w:hAnsi="Symbol" w:hint="default"/>
+      </w:rPr>
+    </w:lvl>
+    <w:lvl w:ilvl="7" w:tplc="04190003" w:tentative="1">
+      <w:start w:val="1"/>
+      <w:numFmt w:val="bullet"/>
+      <w:lvlText w:val="o"/>
+      <w:lvlJc w:val="left"/>
+      <w:pPr>
+        <w:ind w:left="5684" w:hanging="360"/>
+      </w:pPr>
+      <w:rPr>
+        <w:rFonts w:ascii="Courier New" w:hAnsi="Courier New" w:cs="Courier New" w:hint="default"/>
+      </w:rPr>
+    </w:lvl>
+    <w:lvl w:ilvl="8" w:tplc="04190005" w:tentative="1">
+      <w:start w:val="1"/>
+      <w:numFmt w:val="bullet"/>
+      <w:lvlText w:val=""/>
+      <w:lvlJc w:val="left"/>
+      <w:pPr>
+        <w:ind w:left="6404" w:hanging="360"/>
+      </w:pPr>
+      <w:rPr>
+        <w:rFonts w:ascii="Wingdings" w:hAnsi="Wingdings" w:hint="default"/>
+      </w:rPr>
+    </w:lvl>
+  </w:abstractNum>
+  <w:abstractNum w:abstractNumId="7" w15:restartNumberingAfterBreak="0">
+    <w:nsid w:val="508539BA"/>
+    <w:multiLevelType w:val="hybridMultilevel"/>
+    <w:tmpl w:val="AB3E03F0"/>
+    <w:lvl w:ilvl="0" w:tplc="583A3634">
+      <w:start w:val="1"/>
+      <w:numFmt w:val="bullet"/>
+      <w:lvlText w:val=""/>
+      <w:lvlJc w:val="left"/>
+      <w:pPr>
+        <w:ind w:left="1797" w:hanging="360"/>
+      </w:pPr>
+      <w:rPr>
+        <w:rFonts w:ascii="Wingdings" w:hAnsi="Wingdings" w:hint="default"/>
+        <w:color w:val="FFFFFF" w:themeColor="background1"/>
+      </w:rPr>
+    </w:lvl>
+    <w:lvl w:ilvl="1" w:tplc="04190003" w:tentative="1">
+      <w:start w:val="1"/>
+      <w:numFmt w:val="bullet"/>
+      <w:lvlText w:val="o"/>
+      <w:lvlJc w:val="left"/>
+      <w:pPr>
+        <w:ind w:left="2517" w:hanging="360"/>
+      </w:pPr>
+      <w:rPr>
+        <w:rFonts w:ascii="Courier New" w:hAnsi="Courier New" w:cs="Courier New" w:hint="default"/>
+      </w:rPr>
+    </w:lvl>
+    <w:lvl w:ilvl="2" w:tplc="04190005" w:tentative="1">
+      <w:start w:val="1"/>
+      <w:numFmt w:val="bullet"/>
+      <w:lvlText w:val=""/>
+      <w:lvlJc w:val="left"/>
+      <w:pPr>
+        <w:ind w:left="3237" w:hanging="360"/>
+      </w:pPr>
+      <w:rPr>
+        <w:rFonts w:ascii="Wingdings" w:hAnsi="Wingdings" w:hint="default"/>
+      </w:rPr>
+    </w:lvl>
+    <w:lvl w:ilvl="3" w:tplc="04190001" w:tentative="1">
+      <w:start w:val="1"/>
+      <w:numFmt w:val="bullet"/>
+      <w:lvlText w:val=""/>
+      <w:lvlJc w:val="left"/>
+      <w:pPr>
+        <w:ind w:left="3957" w:hanging="360"/>
+      </w:pPr>
+      <w:rPr>
+        <w:rFonts w:ascii="Symbol" w:hAnsi="Symbol" w:hint="default"/>
+      </w:rPr>
+    </w:lvl>
+    <w:lvl w:ilvl="4" w:tplc="04190003" w:tentative="1">
+      <w:start w:val="1"/>
+      <w:numFmt w:val="bullet"/>
+      <w:lvlText w:val="o"/>
+      <w:lvlJc w:val="left"/>
+      <w:pPr>
+        <w:ind w:left="4677" w:hanging="360"/>
+      </w:pPr>
+      <w:rPr>
+        <w:rFonts w:ascii="Courier New" w:hAnsi="Courier New" w:cs="Courier New" w:hint="default"/>
+      </w:rPr>
+    </w:lvl>
+    <w:lvl w:ilvl="5" w:tplc="04190005" w:tentative="1">
+      <w:start w:val="1"/>
+      <w:numFmt w:val="bullet"/>
+      <w:lvlText w:val=""/>
+      <w:lvlJc w:val="left"/>
+      <w:pPr>
+        <w:ind w:left="5397" w:hanging="360"/>
+      </w:pPr>
+      <w:rPr>
+        <w:rFonts w:ascii="Wingdings" w:hAnsi="Wingdings" w:hint="default"/>
+      </w:rPr>
+    </w:lvl>
+    <w:lvl w:ilvl="6" w:tplc="04190001" w:tentative="1">
+      <w:start w:val="1"/>
+      <w:numFmt w:val="bullet"/>
+      <w:lvlText w:val=""/>
+      <w:lvlJc w:val="left"/>
+      <w:pPr>
+        <w:ind w:left="6117" w:hanging="360"/>
+      </w:pPr>
+      <w:rPr>
+        <w:rFonts w:ascii="Symbol" w:hAnsi="Symbol" w:hint="default"/>
+      </w:rPr>
+    </w:lvl>
+    <w:lvl w:ilvl="7" w:tplc="04190003" w:tentative="1">
+      <w:start w:val="1"/>
+      <w:numFmt w:val="bullet"/>
+      <w:lvlText w:val="o"/>
+      <w:lvlJc w:val="left"/>
+      <w:pPr>
+        <w:ind w:left="6837" w:hanging="360"/>
+      </w:pPr>
+      <w:rPr>
+        <w:rFonts w:ascii="Courier New" w:hAnsi="Courier New" w:cs="Courier New" w:hint="default"/>
+      </w:rPr>
+    </w:lvl>
+    <w:lvl w:ilvl="8" w:tplc="04190005" w:tentative="1">
+      <w:start w:val="1"/>
+      <w:numFmt w:val="bullet"/>
+      <w:lvlText w:val=""/>
+      <w:lvlJc w:val="left"/>
+      <w:pPr>
+        <w:ind w:left="7557" w:hanging="360"/>
+      </w:pPr>
+      <w:rPr>
+        <w:rFonts w:ascii="Wingdings" w:hAnsi="Wingdings" w:hint="default"/>
+      </w:rPr>
+    </w:lvl>
+  </w:abstractNum>
+  <w:abstractNum w:abstractNumId="8" w15:restartNumberingAfterBreak="0">
     <w:nsid w:val="624946CB"/>
     <w:multiLevelType w:val="hybridMultilevel"/>
     <w:tmpl w:val="02AAACF0"/>
@@ -3323,6 +3593,120 @@
       <w:pPr>
         <w:ind w:left="6480" w:hanging="180"/>
       </w:pPr>
+    </w:lvl>
+  </w:abstractNum>
+  <w:abstractNum w:abstractNumId="9" w15:restartNumberingAfterBreak="0">
+    <w:nsid w:val="776237CC"/>
+    <w:multiLevelType w:val="hybridMultilevel"/>
+    <w:tmpl w:val="CFDCAD3C"/>
+    <w:lvl w:ilvl="0" w:tplc="4686F0F2">
+      <w:start w:val="1"/>
+      <w:numFmt w:val="bullet"/>
+      <w:lvlText w:val=""/>
+      <w:lvlJc w:val="left"/>
+      <w:pPr>
+        <w:ind w:left="1004" w:hanging="360"/>
+      </w:pPr>
+      <w:rPr>
+        <w:rFonts w:ascii="Symbol" w:hAnsi="Symbol" w:hint="default"/>
+        <w:color w:val="FFFFFF" w:themeColor="background1"/>
+      </w:rPr>
+    </w:lvl>
+    <w:lvl w:ilvl="1" w:tplc="04190003" w:tentative="1">
+      <w:start w:val="1"/>
+      <w:numFmt w:val="bullet"/>
+      <w:lvlText w:val="o"/>
+      <w:lvlJc w:val="left"/>
+      <w:pPr>
+        <w:ind w:left="1724" w:hanging="360"/>
+      </w:pPr>
+      <w:rPr>
+        <w:rFonts w:ascii="Courier New" w:hAnsi="Courier New" w:cs="Courier New" w:hint="default"/>
+      </w:rPr>
+    </w:lvl>
+    <w:lvl w:ilvl="2" w:tplc="04190005" w:tentative="1">
+      <w:start w:val="1"/>
+      <w:numFmt w:val="bullet"/>
+      <w:lvlText w:val=""/>
+      <w:lvlJc w:val="left"/>
+      <w:pPr>
+        <w:ind w:left="2444" w:hanging="360"/>
+      </w:pPr>
+      <w:rPr>
+        <w:rFonts w:ascii="Wingdings" w:hAnsi="Wingdings" w:hint="default"/>
+      </w:rPr>
+    </w:lvl>
+    <w:lvl w:ilvl="3" w:tplc="04190001" w:tentative="1">
+      <w:start w:val="1"/>
+      <w:numFmt w:val="bullet"/>
+      <w:lvlText w:val=""/>
+      <w:lvlJc w:val="left"/>
+      <w:pPr>
+        <w:ind w:left="3164" w:hanging="360"/>
+      </w:pPr>
+      <w:rPr>
+        <w:rFonts w:ascii="Symbol" w:hAnsi="Symbol" w:hint="default"/>
+      </w:rPr>
+    </w:lvl>
+    <w:lvl w:ilvl="4" w:tplc="04190003" w:tentative="1">
+      <w:start w:val="1"/>
+      <w:numFmt w:val="bullet"/>
+      <w:lvlText w:val="o"/>
+      <w:lvlJc w:val="left"/>
+      <w:pPr>
+        <w:ind w:left="3884" w:hanging="360"/>
+      </w:pPr>
+      <w:rPr>
+        <w:rFonts w:ascii="Courier New" w:hAnsi="Courier New" w:cs="Courier New" w:hint="default"/>
+      </w:rPr>
+    </w:lvl>
+    <w:lvl w:ilvl="5" w:tplc="04190005" w:tentative="1">
+      <w:start w:val="1"/>
+      <w:numFmt w:val="bullet"/>
+      <w:lvlText w:val=""/>
+      <w:lvlJc w:val="left"/>
+      <w:pPr>
+        <w:ind w:left="4604" w:hanging="360"/>
+      </w:pPr>
+      <w:rPr>
+        <w:rFonts w:ascii="Wingdings" w:hAnsi="Wingdings" w:hint="default"/>
+      </w:rPr>
+    </w:lvl>
+    <w:lvl w:ilvl="6" w:tplc="04190001" w:tentative="1">
+      <w:start w:val="1"/>
+      <w:numFmt w:val="bullet"/>
+      <w:lvlText w:val=""/>
+      <w:lvlJc w:val="left"/>
+      <w:pPr>
+        <w:ind w:left="5324" w:hanging="360"/>
+      </w:pPr>
+      <w:rPr>
+        <w:rFonts w:ascii="Symbol" w:hAnsi="Symbol" w:hint="default"/>
+      </w:rPr>
+    </w:lvl>
+    <w:lvl w:ilvl="7" w:tplc="04190003" w:tentative="1">
+      <w:start w:val="1"/>
+      <w:numFmt w:val="bullet"/>
+      <w:lvlText w:val="o"/>
+      <w:lvlJc w:val="left"/>
+      <w:pPr>
+        <w:ind w:left="6044" w:hanging="360"/>
+      </w:pPr>
+      <w:rPr>
+        <w:rFonts w:ascii="Courier New" w:hAnsi="Courier New" w:cs="Courier New" w:hint="default"/>
+      </w:rPr>
+    </w:lvl>
+    <w:lvl w:ilvl="8" w:tplc="04190005" w:tentative="1">
+      <w:start w:val="1"/>
+      <w:numFmt w:val="bullet"/>
+      <w:lvlText w:val=""/>
+      <w:lvlJc w:val="left"/>
+      <w:pPr>
+        <w:ind w:left="6764" w:hanging="360"/>
+      </w:pPr>
+      <w:rPr>
+        <w:rFonts w:ascii="Wingdings" w:hAnsi="Wingdings" w:hint="default"/>
+      </w:rPr>
     </w:lvl>
   </w:abstractNum>
   <w:num w:numId="1">
@@ -3332,7 +3716,7 @@
     <w:abstractNumId w:val="5"/>
   </w:num>
   <w:num w:numId="3">
-    <w:abstractNumId w:val="6"/>
+    <w:abstractNumId w:val="8"/>
   </w:num>
   <w:num w:numId="4">
     <w:abstractNumId w:val="4"/>
@@ -3345,6 +3729,15 @@
   </w:num>
   <w:num w:numId="7">
     <w:abstractNumId w:val="1"/>
+  </w:num>
+  <w:num w:numId="8">
+    <w:abstractNumId w:val="6"/>
+  </w:num>
+  <w:num w:numId="9">
+    <w:abstractNumId w:val="7"/>
+  </w:num>
+  <w:num w:numId="10">
+    <w:abstractNumId w:val="9"/>
   </w:num>
 </w:numbering>
 </file>
@@ -4554,9 +4947,11 @@
     <w:rsid w:val="00130135"/>
     <w:rsid w:val="002352CE"/>
     <w:rsid w:val="002374C7"/>
+    <w:rsid w:val="00276B8C"/>
     <w:rsid w:val="00344052"/>
     <w:rsid w:val="00345B28"/>
     <w:rsid w:val="00357245"/>
+    <w:rsid w:val="003E431E"/>
     <w:rsid w:val="00433728"/>
     <w:rsid w:val="00496CBC"/>
     <w:rsid w:val="004E433E"/>
@@ -4567,18 +4962,25 @@
     <w:rsid w:val="006D205A"/>
     <w:rsid w:val="006F24E5"/>
     <w:rsid w:val="00763E59"/>
+    <w:rsid w:val="008057B7"/>
     <w:rsid w:val="008355F0"/>
     <w:rsid w:val="00867E24"/>
     <w:rsid w:val="008B090E"/>
     <w:rsid w:val="009010B0"/>
+    <w:rsid w:val="0092484B"/>
     <w:rsid w:val="009B2FEA"/>
     <w:rsid w:val="00A64CC6"/>
     <w:rsid w:val="00B56827"/>
+    <w:rsid w:val="00B66D29"/>
+    <w:rsid w:val="00B705AE"/>
     <w:rsid w:val="00CD3BB1"/>
     <w:rsid w:val="00CD64F6"/>
     <w:rsid w:val="00CF7E25"/>
+    <w:rsid w:val="00D15F37"/>
     <w:rsid w:val="00E00077"/>
     <w:rsid w:val="00ED7EBA"/>
+    <w:rsid w:val="00EF7107"/>
+    <w:rsid w:val="00F0641F"/>
     <w:rsid w:val="00F06F95"/>
     <w:rsid w:val="00F35031"/>
     <w:rsid w:val="00F73253"/>
@@ -5348,7 +5750,7 @@
 </file>
 
 <file path=customXml/itemProps1.xml><?xml version="1.0" encoding="utf-8"?>
-<ds:datastoreItem xmlns:ds="http://schemas.openxmlformats.org/officeDocument/2006/customXml" ds:itemID="{98C35FB6-F070-47A2-B74E-C59500D95C59}">
+<ds:datastoreItem xmlns:ds="http://schemas.openxmlformats.org/officeDocument/2006/customXml" ds:itemID="{26D7FDB1-FFFF-4F0B-926F-50362ADE5F0D}">
   <ds:schemaRefs>
     <ds:schemaRef ds:uri="http://schemas.openxmlformats.org/officeDocument/2006/bibliography"/>
   </ds:schemaRefs>

</xml_diff>

<commit_message>
Added support of images in headers&footers + tests
</commit_message>
<xml_diff>
--- a/sources/TemplateEngine.Docx.Example/InputTemplate.docx
+++ b/sources/TemplateEngine.Docx.Example/InputTemplate.docx
@@ -44,6 +44,8 @@
           <w:lang w:val="en-US"/>
         </w:rPr>
       </w:pPr>
+      <w:bookmarkStart w:id="0" w:name="_GoBack"/>
+      <w:bookmarkEnd w:id="0"/>
     </w:p>
     <w:p>
       <w:pPr>
@@ -1917,7 +1919,6 @@
         <w:rPr>
           <w:lang w:val="en-US"/>
         </w:rPr>
-        <w:lastRenderedPageBreak/>
         <w:t>Image</w:t>
       </w:r>
     </w:p>
@@ -2381,8 +2382,8 @@
         <w:t>Images inside a list</w:t>
       </w:r>
     </w:p>
-    <w:bookmarkStart w:id="0" w:name="OLE_LINK2" w:displacedByCustomXml="next"/>
-    <w:bookmarkStart w:id="1" w:name="OLE_LINK1" w:displacedByCustomXml="next"/>
+    <w:bookmarkStart w:id="1" w:name="OLE_LINK2" w:displacedByCustomXml="next"/>
+    <w:bookmarkStart w:id="2" w:name="OLE_LINK1" w:displacedByCustomXml="next"/>
     <w:sdt>
       <w:sdtPr>
         <w:rPr>
@@ -2573,8 +2574,8 @@
         </w:sdt>
       </w:sdtContent>
     </w:sdt>
-    <w:bookmarkEnd w:id="0" w:displacedByCustomXml="prev"/>
     <w:bookmarkEnd w:id="1" w:displacedByCustomXml="prev"/>
+    <w:bookmarkEnd w:id="2" w:displacedByCustomXml="prev"/>
     <w:p>
       <w:pPr>
         <w:pStyle w:val="2"/>
@@ -2601,6 +2602,7 @@
           <w:docPart w:val="43FC47DDB55B432A818289EF3B3E4B33"/>
         </w:placeholder>
       </w:sdtPr>
+      <w:sdtEndPr/>
       <w:sdtContent>
         <w:p>
           <w:pPr>
@@ -2618,6 +2620,7 @@
               <w:id w:val="-1870290616"/>
               <w:picture/>
             </w:sdtPr>
+            <w:sdtEndPr/>
             <w:sdtContent>
               <w:r>
                 <w:rPr>
@@ -2694,6 +2697,7 @@
                 <w:docPart w:val="43FC47DDB55B432A818289EF3B3E4B33"/>
               </w:placeholder>
             </w:sdtPr>
+            <w:sdtEndPr/>
             <w:sdtContent>
               <w:r>
                 <w:rPr>
@@ -2721,6 +2725,7 @@
                 <w:docPart w:val="43FC47DDB55B432A818289EF3B3E4B33"/>
               </w:placeholder>
             </w:sdtPr>
+            <w:sdtEndPr/>
             <w:sdtContent>
               <w:r>
                 <w:rPr>
@@ -2749,6 +2754,7 @@
               <w:docPart w:val="43FC47DDB55B432A818289EF3B3E4B33"/>
             </w:placeholder>
           </w:sdtPr>
+          <w:sdtEndPr/>
           <w:sdtContent>
             <w:p>
               <w:pPr>
@@ -2773,10 +2779,7 @@
         </w:sdt>
       </w:sdtContent>
     </w:sdt>
-    <w:p>
-      <w:bookmarkStart w:id="2" w:name="_GoBack"/>
-      <w:bookmarkEnd w:id="2"/>
-    </w:p>
+    <w:p/>
     <w:sectPr>
       <w:headerReference w:type="default" r:id="rId11"/>
       <w:footerReference w:type="default" r:id="rId12"/>
@@ -2876,36 +2879,152 @@
 
 <file path=word/header1.xml><?xml version="1.0" encoding="utf-8"?>
 <w:hdr xmlns:wpc="http://schemas.microsoft.com/office/word/2010/wordprocessingCanvas" xmlns:mc="http://schemas.openxmlformats.org/markup-compatibility/2006" xmlns:o="urn:schemas-microsoft-com:office:office" xmlns:r="http://schemas.openxmlformats.org/officeDocument/2006/relationships" xmlns:m="http://schemas.openxmlformats.org/officeDocument/2006/math" xmlns:v="urn:schemas-microsoft-com:vml" xmlns:wp14="http://schemas.microsoft.com/office/word/2010/wordprocessingDrawing" xmlns:wp="http://schemas.openxmlformats.org/drawingml/2006/wordprocessingDrawing" xmlns:w10="urn:schemas-microsoft-com:office:word" xmlns:w="http://schemas.openxmlformats.org/wordprocessingml/2006/main" xmlns:w14="http://schemas.microsoft.com/office/word/2010/wordml" xmlns:w15="http://schemas.microsoft.com/office/word/2012/wordml" xmlns:wpg="http://schemas.microsoft.com/office/word/2010/wordprocessingGroup" xmlns:wpi="http://schemas.microsoft.com/office/word/2010/wordprocessingInk" xmlns:wne="http://schemas.microsoft.com/office/word/2006/wordml" xmlns:wps="http://schemas.microsoft.com/office/word/2010/wordprocessingShape" mc:Ignorable="w14 w15 wp14">
-  <w:sdt>
-    <w:sdtPr>
+  <w:tbl>
+    <w:tblPr>
+      <w:tblStyle w:val="a3"/>
+      <w:tblW w:w="0" w:type="auto"/>
+      <w:tblBorders>
+        <w:top w:val="none" w:sz="0" w:space="0" w:color="auto"/>
+        <w:left w:val="none" w:sz="0" w:space="0" w:color="auto"/>
+        <w:bottom w:val="none" w:sz="0" w:space="0" w:color="auto"/>
+        <w:right w:val="none" w:sz="0" w:space="0" w:color="auto"/>
+        <w:insideH w:val="none" w:sz="0" w:space="0" w:color="auto"/>
+        <w:insideV w:val="none" w:sz="0" w:space="0" w:color="auto"/>
+      </w:tblBorders>
+      <w:tblLook w:val="04A0" w:firstRow="1" w:lastRow="0" w:firstColumn="1" w:lastColumn="0" w:noHBand="0" w:noVBand="1"/>
+    </w:tblPr>
+    <w:tblGrid>
+      <w:gridCol w:w="786"/>
+      <w:gridCol w:w="8569"/>
+    </w:tblGrid>
+    <w:tr>
+      <w:tc>
+        <w:tcPr>
+          <w:tcW w:w="709" w:type="dxa"/>
+          <w:vAlign w:val="center"/>
+        </w:tcPr>
+        <w:p>
+          <w:pPr>
+            <w:pStyle w:val="ab"/>
+            <w:rPr>
+              <w:lang w:val="en-US"/>
+            </w:rPr>
+          </w:pPr>
+          <w:sdt>
+            <w:sdtPr>
+              <w:rPr>
+                <w:lang w:val="en-US"/>
+              </w:rPr>
+              <w:alias w:val="Logo"/>
+              <w:tag w:val="Logo"/>
+              <w:id w:val="-880629202"/>
+              <w:showingPlcHdr/>
+              <w:picture/>
+            </w:sdtPr>
+            <w:sdtContent>
+              <w:r>
+                <w:rPr>
+                  <w:noProof/>
+                  <w:lang w:eastAsia="ru-RU"/>
+                </w:rPr>
+                <w:drawing>
+                  <wp:inline distT="0" distB="0" distL="0" distR="0" wp14:anchorId="177B4E4D" wp14:editId="337DD6A0">
+                    <wp:extent cx="361950" cy="361950"/>
+                    <wp:effectExtent l="0" t="0" r="0" b="0"/>
+                    <wp:docPr id="5" name="Рисунок 1"/>
+                    <wp:cNvGraphicFramePr>
+                      <a:graphicFrameLocks xmlns:a="http://schemas.openxmlformats.org/drawingml/2006/main" noChangeAspect="1"/>
+                    </wp:cNvGraphicFramePr>
+                    <a:graphic xmlns:a="http://schemas.openxmlformats.org/drawingml/2006/main">
+                      <a:graphicData uri="http://schemas.openxmlformats.org/drawingml/2006/picture">
+                        <pic:pic xmlns:pic="http://schemas.openxmlformats.org/drawingml/2006/picture">
+                          <pic:nvPicPr>
+                            <pic:cNvPr id="0" name="Picture 1"/>
+                            <pic:cNvPicPr>
+                              <a:picLocks noChangeAspect="1" noChangeArrowheads="1"/>
+                            </pic:cNvPicPr>
+                          </pic:nvPicPr>
+                          <pic:blipFill>
+                            <a:blip r:embed="rId1">
+                              <a:extLst>
+                                <a:ext uri="{28A0092B-C50C-407E-A947-70E740481C1C}">
+                                  <a14:useLocalDpi xmlns:a14="http://schemas.microsoft.com/office/drawing/2010/main" val="0"/>
+                                </a:ext>
+                              </a:extLst>
+                            </a:blip>
+                            <a:srcRect/>
+                            <a:stretch>
+                              <a:fillRect/>
+                            </a:stretch>
+                          </pic:blipFill>
+                          <pic:spPr bwMode="auto">
+                            <a:xfrm>
+                              <a:off x="0" y="0"/>
+                              <a:ext cx="361950" cy="361950"/>
+                            </a:xfrm>
+                            <a:prstGeom prst="rect">
+                              <a:avLst/>
+                            </a:prstGeom>
+                            <a:noFill/>
+                            <a:ln>
+                              <a:noFill/>
+                            </a:ln>
+                          </pic:spPr>
+                        </pic:pic>
+                      </a:graphicData>
+                    </a:graphic>
+                  </wp:inline>
+                </w:drawing>
+              </w:r>
+            </w:sdtContent>
+          </w:sdt>
+        </w:p>
+      </w:tc>
+      <w:tc>
+        <w:tcPr>
+          <w:tcW w:w="8636" w:type="dxa"/>
+          <w:vAlign w:val="center"/>
+        </w:tcPr>
+        <w:p>
+          <w:pPr>
+            <w:pStyle w:val="ab"/>
+            <w:rPr>
+              <w:lang w:val="en-US"/>
+            </w:rPr>
+          </w:pPr>
+          <w:sdt>
+            <w:sdtPr>
+              <w:rPr>
+                <w:lang w:val="en-US"/>
+              </w:rPr>
+              <w:alias w:val="Company name"/>
+              <w:tag w:val="Company name"/>
+              <w:id w:val="47813013"/>
+              <w:placeholder>
+                <w:docPart w:val="FC3E21DEC9D64328913798E1224A075E"/>
+              </w:placeholder>
+            </w:sdtPr>
+            <w:sdtContent>
+              <w:r>
+                <w:rPr>
+                  <w:lang w:val="en-US"/>
+                </w:rPr>
+                <w:t>Company name</w:t>
+              </w:r>
+            </w:sdtContent>
+          </w:sdt>
+        </w:p>
+      </w:tc>
+    </w:tr>
+  </w:tbl>
+  <w:p>
+    <w:pPr>
+      <w:pStyle w:val="ab"/>
       <w:rPr>
         <w:lang w:val="en-US"/>
       </w:rPr>
-      <w:alias w:val="Company name"/>
-      <w:tag w:val="Company name"/>
-      <w:id w:val="47813013"/>
-      <w:placeholder>
-        <w:docPart w:val="DefaultPlaceholder_1081868574"/>
-      </w:placeholder>
-    </w:sdtPr>
-    <w:sdtEndPr/>
-    <w:sdtContent>
-      <w:p>
-        <w:pPr>
-          <w:pStyle w:val="ab"/>
-          <w:rPr>
-            <w:lang w:val="en-US"/>
-          </w:rPr>
-        </w:pPr>
-        <w:r>
-          <w:rPr>
-            <w:lang w:val="en-US"/>
-          </w:rPr>
-          <w:t>Company name</w:t>
-        </w:r>
-      </w:p>
-    </w:sdtContent>
-  </w:sdt>
+    </w:pPr>
+  </w:p>
 </w:hdr>
 </file>
 
@@ -5087,6 +5206,35 @@
         </w:p>
       </w:docPartBody>
     </w:docPart>
+    <w:docPart>
+      <w:docPartPr>
+        <w:name w:val="FC3E21DEC9D64328913798E1224A075E"/>
+        <w:category>
+          <w:name w:val="Общие"/>
+          <w:gallery w:val="placeholder"/>
+        </w:category>
+        <w:types>
+          <w:type w:val="bbPlcHdr"/>
+        </w:types>
+        <w:behaviors>
+          <w:behavior w:val="content"/>
+        </w:behaviors>
+        <w:guid w:val="{8943AA6A-982E-4318-B128-5AB9F12F169C}"/>
+      </w:docPartPr>
+      <w:docPartBody>
+        <w:p>
+          <w:pPr>
+            <w:pStyle w:val="FC3E21DEC9D64328913798E1224A075E"/>
+          </w:pPr>
+          <w:r>
+            <w:rPr>
+              <w:rStyle w:val="a3"/>
+            </w:rPr>
+            <w:t>Место для ввода текста.</w:t>
+          </w:r>
+        </w:p>
+      </w:docPartBody>
+    </w:docPart>
   </w:docParts>
 </w:glossaryDocument>
 </file>
@@ -5098,7 +5246,7 @@
     <w:charset w:val="CC"/>
     <w:family w:val="roman"/>
     <w:pitch w:val="variable"/>
-    <w:sig w:usb0="E0002EFF" w:usb1="C0007843" w:usb2="00000009" w:usb3="00000000" w:csb0="000001FF" w:csb1="00000000"/>
+    <w:sig w:usb0="E0002EFF" w:usb1="C000785B" w:usb2="00000009" w:usb3="00000000" w:csb0="000001FF" w:csb1="00000000"/>
   </w:font>
   <w:font w:name="Symbol">
     <w:panose1 w:val="05050102010706020507"/>
@@ -5126,14 +5274,14 @@
     <w:charset w:val="CC"/>
     <w:family w:val="swiss"/>
     <w:pitch w:val="variable"/>
-    <w:sig w:usb0="E00002FF" w:usb1="4000ACFF" w:usb2="00000001" w:usb3="00000000" w:csb0="0000019F" w:csb1="00000000"/>
+    <w:sig w:usb0="E0002AFF" w:usb1="C000247B" w:usb2="00000009" w:usb3="00000000" w:csb0="000001FF" w:csb1="00000000"/>
   </w:font>
   <w:font w:name="Calibri Light">
     <w:panose1 w:val="020F0302020204030204"/>
     <w:charset w:val="CC"/>
     <w:family w:val="swiss"/>
     <w:pitch w:val="variable"/>
-    <w:sig w:usb0="A00002EF" w:usb1="4000207B" w:usb2="00000000" w:usb3="00000000" w:csb0="0000019F" w:csb1="00000000"/>
+    <w:sig w:usb0="E0002AFF" w:usb1="C000247B" w:usb2="00000009" w:usb3="00000000" w:csb0="000001FF" w:csb1="00000000"/>
   </w:font>
   <w:font w:name="Arial">
     <w:panose1 w:val="020B0604020202020204"/>
@@ -5161,6 +5309,7 @@
   </w:compat>
   <w:rsids>
     <w:rsidRoot w:val="00F06F95"/>
+    <w:rsid w:val="00053E2C"/>
     <w:rsid w:val="000619C9"/>
     <w:rsid w:val="000802C3"/>
     <w:rsid w:val="00130135"/>
@@ -5174,8 +5323,10 @@
     <w:rsid w:val="00433728"/>
     <w:rsid w:val="00496CBC"/>
     <w:rsid w:val="004E433E"/>
+    <w:rsid w:val="00511775"/>
     <w:rsid w:val="00543D7E"/>
     <w:rsid w:val="00630F70"/>
+    <w:rsid w:val="00651CEB"/>
     <w:rsid w:val="00663E7E"/>
     <w:rsid w:val="00693D87"/>
     <w:rsid w:val="006D205A"/>
@@ -5189,14 +5340,17 @@
     <w:rsid w:val="0092484B"/>
     <w:rsid w:val="009B2FEA"/>
     <w:rsid w:val="00A64CC6"/>
+    <w:rsid w:val="00AE54E8"/>
     <w:rsid w:val="00AF4DAE"/>
     <w:rsid w:val="00B56827"/>
     <w:rsid w:val="00B66D29"/>
     <w:rsid w:val="00B705AE"/>
+    <w:rsid w:val="00BC03DF"/>
     <w:rsid w:val="00CD3BB1"/>
     <w:rsid w:val="00CD64F6"/>
     <w:rsid w:val="00CF7E25"/>
     <w:rsid w:val="00D15F37"/>
+    <w:rsid w:val="00D44C81"/>
     <w:rsid w:val="00E00077"/>
     <w:rsid w:val="00ED7EBA"/>
     <w:rsid w:val="00EF7107"/>
@@ -5653,7 +5807,7 @@
     <w:basedOn w:val="a0"/>
     <w:uiPriority w:val="99"/>
     <w:semiHidden/>
-    <w:rsid w:val="00AF4DAE"/>
+    <w:rsid w:val="00D44C81"/>
     <w:rPr>
       <w:color w:val="808080"/>
     </w:rPr>
@@ -5697,6 +5851,10 @@
   <w:style w:type="paragraph" w:customStyle="1" w:styleId="43FC47DDB55B432A818289EF3B3E4B33">
     <w:name w:val="43FC47DDB55B432A818289EF3B3E4B33"/>
     <w:rsid w:val="00AF4DAE"/>
+  </w:style>
+  <w:style w:type="paragraph" w:customStyle="1" w:styleId="FC3E21DEC9D64328913798E1224A075E">
+    <w:name w:val="FC3E21DEC9D64328913798E1224A075E"/>
+    <w:rsid w:val="00D44C81"/>
   </w:style>
 </w:styles>
 </file>
@@ -5974,7 +6132,7 @@
 </file>
 
 <file path=customXml/itemProps1.xml><?xml version="1.0" encoding="utf-8"?>
-<ds:datastoreItem xmlns:ds="http://schemas.openxmlformats.org/officeDocument/2006/customXml" ds:itemID="{D9F2F441-3C4A-420F-BFB0-3562DE15D14D}">
+<ds:datastoreItem xmlns:ds="http://schemas.openxmlformats.org/officeDocument/2006/customXml" ds:itemID="{F5F60505-9292-4E21-B279-382DC733EB39}">
   <ds:schemaRefs>
     <ds:schemaRef ds:uri="http://schemas.openxmlformats.org/officeDocument/2006/bibliography"/>
   </ds:schemaRefs>

</xml_diff>

<commit_message>
added hide support for contents
</commit_message>
<xml_diff>
--- a/sources/TemplateEngine.Docx.Example/InputTemplate.docx
+++ b/sources/TemplateEngine.Docx.Example/InputTemplate.docx
@@ -1,6 +1,6 @@
 
 <file path=word/document.xml><?xml version="1.0" encoding="utf-8"?>
-<w:document xmlns:wpc="http://schemas.microsoft.com/office/word/2010/wordprocessingCanvas" xmlns:mc="http://schemas.openxmlformats.org/markup-compatibility/2006" xmlns:o="urn:schemas-microsoft-com:office:office" xmlns:r="http://schemas.openxmlformats.org/officeDocument/2006/relationships" xmlns:m="http://schemas.openxmlformats.org/officeDocument/2006/math" xmlns:v="urn:schemas-microsoft-com:vml" xmlns:wp14="http://schemas.microsoft.com/office/word/2010/wordprocessingDrawing" xmlns:wp="http://schemas.openxmlformats.org/drawingml/2006/wordprocessingDrawing" xmlns:w10="urn:schemas-microsoft-com:office:word" xmlns:w="http://schemas.openxmlformats.org/wordprocessingml/2006/main" xmlns:w14="http://schemas.microsoft.com/office/word/2010/wordml" xmlns:w15="http://schemas.microsoft.com/office/word/2012/wordml" xmlns:wpg="http://schemas.microsoft.com/office/word/2010/wordprocessingGroup" xmlns:wpi="http://schemas.microsoft.com/office/word/2010/wordprocessingInk" xmlns:wne="http://schemas.microsoft.com/office/word/2006/wordml" xmlns:wps="http://schemas.microsoft.com/office/word/2010/wordprocessingShape" mc:Ignorable="w14 w15 wp14">
+<w:document xmlns:wpc="http://schemas.microsoft.com/office/word/2010/wordprocessingCanvas" xmlns:cx="http://schemas.microsoft.com/office/drawing/2014/chartex" xmlns:mc="http://schemas.openxmlformats.org/markup-compatibility/2006" xmlns:o="urn:schemas-microsoft-com:office:office" xmlns:r="http://schemas.openxmlformats.org/officeDocument/2006/relationships" xmlns:m="http://schemas.openxmlformats.org/officeDocument/2006/math" xmlns:v="urn:schemas-microsoft-com:vml" xmlns:wp14="http://schemas.microsoft.com/office/word/2010/wordprocessingDrawing" xmlns:wp="http://schemas.openxmlformats.org/drawingml/2006/wordprocessingDrawing" xmlns:w10="urn:schemas-microsoft-com:office:word" xmlns:w="http://schemas.openxmlformats.org/wordprocessingml/2006/main" xmlns:w14="http://schemas.microsoft.com/office/word/2010/wordml" xmlns:w15="http://schemas.microsoft.com/office/word/2012/wordml" xmlns:w16se="http://schemas.microsoft.com/office/word/2015/wordml/symex" xmlns:wpg="http://schemas.microsoft.com/office/word/2010/wordprocessingGroup" xmlns:wpi="http://schemas.microsoft.com/office/word/2010/wordprocessingInk" xmlns:wne="http://schemas.microsoft.com/office/word/2006/wordml" xmlns:wps="http://schemas.microsoft.com/office/word/2010/wordprocessingShape" mc:Ignorable="w14 w15 w16se wp14">
   <w:body>
     <w:p>
       <w:pPr>
@@ -44,8 +44,6 @@
           <w:lang w:val="en-US"/>
         </w:rPr>
       </w:pPr>
-      <w:bookmarkStart w:id="0" w:name="_GoBack"/>
-      <w:bookmarkEnd w:id="0"/>
     </w:p>
     <w:p>
       <w:pPr>
@@ -374,2210 +372,6 @@
     </w:sdt>
     <w:p>
       <w:pPr>
-        <w:rPr>
-          <w:lang w:val="en-US"/>
-        </w:rPr>
-      </w:pPr>
-    </w:p>
-    <w:p>
-      <w:pPr>
-        <w:pStyle w:val="2"/>
-        <w:rPr>
-          <w:lang w:val="en-US"/>
-        </w:rPr>
-      </w:pPr>
-      <w:r>
-        <w:rPr>
-          <w:lang w:val="en-US"/>
-        </w:rPr>
-        <w:t>Nested list view</w:t>
-      </w:r>
-    </w:p>
-    <w:sdt>
-      <w:sdtPr>
-        <w:rPr>
-          <w:lang w:val="en-US"/>
-        </w:rPr>
-        <w:alias w:val="Team Members Nested List"/>
-        <w:tag w:val="Team Members Nested List"/>
-        <w:id w:val="463392224"/>
-        <w:placeholder>
-          <w:docPart w:val="DefaultPlaceholder_1081868574"/>
-        </w:placeholder>
-      </w:sdtPr>
-      <w:sdtEndPr/>
-      <w:sdtContent>
-        <w:sdt>
-          <w:sdtPr>
-            <w:rPr>
-              <w:lang w:val="en-US"/>
-            </w:rPr>
-            <w:alias w:val="Role"/>
-            <w:tag w:val="Role"/>
-            <w:id w:val="1735811353"/>
-            <w:placeholder>
-              <w:docPart w:val="DefaultPlaceholder_1081868574"/>
-            </w:placeholder>
-          </w:sdtPr>
-          <w:sdtEndPr/>
-          <w:sdtContent>
-            <w:p>
-              <w:pPr>
-                <w:pStyle w:val="a4"/>
-                <w:numPr>
-                  <w:ilvl w:val="0"/>
-                  <w:numId w:val="4"/>
-                </w:numPr>
-                <w:rPr>
-                  <w:lang w:val="en-US"/>
-                </w:rPr>
-              </w:pPr>
-              <w:r>
-                <w:rPr>
-                  <w:lang w:val="en-US"/>
-                </w:rPr>
-                <w:t>Tester</w:t>
-              </w:r>
-            </w:p>
-          </w:sdtContent>
-        </w:sdt>
-        <w:sdt>
-          <w:sdtPr>
-            <w:rPr>
-              <w:lang w:val="en-US"/>
-            </w:rPr>
-            <w:alias w:val="Name"/>
-            <w:tag w:val="Name"/>
-            <w:id w:val="1499471075"/>
-            <w:placeholder>
-              <w:docPart w:val="DefaultPlaceholder_1081868574"/>
-            </w:placeholder>
-          </w:sdtPr>
-          <w:sdtEndPr/>
-          <w:sdtContent>
-            <w:p>
-              <w:pPr>
-                <w:pStyle w:val="a4"/>
-                <w:numPr>
-                  <w:ilvl w:val="1"/>
-                  <w:numId w:val="4"/>
-                </w:numPr>
-                <w:rPr>
-                  <w:lang w:val="en-US"/>
-                </w:rPr>
-              </w:pPr>
-              <w:r>
-                <w:rPr>
-                  <w:lang w:val="en-US"/>
-                </w:rPr>
-                <w:t>John</w:t>
-              </w:r>
-            </w:p>
-          </w:sdtContent>
-        </w:sdt>
-      </w:sdtContent>
-    </w:sdt>
-    <w:p>
-      <w:pPr>
-        <w:rPr>
-          <w:lang w:val="en-US"/>
-        </w:rPr>
-      </w:pPr>
-    </w:p>
-    <w:p>
-      <w:pPr>
-        <w:pStyle w:val="2"/>
-        <w:rPr>
-          <w:lang w:val="en-US"/>
-        </w:rPr>
-      </w:pPr>
-      <w:r>
-        <w:rPr>
-          <w:lang w:val="en-US"/>
-        </w:rPr>
-        <w:t>List inside table</w:t>
-      </w:r>
-    </w:p>
-    <w:sdt>
-      <w:sdtPr>
-        <w:rPr>
-          <w:b w:val="0"/>
-          <w:bCs w:val="0"/>
-          <w:color w:val="auto"/>
-          <w:lang w:val="en-US"/>
-        </w:rPr>
-        <w:alias w:val="Projects Table"/>
-        <w:tag w:val="Projects Table"/>
-        <w:id w:val="1288161810"/>
-        <w:placeholder>
-          <w:docPart w:val="DefaultPlaceholder_1081868574"/>
-        </w:placeholder>
-      </w:sdtPr>
-      <w:sdtEndPr/>
-      <w:sdtContent>
-        <w:tbl>
-          <w:tblPr>
-            <w:tblStyle w:val="-450"/>
-            <w:tblW w:w="0" w:type="auto"/>
-            <w:tblLook w:val="04A0" w:firstRow="1" w:lastRow="0" w:firstColumn="1" w:lastColumn="0" w:noHBand="0" w:noVBand="1"/>
-          </w:tblPr>
-          <w:tblGrid>
-            <w:gridCol w:w="3115"/>
-            <w:gridCol w:w="3115"/>
-            <w:gridCol w:w="3115"/>
-          </w:tblGrid>
-          <w:tr>
-            <w:trPr>
-              <w:cnfStyle w:val="100000000000" w:firstRow="1" w:lastRow="0" w:firstColumn="0" w:lastColumn="0" w:oddVBand="0" w:evenVBand="0" w:oddHBand="0" w:evenHBand="0" w:firstRowFirstColumn="0" w:firstRowLastColumn="0" w:lastRowFirstColumn="0" w:lastRowLastColumn="0"/>
-            </w:trPr>
-            <w:tc>
-              <w:tcPr>
-                <w:cnfStyle w:val="001000000000" w:firstRow="0" w:lastRow="0" w:firstColumn="1" w:lastColumn="0" w:oddVBand="0" w:evenVBand="0" w:oddHBand="0" w:evenHBand="0" w:firstRowFirstColumn="0" w:firstRowLastColumn="0" w:lastRowFirstColumn="0" w:lastRowLastColumn="0"/>
-                <w:tcW w:w="3115" w:type="dxa"/>
-              </w:tcPr>
-              <w:p>
-                <w:pPr>
-                  <w:rPr>
-                    <w:lang w:val="en-US"/>
-                  </w:rPr>
-                </w:pPr>
-                <w:r>
-                  <w:rPr>
-                    <w:lang w:val="en-US"/>
-                  </w:rPr>
-                  <w:t>Name</w:t>
-                </w:r>
-              </w:p>
-            </w:tc>
-            <w:tc>
-              <w:tcPr>
-                <w:tcW w:w="3115" w:type="dxa"/>
-              </w:tcPr>
-              <w:p>
-                <w:pPr>
-                  <w:cnfStyle w:val="100000000000" w:firstRow="1" w:lastRow="0" w:firstColumn="0" w:lastColumn="0" w:oddVBand="0" w:evenVBand="0" w:oddHBand="0" w:evenHBand="0" w:firstRowFirstColumn="0" w:firstRowLastColumn="0" w:lastRowFirstColumn="0" w:lastRowLastColumn="0"/>
-                  <w:rPr>
-                    <w:lang w:val="en-US"/>
-                  </w:rPr>
-                </w:pPr>
-                <w:r>
-                  <w:rPr>
-                    <w:lang w:val="en-US"/>
-                  </w:rPr>
-                  <w:t>Role</w:t>
-                </w:r>
-              </w:p>
-            </w:tc>
-            <w:tc>
-              <w:tcPr>
-                <w:tcW w:w="3115" w:type="dxa"/>
-              </w:tcPr>
-              <w:p>
-                <w:pPr>
-                  <w:cnfStyle w:val="100000000000" w:firstRow="1" w:lastRow="0" w:firstColumn="0" w:lastColumn="0" w:oddVBand="0" w:evenVBand="0" w:oddHBand="0" w:evenHBand="0" w:firstRowFirstColumn="0" w:firstRowLastColumn="0" w:lastRowFirstColumn="0" w:lastRowLastColumn="0"/>
-                  <w:rPr>
-                    <w:lang w:val="en-US"/>
-                  </w:rPr>
-                </w:pPr>
-                <w:r>
-                  <w:rPr>
-                    <w:lang w:val="en-US"/>
-                  </w:rPr>
-                  <w:t>Projects</w:t>
-                </w:r>
-              </w:p>
-            </w:tc>
-          </w:tr>
-          <w:tr>
-            <w:trPr>
-              <w:cnfStyle w:val="000000100000" w:firstRow="0" w:lastRow="0" w:firstColumn="0" w:lastColumn="0" w:oddVBand="0" w:evenVBand="0" w:oddHBand="1" w:evenHBand="0" w:firstRowFirstColumn="0" w:firstRowLastColumn="0" w:lastRowFirstColumn="0" w:lastRowLastColumn="0"/>
-            </w:trPr>
-            <w:tc>
-              <w:tcPr>
-                <w:cnfStyle w:val="001000000000" w:firstRow="0" w:lastRow="0" w:firstColumn="1" w:lastColumn="0" w:oddVBand="0" w:evenVBand="0" w:oddHBand="0" w:evenHBand="0" w:firstRowFirstColumn="0" w:firstRowLastColumn="0" w:lastRowFirstColumn="0" w:lastRowLastColumn="0"/>
-                <w:tcW w:w="3115" w:type="dxa"/>
-              </w:tcPr>
-              <w:sdt>
-                <w:sdtPr>
-                  <w:rPr>
-                    <w:lang w:val="en-US"/>
-                  </w:rPr>
-                  <w:alias w:val="Name"/>
-                  <w:tag w:val="Name"/>
-                  <w:id w:val="-2144724967"/>
-                  <w:placeholder>
-                    <w:docPart w:val="DefaultPlaceholder_1081868574"/>
-                  </w:placeholder>
-                </w:sdtPr>
-                <w:sdtEndPr/>
-                <w:sdtContent>
-                  <w:p>
-                    <w:pPr>
-                      <w:rPr>
-                        <w:lang w:val="en-US"/>
-                      </w:rPr>
-                    </w:pPr>
-                    <w:r>
-                      <w:rPr>
-                        <w:lang w:val="en-US"/>
-                      </w:rPr>
-                      <w:t>John</w:t>
-                    </w:r>
-                  </w:p>
-                </w:sdtContent>
-              </w:sdt>
-            </w:tc>
-            <w:tc>
-              <w:tcPr>
-                <w:tcW w:w="3115" w:type="dxa"/>
-              </w:tcPr>
-              <w:sdt>
-                <w:sdtPr>
-                  <w:rPr>
-                    <w:lang w:val="en-US"/>
-                  </w:rPr>
-                  <w:alias w:val="Role"/>
-                  <w:tag w:val="Role"/>
-                  <w:id w:val="-832840258"/>
-                  <w:placeholder>
-                    <w:docPart w:val="DefaultPlaceholder_1081868574"/>
-                  </w:placeholder>
-                </w:sdtPr>
-                <w:sdtEndPr/>
-                <w:sdtContent>
-                  <w:p>
-                    <w:pPr>
-                      <w:cnfStyle w:val="000000100000" w:firstRow="0" w:lastRow="0" w:firstColumn="0" w:lastColumn="0" w:oddVBand="0" w:evenVBand="0" w:oddHBand="1" w:evenHBand="0" w:firstRowFirstColumn="0" w:firstRowLastColumn="0" w:lastRowFirstColumn="0" w:lastRowLastColumn="0"/>
-                      <w:rPr>
-                        <w:lang w:val="en-US"/>
-                      </w:rPr>
-                    </w:pPr>
-                    <w:r>
-                      <w:rPr>
-                        <w:lang w:val="en-US"/>
-                      </w:rPr>
-                      <w:t>Tester</w:t>
-                    </w:r>
-                  </w:p>
-                </w:sdtContent>
-              </w:sdt>
-            </w:tc>
-            <w:tc>
-              <w:tcPr>
-                <w:tcW w:w="3115" w:type="dxa"/>
-              </w:tcPr>
-              <w:sdt>
-                <w:sdtPr>
-                  <w:rPr>
-                    <w:lang w:val="en-US"/>
-                  </w:rPr>
-                  <w:alias w:val="Projects"/>
-                  <w:tag w:val="Projects"/>
-                  <w:id w:val="979732368"/>
-                  <w:placeholder>
-                    <w:docPart w:val="DefaultPlaceholder_1081868574"/>
-                  </w:placeholder>
-                </w:sdtPr>
-                <w:sdtEndPr/>
-                <w:sdtContent>
-                  <w:sdt>
-                    <w:sdtPr>
-                      <w:rPr>
-                        <w:lang w:val="en-US"/>
-                      </w:rPr>
-                      <w:alias w:val="Project"/>
-                      <w:tag w:val="Project"/>
-                      <w:id w:val="-282041052"/>
-                      <w:placeholder>
-                        <w:docPart w:val="DefaultPlaceholder_1081868574"/>
-                      </w:placeholder>
-                    </w:sdtPr>
-                    <w:sdtEndPr/>
-                    <w:sdtContent>
-                      <w:p>
-                        <w:pPr>
-                          <w:pStyle w:val="a4"/>
-                          <w:numPr>
-                            <w:ilvl w:val="0"/>
-                            <w:numId w:val="5"/>
-                          </w:numPr>
-                          <w:cnfStyle w:val="000000100000" w:firstRow="0" w:lastRow="0" w:firstColumn="0" w:lastColumn="0" w:oddVBand="0" w:evenVBand="0" w:oddHBand="1" w:evenHBand="0" w:firstRowFirstColumn="0" w:firstRowLastColumn="0" w:lastRowFirstColumn="0" w:lastRowLastColumn="0"/>
-                          <w:rPr>
-                            <w:lang w:val="en-US"/>
-                          </w:rPr>
-                        </w:pPr>
-                        <w:r>
-                          <w:rPr>
-                            <w:lang w:val="en-US"/>
-                          </w:rPr>
-                          <w:t>Proj</w:t>
-                        </w:r>
-                      </w:p>
-                    </w:sdtContent>
-                  </w:sdt>
-                </w:sdtContent>
-              </w:sdt>
-            </w:tc>
-          </w:tr>
-        </w:tbl>
-      </w:sdtContent>
-    </w:sdt>
-    <w:p>
-      <w:pPr>
-        <w:rPr>
-          <w:lang w:val="en-US"/>
-        </w:rPr>
-      </w:pPr>
-    </w:p>
-    <w:p>
-      <w:pPr>
-        <w:pStyle w:val="2"/>
-        <w:rPr>
-          <w:lang w:val="en-US"/>
-        </w:rPr>
-      </w:pPr>
-      <w:r>
-        <w:rPr>
-          <w:lang w:val="en-US"/>
-        </w:rPr>
-        <w:t>Table inside list</w:t>
-      </w:r>
-    </w:p>
-    <w:sdt>
-      <w:sdtPr>
-        <w:rPr>
-          <w:lang w:val="en-US"/>
-        </w:rPr>
-        <w:alias w:val="Projects List"/>
-        <w:tag w:val="Projects List"/>
-        <w:id w:val="224646037"/>
-        <w:placeholder>
-          <w:docPart w:val="DefaultPlaceholder_1081868574"/>
-        </w:placeholder>
-      </w:sdtPr>
-      <w:sdtEndPr/>
-      <w:sdtContent>
-        <w:sdt>
-          <w:sdtPr>
-            <w:rPr>
-              <w:lang w:val="en-US"/>
-            </w:rPr>
-            <w:alias w:val="Project"/>
-            <w:tag w:val="Project"/>
-            <w:id w:val="461778022"/>
-            <w:placeholder>
-              <w:docPart w:val="DefaultPlaceholder_1081868574"/>
-            </w:placeholder>
-          </w:sdtPr>
-          <w:sdtEndPr/>
-          <w:sdtContent>
-            <w:p>
-              <w:pPr>
-                <w:pStyle w:val="a4"/>
-                <w:numPr>
-                  <w:ilvl w:val="0"/>
-                  <w:numId w:val="6"/>
-                </w:numPr>
-                <w:spacing w:before="240" w:after="0"/>
-                <w:rPr>
-                  <w:lang w:val="en-US"/>
-                </w:rPr>
-              </w:pPr>
-              <w:r>
-                <w:rPr>
-                  <w:lang w:val="en-US"/>
-                </w:rPr>
-                <w:t>Proj</w:t>
-              </w:r>
-            </w:p>
-          </w:sdtContent>
-        </w:sdt>
-        <w:sdt>
-          <w:sdtPr>
-            <w:rPr>
-              <w:b w:val="0"/>
-              <w:bCs w:val="0"/>
-              <w:color w:val="auto"/>
-              <w:lang w:val="en-US"/>
-            </w:rPr>
-            <w:alias w:val="Team members"/>
-            <w:tag w:val="Team members"/>
-            <w:id w:val="-323512954"/>
-            <w:placeholder>
-              <w:docPart w:val="DefaultPlaceholder_1081868574"/>
-            </w:placeholder>
-          </w:sdtPr>
-          <w:sdtEndPr/>
-          <w:sdtContent>
-            <w:tbl>
-              <w:tblPr>
-                <w:tblStyle w:val="-450"/>
-                <w:tblW w:w="0" w:type="auto"/>
-                <w:tblLook w:val="04A0" w:firstRow="1" w:lastRow="0" w:firstColumn="1" w:lastColumn="0" w:noHBand="0" w:noVBand="1"/>
-              </w:tblPr>
-              <w:tblGrid>
-                <w:gridCol w:w="4672"/>
-                <w:gridCol w:w="4673"/>
-              </w:tblGrid>
-              <w:tr>
-                <w:trPr>
-                  <w:cnfStyle w:val="100000000000" w:firstRow="1" w:lastRow="0" w:firstColumn="0" w:lastColumn="0" w:oddVBand="0" w:evenVBand="0" w:oddHBand="0" w:evenHBand="0" w:firstRowFirstColumn="0" w:firstRowLastColumn="0" w:lastRowFirstColumn="0" w:lastRowLastColumn="0"/>
-                </w:trPr>
-                <w:tc>
-                  <w:tcPr>
-                    <w:cnfStyle w:val="001000000000" w:firstRow="0" w:lastRow="0" w:firstColumn="1" w:lastColumn="0" w:oddVBand="0" w:evenVBand="0" w:oddHBand="0" w:evenHBand="0" w:firstRowFirstColumn="0" w:firstRowLastColumn="0" w:lastRowFirstColumn="0" w:lastRowLastColumn="0"/>
-                    <w:tcW w:w="4672" w:type="dxa"/>
-                  </w:tcPr>
-                  <w:p>
-                    <w:pPr>
-                      <w:rPr>
-                        <w:lang w:val="en-US"/>
-                      </w:rPr>
-                    </w:pPr>
-                    <w:r>
-                      <w:rPr>
-                        <w:lang w:val="en-US"/>
-                      </w:rPr>
-                      <w:t>Name</w:t>
-                    </w:r>
-                  </w:p>
-                </w:tc>
-                <w:tc>
-                  <w:tcPr>
-                    <w:tcW w:w="4673" w:type="dxa"/>
-                  </w:tcPr>
-                  <w:p>
-                    <w:pPr>
-                      <w:cnfStyle w:val="100000000000" w:firstRow="1" w:lastRow="0" w:firstColumn="0" w:lastColumn="0" w:oddVBand="0" w:evenVBand="0" w:oddHBand="0" w:evenHBand="0" w:firstRowFirstColumn="0" w:firstRowLastColumn="0" w:lastRowFirstColumn="0" w:lastRowLastColumn="0"/>
-                      <w:rPr>
-                        <w:lang w:val="en-US"/>
-                      </w:rPr>
-                    </w:pPr>
-                    <w:r>
-                      <w:rPr>
-                        <w:lang w:val="en-US"/>
-                      </w:rPr>
-                      <w:t>Role</w:t>
-                    </w:r>
-                  </w:p>
-                </w:tc>
-              </w:tr>
-              <w:tr>
-                <w:trPr>
-                  <w:cnfStyle w:val="000000100000" w:firstRow="0" w:lastRow="0" w:firstColumn="0" w:lastColumn="0" w:oddVBand="0" w:evenVBand="0" w:oddHBand="1" w:evenHBand="0" w:firstRowFirstColumn="0" w:firstRowLastColumn="0" w:lastRowFirstColumn="0" w:lastRowLastColumn="0"/>
-                </w:trPr>
-                <w:tc>
-                  <w:tcPr>
-                    <w:cnfStyle w:val="001000000000" w:firstRow="0" w:lastRow="0" w:firstColumn="1" w:lastColumn="0" w:oddVBand="0" w:evenVBand="0" w:oddHBand="0" w:evenHBand="0" w:firstRowFirstColumn="0" w:firstRowLastColumn="0" w:lastRowFirstColumn="0" w:lastRowLastColumn="0"/>
-                    <w:tcW w:w="4672" w:type="dxa"/>
-                  </w:tcPr>
-                  <w:sdt>
-                    <w:sdtPr>
-                      <w:rPr>
-                        <w:lang w:val="en-US"/>
-                      </w:rPr>
-                      <w:alias w:val="Name"/>
-                      <w:tag w:val="Name"/>
-                      <w:id w:val="-1695228333"/>
-                      <w:placeholder>
-                        <w:docPart w:val="DefaultPlaceholder_1081868574"/>
-                      </w:placeholder>
-                    </w:sdtPr>
-                    <w:sdtEndPr/>
-                    <w:sdtContent>
-                      <w:p>
-                        <w:pPr>
-                          <w:rPr>
-                            <w:lang w:val="en-US"/>
-                          </w:rPr>
-                        </w:pPr>
-                        <w:r>
-                          <w:rPr>
-                            <w:lang w:val="en-US"/>
-                          </w:rPr>
-                          <w:t>John</w:t>
-                        </w:r>
-                      </w:p>
-                    </w:sdtContent>
-                  </w:sdt>
-                </w:tc>
-                <w:tc>
-                  <w:tcPr>
-                    <w:tcW w:w="4673" w:type="dxa"/>
-                  </w:tcPr>
-                  <w:sdt>
-                    <w:sdtPr>
-                      <w:rPr>
-                        <w:lang w:val="en-US"/>
-                      </w:rPr>
-                      <w:alias w:val="Role"/>
-                      <w:tag w:val="Role"/>
-                      <w:id w:val="-2104790051"/>
-                      <w:placeholder>
-                        <w:docPart w:val="DefaultPlaceholder_1081868574"/>
-                      </w:placeholder>
-                    </w:sdtPr>
-                    <w:sdtEndPr/>
-                    <w:sdtContent>
-                      <w:p>
-                        <w:pPr>
-                          <w:cnfStyle w:val="000000100000" w:firstRow="0" w:lastRow="0" w:firstColumn="0" w:lastColumn="0" w:oddVBand="0" w:evenVBand="0" w:oddHBand="1" w:evenHBand="0" w:firstRowFirstColumn="0" w:firstRowLastColumn="0" w:lastRowFirstColumn="0" w:lastRowLastColumn="0"/>
-                          <w:rPr>
-                            <w:lang w:val="en-US"/>
-                          </w:rPr>
-                        </w:pPr>
-                        <w:r>
-                          <w:rPr>
-                            <w:lang w:val="en-US"/>
-                          </w:rPr>
-                          <w:t>Tester</w:t>
-                        </w:r>
-                      </w:p>
-                    </w:sdtContent>
-                  </w:sdt>
-                </w:tc>
-              </w:tr>
-            </w:tbl>
-          </w:sdtContent>
-        </w:sdt>
-      </w:sdtContent>
-    </w:sdt>
-    <w:p>
-      <w:pPr>
-        <w:rPr>
-          <w:lang w:val="en-US"/>
-        </w:rPr>
-      </w:pPr>
-    </w:p>
-    <w:p>
-      <w:pPr>
-        <w:pStyle w:val="2"/>
-        <w:rPr>
-          <w:lang w:val="en-US"/>
-        </w:rPr>
-      </w:pPr>
-      <w:r>
-        <w:rPr>
-          <w:lang w:val="en-US"/>
-        </w:rPr>
-        <w:t xml:space="preserve">Several </w:t>
-      </w:r>
-      <w:r>
-        <w:rPr>
-          <w:lang w:val="en-US"/>
-        </w:rPr>
-        <w:t>blocks</w:t>
-      </w:r>
-    </w:p>
-    <w:sdt>
-      <w:sdtPr>
-        <w:rPr>
-          <w:b w:val="0"/>
-          <w:bCs w:val="0"/>
-          <w:color w:val="auto"/>
-          <w:lang w:val="en-US"/>
-        </w:rPr>
-        <w:alias w:val="Team Members Statistics"/>
-        <w:tag w:val="Team Members Statistics"/>
-        <w:id w:val="1707373691"/>
-        <w:placeholder>
-          <w:docPart w:val="C2275F9AA7F546A59B81C636F1669872"/>
-        </w:placeholder>
-      </w:sdtPr>
-      <w:sdtEndPr>
-        <w:rPr>
-          <w:b/>
-          <w:bCs/>
-        </w:rPr>
-      </w:sdtEndPr>
-      <w:sdtContent>
-        <w:tbl>
-          <w:tblPr>
-            <w:tblStyle w:val="-55"/>
-            <w:tblW w:w="9351" w:type="dxa"/>
-            <w:tblLook w:val="0680" w:firstRow="0" w:lastRow="0" w:firstColumn="1" w:lastColumn="0" w:noHBand="1" w:noVBand="1"/>
-          </w:tblPr>
-          <w:tblGrid>
-            <w:gridCol w:w="3115"/>
-            <w:gridCol w:w="6236"/>
-          </w:tblGrid>
-          <w:tr>
-            <w:tc>
-              <w:tcPr>
-                <w:cnfStyle w:val="001000000000" w:firstRow="0" w:lastRow="0" w:firstColumn="1" w:lastColumn="0" w:oddVBand="0" w:evenVBand="0" w:oddHBand="0" w:evenHBand="0" w:firstRowFirstColumn="0" w:firstRowLastColumn="0" w:lastRowFirstColumn="0" w:lastRowLastColumn="0"/>
-                <w:tcW w:w="3115" w:type="dxa"/>
-                <w:tcBorders>
-                  <w:bottom w:val="single" w:sz="4" w:space="0" w:color="FFFFFF" w:themeColor="background1"/>
-                </w:tcBorders>
-              </w:tcPr>
-              <w:p>
-                <w:pPr>
-                  <w:rPr>
-                    <w:lang w:val="en-US"/>
-                  </w:rPr>
-                </w:pPr>
-                <w:r>
-                  <w:rPr>
-                    <w:lang w:val="en-US"/>
-                  </w:rPr>
-                  <w:t>Name</w:t>
-                </w:r>
-              </w:p>
-            </w:tc>
-            <w:tc>
-              <w:tcPr>
-                <w:tcW w:w="6236" w:type="dxa"/>
-                <w:tcBorders>
-                  <w:bottom w:val="single" w:sz="4" w:space="0" w:color="FFFFFF" w:themeColor="background1"/>
-                </w:tcBorders>
-              </w:tcPr>
-              <w:sdt>
-                <w:sdtPr>
-                  <w:rPr>
-                    <w:lang w:val="en-US"/>
-                  </w:rPr>
-                  <w:alias w:val="Name"/>
-                  <w:tag w:val="Name"/>
-                  <w:id w:val="-49993927"/>
-                  <w:placeholder>
-                    <w:docPart w:val="C2275F9AA7F546A59B81C636F1669872"/>
-                  </w:placeholder>
-                </w:sdtPr>
-                <w:sdtEndPr/>
-                <w:sdtContent>
-                  <w:p>
-                    <w:pPr>
-                      <w:cnfStyle w:val="000000000000" w:firstRow="0" w:lastRow="0" w:firstColumn="0" w:lastColumn="0" w:oddVBand="0" w:evenVBand="0" w:oddHBand="0" w:evenHBand="0" w:firstRowFirstColumn="0" w:firstRowLastColumn="0" w:lastRowFirstColumn="0" w:lastRowLastColumn="0"/>
-                      <w:rPr>
-                        <w:lang w:val="en-US"/>
-                      </w:rPr>
-                    </w:pPr>
-                    <w:r>
-                      <w:rPr>
-                        <w:lang w:val="en-US"/>
-                      </w:rPr>
-                      <w:t>John</w:t>
-                    </w:r>
-                  </w:p>
-                </w:sdtContent>
-              </w:sdt>
-            </w:tc>
-          </w:tr>
-          <w:tr>
-            <w:tc>
-              <w:tcPr>
-                <w:cnfStyle w:val="001000000000" w:firstRow="0" w:lastRow="0" w:firstColumn="1" w:lastColumn="0" w:oddVBand="0" w:evenVBand="0" w:oddHBand="0" w:evenHBand="0" w:firstRowFirstColumn="0" w:firstRowLastColumn="0" w:lastRowFirstColumn="0" w:lastRowLastColumn="0"/>
-                <w:tcW w:w="3115" w:type="dxa"/>
-                <w:tcBorders>
-                  <w:bottom w:val="single" w:sz="24" w:space="0" w:color="FFFFFF" w:themeColor="background1"/>
-                </w:tcBorders>
-              </w:tcPr>
-              <w:p>
-                <w:pPr>
-                  <w:rPr>
-                    <w:lang w:val="en-US"/>
-                  </w:rPr>
-                </w:pPr>
-                <w:r>
-                  <w:rPr>
-                    <w:lang w:val="en-US"/>
-                  </w:rPr>
-                  <w:t>Role</w:t>
-                </w:r>
-              </w:p>
-            </w:tc>
-            <w:tc>
-              <w:tcPr>
-                <w:tcW w:w="6236" w:type="dxa"/>
-                <w:tcBorders>
-                  <w:bottom w:val="single" w:sz="24" w:space="0" w:color="FFFFFF" w:themeColor="background1"/>
-                </w:tcBorders>
-              </w:tcPr>
-              <w:sdt>
-                <w:sdtPr>
-                  <w:rPr>
-                    <w:lang w:val="en-US"/>
-                  </w:rPr>
-                  <w:alias w:val="Role"/>
-                  <w:tag w:val="Role"/>
-                  <w:id w:val="-201485194"/>
-                  <w:placeholder>
-                    <w:docPart w:val="C2275F9AA7F546A59B81C636F1669872"/>
-                  </w:placeholder>
-                </w:sdtPr>
-                <w:sdtEndPr/>
-                <w:sdtContent>
-                  <w:p>
-                    <w:pPr>
-                      <w:cnfStyle w:val="000000000000" w:firstRow="0" w:lastRow="0" w:firstColumn="0" w:lastColumn="0" w:oddVBand="0" w:evenVBand="0" w:oddHBand="0" w:evenHBand="0" w:firstRowFirstColumn="0" w:firstRowLastColumn="0" w:lastRowFirstColumn="0" w:lastRowLastColumn="0"/>
-                      <w:rPr>
-                        <w:lang w:val="en-US"/>
-                      </w:rPr>
-                    </w:pPr>
-                    <w:r>
-                      <w:rPr>
-                        <w:lang w:val="en-US"/>
-                      </w:rPr>
-                      <w:t>Tester</w:t>
-                    </w:r>
-                  </w:p>
-                </w:sdtContent>
-              </w:sdt>
-            </w:tc>
-          </w:tr>
-          <w:tr>
-            <w:tc>
-              <w:tcPr>
-                <w:cnfStyle w:val="001000000000" w:firstRow="0" w:lastRow="0" w:firstColumn="1" w:lastColumn="0" w:oddVBand="0" w:evenVBand="0" w:oddHBand="0" w:evenHBand="0" w:firstRowFirstColumn="0" w:firstRowLastColumn="0" w:lastRowFirstColumn="0" w:lastRowLastColumn="0"/>
-                <w:tcW w:w="9351" w:type="dxa"/>
-                <w:gridSpan w:val="2"/>
-                <w:tcBorders>
-                  <w:top w:val="single" w:sz="24" w:space="0" w:color="FFFFFF" w:themeColor="background1"/>
-                </w:tcBorders>
-                <w:shd w:val="clear" w:color="auto" w:fill="BFBFBF" w:themeFill="background1" w:themeFillShade="BF"/>
-              </w:tcPr>
-              <w:p>
-                <w:pPr>
-                  <w:rPr>
-                    <w:lang w:val="en-US"/>
-                  </w:rPr>
-                </w:pPr>
-                <w:r>
-                  <w:rPr>
-                    <w:lang w:val="en-US"/>
-                  </w:rPr>
-                  <w:t>Statistics</w:t>
-                </w:r>
-              </w:p>
-            </w:tc>
-          </w:tr>
-          <w:tr>
-            <w:tc>
-              <w:tcPr>
-                <w:cnfStyle w:val="001000000000" w:firstRow="0" w:lastRow="0" w:firstColumn="1" w:lastColumn="0" w:oddVBand="0" w:evenVBand="0" w:oddHBand="0" w:evenHBand="0" w:firstRowFirstColumn="0" w:firstRowLastColumn="0" w:lastRowFirstColumn="0" w:lastRowLastColumn="0"/>
-                <w:tcW w:w="3115" w:type="dxa"/>
-              </w:tcPr>
-              <w:p>
-                <w:pPr>
-                  <w:rPr>
-                    <w:lang w:val="en-US"/>
-                  </w:rPr>
-                </w:pPr>
-                <w:sdt>
-                  <w:sdtPr>
-                    <w:rPr>
-                      <w:lang w:val="en-US"/>
-                    </w:rPr>
-                    <w:alias w:val="Statistics Role"/>
-                    <w:tag w:val="Statistics Role"/>
-                    <w:id w:val="-529180403"/>
-                    <w:placeholder>
-                      <w:docPart w:val="C2275F9AA7F546A59B81C636F1669872"/>
-                    </w:placeholder>
-                  </w:sdtPr>
-                  <w:sdtEndPr/>
-                  <w:sdtContent>
-                    <w:r>
-                      <w:rPr>
-                        <w:lang w:val="en-US"/>
-                      </w:rPr>
-                      <w:t>Tester</w:t>
-                    </w:r>
-                  </w:sdtContent>
-                </w:sdt>
-                <w:r>
-                  <w:rPr>
-                    <w:lang w:val="en-US"/>
-                  </w:rPr>
-                  <w:t xml:space="preserve"> </w:t>
-                </w:r>
-              </w:p>
-            </w:tc>
-            <w:tc>
-              <w:tcPr>
-                <w:tcW w:w="6236" w:type="dxa"/>
-                <w:shd w:val="clear" w:color="auto" w:fill="4472C4" w:themeFill="accent5"/>
-              </w:tcPr>
-              <w:sdt>
-                <w:sdtPr>
-                  <w:rPr>
-                    <w:lang w:val="en-US"/>
-                  </w:rPr>
-                  <w:alias w:val="Statistics Role Count"/>
-                  <w:tag w:val="Statistics Role Count"/>
-                  <w:id w:val="-1648051950"/>
-                  <w:placeholder>
-                    <w:docPart w:val="C2275F9AA7F546A59B81C636F1669872"/>
-                  </w:placeholder>
-                </w:sdtPr>
-                <w:sdtEndPr/>
-                <w:sdtContent>
-                  <w:p>
-                    <w:pPr>
-                      <w:cnfStyle w:val="000000000000" w:firstRow="0" w:lastRow="0" w:firstColumn="0" w:lastColumn="0" w:oddVBand="0" w:evenVBand="0" w:oddHBand="0" w:evenHBand="0" w:firstRowFirstColumn="0" w:firstRowLastColumn="0" w:lastRowFirstColumn="0" w:lastRowLastColumn="0"/>
-                      <w:rPr>
-                        <w:lang w:val="en-US"/>
-                      </w:rPr>
-                    </w:pPr>
-                    <w:r>
-                      <w:rPr>
-                        <w:color w:val="FFFFFF" w:themeColor="background1"/>
-                        <w:lang w:val="en-US"/>
-                      </w:rPr>
-                      <w:t>Count</w:t>
-                    </w:r>
-                  </w:p>
-                </w:sdtContent>
-              </w:sdt>
-            </w:tc>
-          </w:tr>
-        </w:tbl>
-      </w:sdtContent>
-    </w:sdt>
-    <w:p>
-      <w:pPr>
-        <w:rPr>
-          <w:lang w:val="en-US"/>
-        </w:rPr>
-      </w:pPr>
-    </w:p>
-    <w:p>
-      <w:pPr>
-        <w:pStyle w:val="2"/>
-        <w:rPr>
-          <w:lang w:val="en-US"/>
-        </w:rPr>
-      </w:pPr>
-      <w:r>
-        <w:rPr>
-          <w:lang w:val="en-US"/>
-        </w:rPr>
-        <w:t>Merged rows</w:t>
-      </w:r>
-    </w:p>
-    <w:sdt>
-      <w:sdtPr>
-        <w:rPr>
-          <w:b w:val="0"/>
-          <w:bCs w:val="0"/>
-          <w:color w:val="FFFFFF" w:themeColor="background1"/>
-          <w:lang w:val="en-US"/>
-        </w:rPr>
-        <w:alias w:val="Team members info"/>
-        <w:tag w:val="Team members info"/>
-        <w:id w:val="1161437411"/>
-        <w:placeholder>
-          <w:docPart w:val="DefaultPlaceholder_1081868574"/>
-        </w:placeholder>
-      </w:sdtPr>
-      <w:sdtEndPr>
-        <w:rPr>
-          <w:color w:val="auto"/>
-        </w:rPr>
-      </w:sdtEndPr>
-      <w:sdtContent>
-        <w:tbl>
-          <w:tblPr>
-            <w:tblStyle w:val="-450"/>
-            <w:tblW w:w="9351" w:type="dxa"/>
-            <w:tblLook w:val="0680" w:firstRow="0" w:lastRow="0" w:firstColumn="1" w:lastColumn="0" w:noHBand="1" w:noVBand="1"/>
-          </w:tblPr>
-          <w:tblGrid>
-            <w:gridCol w:w="1557"/>
-            <w:gridCol w:w="2266"/>
-            <w:gridCol w:w="2268"/>
-            <w:gridCol w:w="3260"/>
-          </w:tblGrid>
-          <w:tr>
-            <w:tc>
-              <w:tcPr>
-                <w:cnfStyle w:val="001000000000" w:firstRow="0" w:lastRow="0" w:firstColumn="1" w:lastColumn="0" w:oddVBand="0" w:evenVBand="0" w:oddHBand="0" w:evenHBand="0" w:firstRowFirstColumn="0" w:firstRowLastColumn="0" w:lastRowFirstColumn="0" w:lastRowLastColumn="0"/>
-                <w:tcW w:w="1557" w:type="dxa"/>
-                <w:vMerge w:val="restart"/>
-                <w:shd w:val="clear" w:color="auto" w:fill="4472C4" w:themeFill="accent5"/>
-                <w:vAlign w:val="center"/>
-              </w:tcPr>
-              <w:p>
-                <w:pPr>
-                  <w:rPr>
-                    <w:b w:val="0"/>
-                    <w:color w:val="FFFFFF" w:themeColor="background1"/>
-                    <w:lang w:val="en-US"/>
-                  </w:rPr>
-                </w:pPr>
-                <w:r>
-                  <w:rPr>
-                    <w:b w:val="0"/>
-                    <w:color w:val="FFFFFF" w:themeColor="background1"/>
-                    <w:lang w:val="en-US"/>
-                  </w:rPr>
-                  <w:t>Name</w:t>
-                </w:r>
-              </w:p>
-            </w:tc>
-            <w:tc>
-              <w:tcPr>
-                <w:tcW w:w="2266" w:type="dxa"/>
-                <w:vMerge w:val="restart"/>
-                <w:vAlign w:val="center"/>
-              </w:tcPr>
-              <w:sdt>
-                <w:sdtPr>
-                  <w:rPr>
-                    <w:lang w:val="en-US"/>
-                  </w:rPr>
-                  <w:alias w:val="Name"/>
-                  <w:tag w:val="Name"/>
-                  <w:id w:val="-8369332"/>
-                  <w:placeholder>
-                    <w:docPart w:val="DefaultPlaceholder_1081868574"/>
-                  </w:placeholder>
-                </w:sdtPr>
-                <w:sdtEndPr/>
-                <w:sdtContent>
-                  <w:p>
-                    <w:pPr>
-                      <w:cnfStyle w:val="000000000000" w:firstRow="0" w:lastRow="0" w:firstColumn="0" w:lastColumn="0" w:oddVBand="0" w:evenVBand="0" w:oddHBand="0" w:evenHBand="0" w:firstRowFirstColumn="0" w:firstRowLastColumn="0" w:lastRowFirstColumn="0" w:lastRowLastColumn="0"/>
-                      <w:rPr>
-                        <w:lang w:val="en-US"/>
-                      </w:rPr>
-                    </w:pPr>
-                    <w:r>
-                      <w:rPr>
-                        <w:lang w:val="en-US"/>
-                      </w:rPr>
-                      <w:t>John</w:t>
-                    </w:r>
-                  </w:p>
-                </w:sdtContent>
-              </w:sdt>
-            </w:tc>
-            <w:tc>
-              <w:tcPr>
-                <w:tcW w:w="2268" w:type="dxa"/>
-                <w:shd w:val="clear" w:color="auto" w:fill="4472C4" w:themeFill="accent5"/>
-              </w:tcPr>
-              <w:p>
-                <w:pPr>
-                  <w:cnfStyle w:val="000000000000" w:firstRow="0" w:lastRow="0" w:firstColumn="0" w:lastColumn="0" w:oddVBand="0" w:evenVBand="0" w:oddHBand="0" w:evenHBand="0" w:firstRowFirstColumn="0" w:firstRowLastColumn="0" w:lastRowFirstColumn="0" w:lastRowLastColumn="0"/>
-                  <w:rPr>
-                    <w:color w:val="FFFFFF" w:themeColor="background1"/>
-                    <w:lang w:val="en-US"/>
-                  </w:rPr>
-                </w:pPr>
-                <w:r>
-                  <w:rPr>
-                    <w:color w:val="FFFFFF" w:themeColor="background1"/>
-                    <w:lang w:val="en-US"/>
-                  </w:rPr>
-                  <w:t>Role</w:t>
-                </w:r>
-              </w:p>
-            </w:tc>
-            <w:tc>
-              <w:tcPr>
-                <w:tcW w:w="3260" w:type="dxa"/>
-              </w:tcPr>
-              <w:sdt>
-                <w:sdtPr>
-                  <w:rPr>
-                    <w:lang w:val="en-US"/>
-                  </w:rPr>
-                  <w:alias w:val="Role"/>
-                  <w:tag w:val="Role"/>
-                  <w:id w:val="-405450396"/>
-                  <w:placeholder>
-                    <w:docPart w:val="DefaultPlaceholder_1081868574"/>
-                  </w:placeholder>
-                </w:sdtPr>
-                <w:sdtEndPr/>
-                <w:sdtContent>
-                  <w:p>
-                    <w:pPr>
-                      <w:cnfStyle w:val="000000000000" w:firstRow="0" w:lastRow="0" w:firstColumn="0" w:lastColumn="0" w:oddVBand="0" w:evenVBand="0" w:oddHBand="0" w:evenHBand="0" w:firstRowFirstColumn="0" w:firstRowLastColumn="0" w:lastRowFirstColumn="0" w:lastRowLastColumn="0"/>
-                      <w:rPr>
-                        <w:lang w:val="en-US"/>
-                      </w:rPr>
-                    </w:pPr>
-                    <w:r>
-                      <w:rPr>
-                        <w:lang w:val="en-US"/>
-                      </w:rPr>
-                      <w:t>Tester</w:t>
-                    </w:r>
-                  </w:p>
-                </w:sdtContent>
-              </w:sdt>
-            </w:tc>
-          </w:tr>
-          <w:tr>
-            <w:tc>
-              <w:tcPr>
-                <w:cnfStyle w:val="001000000000" w:firstRow="0" w:lastRow="0" w:firstColumn="1" w:lastColumn="0" w:oddVBand="0" w:evenVBand="0" w:oddHBand="0" w:evenHBand="0" w:firstRowFirstColumn="0" w:firstRowLastColumn="0" w:lastRowFirstColumn="0" w:lastRowLastColumn="0"/>
-                <w:tcW w:w="1557" w:type="dxa"/>
-                <w:vMerge/>
-                <w:shd w:val="clear" w:color="auto" w:fill="4472C4" w:themeFill="accent5"/>
-              </w:tcPr>
-              <w:p>
-                <w:pPr>
-                  <w:rPr>
-                    <w:color w:val="FFFFFF" w:themeColor="background1"/>
-                    <w:lang w:val="en-US"/>
-                  </w:rPr>
-                </w:pPr>
-              </w:p>
-            </w:tc>
-            <w:tc>
-              <w:tcPr>
-                <w:tcW w:w="2266" w:type="dxa"/>
-                <w:vMerge/>
-              </w:tcPr>
-              <w:p>
-                <w:pPr>
-                  <w:cnfStyle w:val="000000000000" w:firstRow="0" w:lastRow="0" w:firstColumn="0" w:lastColumn="0" w:oddVBand="0" w:evenVBand="0" w:oddHBand="0" w:evenHBand="0" w:firstRowFirstColumn="0" w:firstRowLastColumn="0" w:lastRowFirstColumn="0" w:lastRowLastColumn="0"/>
-                  <w:rPr>
-                    <w:lang w:val="en-US"/>
-                  </w:rPr>
-                </w:pPr>
-              </w:p>
-            </w:tc>
-            <w:tc>
-              <w:tcPr>
-                <w:tcW w:w="2268" w:type="dxa"/>
-                <w:shd w:val="clear" w:color="auto" w:fill="4472C4" w:themeFill="accent5"/>
-              </w:tcPr>
-              <w:p>
-                <w:pPr>
-                  <w:cnfStyle w:val="000000000000" w:firstRow="0" w:lastRow="0" w:firstColumn="0" w:lastColumn="0" w:oddVBand="0" w:evenVBand="0" w:oddHBand="0" w:evenHBand="0" w:firstRowFirstColumn="0" w:firstRowLastColumn="0" w:lastRowFirstColumn="0" w:lastRowLastColumn="0"/>
-                  <w:rPr>
-                    <w:color w:val="FFFFFF" w:themeColor="background1"/>
-                    <w:lang w:val="en-US"/>
-                  </w:rPr>
-                </w:pPr>
-                <w:r>
-                  <w:rPr>
-                    <w:color w:val="FFFFFF" w:themeColor="background1"/>
-                    <w:lang w:val="en-US"/>
-                  </w:rPr>
-                  <w:t>Age</w:t>
-                </w:r>
-              </w:p>
-            </w:tc>
-            <w:tc>
-              <w:tcPr>
-                <w:tcW w:w="3260" w:type="dxa"/>
-              </w:tcPr>
-              <w:sdt>
-                <w:sdtPr>
-                  <w:rPr>
-                    <w:lang w:val="en-US"/>
-                  </w:rPr>
-                  <w:alias w:val="Age"/>
-                  <w:tag w:val="Age"/>
-                  <w:id w:val="-1106961596"/>
-                  <w:placeholder>
-                    <w:docPart w:val="DefaultPlaceholder_1081868574"/>
-                  </w:placeholder>
-                </w:sdtPr>
-                <w:sdtEndPr/>
-                <w:sdtContent>
-                  <w:p>
-                    <w:pPr>
-                      <w:cnfStyle w:val="000000000000" w:firstRow="0" w:lastRow="0" w:firstColumn="0" w:lastColumn="0" w:oddVBand="0" w:evenVBand="0" w:oddHBand="0" w:evenHBand="0" w:firstRowFirstColumn="0" w:firstRowLastColumn="0" w:lastRowFirstColumn="0" w:lastRowLastColumn="0"/>
-                      <w:rPr>
-                        <w:lang w:val="en-US"/>
-                      </w:rPr>
-                    </w:pPr>
-                    <w:r>
-                      <w:rPr>
-                        <w:lang w:val="en-US"/>
-                      </w:rPr>
-                      <w:t>32</w:t>
-                    </w:r>
-                  </w:p>
-                </w:sdtContent>
-              </w:sdt>
-            </w:tc>
-          </w:tr>
-          <w:tr>
-            <w:tc>
-              <w:tcPr>
-                <w:cnfStyle w:val="001000000000" w:firstRow="0" w:lastRow="0" w:firstColumn="1" w:lastColumn="0" w:oddVBand="0" w:evenVBand="0" w:oddHBand="0" w:evenHBand="0" w:firstRowFirstColumn="0" w:firstRowLastColumn="0" w:lastRowFirstColumn="0" w:lastRowLastColumn="0"/>
-                <w:tcW w:w="1557" w:type="dxa"/>
-                <w:vMerge/>
-                <w:shd w:val="clear" w:color="auto" w:fill="4472C4" w:themeFill="accent5"/>
-              </w:tcPr>
-              <w:p>
-                <w:pPr>
-                  <w:rPr>
-                    <w:color w:val="FFFFFF" w:themeColor="background1"/>
-                    <w:lang w:val="en-US"/>
-                  </w:rPr>
-                </w:pPr>
-              </w:p>
-            </w:tc>
-            <w:tc>
-              <w:tcPr>
-                <w:tcW w:w="2266" w:type="dxa"/>
-                <w:vMerge/>
-              </w:tcPr>
-              <w:p>
-                <w:pPr>
-                  <w:cnfStyle w:val="000000000000" w:firstRow="0" w:lastRow="0" w:firstColumn="0" w:lastColumn="0" w:oddVBand="0" w:evenVBand="0" w:oddHBand="0" w:evenHBand="0" w:firstRowFirstColumn="0" w:firstRowLastColumn="0" w:lastRowFirstColumn="0" w:lastRowLastColumn="0"/>
-                  <w:rPr>
-                    <w:lang w:val="en-US"/>
-                  </w:rPr>
-                </w:pPr>
-              </w:p>
-            </w:tc>
-            <w:tc>
-              <w:tcPr>
-                <w:tcW w:w="2268" w:type="dxa"/>
-                <w:shd w:val="clear" w:color="auto" w:fill="4472C4" w:themeFill="accent5"/>
-              </w:tcPr>
-              <w:p>
-                <w:pPr>
-                  <w:cnfStyle w:val="000000000000" w:firstRow="0" w:lastRow="0" w:firstColumn="0" w:lastColumn="0" w:oddVBand="0" w:evenVBand="0" w:oddHBand="0" w:evenHBand="0" w:firstRowFirstColumn="0" w:firstRowLastColumn="0" w:lastRowFirstColumn="0" w:lastRowLastColumn="0"/>
-                  <w:rPr>
-                    <w:color w:val="FFFFFF" w:themeColor="background1"/>
-                    <w:lang w:val="en-US"/>
-                  </w:rPr>
-                </w:pPr>
-                <w:r>
-                  <w:rPr>
-                    <w:color w:val="FFFFFF" w:themeColor="background1"/>
-                    <w:lang w:val="en-US"/>
-                  </w:rPr>
-                  <w:t>Gender</w:t>
-                </w:r>
-              </w:p>
-            </w:tc>
-            <w:tc>
-              <w:tcPr>
-                <w:tcW w:w="3260" w:type="dxa"/>
-              </w:tcPr>
-              <w:sdt>
-                <w:sdtPr>
-                  <w:rPr>
-                    <w:lang w:val="en-US"/>
-                  </w:rPr>
-                  <w:alias w:val="Gender"/>
-                  <w:tag w:val="Gender"/>
-                  <w:id w:val="1254157823"/>
-                  <w:placeholder>
-                    <w:docPart w:val="DefaultPlaceholder_1081868574"/>
-                  </w:placeholder>
-                </w:sdtPr>
-                <w:sdtEndPr/>
-                <w:sdtContent>
-                  <w:p>
-                    <w:pPr>
-                      <w:cnfStyle w:val="000000000000" w:firstRow="0" w:lastRow="0" w:firstColumn="0" w:lastColumn="0" w:oddVBand="0" w:evenVBand="0" w:oddHBand="0" w:evenHBand="0" w:firstRowFirstColumn="0" w:firstRowLastColumn="0" w:lastRowFirstColumn="0" w:lastRowLastColumn="0"/>
-                      <w:rPr>
-                        <w:lang w:val="en-US"/>
-                      </w:rPr>
-                    </w:pPr>
-                    <w:r>
-                      <w:rPr>
-                        <w:lang w:val="en-US"/>
-                      </w:rPr>
-                      <w:t>Male</w:t>
-                    </w:r>
-                  </w:p>
-                </w:sdtContent>
-              </w:sdt>
-            </w:tc>
-          </w:tr>
-        </w:tbl>
-      </w:sdtContent>
-    </w:sdt>
-    <w:p>
-      <w:pPr>
-        <w:rPr>
-          <w:lang w:val="en-US"/>
-        </w:rPr>
-      </w:pPr>
-    </w:p>
-    <w:p>
-      <w:pPr>
-        <w:pStyle w:val="2"/>
-        <w:rPr>
-          <w:lang w:val="en-US"/>
-        </w:rPr>
-      </w:pPr>
-      <w:r>
-        <w:rPr>
-          <w:lang w:val="en-US"/>
-        </w:rPr>
-        <w:t>Merged columns</w:t>
-      </w:r>
-    </w:p>
-    <w:sdt>
-      <w:sdtPr>
-        <w:rPr>
-          <w:b w:val="0"/>
-          <w:bCs w:val="0"/>
-          <w:color w:val="auto"/>
-          <w:lang w:val="en-US"/>
-        </w:rPr>
-        <w:alias w:val="Team members projects"/>
-        <w:tag w:val="Team members projects"/>
-        <w:id w:val="1159578430"/>
-        <w:placeholder>
-          <w:docPart w:val="92506812819E46E393E8F2AF4B0934DF"/>
-        </w:placeholder>
-      </w:sdtPr>
-      <w:sdtEndPr>
-        <w:rPr>
-          <w:b/>
-          <w:bCs/>
-        </w:rPr>
-      </w:sdtEndPr>
-      <w:sdtContent>
-        <w:tbl>
-          <w:tblPr>
-            <w:tblStyle w:val="-450"/>
-            <w:tblW w:w="9356" w:type="dxa"/>
-            <w:tblInd w:w="-5" w:type="dxa"/>
-            <w:tblLook w:val="04A0" w:firstRow="1" w:lastRow="0" w:firstColumn="1" w:lastColumn="0" w:noHBand="0" w:noVBand="1"/>
-          </w:tblPr>
-          <w:tblGrid>
-            <w:gridCol w:w="3828"/>
-            <w:gridCol w:w="2268"/>
-            <w:gridCol w:w="3260"/>
-          </w:tblGrid>
-          <w:tr>
-            <w:trPr>
-              <w:cnfStyle w:val="100000000000" w:firstRow="1" w:lastRow="0" w:firstColumn="0" w:lastColumn="0" w:oddVBand="0" w:evenVBand="0" w:oddHBand="0" w:evenHBand="0" w:firstRowFirstColumn="0" w:firstRowLastColumn="0" w:lastRowFirstColumn="0" w:lastRowLastColumn="0"/>
-              <w:trHeight w:val="246"/>
-            </w:trPr>
-            <w:tc>
-              <w:tcPr>
-                <w:cnfStyle w:val="001000000000" w:firstRow="0" w:lastRow="0" w:firstColumn="1" w:lastColumn="0" w:oddVBand="0" w:evenVBand="0" w:oddHBand="0" w:evenHBand="0" w:firstRowFirstColumn="0" w:firstRowLastColumn="0" w:lastRowFirstColumn="0" w:lastRowLastColumn="0"/>
-                <w:tcW w:w="3828" w:type="dxa"/>
-              </w:tcPr>
-              <w:p>
-                <w:pPr>
-                  <w:rPr>
-                    <w:lang w:val="en-US"/>
-                  </w:rPr>
-                </w:pPr>
-                <w:r>
-                  <w:rPr>
-                    <w:lang w:val="en-US"/>
-                  </w:rPr>
-                  <w:t>Name</w:t>
-                </w:r>
-              </w:p>
-            </w:tc>
-            <w:tc>
-              <w:tcPr>
-                <w:tcW w:w="2268" w:type="dxa"/>
-              </w:tcPr>
-              <w:p>
-                <w:pPr>
-                  <w:cnfStyle w:val="100000000000" w:firstRow="1" w:lastRow="0" w:firstColumn="0" w:lastColumn="0" w:oddVBand="0" w:evenVBand="0" w:oddHBand="0" w:evenHBand="0" w:firstRowFirstColumn="0" w:firstRowLastColumn="0" w:lastRowFirstColumn="0" w:lastRowLastColumn="0"/>
-                  <w:rPr>
-                    <w:lang w:val="en-US"/>
-                  </w:rPr>
-                </w:pPr>
-                <w:r>
-                  <w:rPr>
-                    <w:lang w:val="en-US"/>
-                  </w:rPr>
-                  <w:t>Role</w:t>
-                </w:r>
-              </w:p>
-            </w:tc>
-            <w:tc>
-              <w:tcPr>
-                <w:tcW w:w="3260" w:type="dxa"/>
-              </w:tcPr>
-              <w:p>
-                <w:pPr>
-                  <w:cnfStyle w:val="100000000000" w:firstRow="1" w:lastRow="0" w:firstColumn="0" w:lastColumn="0" w:oddVBand="0" w:evenVBand="0" w:oddHBand="0" w:evenHBand="0" w:firstRowFirstColumn="0" w:firstRowLastColumn="0" w:lastRowFirstColumn="0" w:lastRowLastColumn="0"/>
-                  <w:rPr>
-                    <w:lang w:val="en-US"/>
-                  </w:rPr>
-                </w:pPr>
-                <w:r>
-                  <w:rPr>
-                    <w:lang w:val="en-US"/>
-                  </w:rPr>
-                  <w:t>Age</w:t>
-                </w:r>
-              </w:p>
-            </w:tc>
-          </w:tr>
-          <w:tr>
-            <w:trPr>
-              <w:cnfStyle w:val="000000100000" w:firstRow="0" w:lastRow="0" w:firstColumn="0" w:lastColumn="0" w:oddVBand="0" w:evenVBand="0" w:oddHBand="1" w:evenHBand="0" w:firstRowFirstColumn="0" w:firstRowLastColumn="0" w:lastRowFirstColumn="0" w:lastRowLastColumn="0"/>
-              <w:trHeight w:val="233"/>
-            </w:trPr>
-            <w:tc>
-              <w:tcPr>
-                <w:cnfStyle w:val="001000000000" w:firstRow="0" w:lastRow="0" w:firstColumn="1" w:lastColumn="0" w:oddVBand="0" w:evenVBand="0" w:oddHBand="0" w:evenHBand="0" w:firstRowFirstColumn="0" w:firstRowLastColumn="0" w:lastRowFirstColumn="0" w:lastRowLastColumn="0"/>
-                <w:tcW w:w="3828" w:type="dxa"/>
-                <w:tcBorders>
-                  <w:bottom w:val="single" w:sz="4" w:space="0" w:color="8EAADB" w:themeColor="accent5" w:themeTint="99"/>
-                </w:tcBorders>
-              </w:tcPr>
-              <w:sdt>
-                <w:sdtPr>
-                  <w:rPr>
-                    <w:lang w:val="en-US"/>
-                  </w:rPr>
-                  <w:alias w:val="Name"/>
-                  <w:tag w:val="Name"/>
-                  <w:id w:val="-2042436978"/>
-                  <w:placeholder>
-                    <w:docPart w:val="92506812819E46E393E8F2AF4B0934DF"/>
-                  </w:placeholder>
-                </w:sdtPr>
-                <w:sdtEndPr/>
-                <w:sdtContent>
-                  <w:p>
-                    <w:pPr>
-                      <w:rPr>
-                        <w:lang w:val="en-US"/>
-                      </w:rPr>
-                    </w:pPr>
-                    <w:r>
-                      <w:rPr>
-                        <w:b w:val="0"/>
-                        <w:lang w:val="en-US"/>
-                      </w:rPr>
-                      <w:t>John</w:t>
-                    </w:r>
-                  </w:p>
-                </w:sdtContent>
-              </w:sdt>
-            </w:tc>
-            <w:tc>
-              <w:tcPr>
-                <w:tcW w:w="2268" w:type="dxa"/>
-                <w:tcBorders>
-                  <w:bottom w:val="single" w:sz="4" w:space="0" w:color="8EAADB" w:themeColor="accent5" w:themeTint="99"/>
-                </w:tcBorders>
-              </w:tcPr>
-              <w:sdt>
-                <w:sdtPr>
-                  <w:rPr>
-                    <w:lang w:val="en-US"/>
-                  </w:rPr>
-                  <w:alias w:val="Role"/>
-                  <w:tag w:val="Role"/>
-                  <w:id w:val="-640119264"/>
-                  <w:placeholder>
-                    <w:docPart w:val="92506812819E46E393E8F2AF4B0934DF"/>
-                  </w:placeholder>
-                </w:sdtPr>
-                <w:sdtEndPr/>
-                <w:sdtContent>
-                  <w:p>
-                    <w:pPr>
-                      <w:cnfStyle w:val="000000100000" w:firstRow="0" w:lastRow="0" w:firstColumn="0" w:lastColumn="0" w:oddVBand="0" w:evenVBand="0" w:oddHBand="1" w:evenHBand="0" w:firstRowFirstColumn="0" w:firstRowLastColumn="0" w:lastRowFirstColumn="0" w:lastRowLastColumn="0"/>
-                      <w:rPr>
-                        <w:lang w:val="en-US"/>
-                      </w:rPr>
-                    </w:pPr>
-                    <w:r>
-                      <w:rPr>
-                        <w:lang w:val="en-US"/>
-                      </w:rPr>
-                      <w:t>Tester</w:t>
-                    </w:r>
-                  </w:p>
-                </w:sdtContent>
-              </w:sdt>
-            </w:tc>
-            <w:tc>
-              <w:tcPr>
-                <w:tcW w:w="3260" w:type="dxa"/>
-                <w:tcBorders>
-                  <w:bottom w:val="single" w:sz="4" w:space="0" w:color="8EAADB" w:themeColor="accent5" w:themeTint="99"/>
-                </w:tcBorders>
-              </w:tcPr>
-              <w:sdt>
-                <w:sdtPr>
-                  <w:rPr>
-                    <w:lang w:val="en-US"/>
-                  </w:rPr>
-                  <w:alias w:val="Age"/>
-                  <w:tag w:val="Age"/>
-                  <w:id w:val="-784118399"/>
-                  <w:placeholder>
-                    <w:docPart w:val="DefaultPlaceholder_1081868574"/>
-                  </w:placeholder>
-                </w:sdtPr>
-                <w:sdtEndPr/>
-                <w:sdtContent>
-                  <w:p>
-                    <w:pPr>
-                      <w:cnfStyle w:val="000000100000" w:firstRow="0" w:lastRow="0" w:firstColumn="0" w:lastColumn="0" w:oddVBand="0" w:evenVBand="0" w:oddHBand="1" w:evenHBand="0" w:firstRowFirstColumn="0" w:firstRowLastColumn="0" w:lastRowFirstColumn="0" w:lastRowLastColumn="0"/>
-                      <w:rPr>
-                        <w:lang w:val="en-US"/>
-                      </w:rPr>
-                    </w:pPr>
-                    <w:r>
-                      <w:rPr>
-                        <w:lang w:val="en-US"/>
-                      </w:rPr>
-                      <w:t>32</w:t>
-                    </w:r>
-                  </w:p>
-                </w:sdtContent>
-              </w:sdt>
-            </w:tc>
-          </w:tr>
-          <w:tr>
-            <w:trPr>
-              <w:trHeight w:val="246"/>
-            </w:trPr>
-            <w:tc>
-              <w:tcPr>
-                <w:cnfStyle w:val="001000000000" w:firstRow="0" w:lastRow="0" w:firstColumn="1" w:lastColumn="0" w:oddVBand="0" w:evenVBand="0" w:oddHBand="0" w:evenHBand="0" w:firstRowFirstColumn="0" w:firstRowLastColumn="0" w:lastRowFirstColumn="0" w:lastRowLastColumn="0"/>
-                <w:tcW w:w="3828" w:type="dxa"/>
-                <w:tcBorders>
-                  <w:bottom w:val="single" w:sz="24" w:space="0" w:color="4472C4" w:themeColor="accent5"/>
-                </w:tcBorders>
-                <w:shd w:val="clear" w:color="auto" w:fill="4472C4" w:themeFill="accent5"/>
-              </w:tcPr>
-              <w:p>
-                <w:pPr>
-                  <w:rPr>
-                    <w:lang w:val="en-US"/>
-                  </w:rPr>
-                </w:pPr>
-                <w:r>
-                  <w:rPr>
-                    <w:color w:val="FFFFFF" w:themeColor="background1"/>
-                    <w:lang w:val="en-US"/>
-                  </w:rPr>
-                  <w:t>Projects</w:t>
-                </w:r>
-              </w:p>
-            </w:tc>
-            <w:tc>
-              <w:tcPr>
-                <w:tcW w:w="5528" w:type="dxa"/>
-                <w:gridSpan w:val="2"/>
-                <w:tcBorders>
-                  <w:bottom w:val="single" w:sz="24" w:space="0" w:color="4472C4" w:themeColor="accent5"/>
-                </w:tcBorders>
-              </w:tcPr>
-              <w:p>
-                <w:pPr>
-                  <w:cnfStyle w:val="000000000000" w:firstRow="0" w:lastRow="0" w:firstColumn="0" w:lastColumn="0" w:oddVBand="0" w:evenVBand="0" w:oddHBand="0" w:evenHBand="0" w:firstRowFirstColumn="0" w:firstRowLastColumn="0" w:lastRowFirstColumn="0" w:lastRowLastColumn="0"/>
-                  <w:rPr>
-                    <w:lang w:val="en-US"/>
-                  </w:rPr>
-                </w:pPr>
-                <w:sdt>
-                  <w:sdtPr>
-                    <w:rPr>
-                      <w:lang w:val="en-US"/>
-                    </w:rPr>
-                    <w:alias w:val="Projects"/>
-                    <w:tag w:val="Projects"/>
-                    <w:id w:val="-1186677625"/>
-                    <w:placeholder>
-                      <w:docPart w:val="29F16971242C4E559131EA3A535D4EF1"/>
-                    </w:placeholder>
-                  </w:sdtPr>
-                  <w:sdtEndPr/>
-                  <w:sdtContent>
-                    <w:r>
-                      <w:rPr>
-                        <w:lang w:val="en-US"/>
-                      </w:rPr>
-                      <w:t>proj</w:t>
-                    </w:r>
-                  </w:sdtContent>
-                </w:sdt>
-              </w:p>
-            </w:tc>
-          </w:tr>
-        </w:tbl>
-      </w:sdtContent>
-    </w:sdt>
-    <w:p>
-      <w:pPr>
-        <w:rPr>
-          <w:lang w:val="en-US"/>
-        </w:rPr>
-      </w:pPr>
-    </w:p>
-    <w:p>
-      <w:pPr>
-        <w:pStyle w:val="2"/>
-        <w:rPr>
-          <w:lang w:val="en-US"/>
-        </w:rPr>
-      </w:pPr>
-      <w:r>
-        <w:rPr>
-          <w:lang w:val="en-US"/>
-        </w:rPr>
-        <w:t>Image</w:t>
-      </w:r>
-    </w:p>
-    <w:sdt>
-      <w:sdtPr>
-        <w:rPr>
-          <w:lang w:val="en-US"/>
-        </w:rPr>
-        <w:alias w:val="Photo"/>
-        <w:tag w:val="photo"/>
-        <w:id w:val="2134672509"/>
-        <w:showingPlcHdr/>
-        <w:picture/>
-      </w:sdtPr>
-      <w:sdtEndPr/>
-      <w:sdtContent>
-        <w:p>
-          <w:pPr>
-            <w:rPr>
-              <w:lang w:val="en-US"/>
-            </w:rPr>
-          </w:pPr>
-          <w:r>
-            <w:rPr>
-              <w:noProof/>
-              <w:lang w:eastAsia="ru-RU"/>
-            </w:rPr>
-            <w:drawing>
-              <wp:inline distT="0" distB="0" distL="0" distR="0" wp14:anchorId="47297776" wp14:editId="47297777">
-                <wp:extent cx="1589484" cy="1905000"/>
-                <wp:effectExtent l="0" t="0" r="0" b="0"/>
-                <wp:docPr id="1" name="obrázek 1"/>
-                <wp:cNvGraphicFramePr>
-                  <a:graphicFrameLocks xmlns:a="http://schemas.openxmlformats.org/drawingml/2006/main" noChangeAspect="1"/>
-                </wp:cNvGraphicFramePr>
-                <a:graphic xmlns:a="http://schemas.openxmlformats.org/drawingml/2006/main">
-                  <a:graphicData uri="http://schemas.openxmlformats.org/drawingml/2006/picture">
-                    <pic:pic xmlns:pic="http://schemas.openxmlformats.org/drawingml/2006/picture">
-                      <pic:nvPicPr>
-                        <pic:cNvPr id="0" name="Picture 1"/>
-                        <pic:cNvPicPr>
-                          <a:picLocks noChangeAspect="1" noChangeArrowheads="1"/>
-                        </pic:cNvPicPr>
-                      </pic:nvPicPr>
-                      <pic:blipFill>
-                        <a:blip r:embed="rId8" cstate="print">
-                          <a:extLst>
-                            <a:ext uri="{28A0092B-C50C-407E-A947-70E740481C1C}">
-                              <a14:useLocalDpi xmlns:a14="http://schemas.microsoft.com/office/drawing/2010/main" val="0"/>
-                            </a:ext>
-                          </a:extLst>
-                        </a:blip>
-                        <a:stretch>
-                          <a:fillRect/>
-                        </a:stretch>
-                      </pic:blipFill>
-                      <pic:spPr bwMode="auto">
-                        <a:xfrm>
-                          <a:off x="0" y="0"/>
-                          <a:ext cx="1589484" cy="1905000"/>
-                        </a:xfrm>
-                        <a:prstGeom prst="rect">
-                          <a:avLst/>
-                        </a:prstGeom>
-                        <a:noFill/>
-                        <a:ln>
-                          <a:noFill/>
-                        </a:ln>
-                      </pic:spPr>
-                    </pic:pic>
-                  </a:graphicData>
-                </a:graphic>
-              </wp:inline>
-            </w:drawing>
-          </w:r>
-        </w:p>
-      </w:sdtContent>
-    </w:sdt>
-    <w:p>
-      <w:pPr>
-        <w:rPr>
-          <w:lang w:val="en-US"/>
-        </w:rPr>
-      </w:pPr>
-    </w:p>
-    <w:p>
-      <w:pPr>
-        <w:pStyle w:val="2"/>
-        <w:rPr>
-          <w:lang w:val="en-US"/>
-        </w:rPr>
-      </w:pPr>
-      <w:r>
-        <w:rPr>
-          <w:lang w:val="en-US"/>
-        </w:rPr>
-        <w:t>Images inside a table</w:t>
-      </w:r>
-    </w:p>
-    <w:sdt>
-      <w:sdtPr>
-        <w:rPr>
-          <w:b w:val="0"/>
-          <w:bCs w:val="0"/>
-          <w:color w:val="FFFFFF" w:themeColor="background1"/>
-          <w:lang w:val="en-US"/>
-        </w:rPr>
-        <w:alias w:val="Scientists Table"/>
-        <w:tag w:val="Scientists Table"/>
-        <w:id w:val="-1476061150"/>
-        <w:placeholder>
-          <w:docPart w:val="AF5BBCBB674F41A99D2B59B14D4D3E00"/>
-        </w:placeholder>
-      </w:sdtPr>
-      <w:sdtEndPr>
-        <w:rPr>
-          <w:color w:val="auto"/>
-        </w:rPr>
-      </w:sdtEndPr>
-      <w:sdtContent>
-        <w:tbl>
-          <w:tblPr>
-            <w:tblStyle w:val="-450"/>
-            <w:tblW w:w="9351" w:type="dxa"/>
-            <w:tblBorders>
-              <w:top w:val="none" w:sz="0" w:space="0" w:color="auto"/>
-              <w:left w:val="none" w:sz="0" w:space="0" w:color="auto"/>
-              <w:bottom w:val="none" w:sz="0" w:space="0" w:color="auto"/>
-              <w:right w:val="none" w:sz="0" w:space="0" w:color="auto"/>
-              <w:insideH w:val="none" w:sz="0" w:space="0" w:color="auto"/>
-              <w:insideV w:val="none" w:sz="0" w:space="0" w:color="auto"/>
-            </w:tblBorders>
-            <w:tblLook w:val="0680" w:firstRow="0" w:lastRow="0" w:firstColumn="1" w:lastColumn="0" w:noHBand="1" w:noVBand="1"/>
-          </w:tblPr>
-          <w:tblGrid>
-            <w:gridCol w:w="2470"/>
-            <w:gridCol w:w="1641"/>
-            <w:gridCol w:w="851"/>
-            <w:gridCol w:w="4389"/>
-          </w:tblGrid>
-          <w:tr>
-            <w:tc>
-              <w:tcPr>
-                <w:cnfStyle w:val="001000000000" w:firstRow="0" w:lastRow="0" w:firstColumn="1" w:lastColumn="0" w:oddVBand="0" w:evenVBand="0" w:oddHBand="0" w:evenHBand="0" w:firstRowFirstColumn="0" w:firstRowLastColumn="0" w:lastRowFirstColumn="0" w:lastRowLastColumn="0"/>
-                <w:tcW w:w="2470" w:type="dxa"/>
-                <w:vMerge w:val="restart"/>
-                <w:shd w:val="clear" w:color="auto" w:fill="auto"/>
-                <w:vAlign w:val="center"/>
-              </w:tcPr>
-              <w:sdt>
-                <w:sdtPr>
-                  <w:rPr>
-                    <w:noProof/>
-                    <w:color w:val="FFFFFF" w:themeColor="background1"/>
-                    <w:lang w:eastAsia="ru-RU"/>
-                  </w:rPr>
-                  <w:alias w:val="Photo"/>
-                  <w:tag w:val="Photo"/>
-                  <w:id w:val="1838728831"/>
-                  <w:picture/>
-                </w:sdtPr>
-                <w:sdtEndPr/>
-                <w:sdtContent>
-                  <w:p>
-                    <w:pPr>
-                      <w:rPr>
-                        <w:b w:val="0"/>
-                        <w:color w:val="FFFFFF" w:themeColor="background1"/>
-                        <w:lang w:val="en-US"/>
-                      </w:rPr>
-                    </w:pPr>
-                    <w:r>
-                      <w:rPr>
-                        <w:noProof/>
-                        <w:color w:val="FFFFFF" w:themeColor="background1"/>
-                        <w:lang w:eastAsia="ru-RU"/>
-                      </w:rPr>
-                      <w:drawing>
-                        <wp:inline distT="0" distB="0" distL="0" distR="0" wp14:anchorId="47297778" wp14:editId="47297779">
-                          <wp:extent cx="1431789" cy="1440000"/>
-                          <wp:effectExtent l="0" t="0" r="0" b="8255"/>
-                          <wp:docPr id="3" name="Рисунок 3"/>
-                          <wp:cNvGraphicFramePr>
-                            <a:graphicFrameLocks xmlns:a="http://schemas.openxmlformats.org/drawingml/2006/main" noChangeAspect="1"/>
-                          </wp:cNvGraphicFramePr>
-                          <a:graphic xmlns:a="http://schemas.openxmlformats.org/drawingml/2006/main">
-                            <a:graphicData uri="http://schemas.openxmlformats.org/drawingml/2006/picture">
-                              <pic:pic xmlns:pic="http://schemas.openxmlformats.org/drawingml/2006/picture">
-                                <pic:nvPicPr>
-                                  <pic:cNvPr id="3" name="image1.jpeg"/>
-                                  <pic:cNvPicPr/>
-                                </pic:nvPicPr>
-                                <pic:blipFill rotWithShape="1">
-                                  <a:blip r:embed="rId9" cstate="print">
-                                    <a:extLst>
-                                      <a:ext uri="{28A0092B-C50C-407E-A947-70E740481C1C}">
-                                        <a14:useLocalDpi xmlns:a14="http://schemas.microsoft.com/office/drawing/2010/main" val="0"/>
-                                      </a:ext>
-                                    </a:extLst>
-                                  </a:blip>
-                                  <a:srcRect b="16079"/>
-                                  <a:stretch/>
-                                </pic:blipFill>
-                                <pic:spPr bwMode="auto">
-                                  <a:xfrm>
-                                    <a:off x="0" y="0"/>
-                                    <a:ext cx="1431789" cy="1440000"/>
-                                  </a:xfrm>
-                                  <a:prstGeom prst="ellipse">
-                                    <a:avLst/>
-                                  </a:prstGeom>
-                                  <a:ln>
-                                    <a:noFill/>
-                                  </a:ln>
-                                  <a:extLst>
-                                    <a:ext uri="{53640926-AAD7-44D8-BBD7-CCE9431645EC}">
-                                      <a14:shadowObscured xmlns:a14="http://schemas.microsoft.com/office/drawing/2010/main"/>
-                                    </a:ext>
-                                  </a:extLst>
-                                </pic:spPr>
-                              </pic:pic>
-                            </a:graphicData>
-                          </a:graphic>
-                        </wp:inline>
-                      </w:drawing>
-                    </w:r>
-                  </w:p>
-                </w:sdtContent>
-              </w:sdt>
-            </w:tc>
-            <w:tc>
-              <w:tcPr>
-                <w:tcW w:w="1641" w:type="dxa"/>
-                <w:vMerge w:val="restart"/>
-                <w:vAlign w:val="center"/>
-              </w:tcPr>
-              <w:sdt>
-                <w:sdtPr>
-                  <w:rPr>
-                    <w:lang w:val="en-US"/>
-                  </w:rPr>
-                  <w:alias w:val="Name"/>
-                  <w:tag w:val="Name"/>
-                  <w:id w:val="472647496"/>
-                  <w:placeholder>
-                    <w:docPart w:val="AF5BBCBB674F41A99D2B59B14D4D3E00"/>
-                  </w:placeholder>
-                </w:sdtPr>
-                <w:sdtEndPr/>
-                <w:sdtContent>
-                  <w:p>
-                    <w:pPr>
-                      <w:cnfStyle w:val="000000000000" w:firstRow="0" w:lastRow="0" w:firstColumn="0" w:lastColumn="0" w:oddVBand="0" w:evenVBand="0" w:oddHBand="0" w:evenHBand="0" w:firstRowFirstColumn="0" w:firstRowLastColumn="0" w:lastRowFirstColumn="0" w:lastRowLastColumn="0"/>
-                      <w:rPr>
-                        <w:lang w:val="en-US"/>
-                      </w:rPr>
-                    </w:pPr>
-                    <w:r>
-                      <w:rPr>
-                        <w:sz w:val="32"/>
-                        <w:lang w:val="en-US"/>
-                      </w:rPr>
-                      <w:t>Name</w:t>
-                    </w:r>
-                  </w:p>
-                </w:sdtContent>
-              </w:sdt>
-            </w:tc>
-            <w:tc>
-              <w:tcPr>
-                <w:tcW w:w="851" w:type="dxa"/>
-                <w:tcBorders>
-                  <w:bottom w:val="single" w:sz="4" w:space="0" w:color="auto"/>
-                </w:tcBorders>
-                <w:shd w:val="clear" w:color="auto" w:fill="1F3864" w:themeFill="accent5" w:themeFillShade="80"/>
-              </w:tcPr>
-              <w:p>
-                <w:pPr>
-                  <w:cnfStyle w:val="000000000000" w:firstRow="0" w:lastRow="0" w:firstColumn="0" w:lastColumn="0" w:oddVBand="0" w:evenVBand="0" w:oddHBand="0" w:evenHBand="0" w:firstRowFirstColumn="0" w:firstRowLastColumn="0" w:lastRowFirstColumn="0" w:lastRowLastColumn="0"/>
-                  <w:rPr>
-                    <w:color w:val="FFFFFF" w:themeColor="background1"/>
-                    <w:lang w:val="en-US"/>
-                  </w:rPr>
-                </w:pPr>
-                <w:r>
-                  <w:rPr>
-                    <w:color w:val="FFFFFF" w:themeColor="background1"/>
-                    <w:lang w:val="en-US"/>
-                  </w:rPr>
-                  <w:t>Born</w:t>
-                </w:r>
-              </w:p>
-            </w:tc>
-            <w:tc>
-              <w:tcPr>
-                <w:tcW w:w="4389" w:type="dxa"/>
-                <w:tcBorders>
-                  <w:bottom w:val="single" w:sz="4" w:space="0" w:color="auto"/>
-                </w:tcBorders>
-              </w:tcPr>
-              <w:sdt>
-                <w:sdtPr>
-                  <w:rPr>
-                    <w:lang w:val="en-US"/>
-                  </w:rPr>
-                  <w:alias w:val="Born"/>
-                  <w:tag w:val="Born"/>
-                  <w:id w:val="-1573730046"/>
-                  <w:placeholder>
-                    <w:docPart w:val="AF5BBCBB674F41A99D2B59B14D4D3E00"/>
-                  </w:placeholder>
-                </w:sdtPr>
-                <w:sdtEndPr/>
-                <w:sdtContent>
-                  <w:p>
-                    <w:pPr>
-                      <w:cnfStyle w:val="000000000000" w:firstRow="0" w:lastRow="0" w:firstColumn="0" w:lastColumn="0" w:oddVBand="0" w:evenVBand="0" w:oddHBand="0" w:evenHBand="0" w:firstRowFirstColumn="0" w:firstRowLastColumn="0" w:lastRowFirstColumn="0" w:lastRowLastColumn="0"/>
-                      <w:rPr>
-                        <w:lang w:val="en-US"/>
-                      </w:rPr>
-                    </w:pPr>
-                    <w:r>
-                      <w:rPr>
-                        <w:rFonts w:ascii="Arial" w:hAnsi="Arial" w:cs="Arial"/>
-                        <w:color w:val="000000"/>
-                        <w:sz w:val="18"/>
-                        <w:szCs w:val="18"/>
-                        <w:shd w:val="clear" w:color="auto" w:fill="F9F9F9"/>
-                        <w:lang w:val="en-US"/>
-                      </w:rPr>
-                      <w:t>Born</w:t>
-                    </w:r>
-                  </w:p>
-                </w:sdtContent>
-              </w:sdt>
-            </w:tc>
-          </w:tr>
-          <w:tr>
-            <w:tc>
-              <w:tcPr>
-                <w:cnfStyle w:val="001000000000" w:firstRow="0" w:lastRow="0" w:firstColumn="1" w:lastColumn="0" w:oddVBand="0" w:evenVBand="0" w:oddHBand="0" w:evenHBand="0" w:firstRowFirstColumn="0" w:firstRowLastColumn="0" w:lastRowFirstColumn="0" w:lastRowLastColumn="0"/>
-                <w:tcW w:w="2470" w:type="dxa"/>
-                <w:vMerge/>
-                <w:shd w:val="clear" w:color="auto" w:fill="auto"/>
-              </w:tcPr>
-              <w:p>
-                <w:pPr>
-                  <w:rPr>
-                    <w:color w:val="FFFFFF" w:themeColor="background1"/>
-                    <w:lang w:val="en-US"/>
-                  </w:rPr>
-                </w:pPr>
-              </w:p>
-            </w:tc>
-            <w:tc>
-              <w:tcPr>
-                <w:tcW w:w="1641" w:type="dxa"/>
-                <w:vMerge/>
-              </w:tcPr>
-              <w:p>
-                <w:pPr>
-                  <w:cnfStyle w:val="000000000000" w:firstRow="0" w:lastRow="0" w:firstColumn="0" w:lastColumn="0" w:oddVBand="0" w:evenVBand="0" w:oddHBand="0" w:evenHBand="0" w:firstRowFirstColumn="0" w:firstRowLastColumn="0" w:lastRowFirstColumn="0" w:lastRowLastColumn="0"/>
-                  <w:rPr>
-                    <w:lang w:val="en-US"/>
-                  </w:rPr>
-                </w:pPr>
-              </w:p>
-            </w:tc>
-            <w:tc>
-              <w:tcPr>
-                <w:tcW w:w="851" w:type="dxa"/>
-                <w:tcBorders>
-                  <w:top w:val="single" w:sz="4" w:space="0" w:color="auto"/>
-                </w:tcBorders>
-                <w:shd w:val="clear" w:color="auto" w:fill="1F3864" w:themeFill="accent5" w:themeFillShade="80"/>
-              </w:tcPr>
-              <w:p>
-                <w:pPr>
-                  <w:cnfStyle w:val="000000000000" w:firstRow="0" w:lastRow="0" w:firstColumn="0" w:lastColumn="0" w:oddVBand="0" w:evenVBand="0" w:oddHBand="0" w:evenHBand="0" w:firstRowFirstColumn="0" w:firstRowLastColumn="0" w:lastRowFirstColumn="0" w:lastRowLastColumn="0"/>
-                  <w:rPr>
-                    <w:color w:val="FFFFFF" w:themeColor="background1"/>
-                    <w:lang w:val="en-US"/>
-                  </w:rPr>
-                </w:pPr>
-                <w:r>
-                  <w:rPr>
-                    <w:color w:val="FFFFFF" w:themeColor="background1"/>
-                    <w:lang w:val="en-US"/>
-                  </w:rPr>
-                  <w:t>Info</w:t>
-                </w:r>
-              </w:p>
-            </w:tc>
-            <w:tc>
-              <w:tcPr>
-                <w:tcW w:w="4389" w:type="dxa"/>
-                <w:tcBorders>
-                  <w:top w:val="single" w:sz="4" w:space="0" w:color="auto"/>
-                </w:tcBorders>
-              </w:tcPr>
-              <w:sdt>
-                <w:sdtPr>
-                  <w:rPr>
-                    <w:lang w:val="en-US"/>
-                  </w:rPr>
-                  <w:alias w:val="Info"/>
-                  <w:tag w:val="Info"/>
-                  <w:id w:val="-1026175622"/>
-                  <w:placeholder>
-                    <w:docPart w:val="AF5BBCBB674F41A99D2B59B14D4D3E00"/>
-                  </w:placeholder>
-                </w:sdtPr>
-                <w:sdtEndPr/>
-                <w:sdtContent>
-                  <w:p>
-                    <w:pPr>
-                      <w:cnfStyle w:val="000000000000" w:firstRow="0" w:lastRow="0" w:firstColumn="0" w:lastColumn="0" w:oddVBand="0" w:evenVBand="0" w:oddHBand="0" w:evenHBand="0" w:firstRowFirstColumn="0" w:firstRowLastColumn="0" w:lastRowFirstColumn="0" w:lastRowLastColumn="0"/>
-                      <w:rPr>
-                        <w:lang w:val="en-US"/>
-                      </w:rPr>
-                    </w:pPr>
-                    <w:r>
-                      <w:rPr>
-                        <w:lang w:val="en-US"/>
-                      </w:rPr>
-                      <w:t>Info</w:t>
-                    </w:r>
-                  </w:p>
-                </w:sdtContent>
-              </w:sdt>
-            </w:tc>
-          </w:tr>
-        </w:tbl>
-      </w:sdtContent>
-    </w:sdt>
-    <w:p>
-      <w:pPr>
-        <w:rPr>
-          <w:lang w:val="en-US"/>
-        </w:rPr>
-      </w:pPr>
-    </w:p>
-    <w:p>
-      <w:pPr>
-        <w:rPr>
-          <w:lang w:val="en-US"/>
-        </w:rPr>
-      </w:pPr>
-    </w:p>
-    <w:p>
-      <w:pPr>
-        <w:pStyle w:val="2"/>
-        <w:rPr>
-          <w:lang w:val="en-US"/>
-        </w:rPr>
-      </w:pPr>
-      <w:r>
-        <w:rPr>
-          <w:lang w:val="en-US"/>
-        </w:rPr>
-        <w:t>Images inside a list</w:t>
-      </w:r>
-    </w:p>
-    <w:bookmarkStart w:id="1" w:name="OLE_LINK2" w:displacedByCustomXml="next"/>
-    <w:bookmarkStart w:id="2" w:name="OLE_LINK1" w:displacedByCustomXml="next"/>
-    <w:sdt>
-      <w:sdtPr>
-        <w:rPr>
-          <w:lang w:val="en-US"/>
-        </w:rPr>
-        <w:alias w:val="Scientists List"/>
-        <w:tag w:val="Scientists List"/>
-        <w:id w:val="159893947"/>
-        <w:placeholder>
-          <w:docPart w:val="B4F1E846C2F442D4A7AC262FF3F09C1A"/>
-        </w:placeholder>
-      </w:sdtPr>
-      <w:sdtEndPr/>
-      <w:sdtContent>
-        <w:p>
-          <w:pPr>
-            <w:pStyle w:val="a4"/>
-            <w:numPr>
-              <w:ilvl w:val="0"/>
-              <w:numId w:val="10"/>
-            </w:numPr>
-          </w:pPr>
-          <w:sdt>
-            <w:sdtPr>
-              <w:rPr>
-                <w:noProof/>
-                <w:color w:val="FFFFFF" w:themeColor="background1"/>
-                <w:lang w:eastAsia="ru-RU"/>
-              </w:rPr>
-              <w:alias w:val="Photo"/>
-              <w:tag w:val="Photo"/>
-              <w:id w:val="-914628657"/>
-              <w:picture/>
-            </w:sdtPr>
-            <w:sdtEndPr/>
-            <w:sdtContent>
-              <w:r>
-                <w:rPr>
-                  <w:noProof/>
-                  <w:color w:val="FFFFFF" w:themeColor="background1"/>
-                  <w:lang w:eastAsia="ru-RU"/>
-                </w:rPr>
-                <w:drawing>
-                  <wp:inline distT="0" distB="0" distL="0" distR="0" wp14:anchorId="4729777A" wp14:editId="4729777B">
-                    <wp:extent cx="972000" cy="1011500"/>
-                    <wp:effectExtent l="0" t="0" r="0" b="0"/>
-                    <wp:docPr id="2" name="Рисунок 2"/>
-                    <wp:cNvGraphicFramePr>
-                      <a:graphicFrameLocks xmlns:a="http://schemas.openxmlformats.org/drawingml/2006/main" noChangeAspect="1"/>
-                    </wp:cNvGraphicFramePr>
-                    <a:graphic xmlns:a="http://schemas.openxmlformats.org/drawingml/2006/main">
-                      <a:graphicData uri="http://schemas.openxmlformats.org/drawingml/2006/picture">
-                        <pic:pic xmlns:pic="http://schemas.openxmlformats.org/drawingml/2006/picture">
-                          <pic:nvPicPr>
-                            <pic:cNvPr id="1" name="image1.jpeg"/>
-                            <pic:cNvPicPr/>
-                          </pic:nvPicPr>
-                          <pic:blipFill rotWithShape="1">
-                            <a:blip r:embed="rId10" cstate="print">
-                              <a:extLst>
-                                <a:ext uri="{28A0092B-C50C-407E-A947-70E740481C1C}">
-                                  <a14:useLocalDpi xmlns:a14="http://schemas.microsoft.com/office/drawing/2010/main" val="0"/>
-                                </a:ext>
-                              </a:extLst>
-                            </a:blip>
-                            <a:srcRect l="-138" r="-138" b="13167"/>
-                            <a:stretch/>
-                          </pic:blipFill>
-                          <pic:spPr bwMode="auto">
-                            <a:xfrm>
-                              <a:off x="0" y="0"/>
-                              <a:ext cx="972000" cy="1011500"/>
-                            </a:xfrm>
-                            <a:prstGeom prst="ellipse">
-                              <a:avLst/>
-                            </a:prstGeom>
-                            <a:ln>
-                              <a:noFill/>
-                            </a:ln>
-                            <a:extLst>
-                              <a:ext uri="{53640926-AAD7-44D8-BBD7-CCE9431645EC}">
-                                <a14:shadowObscured xmlns:a14="http://schemas.microsoft.com/office/drawing/2010/main"/>
-                              </a:ext>
-                            </a:extLst>
-                          </pic:spPr>
-                        </pic:pic>
-                      </a:graphicData>
-                    </a:graphic>
-                  </wp:inline>
-                </w:drawing>
-              </w:r>
-            </w:sdtContent>
-          </w:sdt>
-          <w:r>
-            <w:rPr>
-              <w:lang w:val="en-US"/>
-            </w:rPr>
-            <w:t xml:space="preserve"> </w:t>
-          </w:r>
-          <w:sdt>
-            <w:sdtPr>
-              <w:rPr>
-                <w:lang w:val="en-US"/>
-              </w:rPr>
-              <w:alias w:val="Name"/>
-              <w:tag w:val="Name"/>
-              <w:id w:val="2093817098"/>
-              <w:placeholder>
-                <w:docPart w:val="B4F1E846C2F442D4A7AC262FF3F09C1A"/>
-              </w:placeholder>
-            </w:sdtPr>
-            <w:sdtEndPr/>
-            <w:sdtContent>
-              <w:r>
-                <w:rPr>
-                  <w:rStyle w:val="a7"/>
-                </w:rPr>
-                <w:t>Name</w:t>
-              </w:r>
-            </w:sdtContent>
-          </w:sdt>
-          <w:r>
-            <w:rPr>
-              <w:lang w:val="en-US"/>
-            </w:rPr>
-            <w:t xml:space="preserve"> (</w:t>
-          </w:r>
-          <w:sdt>
-            <w:sdtPr>
-              <w:rPr>
-                <w:lang w:val="en-US"/>
-              </w:rPr>
-              <w:alias w:val="Dates of life"/>
-              <w:tag w:val="Dates of life"/>
-              <w:id w:val="2119940198"/>
-              <w:placeholder>
-                <w:docPart w:val="B4F1E846C2F442D4A7AC262FF3F09C1A"/>
-              </w:placeholder>
-            </w:sdtPr>
-            <w:sdtEndPr/>
-            <w:sdtContent>
-              <w:r>
-                <w:rPr>
-                  <w:lang w:val="en-US"/>
-                </w:rPr>
-                <w:t>dates of life</w:t>
-              </w:r>
-            </w:sdtContent>
-          </w:sdt>
-          <w:r>
-            <w:rPr>
-              <w:lang w:val="en-US"/>
-            </w:rPr>
-            <w:t>)</w:t>
-          </w:r>
-        </w:p>
-        <w:sdt>
-          <w:sdtPr>
-            <w:rPr>
-              <w:lang w:val="en-US"/>
-            </w:rPr>
-            <w:alias w:val="Info"/>
-            <w:tag w:val="Info"/>
-            <w:id w:val="1696812482"/>
-            <w:placeholder>
-              <w:docPart w:val="B4F1E846C2F442D4A7AC262FF3F09C1A"/>
-            </w:placeholder>
-          </w:sdtPr>
-          <w:sdtEndPr/>
-          <w:sdtContent>
-            <w:p>
-              <w:pPr>
-                <w:pStyle w:val="a4"/>
-                <w:numPr>
-                  <w:ilvl w:val="0"/>
-                  <w:numId w:val="9"/>
-                </w:numPr>
-                <w:spacing w:after="600"/>
-              </w:pPr>
-              <w:r>
-                <w:rPr>
-                  <w:lang w:val="en-US"/>
-                </w:rPr>
-                <w:t>Info</w:t>
-              </w:r>
-            </w:p>
-          </w:sdtContent>
-        </w:sdt>
-      </w:sdtContent>
-    </w:sdt>
-    <w:bookmarkEnd w:id="1" w:displacedByCustomXml="prev"/>
-    <w:bookmarkEnd w:id="2" w:displacedByCustomXml="prev"/>
-    <w:p>
-      <w:pPr>
         <w:pStyle w:val="2"/>
         <w:rPr>
           <w:lang w:val="en-US"/>
@@ -2599,14 +393,16 @@
         <w:tag w:val="Repeats"/>
         <w:id w:val="-927808212"/>
         <w:placeholder>
-          <w:docPart w:val="43FC47DDB55B432A818289EF3B3E4B33"/>
+          <w:docPart w:val="8AE9A2FCEA5F4C6BA981AD0210C1B710"/>
         </w:placeholder>
       </w:sdtPr>
-      <w:sdtEndPr/>
       <w:sdtContent>
         <w:p>
           <w:pPr>
             <w:ind w:left="644"/>
+            <w:rPr>
+              <w:lang w:val="en-US"/>
+            </w:rPr>
           </w:pPr>
           <w:sdt>
             <w:sdtPr>
@@ -2620,7 +416,6 @@
               <w:id w:val="-1870290616"/>
               <w:picture/>
             </w:sdtPr>
-            <w:sdtEndPr/>
             <w:sdtContent>
               <w:r>
                 <w:rPr>
@@ -2629,7 +424,7 @@
                   <w:lang w:eastAsia="ru-RU"/>
                 </w:rPr>
                 <w:drawing>
-                  <wp:inline distT="0" distB="0" distL="0" distR="0" wp14:anchorId="726F07F8" wp14:editId="2891A4E3">
+                  <wp:inline distT="0" distB="0" distL="0" distR="0" wp14:anchorId="17DC6B0B" wp14:editId="7E033E76">
                     <wp:extent cx="972000" cy="1011500"/>
                     <wp:effectExtent l="0" t="0" r="0" b="0"/>
                     <wp:docPr id="4" name="Рисунок 4"/>
@@ -2644,7 +439,7 @@
                             <pic:cNvPicPr/>
                           </pic:nvPicPr>
                           <pic:blipFill rotWithShape="1">
-                            <a:blip r:embed="rId10" cstate="print">
+                            <a:blip r:embed="rId8" cstate="print">
                               <a:extLst>
                                 <a:ext uri="{28A0092B-C50C-407E-A947-70E740481C1C}">
                                   <a14:useLocalDpi xmlns:a14="http://schemas.microsoft.com/office/drawing/2010/main" val="0"/>
@@ -2694,14 +489,14 @@
               <w:tag w:val="Name"/>
               <w:id w:val="-1397739476"/>
               <w:placeholder>
-                <w:docPart w:val="43FC47DDB55B432A818289EF3B3E4B33"/>
+                <w:docPart w:val="8AE9A2FCEA5F4C6BA981AD0210C1B710"/>
               </w:placeholder>
             </w:sdtPr>
-            <w:sdtEndPr/>
             <w:sdtContent>
               <w:r>
                 <w:rPr>
                   <w:rStyle w:val="a7"/>
+                  <w:lang w:val="en-US"/>
                 </w:rPr>
                 <w:t>Name</w:t>
               </w:r>
@@ -2722,10 +517,9 @@
               <w:tag w:val="Dates of life"/>
               <w:id w:val="1578936677"/>
               <w:placeholder>
-                <w:docPart w:val="43FC47DDB55B432A818289EF3B3E4B33"/>
+                <w:docPart w:val="8AE9A2FCEA5F4C6BA981AD0210C1B710"/>
               </w:placeholder>
             </w:sdtPr>
-            <w:sdtEndPr/>
             <w:sdtContent>
               <w:r>
                 <w:rPr>
@@ -2751,10 +545,9 @@
             <w:tag w:val="Info"/>
             <w:id w:val="-598568220"/>
             <w:placeholder>
-              <w:docPart w:val="43FC47DDB55B432A818289EF3B3E4B33"/>
+              <w:docPart w:val="8AE9A2FCEA5F4C6BA981AD0210C1B710"/>
             </w:placeholder>
           </w:sdtPr>
-          <w:sdtEndPr/>
           <w:sdtContent>
             <w:p>
               <w:pPr>
@@ -2779,10 +572,18 @@
         </w:sdt>
       </w:sdtContent>
     </w:sdt>
-    <w:p/>
+    <w:p>
+      <w:pPr>
+        <w:rPr>
+          <w:lang w:val="en-US"/>
+        </w:rPr>
+      </w:pPr>
+      <w:bookmarkStart w:id="0" w:name="_GoBack"/>
+      <w:bookmarkEnd w:id="0"/>
+    </w:p>
     <w:sectPr>
-      <w:headerReference w:type="default" r:id="rId11"/>
-      <w:footerReference w:type="default" r:id="rId12"/>
+      <w:headerReference w:type="default" r:id="rId9"/>
+      <w:footerReference w:type="default" r:id="rId10"/>
       <w:pgSz w:w="11906" w:h="16838"/>
       <w:pgMar w:top="1134" w:right="850" w:bottom="1134" w:left="1701" w:header="708" w:footer="708" w:gutter="0"/>
       <w:cols w:space="708"/>
@@ -2793,7 +594,7 @@
 </file>
 
 <file path=word/endnotes.xml><?xml version="1.0" encoding="utf-8"?>
-<w:endnotes xmlns:wpc="http://schemas.microsoft.com/office/word/2010/wordprocessingCanvas" xmlns:mc="http://schemas.openxmlformats.org/markup-compatibility/2006" xmlns:o="urn:schemas-microsoft-com:office:office" xmlns:r="http://schemas.openxmlformats.org/officeDocument/2006/relationships" xmlns:m="http://schemas.openxmlformats.org/officeDocument/2006/math" xmlns:v="urn:schemas-microsoft-com:vml" xmlns:wp14="http://schemas.microsoft.com/office/word/2010/wordprocessingDrawing" xmlns:wp="http://schemas.openxmlformats.org/drawingml/2006/wordprocessingDrawing" xmlns:w10="urn:schemas-microsoft-com:office:word" xmlns:w="http://schemas.openxmlformats.org/wordprocessingml/2006/main" xmlns:w14="http://schemas.microsoft.com/office/word/2010/wordml" xmlns:w15="http://schemas.microsoft.com/office/word/2012/wordml" xmlns:wpg="http://schemas.microsoft.com/office/word/2010/wordprocessingGroup" xmlns:wpi="http://schemas.microsoft.com/office/word/2010/wordprocessingInk" xmlns:wne="http://schemas.microsoft.com/office/word/2006/wordml" xmlns:wps="http://schemas.microsoft.com/office/word/2010/wordprocessingShape" mc:Ignorable="w14 w15 wp14">
+<w:endnotes xmlns:wpc="http://schemas.microsoft.com/office/word/2010/wordprocessingCanvas" xmlns:cx="http://schemas.microsoft.com/office/drawing/2014/chartex" xmlns:mc="http://schemas.openxmlformats.org/markup-compatibility/2006" xmlns:o="urn:schemas-microsoft-com:office:office" xmlns:r="http://schemas.openxmlformats.org/officeDocument/2006/relationships" xmlns:m="http://schemas.openxmlformats.org/officeDocument/2006/math" xmlns:v="urn:schemas-microsoft-com:vml" xmlns:wp14="http://schemas.microsoft.com/office/word/2010/wordprocessingDrawing" xmlns:wp="http://schemas.openxmlformats.org/drawingml/2006/wordprocessingDrawing" xmlns:w10="urn:schemas-microsoft-com:office:word" xmlns:w="http://schemas.openxmlformats.org/wordprocessingml/2006/main" xmlns:w14="http://schemas.microsoft.com/office/word/2010/wordml" xmlns:w15="http://schemas.microsoft.com/office/word/2012/wordml" xmlns:w16se="http://schemas.microsoft.com/office/word/2015/wordml/symex" xmlns:wpg="http://schemas.microsoft.com/office/word/2010/wordprocessingGroup" xmlns:wpi="http://schemas.microsoft.com/office/word/2010/wordprocessingInk" xmlns:wne="http://schemas.microsoft.com/office/word/2006/wordml" xmlns:wps="http://schemas.microsoft.com/office/word/2010/wordprocessingShape" mc:Ignorable="w14 w15 w16se wp14">
   <w:endnote w:type="separator" w:id="-1">
     <w:p>
       <w:pPr>
@@ -2818,7 +619,7 @@
 </file>
 
 <file path=word/footer1.xml><?xml version="1.0" encoding="utf-8"?>
-<w:ftr xmlns:wpc="http://schemas.microsoft.com/office/word/2010/wordprocessingCanvas" xmlns:mc="http://schemas.openxmlformats.org/markup-compatibility/2006" xmlns:o="urn:schemas-microsoft-com:office:office" xmlns:r="http://schemas.openxmlformats.org/officeDocument/2006/relationships" xmlns:m="http://schemas.openxmlformats.org/officeDocument/2006/math" xmlns:v="urn:schemas-microsoft-com:vml" xmlns:wp14="http://schemas.microsoft.com/office/word/2010/wordprocessingDrawing" xmlns:wp="http://schemas.openxmlformats.org/drawingml/2006/wordprocessingDrawing" xmlns:w10="urn:schemas-microsoft-com:office:word" xmlns:w="http://schemas.openxmlformats.org/wordprocessingml/2006/main" xmlns:w14="http://schemas.microsoft.com/office/word/2010/wordml" xmlns:w15="http://schemas.microsoft.com/office/word/2012/wordml" xmlns:wpg="http://schemas.microsoft.com/office/word/2010/wordprocessingGroup" xmlns:wpi="http://schemas.microsoft.com/office/word/2010/wordprocessingInk" xmlns:wne="http://schemas.microsoft.com/office/word/2006/wordml" xmlns:wps="http://schemas.microsoft.com/office/word/2010/wordprocessingShape" mc:Ignorable="w14 w15 wp14">
+<w:ftr xmlns:wpc="http://schemas.microsoft.com/office/word/2010/wordprocessingCanvas" xmlns:cx="http://schemas.microsoft.com/office/drawing/2014/chartex" xmlns:mc="http://schemas.openxmlformats.org/markup-compatibility/2006" xmlns:o="urn:schemas-microsoft-com:office:office" xmlns:r="http://schemas.openxmlformats.org/officeDocument/2006/relationships" xmlns:m="http://schemas.openxmlformats.org/officeDocument/2006/math" xmlns:v="urn:schemas-microsoft-com:vml" xmlns:wp14="http://schemas.microsoft.com/office/word/2010/wordprocessingDrawing" xmlns:wp="http://schemas.openxmlformats.org/drawingml/2006/wordprocessingDrawing" xmlns:w10="urn:schemas-microsoft-com:office:word" xmlns:w="http://schemas.openxmlformats.org/wordprocessingml/2006/main" xmlns:w14="http://schemas.microsoft.com/office/word/2010/wordml" xmlns:w15="http://schemas.microsoft.com/office/word/2012/wordml" xmlns:w16se="http://schemas.microsoft.com/office/word/2015/wordml/symex" xmlns:wpg="http://schemas.microsoft.com/office/word/2010/wordprocessingGroup" xmlns:wpi="http://schemas.microsoft.com/office/word/2010/wordprocessingInk" xmlns:wne="http://schemas.microsoft.com/office/word/2006/wordml" xmlns:wps="http://schemas.microsoft.com/office/word/2010/wordprocessingShape" mc:Ignorable="w14 w15 w16se wp14">
   <w:sdt>
     <w:sdtPr>
       <w:rPr>
@@ -2853,7 +654,7 @@
 </file>
 
 <file path=word/footnotes.xml><?xml version="1.0" encoding="utf-8"?>
-<w:footnotes xmlns:wpc="http://schemas.microsoft.com/office/word/2010/wordprocessingCanvas" xmlns:mc="http://schemas.openxmlformats.org/markup-compatibility/2006" xmlns:o="urn:schemas-microsoft-com:office:office" xmlns:r="http://schemas.openxmlformats.org/officeDocument/2006/relationships" xmlns:m="http://schemas.openxmlformats.org/officeDocument/2006/math" xmlns:v="urn:schemas-microsoft-com:vml" xmlns:wp14="http://schemas.microsoft.com/office/word/2010/wordprocessingDrawing" xmlns:wp="http://schemas.openxmlformats.org/drawingml/2006/wordprocessingDrawing" xmlns:w10="urn:schemas-microsoft-com:office:word" xmlns:w="http://schemas.openxmlformats.org/wordprocessingml/2006/main" xmlns:w14="http://schemas.microsoft.com/office/word/2010/wordml" xmlns:w15="http://schemas.microsoft.com/office/word/2012/wordml" xmlns:wpg="http://schemas.microsoft.com/office/word/2010/wordprocessingGroup" xmlns:wpi="http://schemas.microsoft.com/office/word/2010/wordprocessingInk" xmlns:wne="http://schemas.microsoft.com/office/word/2006/wordml" xmlns:wps="http://schemas.microsoft.com/office/word/2010/wordprocessingShape" mc:Ignorable="w14 w15 wp14">
+<w:footnotes xmlns:wpc="http://schemas.microsoft.com/office/word/2010/wordprocessingCanvas" xmlns:cx="http://schemas.microsoft.com/office/drawing/2014/chartex" xmlns:mc="http://schemas.openxmlformats.org/markup-compatibility/2006" xmlns:o="urn:schemas-microsoft-com:office:office" xmlns:r="http://schemas.openxmlformats.org/officeDocument/2006/relationships" xmlns:m="http://schemas.openxmlformats.org/officeDocument/2006/math" xmlns:v="urn:schemas-microsoft-com:vml" xmlns:wp14="http://schemas.microsoft.com/office/word/2010/wordprocessingDrawing" xmlns:wp="http://schemas.openxmlformats.org/drawingml/2006/wordprocessingDrawing" xmlns:w10="urn:schemas-microsoft-com:office:word" xmlns:w="http://schemas.openxmlformats.org/wordprocessingml/2006/main" xmlns:w14="http://schemas.microsoft.com/office/word/2010/wordml" xmlns:w15="http://schemas.microsoft.com/office/word/2012/wordml" xmlns:w16se="http://schemas.microsoft.com/office/word/2015/wordml/symex" xmlns:wpg="http://schemas.microsoft.com/office/word/2010/wordprocessingGroup" xmlns:wpi="http://schemas.microsoft.com/office/word/2010/wordprocessingInk" xmlns:wne="http://schemas.microsoft.com/office/word/2006/wordml" xmlns:wps="http://schemas.microsoft.com/office/word/2010/wordprocessingShape" mc:Ignorable="w14 w15 w16se wp14">
   <w:footnote w:type="separator" w:id="-1">
     <w:p>
       <w:pPr>
@@ -2878,7 +679,7 @@
 </file>
 
 <file path=word/header1.xml><?xml version="1.0" encoding="utf-8"?>
-<w:hdr xmlns:wpc="http://schemas.microsoft.com/office/word/2010/wordprocessingCanvas" xmlns:mc="http://schemas.openxmlformats.org/markup-compatibility/2006" xmlns:o="urn:schemas-microsoft-com:office:office" xmlns:r="http://schemas.openxmlformats.org/officeDocument/2006/relationships" xmlns:m="http://schemas.openxmlformats.org/officeDocument/2006/math" xmlns:v="urn:schemas-microsoft-com:vml" xmlns:wp14="http://schemas.microsoft.com/office/word/2010/wordprocessingDrawing" xmlns:wp="http://schemas.openxmlformats.org/drawingml/2006/wordprocessingDrawing" xmlns:w10="urn:schemas-microsoft-com:office:word" xmlns:w="http://schemas.openxmlformats.org/wordprocessingml/2006/main" xmlns:w14="http://schemas.microsoft.com/office/word/2010/wordml" xmlns:w15="http://schemas.microsoft.com/office/word/2012/wordml" xmlns:wpg="http://schemas.microsoft.com/office/word/2010/wordprocessingGroup" xmlns:wpi="http://schemas.microsoft.com/office/word/2010/wordprocessingInk" xmlns:wne="http://schemas.microsoft.com/office/word/2006/wordml" xmlns:wps="http://schemas.microsoft.com/office/word/2010/wordprocessingShape" mc:Ignorable="w14 w15 wp14">
+<w:hdr xmlns:wpc="http://schemas.microsoft.com/office/word/2010/wordprocessingCanvas" xmlns:cx="http://schemas.microsoft.com/office/drawing/2014/chartex" xmlns:mc="http://schemas.openxmlformats.org/markup-compatibility/2006" xmlns:o="urn:schemas-microsoft-com:office:office" xmlns:r="http://schemas.openxmlformats.org/officeDocument/2006/relationships" xmlns:m="http://schemas.openxmlformats.org/officeDocument/2006/math" xmlns:v="urn:schemas-microsoft-com:vml" xmlns:wp14="http://schemas.microsoft.com/office/word/2010/wordprocessingDrawing" xmlns:wp="http://schemas.openxmlformats.org/drawingml/2006/wordprocessingDrawing" xmlns:w10="urn:schemas-microsoft-com:office:word" xmlns:w="http://schemas.openxmlformats.org/wordprocessingml/2006/main" xmlns:w14="http://schemas.microsoft.com/office/word/2010/wordml" xmlns:w15="http://schemas.microsoft.com/office/word/2012/wordml" xmlns:w16se="http://schemas.microsoft.com/office/word/2015/wordml/symex" xmlns:wpg="http://schemas.microsoft.com/office/word/2010/wordprocessingGroup" xmlns:wpi="http://schemas.microsoft.com/office/word/2010/wordprocessingInk" xmlns:wne="http://schemas.microsoft.com/office/word/2006/wordml" xmlns:wps="http://schemas.microsoft.com/office/word/2010/wordprocessingShape" mc:Ignorable="w14 w15 w16se wp14">
   <w:tbl>
     <w:tblPr>
       <w:tblStyle w:val="a3"/>
@@ -2921,6 +722,7 @@
               <w:showingPlcHdr/>
               <w:picture/>
             </w:sdtPr>
+            <w:sdtEndPr/>
             <w:sdtContent>
               <w:r>
                 <w:rPr>
@@ -3004,6 +806,7 @@
                 <w:docPart w:val="FC3E21DEC9D64328913798E1224A075E"/>
               </w:placeholder>
             </w:sdtPr>
+            <w:sdtEndPr/>
             <w:sdtContent>
               <w:r>
                 <w:rPr>
@@ -3029,7 +832,7 @@
 </file>
 
 <file path=word/numbering.xml><?xml version="1.0" encoding="utf-8"?>
-<w:numbering xmlns:wpc="http://schemas.microsoft.com/office/word/2010/wordprocessingCanvas" xmlns:mc="http://schemas.openxmlformats.org/markup-compatibility/2006" xmlns:o="urn:schemas-microsoft-com:office:office" xmlns:r="http://schemas.openxmlformats.org/officeDocument/2006/relationships" xmlns:m="http://schemas.openxmlformats.org/officeDocument/2006/math" xmlns:v="urn:schemas-microsoft-com:vml" xmlns:wp14="http://schemas.microsoft.com/office/word/2010/wordprocessingDrawing" xmlns:wp="http://schemas.openxmlformats.org/drawingml/2006/wordprocessingDrawing" xmlns:w10="urn:schemas-microsoft-com:office:word" xmlns:w="http://schemas.openxmlformats.org/wordprocessingml/2006/main" xmlns:w14="http://schemas.microsoft.com/office/word/2010/wordml" xmlns:w15="http://schemas.microsoft.com/office/word/2012/wordml" xmlns:wpg="http://schemas.microsoft.com/office/word/2010/wordprocessingGroup" xmlns:wpi="http://schemas.microsoft.com/office/word/2010/wordprocessingInk" xmlns:wne="http://schemas.microsoft.com/office/word/2006/wordml" xmlns:wps="http://schemas.microsoft.com/office/word/2010/wordprocessingShape" mc:Ignorable="w14 w15 wp14">
+<w:numbering xmlns:wpc="http://schemas.microsoft.com/office/word/2010/wordprocessingCanvas" xmlns:cx="http://schemas.microsoft.com/office/drawing/2014/chartex" xmlns:mc="http://schemas.openxmlformats.org/markup-compatibility/2006" xmlns:o="urn:schemas-microsoft-com:office:office" xmlns:r="http://schemas.openxmlformats.org/officeDocument/2006/relationships" xmlns:m="http://schemas.openxmlformats.org/officeDocument/2006/math" xmlns:v="urn:schemas-microsoft-com:vml" xmlns:wp14="http://schemas.microsoft.com/office/word/2010/wordprocessingDrawing" xmlns:wp="http://schemas.openxmlformats.org/drawingml/2006/wordprocessingDrawing" xmlns:w10="urn:schemas-microsoft-com:office:word" xmlns:w="http://schemas.openxmlformats.org/wordprocessingml/2006/main" xmlns:w14="http://schemas.microsoft.com/office/word/2010/wordml" xmlns:w15="http://schemas.microsoft.com/office/word/2012/wordml" xmlns:w16se="http://schemas.microsoft.com/office/word/2015/wordml/symex" xmlns:wpg="http://schemas.microsoft.com/office/word/2010/wordprocessingGroup" xmlns:wpi="http://schemas.microsoft.com/office/word/2010/wordprocessingInk" xmlns:wne="http://schemas.microsoft.com/office/word/2006/wordml" xmlns:wps="http://schemas.microsoft.com/office/word/2010/wordprocessingShape" mc:Ignorable="w14 w15 w16se wp14">
   <w:abstractNum w:abstractNumId="0" w15:restartNumberingAfterBreak="0">
     <w:nsid w:val="02DC595C"/>
     <w:multiLevelType w:val="hybridMultilevel"/>
@@ -4052,7 +1855,7 @@
 </file>
 
 <file path=word/styles.xml><?xml version="1.0" encoding="utf-8"?>
-<w:styles xmlns:mc="http://schemas.openxmlformats.org/markup-compatibility/2006" xmlns:r="http://schemas.openxmlformats.org/officeDocument/2006/relationships" xmlns:w="http://schemas.openxmlformats.org/wordprocessingml/2006/main" xmlns:w14="http://schemas.microsoft.com/office/word/2010/wordml" xmlns:w15="http://schemas.microsoft.com/office/word/2012/wordml" mc:Ignorable="w14 w15">
+<w:styles xmlns:mc="http://schemas.openxmlformats.org/markup-compatibility/2006" xmlns:r="http://schemas.openxmlformats.org/officeDocument/2006/relationships" xmlns:w="http://schemas.openxmlformats.org/wordprocessingml/2006/main" xmlns:w14="http://schemas.microsoft.com/office/word/2010/wordml" xmlns:w15="http://schemas.microsoft.com/office/word/2012/wordml" xmlns:w16se="http://schemas.microsoft.com/office/word/2015/wordml/symex" mc:Ignorable="w14 w15 w16se">
   <w:docDefaults>
     <w:rPrDefault>
       <w:rPr>
@@ -4748,7 +2551,7 @@
     </w:rPr>
   </w:style>
   <w:style w:type="character" w:customStyle="1" w:styleId="a7">
-    <w:name w:val="Название Знак"/>
+    <w:name w:val="Заголовок Знак"/>
     <w:basedOn w:val="a0"/>
     <w:link w:val="a6"/>
     <w:uiPriority w:val="10"/>
@@ -5004,7 +2807,7 @@
 </file>
 
 <file path=word/glossary/document.xml><?xml version="1.0" encoding="utf-8"?>
-<w:glossaryDocument xmlns:wpc="http://schemas.microsoft.com/office/word/2010/wordprocessingCanvas" xmlns:mc="http://schemas.openxmlformats.org/markup-compatibility/2006" xmlns:o="urn:schemas-microsoft-com:office:office" xmlns:r="http://schemas.openxmlformats.org/officeDocument/2006/relationships" xmlns:m="http://schemas.openxmlformats.org/officeDocument/2006/math" xmlns:v="urn:schemas-microsoft-com:vml" xmlns:wp14="http://schemas.microsoft.com/office/word/2010/wordprocessingDrawing" xmlns:wp="http://schemas.openxmlformats.org/drawingml/2006/wordprocessingDrawing" xmlns:w10="urn:schemas-microsoft-com:office:word" xmlns:w="http://schemas.openxmlformats.org/wordprocessingml/2006/main" xmlns:w14="http://schemas.microsoft.com/office/word/2010/wordml" xmlns:w15="http://schemas.microsoft.com/office/word/2012/wordml" xmlns:wpg="http://schemas.microsoft.com/office/word/2010/wordprocessingGroup" xmlns:wpi="http://schemas.microsoft.com/office/word/2010/wordprocessingInk" xmlns:wne="http://schemas.microsoft.com/office/word/2006/wordml" xmlns:wps="http://schemas.microsoft.com/office/word/2010/wordprocessingShape" mc:Ignorable="w14 w15 wp14">
+<w:glossaryDocument xmlns:wpc="http://schemas.microsoft.com/office/word/2010/wordprocessingCanvas" xmlns:cx="http://schemas.microsoft.com/office/drawing/2014/chartex" xmlns:mc="http://schemas.openxmlformats.org/markup-compatibility/2006" xmlns:o="urn:schemas-microsoft-com:office:office" xmlns:r="http://schemas.openxmlformats.org/officeDocument/2006/relationships" xmlns:m="http://schemas.openxmlformats.org/officeDocument/2006/math" xmlns:v="urn:schemas-microsoft-com:vml" xmlns:wp14="http://schemas.microsoft.com/office/word/2010/wordprocessingDrawing" xmlns:wp="http://schemas.openxmlformats.org/drawingml/2006/wordprocessingDrawing" xmlns:w10="urn:schemas-microsoft-com:office:word" xmlns:w="http://schemas.openxmlformats.org/wordprocessingml/2006/main" xmlns:w14="http://schemas.microsoft.com/office/word/2010/wordml" xmlns:w15="http://schemas.microsoft.com/office/word/2012/wordml" xmlns:w16se="http://schemas.microsoft.com/office/word/2015/wordml/symex" xmlns:wpg="http://schemas.microsoft.com/office/word/2010/wordprocessingGroup" xmlns:wpi="http://schemas.microsoft.com/office/word/2010/wordprocessingInk" xmlns:wne="http://schemas.microsoft.com/office/word/2006/wordml" xmlns:wps="http://schemas.microsoft.com/office/word/2010/wordprocessingShape" mc:Ignorable="w14 w15 w16se wp14">
   <w:docParts>
     <w:docPart>
       <w:docPartPr>
@@ -5023,180 +2826,6 @@
       </w:docPartPr>
       <w:docPartBody>
         <w:p>
-          <w:r>
-            <w:rPr>
-              <w:rStyle w:val="a3"/>
-            </w:rPr>
-            <w:t>Место для ввода текста.</w:t>
-          </w:r>
-        </w:p>
-      </w:docPartBody>
-    </w:docPart>
-    <w:docPart>
-      <w:docPartPr>
-        <w:name w:val="C2275F9AA7F546A59B81C636F1669872"/>
-        <w:category>
-          <w:name w:val="Общие"/>
-          <w:gallery w:val="placeholder"/>
-        </w:category>
-        <w:types>
-          <w:type w:val="bbPlcHdr"/>
-        </w:types>
-        <w:behaviors>
-          <w:behavior w:val="content"/>
-        </w:behaviors>
-        <w:guid w:val="{C79D5951-3F96-4BCF-91B4-EFD666D1B6E2}"/>
-      </w:docPartPr>
-      <w:docPartBody>
-        <w:p>
-          <w:pPr>
-            <w:pStyle w:val="C2275F9AA7F546A59B81C636F1669872"/>
-          </w:pPr>
-          <w:r>
-            <w:rPr>
-              <w:rStyle w:val="a3"/>
-            </w:rPr>
-            <w:t>Место для ввода текста.</w:t>
-          </w:r>
-        </w:p>
-      </w:docPartBody>
-    </w:docPart>
-    <w:docPart>
-      <w:docPartPr>
-        <w:name w:val="92506812819E46E393E8F2AF4B0934DF"/>
-        <w:category>
-          <w:name w:val="Общие"/>
-          <w:gallery w:val="placeholder"/>
-        </w:category>
-        <w:types>
-          <w:type w:val="bbPlcHdr"/>
-        </w:types>
-        <w:behaviors>
-          <w:behavior w:val="content"/>
-        </w:behaviors>
-        <w:guid w:val="{31065C50-05FF-4C60-B5AD-A4D07DC738F7}"/>
-      </w:docPartPr>
-      <w:docPartBody>
-        <w:p>
-          <w:pPr>
-            <w:pStyle w:val="92506812819E46E393E8F2AF4B0934DF"/>
-          </w:pPr>
-          <w:r>
-            <w:rPr>
-              <w:rStyle w:val="a3"/>
-            </w:rPr>
-            <w:t>Место для ввода текста.</w:t>
-          </w:r>
-        </w:p>
-      </w:docPartBody>
-    </w:docPart>
-    <w:docPart>
-      <w:docPartPr>
-        <w:name w:val="29F16971242C4E559131EA3A535D4EF1"/>
-        <w:category>
-          <w:name w:val="Общие"/>
-          <w:gallery w:val="placeholder"/>
-        </w:category>
-        <w:types>
-          <w:type w:val="bbPlcHdr"/>
-        </w:types>
-        <w:behaviors>
-          <w:behavior w:val="content"/>
-        </w:behaviors>
-        <w:guid w:val="{D643FA46-3A7A-43E1-8B89-CEEB030333BE}"/>
-      </w:docPartPr>
-      <w:docPartBody>
-        <w:p>
-          <w:pPr>
-            <w:pStyle w:val="29F16971242C4E559131EA3A535D4EF1"/>
-          </w:pPr>
-          <w:r>
-            <w:rPr>
-              <w:rStyle w:val="a3"/>
-            </w:rPr>
-            <w:t>Место для ввода текста.</w:t>
-          </w:r>
-        </w:p>
-      </w:docPartBody>
-    </w:docPart>
-    <w:docPart>
-      <w:docPartPr>
-        <w:name w:val="B4F1E846C2F442D4A7AC262FF3F09C1A"/>
-        <w:category>
-          <w:name w:val="Общие"/>
-          <w:gallery w:val="placeholder"/>
-        </w:category>
-        <w:types>
-          <w:type w:val="bbPlcHdr"/>
-        </w:types>
-        <w:behaviors>
-          <w:behavior w:val="content"/>
-        </w:behaviors>
-        <w:guid w:val="{8F1E9DFB-E198-47CC-BC4C-C155716A38FE}"/>
-      </w:docPartPr>
-      <w:docPartBody>
-        <w:p>
-          <w:pPr>
-            <w:pStyle w:val="B4F1E846C2F442D4A7AC262FF3F09C1A"/>
-          </w:pPr>
-          <w:r>
-            <w:rPr>
-              <w:rStyle w:val="a3"/>
-            </w:rPr>
-            <w:t>Место для ввода текста.</w:t>
-          </w:r>
-        </w:p>
-      </w:docPartBody>
-    </w:docPart>
-    <w:docPart>
-      <w:docPartPr>
-        <w:name w:val="AF5BBCBB674F41A99D2B59B14D4D3E00"/>
-        <w:category>
-          <w:name w:val="Общие"/>
-          <w:gallery w:val="placeholder"/>
-        </w:category>
-        <w:types>
-          <w:type w:val="bbPlcHdr"/>
-        </w:types>
-        <w:behaviors>
-          <w:behavior w:val="content"/>
-        </w:behaviors>
-        <w:guid w:val="{CBCC1184-992F-419A-A9C7-D56B5D3D4C18}"/>
-      </w:docPartPr>
-      <w:docPartBody>
-        <w:p>
-          <w:pPr>
-            <w:pStyle w:val="AF5BBCBB674F41A99D2B59B14D4D3E00"/>
-          </w:pPr>
-          <w:r>
-            <w:rPr>
-              <w:rStyle w:val="a3"/>
-            </w:rPr>
-            <w:t>Место для ввода текста.</w:t>
-          </w:r>
-        </w:p>
-      </w:docPartBody>
-    </w:docPart>
-    <w:docPart>
-      <w:docPartPr>
-        <w:name w:val="43FC47DDB55B432A818289EF3B3E4B33"/>
-        <w:category>
-          <w:name w:val="Общие"/>
-          <w:gallery w:val="placeholder"/>
-        </w:category>
-        <w:types>
-          <w:type w:val="bbPlcHdr"/>
-        </w:types>
-        <w:behaviors>
-          <w:behavior w:val="content"/>
-        </w:behaviors>
-        <w:guid w:val="{3D4685FF-39FC-4E35-AABC-3A479F865E41}"/>
-      </w:docPartPr>
-      <w:docPartBody>
-        <w:p>
-          <w:pPr>
-            <w:pStyle w:val="43FC47DDB55B432A818289EF3B3E4B33"/>
-          </w:pPr>
           <w:r>
             <w:rPr>
               <w:rStyle w:val="a3"/>
@@ -5235,12 +2864,41 @@
         </w:p>
       </w:docPartBody>
     </w:docPart>
+    <w:docPart>
+      <w:docPartPr>
+        <w:name w:val="8AE9A2FCEA5F4C6BA981AD0210C1B710"/>
+        <w:category>
+          <w:name w:val="Общие"/>
+          <w:gallery w:val="placeholder"/>
+        </w:category>
+        <w:types>
+          <w:type w:val="bbPlcHdr"/>
+        </w:types>
+        <w:behaviors>
+          <w:behavior w:val="content"/>
+        </w:behaviors>
+        <w:guid w:val="{6F16E27C-D262-48CC-8DB5-04DF040A673D}"/>
+      </w:docPartPr>
+      <w:docPartBody>
+        <w:p>
+          <w:pPr>
+            <w:pStyle w:val="8AE9A2FCEA5F4C6BA981AD0210C1B710"/>
+          </w:pPr>
+          <w:r>
+            <w:rPr>
+              <w:rStyle w:val="a3"/>
+            </w:rPr>
+            <w:t>Место для ввода текста.</w:t>
+          </w:r>
+        </w:p>
+      </w:docPartBody>
+    </w:docPart>
   </w:docParts>
 </w:glossaryDocument>
 </file>
 
 <file path=word/glossary/fontTable.xml><?xml version="1.0" encoding="utf-8"?>
-<w:fonts xmlns:mc="http://schemas.openxmlformats.org/markup-compatibility/2006" xmlns:r="http://schemas.openxmlformats.org/officeDocument/2006/relationships" xmlns:w="http://schemas.openxmlformats.org/wordprocessingml/2006/main" xmlns:w14="http://schemas.microsoft.com/office/word/2010/wordml" xmlns:w15="http://schemas.microsoft.com/office/word/2012/wordml" mc:Ignorable="w14 w15">
+<w:fonts xmlns:mc="http://schemas.openxmlformats.org/markup-compatibility/2006" xmlns:r="http://schemas.openxmlformats.org/officeDocument/2006/relationships" xmlns:w="http://schemas.openxmlformats.org/wordprocessingml/2006/main" xmlns:w14="http://schemas.microsoft.com/office/word/2010/wordml" xmlns:w15="http://schemas.microsoft.com/office/word/2012/wordml" xmlns:w16se="http://schemas.microsoft.com/office/word/2015/wordml/symex" mc:Ignorable="w14 w15 w16se">
   <w:font w:name="Times New Roman">
     <w:panose1 w:val="02020603050405020304"/>
     <w:charset w:val="CC"/>
@@ -5283,18 +2941,11 @@
     <w:pitch w:val="variable"/>
     <w:sig w:usb0="E0002AFF" w:usb1="C000247B" w:usb2="00000009" w:usb3="00000000" w:csb0="000001FF" w:csb1="00000000"/>
   </w:font>
-  <w:font w:name="Arial">
-    <w:panose1 w:val="020B0604020202020204"/>
-    <w:charset w:val="CC"/>
-    <w:family w:val="swiss"/>
-    <w:pitch w:val="variable"/>
-    <w:sig w:usb0="E0002EFF" w:usb1="C0007843" w:usb2="00000009" w:usb3="00000000" w:csb0="000001FF" w:csb1="00000000"/>
-  </w:font>
 </w:fonts>
 </file>
 
 <file path=word/glossary/settings.xml><?xml version="1.0" encoding="utf-8"?>
-<w:settings xmlns:mc="http://schemas.openxmlformats.org/markup-compatibility/2006" xmlns:o="urn:schemas-microsoft-com:office:office" xmlns:r="http://schemas.openxmlformats.org/officeDocument/2006/relationships" xmlns:m="http://schemas.openxmlformats.org/officeDocument/2006/math" xmlns:v="urn:schemas-microsoft-com:vml" xmlns:w10="urn:schemas-microsoft-com:office:word" xmlns:w="http://schemas.openxmlformats.org/wordprocessingml/2006/main" xmlns:w14="http://schemas.microsoft.com/office/word/2010/wordml" xmlns:w15="http://schemas.microsoft.com/office/word/2012/wordml" xmlns:sl="http://schemas.openxmlformats.org/schemaLibrary/2006/main" mc:Ignorable="w14 w15">
+<w:settings xmlns:mc="http://schemas.openxmlformats.org/markup-compatibility/2006" xmlns:o="urn:schemas-microsoft-com:office:office" xmlns:r="http://schemas.openxmlformats.org/officeDocument/2006/relationships" xmlns:m="http://schemas.openxmlformats.org/officeDocument/2006/math" xmlns:v="urn:schemas-microsoft-com:vml" xmlns:w10="urn:schemas-microsoft-com:office:word" xmlns:w="http://schemas.openxmlformats.org/wordprocessingml/2006/main" xmlns:w14="http://schemas.microsoft.com/office/word/2010/wordml" xmlns:w15="http://schemas.microsoft.com/office/word/2012/wordml" xmlns:w16se="http://schemas.microsoft.com/office/word/2015/wordml/symex" xmlns:sl="http://schemas.openxmlformats.org/schemaLibrary/2006/main" mc:Ignorable="w14 w15 w16se">
   <w:view w:val="normal"/>
   <w:defaultTabStop w:val="708"/>
   <w:hyphenationZone w:val="425"/>
@@ -5312,6 +2963,7 @@
     <w:rsid w:val="00053E2C"/>
     <w:rsid w:val="000619C9"/>
     <w:rsid w:val="000802C3"/>
+    <w:rsid w:val="0010777A"/>
     <w:rsid w:val="00130135"/>
     <w:rsid w:val="002352CE"/>
     <w:rsid w:val="002374C7"/>
@@ -5335,10 +2987,12 @@
     <w:rsid w:val="008057B7"/>
     <w:rsid w:val="008355F0"/>
     <w:rsid w:val="00867E24"/>
+    <w:rsid w:val="00871088"/>
     <w:rsid w:val="008B090E"/>
     <w:rsid w:val="009010B0"/>
     <w:rsid w:val="0092484B"/>
     <w:rsid w:val="009B2FEA"/>
+    <w:rsid w:val="009F51D3"/>
     <w:rsid w:val="00A64CC6"/>
     <w:rsid w:val="00AE54E8"/>
     <w:rsid w:val="00AF4DAE"/>
@@ -5352,6 +3006,7 @@
     <w:rsid w:val="00D15F37"/>
     <w:rsid w:val="00D44C81"/>
     <w:rsid w:val="00E00077"/>
+    <w:rsid w:val="00E60B84"/>
     <w:rsid w:val="00ED7EBA"/>
     <w:rsid w:val="00EF7107"/>
     <w:rsid w:val="00F0641F"/>
@@ -5382,7 +3037,7 @@
 </file>
 
 <file path=word/glossary/styles.xml><?xml version="1.0" encoding="utf-8"?>
-<w:styles xmlns:mc="http://schemas.openxmlformats.org/markup-compatibility/2006" xmlns:r="http://schemas.openxmlformats.org/officeDocument/2006/relationships" xmlns:w="http://schemas.openxmlformats.org/wordprocessingml/2006/main" xmlns:w14="http://schemas.microsoft.com/office/word/2010/wordml" xmlns:w15="http://schemas.microsoft.com/office/word/2012/wordml" mc:Ignorable="w14 w15">
+<w:styles xmlns:mc="http://schemas.openxmlformats.org/markup-compatibility/2006" xmlns:r="http://schemas.openxmlformats.org/officeDocument/2006/relationships" xmlns:w="http://schemas.openxmlformats.org/wordprocessingml/2006/main" xmlns:w14="http://schemas.microsoft.com/office/word/2010/wordml" xmlns:w15="http://schemas.microsoft.com/office/word/2012/wordml" xmlns:w16se="http://schemas.microsoft.com/office/word/2015/wordml/symex" mc:Ignorable="w14 w15 w16se">
   <w:docDefaults>
     <w:rPrDefault>
       <w:rPr>
@@ -5807,7 +3462,7 @@
     <w:basedOn w:val="a0"/>
     <w:uiPriority w:val="99"/>
     <w:semiHidden/>
-    <w:rsid w:val="00D44C81"/>
+    <w:rsid w:val="009F51D3"/>
     <w:rPr>
       <w:color w:val="808080"/>
     </w:rPr>
@@ -5855,12 +3510,16 @@
   <w:style w:type="paragraph" w:customStyle="1" w:styleId="FC3E21DEC9D64328913798E1224A075E">
     <w:name w:val="FC3E21DEC9D64328913798E1224A075E"/>
     <w:rsid w:val="00D44C81"/>
+  </w:style>
+  <w:style w:type="paragraph" w:customStyle="1" w:styleId="8AE9A2FCEA5F4C6BA981AD0210C1B710">
+    <w:name w:val="8AE9A2FCEA5F4C6BA981AD0210C1B710"/>
+    <w:rsid w:val="009F51D3"/>
   </w:style>
 </w:styles>
 </file>
 
 <file path=word/glossary/webSettings.xml><?xml version="1.0" encoding="utf-8"?>
-<w:webSettings xmlns:mc="http://schemas.openxmlformats.org/markup-compatibility/2006" xmlns:r="http://schemas.openxmlformats.org/officeDocument/2006/relationships" xmlns:w="http://schemas.openxmlformats.org/wordprocessingml/2006/main" xmlns:w14="http://schemas.microsoft.com/office/word/2010/wordml" xmlns:w15="http://schemas.microsoft.com/office/word/2012/wordml" mc:Ignorable="w14 w15">
+<w:webSettings xmlns:mc="http://schemas.openxmlformats.org/markup-compatibility/2006" xmlns:r="http://schemas.openxmlformats.org/officeDocument/2006/relationships" xmlns:w="http://schemas.openxmlformats.org/wordprocessingml/2006/main" xmlns:w14="http://schemas.microsoft.com/office/word/2010/wordml" xmlns:w15="http://schemas.microsoft.com/office/word/2012/wordml" xmlns:w16se="http://schemas.microsoft.com/office/word/2015/wordml/symex" mc:Ignorable="w14 w15 w16se">
   <w:optimizeForBrowser/>
   <w:allowPNG/>
 </w:webSettings>
@@ -6132,7 +3791,7 @@
 </file>
 
 <file path=customXml/itemProps1.xml><?xml version="1.0" encoding="utf-8"?>
-<ds:datastoreItem xmlns:ds="http://schemas.openxmlformats.org/officeDocument/2006/customXml" ds:itemID="{F5F60505-9292-4E21-B279-382DC733EB39}">
+<ds:datastoreItem xmlns:ds="http://schemas.openxmlformats.org/officeDocument/2006/customXml" ds:itemID="{8C2273B4-E3C4-4CE3-A843-D7141AD4CE75}">
   <ds:schemaRefs>
     <ds:schemaRef ds:uri="http://schemas.openxmlformats.org/officeDocument/2006/bibliography"/>
   </ds:schemaRefs>

</xml_diff>

<commit_message>
Example restored, added hidding example
</commit_message>
<xml_diff>
--- a/sources/TemplateEngine.Docx.Example/InputTemplate.docx
+++ b/sources/TemplateEngine.Docx.Example/InputTemplate.docx
@@ -372,6 +372,2214 @@
     </w:sdt>
     <w:p>
       <w:pPr>
+        <w:rPr>
+          <w:lang w:val="en-US"/>
+        </w:rPr>
+      </w:pPr>
+    </w:p>
+    <w:p>
+      <w:pPr>
+        <w:pStyle w:val="2"/>
+        <w:rPr>
+          <w:lang w:val="en-US"/>
+        </w:rPr>
+      </w:pPr>
+      <w:r>
+        <w:rPr>
+          <w:lang w:val="en-US"/>
+        </w:rPr>
+        <w:t>Nested list view</w:t>
+      </w:r>
+    </w:p>
+    <w:sdt>
+      <w:sdtPr>
+        <w:rPr>
+          <w:lang w:val="en-US"/>
+        </w:rPr>
+        <w:alias w:val="Team Members Nested List"/>
+        <w:tag w:val="Team Members Nested List"/>
+        <w:id w:val="463392224"/>
+        <w:placeholder>
+          <w:docPart w:val="DefaultPlaceholder_1081868574"/>
+        </w:placeholder>
+      </w:sdtPr>
+      <w:sdtEndPr/>
+      <w:sdtContent>
+        <w:sdt>
+          <w:sdtPr>
+            <w:rPr>
+              <w:lang w:val="en-US"/>
+            </w:rPr>
+            <w:alias w:val="Role"/>
+            <w:tag w:val="Role"/>
+            <w:id w:val="1735811353"/>
+            <w:placeholder>
+              <w:docPart w:val="DefaultPlaceholder_1081868574"/>
+            </w:placeholder>
+          </w:sdtPr>
+          <w:sdtEndPr/>
+          <w:sdtContent>
+            <w:p>
+              <w:pPr>
+                <w:pStyle w:val="a4"/>
+                <w:numPr>
+                  <w:ilvl w:val="0"/>
+                  <w:numId w:val="4"/>
+                </w:numPr>
+                <w:rPr>
+                  <w:lang w:val="en-US"/>
+                </w:rPr>
+              </w:pPr>
+              <w:r>
+                <w:rPr>
+                  <w:lang w:val="en-US"/>
+                </w:rPr>
+                <w:t>Tester</w:t>
+              </w:r>
+            </w:p>
+          </w:sdtContent>
+        </w:sdt>
+        <w:sdt>
+          <w:sdtPr>
+            <w:rPr>
+              <w:lang w:val="en-US"/>
+            </w:rPr>
+            <w:alias w:val="Name"/>
+            <w:tag w:val="Name"/>
+            <w:id w:val="1499471075"/>
+            <w:placeholder>
+              <w:docPart w:val="DefaultPlaceholder_1081868574"/>
+            </w:placeholder>
+          </w:sdtPr>
+          <w:sdtEndPr/>
+          <w:sdtContent>
+            <w:p>
+              <w:pPr>
+                <w:pStyle w:val="a4"/>
+                <w:numPr>
+                  <w:ilvl w:val="1"/>
+                  <w:numId w:val="4"/>
+                </w:numPr>
+                <w:rPr>
+                  <w:lang w:val="en-US"/>
+                </w:rPr>
+              </w:pPr>
+              <w:r>
+                <w:rPr>
+                  <w:lang w:val="en-US"/>
+                </w:rPr>
+                <w:t>John</w:t>
+              </w:r>
+            </w:p>
+          </w:sdtContent>
+        </w:sdt>
+      </w:sdtContent>
+    </w:sdt>
+    <w:p>
+      <w:pPr>
+        <w:rPr>
+          <w:lang w:val="en-US"/>
+        </w:rPr>
+      </w:pPr>
+    </w:p>
+    <w:p>
+      <w:pPr>
+        <w:pStyle w:val="2"/>
+        <w:rPr>
+          <w:lang w:val="en-US"/>
+        </w:rPr>
+      </w:pPr>
+      <w:r>
+        <w:rPr>
+          <w:lang w:val="en-US"/>
+        </w:rPr>
+        <w:t>List inside table</w:t>
+      </w:r>
+    </w:p>
+    <w:sdt>
+      <w:sdtPr>
+        <w:rPr>
+          <w:b w:val="0"/>
+          <w:bCs w:val="0"/>
+          <w:color w:val="auto"/>
+          <w:lang w:val="en-US"/>
+        </w:rPr>
+        <w:alias w:val="Projects Table"/>
+        <w:tag w:val="Projects Table"/>
+        <w:id w:val="1288161810"/>
+        <w:placeholder>
+          <w:docPart w:val="DefaultPlaceholder_1081868574"/>
+        </w:placeholder>
+      </w:sdtPr>
+      <w:sdtEndPr/>
+      <w:sdtContent>
+        <w:tbl>
+          <w:tblPr>
+            <w:tblStyle w:val="-450"/>
+            <w:tblW w:w="0" w:type="auto"/>
+            <w:tblLook w:val="04A0" w:firstRow="1" w:lastRow="0" w:firstColumn="1" w:lastColumn="0" w:noHBand="0" w:noVBand="1"/>
+          </w:tblPr>
+          <w:tblGrid>
+            <w:gridCol w:w="3115"/>
+            <w:gridCol w:w="3115"/>
+            <w:gridCol w:w="3115"/>
+          </w:tblGrid>
+          <w:tr>
+            <w:trPr>
+              <w:cnfStyle w:val="100000000000" w:firstRow="1" w:lastRow="0" w:firstColumn="0" w:lastColumn="0" w:oddVBand="0" w:evenVBand="0" w:oddHBand="0" w:evenHBand="0" w:firstRowFirstColumn="0" w:firstRowLastColumn="0" w:lastRowFirstColumn="0" w:lastRowLastColumn="0"/>
+            </w:trPr>
+            <w:tc>
+              <w:tcPr>
+                <w:cnfStyle w:val="001000000000" w:firstRow="0" w:lastRow="0" w:firstColumn="1" w:lastColumn="0" w:oddVBand="0" w:evenVBand="0" w:oddHBand="0" w:evenHBand="0" w:firstRowFirstColumn="0" w:firstRowLastColumn="0" w:lastRowFirstColumn="0" w:lastRowLastColumn="0"/>
+                <w:tcW w:w="3115" w:type="dxa"/>
+              </w:tcPr>
+              <w:p>
+                <w:pPr>
+                  <w:rPr>
+                    <w:lang w:val="en-US"/>
+                  </w:rPr>
+                </w:pPr>
+                <w:r>
+                  <w:rPr>
+                    <w:lang w:val="en-US"/>
+                  </w:rPr>
+                  <w:t>Name</w:t>
+                </w:r>
+              </w:p>
+            </w:tc>
+            <w:tc>
+              <w:tcPr>
+                <w:tcW w:w="3115" w:type="dxa"/>
+              </w:tcPr>
+              <w:p>
+                <w:pPr>
+                  <w:cnfStyle w:val="100000000000" w:firstRow="1" w:lastRow="0" w:firstColumn="0" w:lastColumn="0" w:oddVBand="0" w:evenVBand="0" w:oddHBand="0" w:evenHBand="0" w:firstRowFirstColumn="0" w:firstRowLastColumn="0" w:lastRowFirstColumn="0" w:lastRowLastColumn="0"/>
+                  <w:rPr>
+                    <w:lang w:val="en-US"/>
+                  </w:rPr>
+                </w:pPr>
+                <w:r>
+                  <w:rPr>
+                    <w:lang w:val="en-US"/>
+                  </w:rPr>
+                  <w:t>Role</w:t>
+                </w:r>
+              </w:p>
+            </w:tc>
+            <w:tc>
+              <w:tcPr>
+                <w:tcW w:w="3115" w:type="dxa"/>
+              </w:tcPr>
+              <w:p>
+                <w:pPr>
+                  <w:cnfStyle w:val="100000000000" w:firstRow="1" w:lastRow="0" w:firstColumn="0" w:lastColumn="0" w:oddVBand="0" w:evenVBand="0" w:oddHBand="0" w:evenHBand="0" w:firstRowFirstColumn="0" w:firstRowLastColumn="0" w:lastRowFirstColumn="0" w:lastRowLastColumn="0"/>
+                  <w:rPr>
+                    <w:lang w:val="en-US"/>
+                  </w:rPr>
+                </w:pPr>
+                <w:r>
+                  <w:rPr>
+                    <w:lang w:val="en-US"/>
+                  </w:rPr>
+                  <w:t>Projects</w:t>
+                </w:r>
+              </w:p>
+            </w:tc>
+          </w:tr>
+          <w:tr>
+            <w:trPr>
+              <w:cnfStyle w:val="000000100000" w:firstRow="0" w:lastRow="0" w:firstColumn="0" w:lastColumn="0" w:oddVBand="0" w:evenVBand="0" w:oddHBand="1" w:evenHBand="0" w:firstRowFirstColumn="0" w:firstRowLastColumn="0" w:lastRowFirstColumn="0" w:lastRowLastColumn="0"/>
+            </w:trPr>
+            <w:tc>
+              <w:tcPr>
+                <w:cnfStyle w:val="001000000000" w:firstRow="0" w:lastRow="0" w:firstColumn="1" w:lastColumn="0" w:oddVBand="0" w:evenVBand="0" w:oddHBand="0" w:evenHBand="0" w:firstRowFirstColumn="0" w:firstRowLastColumn="0" w:lastRowFirstColumn="0" w:lastRowLastColumn="0"/>
+                <w:tcW w:w="3115" w:type="dxa"/>
+              </w:tcPr>
+              <w:sdt>
+                <w:sdtPr>
+                  <w:rPr>
+                    <w:lang w:val="en-US"/>
+                  </w:rPr>
+                  <w:alias w:val="Name"/>
+                  <w:tag w:val="Name"/>
+                  <w:id w:val="-2144724967"/>
+                  <w:placeholder>
+                    <w:docPart w:val="DefaultPlaceholder_1081868574"/>
+                  </w:placeholder>
+                </w:sdtPr>
+                <w:sdtEndPr/>
+                <w:sdtContent>
+                  <w:p>
+                    <w:pPr>
+                      <w:rPr>
+                        <w:lang w:val="en-US"/>
+                      </w:rPr>
+                    </w:pPr>
+                    <w:r>
+                      <w:rPr>
+                        <w:lang w:val="en-US"/>
+                      </w:rPr>
+                      <w:t>John</w:t>
+                    </w:r>
+                  </w:p>
+                </w:sdtContent>
+              </w:sdt>
+            </w:tc>
+            <w:tc>
+              <w:tcPr>
+                <w:tcW w:w="3115" w:type="dxa"/>
+              </w:tcPr>
+              <w:sdt>
+                <w:sdtPr>
+                  <w:rPr>
+                    <w:lang w:val="en-US"/>
+                  </w:rPr>
+                  <w:alias w:val="Role"/>
+                  <w:tag w:val="Role"/>
+                  <w:id w:val="-832840258"/>
+                  <w:placeholder>
+                    <w:docPart w:val="DefaultPlaceholder_1081868574"/>
+                  </w:placeholder>
+                </w:sdtPr>
+                <w:sdtEndPr/>
+                <w:sdtContent>
+                  <w:p>
+                    <w:pPr>
+                      <w:cnfStyle w:val="000000100000" w:firstRow="0" w:lastRow="0" w:firstColumn="0" w:lastColumn="0" w:oddVBand="0" w:evenVBand="0" w:oddHBand="1" w:evenHBand="0" w:firstRowFirstColumn="0" w:firstRowLastColumn="0" w:lastRowFirstColumn="0" w:lastRowLastColumn="0"/>
+                      <w:rPr>
+                        <w:lang w:val="en-US"/>
+                      </w:rPr>
+                    </w:pPr>
+                    <w:r>
+                      <w:rPr>
+                        <w:lang w:val="en-US"/>
+                      </w:rPr>
+                      <w:t>Tester</w:t>
+                    </w:r>
+                  </w:p>
+                </w:sdtContent>
+              </w:sdt>
+            </w:tc>
+            <w:tc>
+              <w:tcPr>
+                <w:tcW w:w="3115" w:type="dxa"/>
+              </w:tcPr>
+              <w:sdt>
+                <w:sdtPr>
+                  <w:rPr>
+                    <w:lang w:val="en-US"/>
+                  </w:rPr>
+                  <w:alias w:val="Projects"/>
+                  <w:tag w:val="Projects"/>
+                  <w:id w:val="979732368"/>
+                  <w:placeholder>
+                    <w:docPart w:val="DefaultPlaceholder_1081868574"/>
+                  </w:placeholder>
+                </w:sdtPr>
+                <w:sdtEndPr/>
+                <w:sdtContent>
+                  <w:sdt>
+                    <w:sdtPr>
+                      <w:rPr>
+                        <w:lang w:val="en-US"/>
+                      </w:rPr>
+                      <w:alias w:val="Project"/>
+                      <w:tag w:val="Project"/>
+                      <w:id w:val="-282041052"/>
+                      <w:placeholder>
+                        <w:docPart w:val="DefaultPlaceholder_1081868574"/>
+                      </w:placeholder>
+                    </w:sdtPr>
+                    <w:sdtEndPr/>
+                    <w:sdtContent>
+                      <w:p>
+                        <w:pPr>
+                          <w:pStyle w:val="a4"/>
+                          <w:numPr>
+                            <w:ilvl w:val="0"/>
+                            <w:numId w:val="5"/>
+                          </w:numPr>
+                          <w:cnfStyle w:val="000000100000" w:firstRow="0" w:lastRow="0" w:firstColumn="0" w:lastColumn="0" w:oddVBand="0" w:evenVBand="0" w:oddHBand="1" w:evenHBand="0" w:firstRowFirstColumn="0" w:firstRowLastColumn="0" w:lastRowFirstColumn="0" w:lastRowLastColumn="0"/>
+                          <w:rPr>
+                            <w:lang w:val="en-US"/>
+                          </w:rPr>
+                        </w:pPr>
+                        <w:r>
+                          <w:rPr>
+                            <w:lang w:val="en-US"/>
+                          </w:rPr>
+                          <w:t>Proj</w:t>
+                        </w:r>
+                      </w:p>
+                    </w:sdtContent>
+                  </w:sdt>
+                </w:sdtContent>
+              </w:sdt>
+            </w:tc>
+          </w:tr>
+        </w:tbl>
+      </w:sdtContent>
+    </w:sdt>
+    <w:p>
+      <w:pPr>
+        <w:rPr>
+          <w:lang w:val="en-US"/>
+        </w:rPr>
+      </w:pPr>
+    </w:p>
+    <w:p>
+      <w:pPr>
+        <w:pStyle w:val="2"/>
+        <w:rPr>
+          <w:lang w:val="en-US"/>
+        </w:rPr>
+      </w:pPr>
+      <w:r>
+        <w:rPr>
+          <w:lang w:val="en-US"/>
+        </w:rPr>
+        <w:t>Table inside list</w:t>
+      </w:r>
+    </w:p>
+    <w:sdt>
+      <w:sdtPr>
+        <w:rPr>
+          <w:lang w:val="en-US"/>
+        </w:rPr>
+        <w:alias w:val="Projects List"/>
+        <w:tag w:val="Projects List"/>
+        <w:id w:val="224646037"/>
+        <w:placeholder>
+          <w:docPart w:val="DefaultPlaceholder_1081868574"/>
+        </w:placeholder>
+      </w:sdtPr>
+      <w:sdtEndPr/>
+      <w:sdtContent>
+        <w:sdt>
+          <w:sdtPr>
+            <w:rPr>
+              <w:lang w:val="en-US"/>
+            </w:rPr>
+            <w:alias w:val="Project"/>
+            <w:tag w:val="Project"/>
+            <w:id w:val="461778022"/>
+            <w:placeholder>
+              <w:docPart w:val="DefaultPlaceholder_1081868574"/>
+            </w:placeholder>
+          </w:sdtPr>
+          <w:sdtEndPr/>
+          <w:sdtContent>
+            <w:p>
+              <w:pPr>
+                <w:pStyle w:val="a4"/>
+                <w:numPr>
+                  <w:ilvl w:val="0"/>
+                  <w:numId w:val="6"/>
+                </w:numPr>
+                <w:spacing w:before="240" w:after="0"/>
+                <w:rPr>
+                  <w:lang w:val="en-US"/>
+                </w:rPr>
+              </w:pPr>
+              <w:r>
+                <w:rPr>
+                  <w:lang w:val="en-US"/>
+                </w:rPr>
+                <w:t>Proj</w:t>
+              </w:r>
+            </w:p>
+          </w:sdtContent>
+        </w:sdt>
+        <w:sdt>
+          <w:sdtPr>
+            <w:rPr>
+              <w:b w:val="0"/>
+              <w:bCs w:val="0"/>
+              <w:color w:val="auto"/>
+              <w:lang w:val="en-US"/>
+            </w:rPr>
+            <w:alias w:val="Team members"/>
+            <w:tag w:val="Team members"/>
+            <w:id w:val="-323512954"/>
+            <w:placeholder>
+              <w:docPart w:val="DefaultPlaceholder_1081868574"/>
+            </w:placeholder>
+          </w:sdtPr>
+          <w:sdtEndPr/>
+          <w:sdtContent>
+            <w:tbl>
+              <w:tblPr>
+                <w:tblStyle w:val="-450"/>
+                <w:tblW w:w="0" w:type="auto"/>
+                <w:tblLook w:val="04A0" w:firstRow="1" w:lastRow="0" w:firstColumn="1" w:lastColumn="0" w:noHBand="0" w:noVBand="1"/>
+              </w:tblPr>
+              <w:tblGrid>
+                <w:gridCol w:w="4672"/>
+                <w:gridCol w:w="4673"/>
+              </w:tblGrid>
+              <w:tr>
+                <w:trPr>
+                  <w:cnfStyle w:val="100000000000" w:firstRow="1" w:lastRow="0" w:firstColumn="0" w:lastColumn="0" w:oddVBand="0" w:evenVBand="0" w:oddHBand="0" w:evenHBand="0" w:firstRowFirstColumn="0" w:firstRowLastColumn="0" w:lastRowFirstColumn="0" w:lastRowLastColumn="0"/>
+                </w:trPr>
+                <w:tc>
+                  <w:tcPr>
+                    <w:cnfStyle w:val="001000000000" w:firstRow="0" w:lastRow="0" w:firstColumn="1" w:lastColumn="0" w:oddVBand="0" w:evenVBand="0" w:oddHBand="0" w:evenHBand="0" w:firstRowFirstColumn="0" w:firstRowLastColumn="0" w:lastRowFirstColumn="0" w:lastRowLastColumn="0"/>
+                    <w:tcW w:w="4672" w:type="dxa"/>
+                  </w:tcPr>
+                  <w:p>
+                    <w:pPr>
+                      <w:rPr>
+                        <w:lang w:val="en-US"/>
+                      </w:rPr>
+                    </w:pPr>
+                    <w:r>
+                      <w:rPr>
+                        <w:lang w:val="en-US"/>
+                      </w:rPr>
+                      <w:t>Name</w:t>
+                    </w:r>
+                  </w:p>
+                </w:tc>
+                <w:tc>
+                  <w:tcPr>
+                    <w:tcW w:w="4673" w:type="dxa"/>
+                  </w:tcPr>
+                  <w:p>
+                    <w:pPr>
+                      <w:cnfStyle w:val="100000000000" w:firstRow="1" w:lastRow="0" w:firstColumn="0" w:lastColumn="0" w:oddVBand="0" w:evenVBand="0" w:oddHBand="0" w:evenHBand="0" w:firstRowFirstColumn="0" w:firstRowLastColumn="0" w:lastRowFirstColumn="0" w:lastRowLastColumn="0"/>
+                      <w:rPr>
+                        <w:lang w:val="en-US"/>
+                      </w:rPr>
+                    </w:pPr>
+                    <w:r>
+                      <w:rPr>
+                        <w:lang w:val="en-US"/>
+                      </w:rPr>
+                      <w:t>Role</w:t>
+                    </w:r>
+                  </w:p>
+                </w:tc>
+              </w:tr>
+              <w:tr>
+                <w:trPr>
+                  <w:cnfStyle w:val="000000100000" w:firstRow="0" w:lastRow="0" w:firstColumn="0" w:lastColumn="0" w:oddVBand="0" w:evenVBand="0" w:oddHBand="1" w:evenHBand="0" w:firstRowFirstColumn="0" w:firstRowLastColumn="0" w:lastRowFirstColumn="0" w:lastRowLastColumn="0"/>
+                </w:trPr>
+                <w:tc>
+                  <w:tcPr>
+                    <w:cnfStyle w:val="001000000000" w:firstRow="0" w:lastRow="0" w:firstColumn="1" w:lastColumn="0" w:oddVBand="0" w:evenVBand="0" w:oddHBand="0" w:evenHBand="0" w:firstRowFirstColumn="0" w:firstRowLastColumn="0" w:lastRowFirstColumn="0" w:lastRowLastColumn="0"/>
+                    <w:tcW w:w="4672" w:type="dxa"/>
+                  </w:tcPr>
+                  <w:sdt>
+                    <w:sdtPr>
+                      <w:rPr>
+                        <w:lang w:val="en-US"/>
+                      </w:rPr>
+                      <w:alias w:val="Name"/>
+                      <w:tag w:val="Name"/>
+                      <w:id w:val="-1695228333"/>
+                      <w:placeholder>
+                        <w:docPart w:val="DefaultPlaceholder_1081868574"/>
+                      </w:placeholder>
+                    </w:sdtPr>
+                    <w:sdtEndPr/>
+                    <w:sdtContent>
+                      <w:p>
+                        <w:pPr>
+                          <w:rPr>
+                            <w:lang w:val="en-US"/>
+                          </w:rPr>
+                        </w:pPr>
+                        <w:r>
+                          <w:rPr>
+                            <w:lang w:val="en-US"/>
+                          </w:rPr>
+                          <w:t>John</w:t>
+                        </w:r>
+                      </w:p>
+                    </w:sdtContent>
+                  </w:sdt>
+                </w:tc>
+                <w:tc>
+                  <w:tcPr>
+                    <w:tcW w:w="4673" w:type="dxa"/>
+                  </w:tcPr>
+                  <w:sdt>
+                    <w:sdtPr>
+                      <w:rPr>
+                        <w:lang w:val="en-US"/>
+                      </w:rPr>
+                      <w:alias w:val="Role"/>
+                      <w:tag w:val="Role"/>
+                      <w:id w:val="-2104790051"/>
+                      <w:placeholder>
+                        <w:docPart w:val="DefaultPlaceholder_1081868574"/>
+                      </w:placeholder>
+                    </w:sdtPr>
+                    <w:sdtEndPr/>
+                    <w:sdtContent>
+                      <w:p>
+                        <w:pPr>
+                          <w:cnfStyle w:val="000000100000" w:firstRow="0" w:lastRow="0" w:firstColumn="0" w:lastColumn="0" w:oddVBand="0" w:evenVBand="0" w:oddHBand="1" w:evenHBand="0" w:firstRowFirstColumn="0" w:firstRowLastColumn="0" w:lastRowFirstColumn="0" w:lastRowLastColumn="0"/>
+                          <w:rPr>
+                            <w:lang w:val="en-US"/>
+                          </w:rPr>
+                        </w:pPr>
+                        <w:r>
+                          <w:rPr>
+                            <w:lang w:val="en-US"/>
+                          </w:rPr>
+                          <w:t>Tester</w:t>
+                        </w:r>
+                      </w:p>
+                    </w:sdtContent>
+                  </w:sdt>
+                </w:tc>
+              </w:tr>
+            </w:tbl>
+          </w:sdtContent>
+        </w:sdt>
+      </w:sdtContent>
+    </w:sdt>
+    <w:p>
+      <w:pPr>
+        <w:rPr>
+          <w:lang w:val="en-US"/>
+        </w:rPr>
+      </w:pPr>
+    </w:p>
+    <w:p>
+      <w:pPr>
+        <w:pStyle w:val="2"/>
+        <w:rPr>
+          <w:lang w:val="en-US"/>
+        </w:rPr>
+      </w:pPr>
+      <w:r>
+        <w:rPr>
+          <w:lang w:val="en-US"/>
+        </w:rPr>
+        <w:t xml:space="preserve">Several </w:t>
+      </w:r>
+      <w:r>
+        <w:rPr>
+          <w:lang w:val="en-US"/>
+        </w:rPr>
+        <w:t>blocks</w:t>
+      </w:r>
+    </w:p>
+    <w:sdt>
+      <w:sdtPr>
+        <w:rPr>
+          <w:b w:val="0"/>
+          <w:bCs w:val="0"/>
+          <w:color w:val="auto"/>
+          <w:lang w:val="en-US"/>
+        </w:rPr>
+        <w:alias w:val="Team Members Statistics"/>
+        <w:tag w:val="Team Members Statistics"/>
+        <w:id w:val="1707373691"/>
+        <w:placeholder>
+          <w:docPart w:val="C2275F9AA7F546A59B81C636F1669872"/>
+        </w:placeholder>
+      </w:sdtPr>
+      <w:sdtEndPr>
+        <w:rPr>
+          <w:b/>
+          <w:bCs/>
+        </w:rPr>
+      </w:sdtEndPr>
+      <w:sdtContent>
+        <w:tbl>
+          <w:tblPr>
+            <w:tblStyle w:val="-55"/>
+            <w:tblW w:w="9351" w:type="dxa"/>
+            <w:tblLook w:val="0680" w:firstRow="0" w:lastRow="0" w:firstColumn="1" w:lastColumn="0" w:noHBand="1" w:noVBand="1"/>
+          </w:tblPr>
+          <w:tblGrid>
+            <w:gridCol w:w="3115"/>
+            <w:gridCol w:w="6236"/>
+          </w:tblGrid>
+          <w:tr>
+            <w:tc>
+              <w:tcPr>
+                <w:cnfStyle w:val="001000000000" w:firstRow="0" w:lastRow="0" w:firstColumn="1" w:lastColumn="0" w:oddVBand="0" w:evenVBand="0" w:oddHBand="0" w:evenHBand="0" w:firstRowFirstColumn="0" w:firstRowLastColumn="0" w:lastRowFirstColumn="0" w:lastRowLastColumn="0"/>
+                <w:tcW w:w="3115" w:type="dxa"/>
+                <w:tcBorders>
+                  <w:bottom w:val="single" w:sz="4" w:space="0" w:color="FFFFFF" w:themeColor="background1"/>
+                </w:tcBorders>
+              </w:tcPr>
+              <w:p>
+                <w:pPr>
+                  <w:rPr>
+                    <w:lang w:val="en-US"/>
+                  </w:rPr>
+                </w:pPr>
+                <w:r>
+                  <w:rPr>
+                    <w:lang w:val="en-US"/>
+                  </w:rPr>
+                  <w:t>Name</w:t>
+                </w:r>
+              </w:p>
+            </w:tc>
+            <w:tc>
+              <w:tcPr>
+                <w:tcW w:w="6236" w:type="dxa"/>
+                <w:tcBorders>
+                  <w:bottom w:val="single" w:sz="4" w:space="0" w:color="FFFFFF" w:themeColor="background1"/>
+                </w:tcBorders>
+              </w:tcPr>
+              <w:sdt>
+                <w:sdtPr>
+                  <w:rPr>
+                    <w:lang w:val="en-US"/>
+                  </w:rPr>
+                  <w:alias w:val="Name"/>
+                  <w:tag w:val="Name"/>
+                  <w:id w:val="-49993927"/>
+                  <w:placeholder>
+                    <w:docPart w:val="C2275F9AA7F546A59B81C636F1669872"/>
+                  </w:placeholder>
+                </w:sdtPr>
+                <w:sdtEndPr/>
+                <w:sdtContent>
+                  <w:p>
+                    <w:pPr>
+                      <w:cnfStyle w:val="000000000000" w:firstRow="0" w:lastRow="0" w:firstColumn="0" w:lastColumn="0" w:oddVBand="0" w:evenVBand="0" w:oddHBand="0" w:evenHBand="0" w:firstRowFirstColumn="0" w:firstRowLastColumn="0" w:lastRowFirstColumn="0" w:lastRowLastColumn="0"/>
+                      <w:rPr>
+                        <w:lang w:val="en-US"/>
+                      </w:rPr>
+                    </w:pPr>
+                    <w:r>
+                      <w:rPr>
+                        <w:lang w:val="en-US"/>
+                      </w:rPr>
+                      <w:t>John</w:t>
+                    </w:r>
+                  </w:p>
+                </w:sdtContent>
+              </w:sdt>
+            </w:tc>
+          </w:tr>
+          <w:tr>
+            <w:tc>
+              <w:tcPr>
+                <w:cnfStyle w:val="001000000000" w:firstRow="0" w:lastRow="0" w:firstColumn="1" w:lastColumn="0" w:oddVBand="0" w:evenVBand="0" w:oddHBand="0" w:evenHBand="0" w:firstRowFirstColumn="0" w:firstRowLastColumn="0" w:lastRowFirstColumn="0" w:lastRowLastColumn="0"/>
+                <w:tcW w:w="3115" w:type="dxa"/>
+                <w:tcBorders>
+                  <w:bottom w:val="single" w:sz="24" w:space="0" w:color="FFFFFF" w:themeColor="background1"/>
+                </w:tcBorders>
+              </w:tcPr>
+              <w:p>
+                <w:pPr>
+                  <w:rPr>
+                    <w:lang w:val="en-US"/>
+                  </w:rPr>
+                </w:pPr>
+                <w:r>
+                  <w:rPr>
+                    <w:lang w:val="en-US"/>
+                  </w:rPr>
+                  <w:t>Role</w:t>
+                </w:r>
+              </w:p>
+            </w:tc>
+            <w:tc>
+              <w:tcPr>
+                <w:tcW w:w="6236" w:type="dxa"/>
+                <w:tcBorders>
+                  <w:bottom w:val="single" w:sz="24" w:space="0" w:color="FFFFFF" w:themeColor="background1"/>
+                </w:tcBorders>
+              </w:tcPr>
+              <w:sdt>
+                <w:sdtPr>
+                  <w:rPr>
+                    <w:lang w:val="en-US"/>
+                  </w:rPr>
+                  <w:alias w:val="Role"/>
+                  <w:tag w:val="Role"/>
+                  <w:id w:val="-201485194"/>
+                  <w:placeholder>
+                    <w:docPart w:val="C2275F9AA7F546A59B81C636F1669872"/>
+                  </w:placeholder>
+                </w:sdtPr>
+                <w:sdtEndPr/>
+                <w:sdtContent>
+                  <w:p>
+                    <w:pPr>
+                      <w:cnfStyle w:val="000000000000" w:firstRow="0" w:lastRow="0" w:firstColumn="0" w:lastColumn="0" w:oddVBand="0" w:evenVBand="0" w:oddHBand="0" w:evenHBand="0" w:firstRowFirstColumn="0" w:firstRowLastColumn="0" w:lastRowFirstColumn="0" w:lastRowLastColumn="0"/>
+                      <w:rPr>
+                        <w:lang w:val="en-US"/>
+                      </w:rPr>
+                    </w:pPr>
+                    <w:r>
+                      <w:rPr>
+                        <w:lang w:val="en-US"/>
+                      </w:rPr>
+                      <w:t>Tester</w:t>
+                    </w:r>
+                  </w:p>
+                </w:sdtContent>
+              </w:sdt>
+            </w:tc>
+          </w:tr>
+          <w:tr>
+            <w:tc>
+              <w:tcPr>
+                <w:cnfStyle w:val="001000000000" w:firstRow="0" w:lastRow="0" w:firstColumn="1" w:lastColumn="0" w:oddVBand="0" w:evenVBand="0" w:oddHBand="0" w:evenHBand="0" w:firstRowFirstColumn="0" w:firstRowLastColumn="0" w:lastRowFirstColumn="0" w:lastRowLastColumn="0"/>
+                <w:tcW w:w="9351" w:type="dxa"/>
+                <w:gridSpan w:val="2"/>
+                <w:tcBorders>
+                  <w:top w:val="single" w:sz="24" w:space="0" w:color="FFFFFF" w:themeColor="background1"/>
+                </w:tcBorders>
+                <w:shd w:val="clear" w:color="auto" w:fill="BFBFBF" w:themeFill="background1" w:themeFillShade="BF"/>
+              </w:tcPr>
+              <w:p>
+                <w:pPr>
+                  <w:rPr>
+                    <w:lang w:val="en-US"/>
+                  </w:rPr>
+                </w:pPr>
+                <w:r>
+                  <w:rPr>
+                    <w:lang w:val="en-US"/>
+                  </w:rPr>
+                  <w:t>Statistics</w:t>
+                </w:r>
+              </w:p>
+            </w:tc>
+          </w:tr>
+          <w:tr>
+            <w:tc>
+              <w:tcPr>
+                <w:cnfStyle w:val="001000000000" w:firstRow="0" w:lastRow="0" w:firstColumn="1" w:lastColumn="0" w:oddVBand="0" w:evenVBand="0" w:oddHBand="0" w:evenHBand="0" w:firstRowFirstColumn="0" w:firstRowLastColumn="0" w:lastRowFirstColumn="0" w:lastRowLastColumn="0"/>
+                <w:tcW w:w="3115" w:type="dxa"/>
+              </w:tcPr>
+              <w:p>
+                <w:pPr>
+                  <w:rPr>
+                    <w:lang w:val="en-US"/>
+                  </w:rPr>
+                </w:pPr>
+                <w:sdt>
+                  <w:sdtPr>
+                    <w:rPr>
+                      <w:lang w:val="en-US"/>
+                    </w:rPr>
+                    <w:alias w:val="Statistics Role"/>
+                    <w:tag w:val="Statistics Role"/>
+                    <w:id w:val="-529180403"/>
+                    <w:placeholder>
+                      <w:docPart w:val="C2275F9AA7F546A59B81C636F1669872"/>
+                    </w:placeholder>
+                  </w:sdtPr>
+                  <w:sdtEndPr/>
+                  <w:sdtContent>
+                    <w:r>
+                      <w:rPr>
+                        <w:lang w:val="en-US"/>
+                      </w:rPr>
+                      <w:t>Tester</w:t>
+                    </w:r>
+                  </w:sdtContent>
+                </w:sdt>
+                <w:r>
+                  <w:rPr>
+                    <w:lang w:val="en-US"/>
+                  </w:rPr>
+                  <w:t xml:space="preserve"> </w:t>
+                </w:r>
+              </w:p>
+            </w:tc>
+            <w:tc>
+              <w:tcPr>
+                <w:tcW w:w="6236" w:type="dxa"/>
+                <w:shd w:val="clear" w:color="auto" w:fill="4472C4" w:themeFill="accent5"/>
+              </w:tcPr>
+              <w:sdt>
+                <w:sdtPr>
+                  <w:rPr>
+                    <w:lang w:val="en-US"/>
+                  </w:rPr>
+                  <w:alias w:val="Statistics Role Count"/>
+                  <w:tag w:val="Statistics Role Count"/>
+                  <w:id w:val="-1648051950"/>
+                  <w:placeholder>
+                    <w:docPart w:val="C2275F9AA7F546A59B81C636F1669872"/>
+                  </w:placeholder>
+                </w:sdtPr>
+                <w:sdtEndPr/>
+                <w:sdtContent>
+                  <w:p>
+                    <w:pPr>
+                      <w:cnfStyle w:val="000000000000" w:firstRow="0" w:lastRow="0" w:firstColumn="0" w:lastColumn="0" w:oddVBand="0" w:evenVBand="0" w:oddHBand="0" w:evenHBand="0" w:firstRowFirstColumn="0" w:firstRowLastColumn="0" w:lastRowFirstColumn="0" w:lastRowLastColumn="0"/>
+                      <w:rPr>
+                        <w:lang w:val="en-US"/>
+                      </w:rPr>
+                    </w:pPr>
+                    <w:r>
+                      <w:rPr>
+                        <w:color w:val="FFFFFF" w:themeColor="background1"/>
+                        <w:lang w:val="en-US"/>
+                      </w:rPr>
+                      <w:t>Count</w:t>
+                    </w:r>
+                  </w:p>
+                </w:sdtContent>
+              </w:sdt>
+            </w:tc>
+          </w:tr>
+        </w:tbl>
+      </w:sdtContent>
+    </w:sdt>
+    <w:p>
+      <w:pPr>
+        <w:rPr>
+          <w:lang w:val="en-US"/>
+        </w:rPr>
+      </w:pPr>
+    </w:p>
+    <w:p>
+      <w:pPr>
+        <w:pStyle w:val="2"/>
+        <w:rPr>
+          <w:lang w:val="en-US"/>
+        </w:rPr>
+      </w:pPr>
+      <w:r>
+        <w:rPr>
+          <w:lang w:val="en-US"/>
+        </w:rPr>
+        <w:lastRenderedPageBreak/>
+        <w:t>Merged rows</w:t>
+      </w:r>
+    </w:p>
+    <w:sdt>
+      <w:sdtPr>
+        <w:rPr>
+          <w:b w:val="0"/>
+          <w:bCs w:val="0"/>
+          <w:color w:val="FFFFFF" w:themeColor="background1"/>
+          <w:lang w:val="en-US"/>
+        </w:rPr>
+        <w:alias w:val="Team members info"/>
+        <w:tag w:val="Team members info"/>
+        <w:id w:val="1161437411"/>
+        <w:placeholder>
+          <w:docPart w:val="DefaultPlaceholder_1081868574"/>
+        </w:placeholder>
+      </w:sdtPr>
+      <w:sdtEndPr>
+        <w:rPr>
+          <w:color w:val="auto"/>
+        </w:rPr>
+      </w:sdtEndPr>
+      <w:sdtContent>
+        <w:tbl>
+          <w:tblPr>
+            <w:tblStyle w:val="-450"/>
+            <w:tblW w:w="9351" w:type="dxa"/>
+            <w:tblLook w:val="0680" w:firstRow="0" w:lastRow="0" w:firstColumn="1" w:lastColumn="0" w:noHBand="1" w:noVBand="1"/>
+          </w:tblPr>
+          <w:tblGrid>
+            <w:gridCol w:w="1557"/>
+            <w:gridCol w:w="2266"/>
+            <w:gridCol w:w="2268"/>
+            <w:gridCol w:w="3260"/>
+          </w:tblGrid>
+          <w:tr>
+            <w:tc>
+              <w:tcPr>
+                <w:cnfStyle w:val="001000000000" w:firstRow="0" w:lastRow="0" w:firstColumn="1" w:lastColumn="0" w:oddVBand="0" w:evenVBand="0" w:oddHBand="0" w:evenHBand="0" w:firstRowFirstColumn="0" w:firstRowLastColumn="0" w:lastRowFirstColumn="0" w:lastRowLastColumn="0"/>
+                <w:tcW w:w="1557" w:type="dxa"/>
+                <w:vMerge w:val="restart"/>
+                <w:shd w:val="clear" w:color="auto" w:fill="4472C4" w:themeFill="accent5"/>
+                <w:vAlign w:val="center"/>
+              </w:tcPr>
+              <w:p>
+                <w:pPr>
+                  <w:rPr>
+                    <w:b w:val="0"/>
+                    <w:color w:val="FFFFFF" w:themeColor="background1"/>
+                    <w:lang w:val="en-US"/>
+                  </w:rPr>
+                </w:pPr>
+                <w:r>
+                  <w:rPr>
+                    <w:b w:val="0"/>
+                    <w:color w:val="FFFFFF" w:themeColor="background1"/>
+                    <w:lang w:val="en-US"/>
+                  </w:rPr>
+                  <w:t>Name</w:t>
+                </w:r>
+              </w:p>
+            </w:tc>
+            <w:tc>
+              <w:tcPr>
+                <w:tcW w:w="2266" w:type="dxa"/>
+                <w:vMerge w:val="restart"/>
+                <w:vAlign w:val="center"/>
+              </w:tcPr>
+              <w:sdt>
+                <w:sdtPr>
+                  <w:rPr>
+                    <w:lang w:val="en-US"/>
+                  </w:rPr>
+                  <w:alias w:val="Name"/>
+                  <w:tag w:val="Name"/>
+                  <w:id w:val="-8369332"/>
+                  <w:placeholder>
+                    <w:docPart w:val="DefaultPlaceholder_1081868574"/>
+                  </w:placeholder>
+                </w:sdtPr>
+                <w:sdtEndPr/>
+                <w:sdtContent>
+                  <w:p>
+                    <w:pPr>
+                      <w:cnfStyle w:val="000000000000" w:firstRow="0" w:lastRow="0" w:firstColumn="0" w:lastColumn="0" w:oddVBand="0" w:evenVBand="0" w:oddHBand="0" w:evenHBand="0" w:firstRowFirstColumn="0" w:firstRowLastColumn="0" w:lastRowFirstColumn="0" w:lastRowLastColumn="0"/>
+                      <w:rPr>
+                        <w:lang w:val="en-US"/>
+                      </w:rPr>
+                    </w:pPr>
+                    <w:r>
+                      <w:rPr>
+                        <w:lang w:val="en-US"/>
+                      </w:rPr>
+                      <w:t>John</w:t>
+                    </w:r>
+                  </w:p>
+                </w:sdtContent>
+              </w:sdt>
+            </w:tc>
+            <w:tc>
+              <w:tcPr>
+                <w:tcW w:w="2268" w:type="dxa"/>
+                <w:shd w:val="clear" w:color="auto" w:fill="4472C4" w:themeFill="accent5"/>
+              </w:tcPr>
+              <w:p>
+                <w:pPr>
+                  <w:cnfStyle w:val="000000000000" w:firstRow="0" w:lastRow="0" w:firstColumn="0" w:lastColumn="0" w:oddVBand="0" w:evenVBand="0" w:oddHBand="0" w:evenHBand="0" w:firstRowFirstColumn="0" w:firstRowLastColumn="0" w:lastRowFirstColumn="0" w:lastRowLastColumn="0"/>
+                  <w:rPr>
+                    <w:color w:val="FFFFFF" w:themeColor="background1"/>
+                    <w:lang w:val="en-US"/>
+                  </w:rPr>
+                </w:pPr>
+                <w:r>
+                  <w:rPr>
+                    <w:color w:val="FFFFFF" w:themeColor="background1"/>
+                    <w:lang w:val="en-US"/>
+                  </w:rPr>
+                  <w:t>Role</w:t>
+                </w:r>
+              </w:p>
+            </w:tc>
+            <w:tc>
+              <w:tcPr>
+                <w:tcW w:w="3260" w:type="dxa"/>
+              </w:tcPr>
+              <w:sdt>
+                <w:sdtPr>
+                  <w:rPr>
+                    <w:lang w:val="en-US"/>
+                  </w:rPr>
+                  <w:alias w:val="Role"/>
+                  <w:tag w:val="Role"/>
+                  <w:id w:val="-405450396"/>
+                  <w:placeholder>
+                    <w:docPart w:val="DefaultPlaceholder_1081868574"/>
+                  </w:placeholder>
+                </w:sdtPr>
+                <w:sdtEndPr/>
+                <w:sdtContent>
+                  <w:p>
+                    <w:pPr>
+                      <w:cnfStyle w:val="000000000000" w:firstRow="0" w:lastRow="0" w:firstColumn="0" w:lastColumn="0" w:oddVBand="0" w:evenVBand="0" w:oddHBand="0" w:evenHBand="0" w:firstRowFirstColumn="0" w:firstRowLastColumn="0" w:lastRowFirstColumn="0" w:lastRowLastColumn="0"/>
+                      <w:rPr>
+                        <w:lang w:val="en-US"/>
+                      </w:rPr>
+                    </w:pPr>
+                    <w:r>
+                      <w:rPr>
+                        <w:lang w:val="en-US"/>
+                      </w:rPr>
+                      <w:t>Tester</w:t>
+                    </w:r>
+                  </w:p>
+                </w:sdtContent>
+              </w:sdt>
+            </w:tc>
+          </w:tr>
+          <w:tr>
+            <w:tc>
+              <w:tcPr>
+                <w:cnfStyle w:val="001000000000" w:firstRow="0" w:lastRow="0" w:firstColumn="1" w:lastColumn="0" w:oddVBand="0" w:evenVBand="0" w:oddHBand="0" w:evenHBand="0" w:firstRowFirstColumn="0" w:firstRowLastColumn="0" w:lastRowFirstColumn="0" w:lastRowLastColumn="0"/>
+                <w:tcW w:w="1557" w:type="dxa"/>
+                <w:vMerge/>
+                <w:shd w:val="clear" w:color="auto" w:fill="4472C4" w:themeFill="accent5"/>
+              </w:tcPr>
+              <w:p>
+                <w:pPr>
+                  <w:rPr>
+                    <w:color w:val="FFFFFF" w:themeColor="background1"/>
+                    <w:lang w:val="en-US"/>
+                  </w:rPr>
+                </w:pPr>
+              </w:p>
+            </w:tc>
+            <w:tc>
+              <w:tcPr>
+                <w:tcW w:w="2266" w:type="dxa"/>
+                <w:vMerge/>
+              </w:tcPr>
+              <w:p>
+                <w:pPr>
+                  <w:cnfStyle w:val="000000000000" w:firstRow="0" w:lastRow="0" w:firstColumn="0" w:lastColumn="0" w:oddVBand="0" w:evenVBand="0" w:oddHBand="0" w:evenHBand="0" w:firstRowFirstColumn="0" w:firstRowLastColumn="0" w:lastRowFirstColumn="0" w:lastRowLastColumn="0"/>
+                  <w:rPr>
+                    <w:lang w:val="en-US"/>
+                  </w:rPr>
+                </w:pPr>
+              </w:p>
+            </w:tc>
+            <w:tc>
+              <w:tcPr>
+                <w:tcW w:w="2268" w:type="dxa"/>
+                <w:shd w:val="clear" w:color="auto" w:fill="4472C4" w:themeFill="accent5"/>
+              </w:tcPr>
+              <w:p>
+                <w:pPr>
+                  <w:cnfStyle w:val="000000000000" w:firstRow="0" w:lastRow="0" w:firstColumn="0" w:lastColumn="0" w:oddVBand="0" w:evenVBand="0" w:oddHBand="0" w:evenHBand="0" w:firstRowFirstColumn="0" w:firstRowLastColumn="0" w:lastRowFirstColumn="0" w:lastRowLastColumn="0"/>
+                  <w:rPr>
+                    <w:color w:val="FFFFFF" w:themeColor="background1"/>
+                    <w:lang w:val="en-US"/>
+                  </w:rPr>
+                </w:pPr>
+                <w:r>
+                  <w:rPr>
+                    <w:color w:val="FFFFFF" w:themeColor="background1"/>
+                    <w:lang w:val="en-US"/>
+                  </w:rPr>
+                  <w:t>Age</w:t>
+                </w:r>
+              </w:p>
+            </w:tc>
+            <w:tc>
+              <w:tcPr>
+                <w:tcW w:w="3260" w:type="dxa"/>
+              </w:tcPr>
+              <w:sdt>
+                <w:sdtPr>
+                  <w:rPr>
+                    <w:lang w:val="en-US"/>
+                  </w:rPr>
+                  <w:alias w:val="Age"/>
+                  <w:tag w:val="Age"/>
+                  <w:id w:val="-1106961596"/>
+                  <w:placeholder>
+                    <w:docPart w:val="DefaultPlaceholder_1081868574"/>
+                  </w:placeholder>
+                </w:sdtPr>
+                <w:sdtEndPr/>
+                <w:sdtContent>
+                  <w:p>
+                    <w:pPr>
+                      <w:cnfStyle w:val="000000000000" w:firstRow="0" w:lastRow="0" w:firstColumn="0" w:lastColumn="0" w:oddVBand="0" w:evenVBand="0" w:oddHBand="0" w:evenHBand="0" w:firstRowFirstColumn="0" w:firstRowLastColumn="0" w:lastRowFirstColumn="0" w:lastRowLastColumn="0"/>
+                      <w:rPr>
+                        <w:lang w:val="en-US"/>
+                      </w:rPr>
+                    </w:pPr>
+                    <w:r>
+                      <w:rPr>
+                        <w:lang w:val="en-US"/>
+                      </w:rPr>
+                      <w:t>32</w:t>
+                    </w:r>
+                  </w:p>
+                </w:sdtContent>
+              </w:sdt>
+            </w:tc>
+          </w:tr>
+          <w:tr>
+            <w:tc>
+              <w:tcPr>
+                <w:cnfStyle w:val="001000000000" w:firstRow="0" w:lastRow="0" w:firstColumn="1" w:lastColumn="0" w:oddVBand="0" w:evenVBand="0" w:oddHBand="0" w:evenHBand="0" w:firstRowFirstColumn="0" w:firstRowLastColumn="0" w:lastRowFirstColumn="0" w:lastRowLastColumn="0"/>
+                <w:tcW w:w="1557" w:type="dxa"/>
+                <w:vMerge/>
+                <w:shd w:val="clear" w:color="auto" w:fill="4472C4" w:themeFill="accent5"/>
+              </w:tcPr>
+              <w:p>
+                <w:pPr>
+                  <w:rPr>
+                    <w:color w:val="FFFFFF" w:themeColor="background1"/>
+                    <w:lang w:val="en-US"/>
+                  </w:rPr>
+                </w:pPr>
+              </w:p>
+            </w:tc>
+            <w:tc>
+              <w:tcPr>
+                <w:tcW w:w="2266" w:type="dxa"/>
+                <w:vMerge/>
+              </w:tcPr>
+              <w:p>
+                <w:pPr>
+                  <w:cnfStyle w:val="000000000000" w:firstRow="0" w:lastRow="0" w:firstColumn="0" w:lastColumn="0" w:oddVBand="0" w:evenVBand="0" w:oddHBand="0" w:evenHBand="0" w:firstRowFirstColumn="0" w:firstRowLastColumn="0" w:lastRowFirstColumn="0" w:lastRowLastColumn="0"/>
+                  <w:rPr>
+                    <w:lang w:val="en-US"/>
+                  </w:rPr>
+                </w:pPr>
+              </w:p>
+            </w:tc>
+            <w:tc>
+              <w:tcPr>
+                <w:tcW w:w="2268" w:type="dxa"/>
+                <w:shd w:val="clear" w:color="auto" w:fill="4472C4" w:themeFill="accent5"/>
+              </w:tcPr>
+              <w:p>
+                <w:pPr>
+                  <w:cnfStyle w:val="000000000000" w:firstRow="0" w:lastRow="0" w:firstColumn="0" w:lastColumn="0" w:oddVBand="0" w:evenVBand="0" w:oddHBand="0" w:evenHBand="0" w:firstRowFirstColumn="0" w:firstRowLastColumn="0" w:lastRowFirstColumn="0" w:lastRowLastColumn="0"/>
+                  <w:rPr>
+                    <w:color w:val="FFFFFF" w:themeColor="background1"/>
+                    <w:lang w:val="en-US"/>
+                  </w:rPr>
+                </w:pPr>
+                <w:r>
+                  <w:rPr>
+                    <w:color w:val="FFFFFF" w:themeColor="background1"/>
+                    <w:lang w:val="en-US"/>
+                  </w:rPr>
+                  <w:t>Gender</w:t>
+                </w:r>
+              </w:p>
+            </w:tc>
+            <w:tc>
+              <w:tcPr>
+                <w:tcW w:w="3260" w:type="dxa"/>
+              </w:tcPr>
+              <w:sdt>
+                <w:sdtPr>
+                  <w:rPr>
+                    <w:lang w:val="en-US"/>
+                  </w:rPr>
+                  <w:alias w:val="Gender"/>
+                  <w:tag w:val="Gender"/>
+                  <w:id w:val="1254157823"/>
+                  <w:placeholder>
+                    <w:docPart w:val="DefaultPlaceholder_1081868574"/>
+                  </w:placeholder>
+                </w:sdtPr>
+                <w:sdtEndPr/>
+                <w:sdtContent>
+                  <w:p>
+                    <w:pPr>
+                      <w:cnfStyle w:val="000000000000" w:firstRow="0" w:lastRow="0" w:firstColumn="0" w:lastColumn="0" w:oddVBand="0" w:evenVBand="0" w:oddHBand="0" w:evenHBand="0" w:firstRowFirstColumn="0" w:firstRowLastColumn="0" w:lastRowFirstColumn="0" w:lastRowLastColumn="0"/>
+                      <w:rPr>
+                        <w:lang w:val="en-US"/>
+                      </w:rPr>
+                    </w:pPr>
+                    <w:r>
+                      <w:rPr>
+                        <w:lang w:val="en-US"/>
+                      </w:rPr>
+                      <w:t>Male</w:t>
+                    </w:r>
+                  </w:p>
+                </w:sdtContent>
+              </w:sdt>
+            </w:tc>
+          </w:tr>
+        </w:tbl>
+      </w:sdtContent>
+    </w:sdt>
+    <w:p>
+      <w:pPr>
+        <w:rPr>
+          <w:lang w:val="en-US"/>
+        </w:rPr>
+      </w:pPr>
+    </w:p>
+    <w:p>
+      <w:pPr>
+        <w:pStyle w:val="2"/>
+        <w:rPr>
+          <w:lang w:val="en-US"/>
+        </w:rPr>
+      </w:pPr>
+      <w:r>
+        <w:rPr>
+          <w:lang w:val="en-US"/>
+        </w:rPr>
+        <w:t>Merged columns</w:t>
+      </w:r>
+    </w:p>
+    <w:sdt>
+      <w:sdtPr>
+        <w:rPr>
+          <w:b w:val="0"/>
+          <w:bCs w:val="0"/>
+          <w:color w:val="auto"/>
+          <w:lang w:val="en-US"/>
+        </w:rPr>
+        <w:alias w:val="Team members projects"/>
+        <w:tag w:val="Team members projects"/>
+        <w:id w:val="1159578430"/>
+        <w:placeholder>
+          <w:docPart w:val="92506812819E46E393E8F2AF4B0934DF"/>
+        </w:placeholder>
+      </w:sdtPr>
+      <w:sdtEndPr>
+        <w:rPr>
+          <w:b/>
+          <w:bCs/>
+        </w:rPr>
+      </w:sdtEndPr>
+      <w:sdtContent>
+        <w:tbl>
+          <w:tblPr>
+            <w:tblStyle w:val="-450"/>
+            <w:tblW w:w="9356" w:type="dxa"/>
+            <w:tblInd w:w="-5" w:type="dxa"/>
+            <w:tblLook w:val="04A0" w:firstRow="1" w:lastRow="0" w:firstColumn="1" w:lastColumn="0" w:noHBand="0" w:noVBand="1"/>
+          </w:tblPr>
+          <w:tblGrid>
+            <w:gridCol w:w="3828"/>
+            <w:gridCol w:w="2268"/>
+            <w:gridCol w:w="3260"/>
+          </w:tblGrid>
+          <w:tr>
+            <w:trPr>
+              <w:cnfStyle w:val="100000000000" w:firstRow="1" w:lastRow="0" w:firstColumn="0" w:lastColumn="0" w:oddVBand="0" w:evenVBand="0" w:oddHBand="0" w:evenHBand="0" w:firstRowFirstColumn="0" w:firstRowLastColumn="0" w:lastRowFirstColumn="0" w:lastRowLastColumn="0"/>
+              <w:trHeight w:val="246"/>
+            </w:trPr>
+            <w:tc>
+              <w:tcPr>
+                <w:cnfStyle w:val="001000000000" w:firstRow="0" w:lastRow="0" w:firstColumn="1" w:lastColumn="0" w:oddVBand="0" w:evenVBand="0" w:oddHBand="0" w:evenHBand="0" w:firstRowFirstColumn="0" w:firstRowLastColumn="0" w:lastRowFirstColumn="0" w:lastRowLastColumn="0"/>
+                <w:tcW w:w="3828" w:type="dxa"/>
+              </w:tcPr>
+              <w:p>
+                <w:pPr>
+                  <w:rPr>
+                    <w:lang w:val="en-US"/>
+                  </w:rPr>
+                </w:pPr>
+                <w:r>
+                  <w:rPr>
+                    <w:lang w:val="en-US"/>
+                  </w:rPr>
+                  <w:t>Name</w:t>
+                </w:r>
+              </w:p>
+            </w:tc>
+            <w:tc>
+              <w:tcPr>
+                <w:tcW w:w="2268" w:type="dxa"/>
+              </w:tcPr>
+              <w:p>
+                <w:pPr>
+                  <w:cnfStyle w:val="100000000000" w:firstRow="1" w:lastRow="0" w:firstColumn="0" w:lastColumn="0" w:oddVBand="0" w:evenVBand="0" w:oddHBand="0" w:evenHBand="0" w:firstRowFirstColumn="0" w:firstRowLastColumn="0" w:lastRowFirstColumn="0" w:lastRowLastColumn="0"/>
+                  <w:rPr>
+                    <w:lang w:val="en-US"/>
+                  </w:rPr>
+                </w:pPr>
+                <w:r>
+                  <w:rPr>
+                    <w:lang w:val="en-US"/>
+                  </w:rPr>
+                  <w:t>Role</w:t>
+                </w:r>
+              </w:p>
+            </w:tc>
+            <w:tc>
+              <w:tcPr>
+                <w:tcW w:w="3260" w:type="dxa"/>
+              </w:tcPr>
+              <w:p>
+                <w:pPr>
+                  <w:cnfStyle w:val="100000000000" w:firstRow="1" w:lastRow="0" w:firstColumn="0" w:lastColumn="0" w:oddVBand="0" w:evenVBand="0" w:oddHBand="0" w:evenHBand="0" w:firstRowFirstColumn="0" w:firstRowLastColumn="0" w:lastRowFirstColumn="0" w:lastRowLastColumn="0"/>
+                  <w:rPr>
+                    <w:lang w:val="en-US"/>
+                  </w:rPr>
+                </w:pPr>
+                <w:r>
+                  <w:rPr>
+                    <w:lang w:val="en-US"/>
+                  </w:rPr>
+                  <w:t>Age</w:t>
+                </w:r>
+              </w:p>
+            </w:tc>
+          </w:tr>
+          <w:tr>
+            <w:trPr>
+              <w:cnfStyle w:val="000000100000" w:firstRow="0" w:lastRow="0" w:firstColumn="0" w:lastColumn="0" w:oddVBand="0" w:evenVBand="0" w:oddHBand="1" w:evenHBand="0" w:firstRowFirstColumn="0" w:firstRowLastColumn="0" w:lastRowFirstColumn="0" w:lastRowLastColumn="0"/>
+              <w:trHeight w:val="233"/>
+            </w:trPr>
+            <w:tc>
+              <w:tcPr>
+                <w:cnfStyle w:val="001000000000" w:firstRow="0" w:lastRow="0" w:firstColumn="1" w:lastColumn="0" w:oddVBand="0" w:evenVBand="0" w:oddHBand="0" w:evenHBand="0" w:firstRowFirstColumn="0" w:firstRowLastColumn="0" w:lastRowFirstColumn="0" w:lastRowLastColumn="0"/>
+                <w:tcW w:w="3828" w:type="dxa"/>
+                <w:tcBorders>
+                  <w:bottom w:val="single" w:sz="4" w:space="0" w:color="8EAADB" w:themeColor="accent5" w:themeTint="99"/>
+                </w:tcBorders>
+              </w:tcPr>
+              <w:sdt>
+                <w:sdtPr>
+                  <w:rPr>
+                    <w:lang w:val="en-US"/>
+                  </w:rPr>
+                  <w:alias w:val="Name"/>
+                  <w:tag w:val="Name"/>
+                  <w:id w:val="-2042436978"/>
+                  <w:placeholder>
+                    <w:docPart w:val="92506812819E46E393E8F2AF4B0934DF"/>
+                  </w:placeholder>
+                </w:sdtPr>
+                <w:sdtEndPr/>
+                <w:sdtContent>
+                  <w:p>
+                    <w:pPr>
+                      <w:rPr>
+                        <w:lang w:val="en-US"/>
+                      </w:rPr>
+                    </w:pPr>
+                    <w:r>
+                      <w:rPr>
+                        <w:b w:val="0"/>
+                        <w:lang w:val="en-US"/>
+                      </w:rPr>
+                      <w:t>John</w:t>
+                    </w:r>
+                  </w:p>
+                </w:sdtContent>
+              </w:sdt>
+            </w:tc>
+            <w:tc>
+              <w:tcPr>
+                <w:tcW w:w="2268" w:type="dxa"/>
+                <w:tcBorders>
+                  <w:bottom w:val="single" w:sz="4" w:space="0" w:color="8EAADB" w:themeColor="accent5" w:themeTint="99"/>
+                </w:tcBorders>
+              </w:tcPr>
+              <w:sdt>
+                <w:sdtPr>
+                  <w:rPr>
+                    <w:lang w:val="en-US"/>
+                  </w:rPr>
+                  <w:alias w:val="Role"/>
+                  <w:tag w:val="Role"/>
+                  <w:id w:val="-640119264"/>
+                  <w:placeholder>
+                    <w:docPart w:val="92506812819E46E393E8F2AF4B0934DF"/>
+                  </w:placeholder>
+                </w:sdtPr>
+                <w:sdtEndPr/>
+                <w:sdtContent>
+                  <w:p>
+                    <w:pPr>
+                      <w:cnfStyle w:val="000000100000" w:firstRow="0" w:lastRow="0" w:firstColumn="0" w:lastColumn="0" w:oddVBand="0" w:evenVBand="0" w:oddHBand="1" w:evenHBand="0" w:firstRowFirstColumn="0" w:firstRowLastColumn="0" w:lastRowFirstColumn="0" w:lastRowLastColumn="0"/>
+                      <w:rPr>
+                        <w:lang w:val="en-US"/>
+                      </w:rPr>
+                    </w:pPr>
+                    <w:r>
+                      <w:rPr>
+                        <w:lang w:val="en-US"/>
+                      </w:rPr>
+                      <w:t>Tester</w:t>
+                    </w:r>
+                  </w:p>
+                </w:sdtContent>
+              </w:sdt>
+            </w:tc>
+            <w:tc>
+              <w:tcPr>
+                <w:tcW w:w="3260" w:type="dxa"/>
+                <w:tcBorders>
+                  <w:bottom w:val="single" w:sz="4" w:space="0" w:color="8EAADB" w:themeColor="accent5" w:themeTint="99"/>
+                </w:tcBorders>
+              </w:tcPr>
+              <w:sdt>
+                <w:sdtPr>
+                  <w:rPr>
+                    <w:lang w:val="en-US"/>
+                  </w:rPr>
+                  <w:alias w:val="Age"/>
+                  <w:tag w:val="Age"/>
+                  <w:id w:val="-784118399"/>
+                  <w:placeholder>
+                    <w:docPart w:val="DefaultPlaceholder_1081868574"/>
+                  </w:placeholder>
+                </w:sdtPr>
+                <w:sdtEndPr/>
+                <w:sdtContent>
+                  <w:p>
+                    <w:pPr>
+                      <w:cnfStyle w:val="000000100000" w:firstRow="0" w:lastRow="0" w:firstColumn="0" w:lastColumn="0" w:oddVBand="0" w:evenVBand="0" w:oddHBand="1" w:evenHBand="0" w:firstRowFirstColumn="0" w:firstRowLastColumn="0" w:lastRowFirstColumn="0" w:lastRowLastColumn="0"/>
+                      <w:rPr>
+                        <w:lang w:val="en-US"/>
+                      </w:rPr>
+                    </w:pPr>
+                    <w:r>
+                      <w:rPr>
+                        <w:lang w:val="en-US"/>
+                      </w:rPr>
+                      <w:t>32</w:t>
+                    </w:r>
+                  </w:p>
+                </w:sdtContent>
+              </w:sdt>
+            </w:tc>
+          </w:tr>
+          <w:tr>
+            <w:trPr>
+              <w:trHeight w:val="246"/>
+            </w:trPr>
+            <w:tc>
+              <w:tcPr>
+                <w:cnfStyle w:val="001000000000" w:firstRow="0" w:lastRow="0" w:firstColumn="1" w:lastColumn="0" w:oddVBand="0" w:evenVBand="0" w:oddHBand="0" w:evenHBand="0" w:firstRowFirstColumn="0" w:firstRowLastColumn="0" w:lastRowFirstColumn="0" w:lastRowLastColumn="0"/>
+                <w:tcW w:w="3828" w:type="dxa"/>
+                <w:tcBorders>
+                  <w:bottom w:val="single" w:sz="24" w:space="0" w:color="4472C4" w:themeColor="accent5"/>
+                </w:tcBorders>
+                <w:shd w:val="clear" w:color="auto" w:fill="4472C4" w:themeFill="accent5"/>
+              </w:tcPr>
+              <w:p>
+                <w:pPr>
+                  <w:rPr>
+                    <w:lang w:val="en-US"/>
+                  </w:rPr>
+                </w:pPr>
+                <w:r>
+                  <w:rPr>
+                    <w:color w:val="FFFFFF" w:themeColor="background1"/>
+                    <w:lang w:val="en-US"/>
+                  </w:rPr>
+                  <w:t>Projects</w:t>
+                </w:r>
+              </w:p>
+            </w:tc>
+            <w:tc>
+              <w:tcPr>
+                <w:tcW w:w="5528" w:type="dxa"/>
+                <w:gridSpan w:val="2"/>
+                <w:tcBorders>
+                  <w:bottom w:val="single" w:sz="24" w:space="0" w:color="4472C4" w:themeColor="accent5"/>
+                </w:tcBorders>
+              </w:tcPr>
+              <w:p>
+                <w:pPr>
+                  <w:cnfStyle w:val="000000000000" w:firstRow="0" w:lastRow="0" w:firstColumn="0" w:lastColumn="0" w:oddVBand="0" w:evenVBand="0" w:oddHBand="0" w:evenHBand="0" w:firstRowFirstColumn="0" w:firstRowLastColumn="0" w:lastRowFirstColumn="0" w:lastRowLastColumn="0"/>
+                  <w:rPr>
+                    <w:lang w:val="en-US"/>
+                  </w:rPr>
+                </w:pPr>
+                <w:sdt>
+                  <w:sdtPr>
+                    <w:rPr>
+                      <w:lang w:val="en-US"/>
+                    </w:rPr>
+                    <w:alias w:val="Projects"/>
+                    <w:tag w:val="Projects"/>
+                    <w:id w:val="-1186677625"/>
+                    <w:placeholder>
+                      <w:docPart w:val="29F16971242C4E559131EA3A535D4EF1"/>
+                    </w:placeholder>
+                  </w:sdtPr>
+                  <w:sdtEndPr/>
+                  <w:sdtContent>
+                    <w:r>
+                      <w:rPr>
+                        <w:lang w:val="en-US"/>
+                      </w:rPr>
+                      <w:t>proj</w:t>
+                    </w:r>
+                  </w:sdtContent>
+                </w:sdt>
+              </w:p>
+            </w:tc>
+          </w:tr>
+        </w:tbl>
+      </w:sdtContent>
+    </w:sdt>
+    <w:p>
+      <w:pPr>
+        <w:rPr>
+          <w:lang w:val="en-US"/>
+        </w:rPr>
+      </w:pPr>
+    </w:p>
+    <w:p>
+      <w:pPr>
+        <w:pStyle w:val="2"/>
+        <w:rPr>
+          <w:lang w:val="en-US"/>
+        </w:rPr>
+      </w:pPr>
+      <w:r>
+        <w:rPr>
+          <w:lang w:val="en-US"/>
+        </w:rPr>
+        <w:t>Image</w:t>
+      </w:r>
+    </w:p>
+    <w:sdt>
+      <w:sdtPr>
+        <w:rPr>
+          <w:lang w:val="en-US"/>
+        </w:rPr>
+        <w:alias w:val="Photo"/>
+        <w:tag w:val="photo"/>
+        <w:id w:val="2134672509"/>
+        <w:showingPlcHdr/>
+        <w:picture/>
+      </w:sdtPr>
+      <w:sdtEndPr/>
+      <w:sdtContent>
+        <w:p>
+          <w:pPr>
+            <w:rPr>
+              <w:lang w:val="en-US"/>
+            </w:rPr>
+          </w:pPr>
+          <w:r>
+            <w:rPr>
+              <w:noProof/>
+              <w:lang w:eastAsia="ru-RU"/>
+            </w:rPr>
+            <w:drawing>
+              <wp:inline distT="0" distB="0" distL="0" distR="0" wp14:anchorId="47297776" wp14:editId="47297777">
+                <wp:extent cx="1589484" cy="1905000"/>
+                <wp:effectExtent l="0" t="0" r="0" b="0"/>
+                <wp:docPr id="1" name="obrázek 1"/>
+                <wp:cNvGraphicFramePr>
+                  <a:graphicFrameLocks xmlns:a="http://schemas.openxmlformats.org/drawingml/2006/main" noChangeAspect="1"/>
+                </wp:cNvGraphicFramePr>
+                <a:graphic xmlns:a="http://schemas.openxmlformats.org/drawingml/2006/main">
+                  <a:graphicData uri="http://schemas.openxmlformats.org/drawingml/2006/picture">
+                    <pic:pic xmlns:pic="http://schemas.openxmlformats.org/drawingml/2006/picture">
+                      <pic:nvPicPr>
+                        <pic:cNvPr id="0" name="Picture 1"/>
+                        <pic:cNvPicPr>
+                          <a:picLocks noChangeAspect="1" noChangeArrowheads="1"/>
+                        </pic:cNvPicPr>
+                      </pic:nvPicPr>
+                      <pic:blipFill>
+                        <a:blip r:embed="rId8" cstate="print">
+                          <a:extLst>
+                            <a:ext uri="{28A0092B-C50C-407E-A947-70E740481C1C}">
+                              <a14:useLocalDpi xmlns:a14="http://schemas.microsoft.com/office/drawing/2010/main" val="0"/>
+                            </a:ext>
+                          </a:extLst>
+                        </a:blip>
+                        <a:stretch>
+                          <a:fillRect/>
+                        </a:stretch>
+                      </pic:blipFill>
+                      <pic:spPr bwMode="auto">
+                        <a:xfrm>
+                          <a:off x="0" y="0"/>
+                          <a:ext cx="1589484" cy="1905000"/>
+                        </a:xfrm>
+                        <a:prstGeom prst="rect">
+                          <a:avLst/>
+                        </a:prstGeom>
+                        <a:noFill/>
+                        <a:ln>
+                          <a:noFill/>
+                        </a:ln>
+                      </pic:spPr>
+                    </pic:pic>
+                  </a:graphicData>
+                </a:graphic>
+              </wp:inline>
+            </w:drawing>
+          </w:r>
+        </w:p>
+      </w:sdtContent>
+    </w:sdt>
+    <w:p>
+      <w:pPr>
+        <w:rPr>
+          <w:lang w:val="en-US"/>
+        </w:rPr>
+      </w:pPr>
+    </w:p>
+    <w:p>
+      <w:pPr>
+        <w:pStyle w:val="2"/>
+        <w:rPr>
+          <w:lang w:val="en-US"/>
+        </w:rPr>
+      </w:pPr>
+      <w:r>
+        <w:rPr>
+          <w:lang w:val="en-US"/>
+        </w:rPr>
+        <w:t>Images inside a table</w:t>
+      </w:r>
+    </w:p>
+    <w:sdt>
+      <w:sdtPr>
+        <w:rPr>
+          <w:b w:val="0"/>
+          <w:bCs w:val="0"/>
+          <w:color w:val="FFFFFF" w:themeColor="background1"/>
+          <w:lang w:val="en-US"/>
+        </w:rPr>
+        <w:alias w:val="Scientists Table"/>
+        <w:tag w:val="Scientists Table"/>
+        <w:id w:val="-1476061150"/>
+        <w:placeholder>
+          <w:docPart w:val="AF5BBCBB674F41A99D2B59B14D4D3E00"/>
+        </w:placeholder>
+      </w:sdtPr>
+      <w:sdtEndPr>
+        <w:rPr>
+          <w:color w:val="auto"/>
+        </w:rPr>
+      </w:sdtEndPr>
+      <w:sdtContent>
+        <w:tbl>
+          <w:tblPr>
+            <w:tblStyle w:val="-450"/>
+            <w:tblW w:w="9351" w:type="dxa"/>
+            <w:tblBorders>
+              <w:top w:val="none" w:sz="0" w:space="0" w:color="auto"/>
+              <w:left w:val="none" w:sz="0" w:space="0" w:color="auto"/>
+              <w:bottom w:val="none" w:sz="0" w:space="0" w:color="auto"/>
+              <w:right w:val="none" w:sz="0" w:space="0" w:color="auto"/>
+              <w:insideH w:val="none" w:sz="0" w:space="0" w:color="auto"/>
+              <w:insideV w:val="none" w:sz="0" w:space="0" w:color="auto"/>
+            </w:tblBorders>
+            <w:tblLook w:val="0680" w:firstRow="0" w:lastRow="0" w:firstColumn="1" w:lastColumn="0" w:noHBand="1" w:noVBand="1"/>
+          </w:tblPr>
+          <w:tblGrid>
+            <w:gridCol w:w="2470"/>
+            <w:gridCol w:w="1641"/>
+            <w:gridCol w:w="851"/>
+            <w:gridCol w:w="4389"/>
+          </w:tblGrid>
+          <w:tr>
+            <w:tc>
+              <w:tcPr>
+                <w:cnfStyle w:val="001000000000" w:firstRow="0" w:lastRow="0" w:firstColumn="1" w:lastColumn="0" w:oddVBand="0" w:evenVBand="0" w:oddHBand="0" w:evenHBand="0" w:firstRowFirstColumn="0" w:firstRowLastColumn="0" w:lastRowFirstColumn="0" w:lastRowLastColumn="0"/>
+                <w:tcW w:w="2470" w:type="dxa"/>
+                <w:vMerge w:val="restart"/>
+                <w:shd w:val="clear" w:color="auto" w:fill="auto"/>
+                <w:vAlign w:val="center"/>
+              </w:tcPr>
+              <w:sdt>
+                <w:sdtPr>
+                  <w:rPr>
+                    <w:noProof/>
+                    <w:color w:val="FFFFFF" w:themeColor="background1"/>
+                    <w:lang w:eastAsia="ru-RU"/>
+                  </w:rPr>
+                  <w:alias w:val="Photo"/>
+                  <w:tag w:val="Photo"/>
+                  <w:id w:val="1838728831"/>
+                  <w:picture/>
+                </w:sdtPr>
+                <w:sdtEndPr/>
+                <w:sdtContent>
+                  <w:p>
+                    <w:pPr>
+                      <w:rPr>
+                        <w:b w:val="0"/>
+                        <w:color w:val="FFFFFF" w:themeColor="background1"/>
+                        <w:lang w:val="en-US"/>
+                      </w:rPr>
+                    </w:pPr>
+                    <w:r>
+                      <w:rPr>
+                        <w:noProof/>
+                        <w:color w:val="FFFFFF" w:themeColor="background1"/>
+                        <w:lang w:eastAsia="ru-RU"/>
+                      </w:rPr>
+                      <w:drawing>
+                        <wp:inline distT="0" distB="0" distL="0" distR="0" wp14:anchorId="47297778" wp14:editId="47297779">
+                          <wp:extent cx="1431789" cy="1440000"/>
+                          <wp:effectExtent l="0" t="0" r="0" b="8255"/>
+                          <wp:docPr id="3" name="Рисунок 3"/>
+                          <wp:cNvGraphicFramePr>
+                            <a:graphicFrameLocks xmlns:a="http://schemas.openxmlformats.org/drawingml/2006/main" noChangeAspect="1"/>
+                          </wp:cNvGraphicFramePr>
+                          <a:graphic xmlns:a="http://schemas.openxmlformats.org/drawingml/2006/main">
+                            <a:graphicData uri="http://schemas.openxmlformats.org/drawingml/2006/picture">
+                              <pic:pic xmlns:pic="http://schemas.openxmlformats.org/drawingml/2006/picture">
+                                <pic:nvPicPr>
+                                  <pic:cNvPr id="3" name="image1.jpeg"/>
+                                  <pic:cNvPicPr/>
+                                </pic:nvPicPr>
+                                <pic:blipFill rotWithShape="1">
+                                  <a:blip r:embed="rId9" cstate="print">
+                                    <a:extLst>
+                                      <a:ext uri="{28A0092B-C50C-407E-A947-70E740481C1C}">
+                                        <a14:useLocalDpi xmlns:a14="http://schemas.microsoft.com/office/drawing/2010/main" val="0"/>
+                                      </a:ext>
+                                    </a:extLst>
+                                  </a:blip>
+                                  <a:srcRect b="16079"/>
+                                  <a:stretch/>
+                                </pic:blipFill>
+                                <pic:spPr bwMode="auto">
+                                  <a:xfrm>
+                                    <a:off x="0" y="0"/>
+                                    <a:ext cx="1431789" cy="1440000"/>
+                                  </a:xfrm>
+                                  <a:prstGeom prst="ellipse">
+                                    <a:avLst/>
+                                  </a:prstGeom>
+                                  <a:ln>
+                                    <a:noFill/>
+                                  </a:ln>
+                                  <a:extLst>
+                                    <a:ext uri="{53640926-AAD7-44D8-BBD7-CCE9431645EC}">
+                                      <a14:shadowObscured xmlns:a14="http://schemas.microsoft.com/office/drawing/2010/main"/>
+                                    </a:ext>
+                                  </a:extLst>
+                                </pic:spPr>
+                              </pic:pic>
+                            </a:graphicData>
+                          </a:graphic>
+                        </wp:inline>
+                      </w:drawing>
+                    </w:r>
+                  </w:p>
+                </w:sdtContent>
+              </w:sdt>
+            </w:tc>
+            <w:tc>
+              <w:tcPr>
+                <w:tcW w:w="1641" w:type="dxa"/>
+                <w:vMerge w:val="restart"/>
+                <w:vAlign w:val="center"/>
+              </w:tcPr>
+              <w:sdt>
+                <w:sdtPr>
+                  <w:rPr>
+                    <w:lang w:val="en-US"/>
+                  </w:rPr>
+                  <w:alias w:val="Name"/>
+                  <w:tag w:val="Name"/>
+                  <w:id w:val="472647496"/>
+                  <w:placeholder>
+                    <w:docPart w:val="AF5BBCBB674F41A99D2B59B14D4D3E00"/>
+                  </w:placeholder>
+                </w:sdtPr>
+                <w:sdtEndPr/>
+                <w:sdtContent>
+                  <w:p>
+                    <w:pPr>
+                      <w:cnfStyle w:val="000000000000" w:firstRow="0" w:lastRow="0" w:firstColumn="0" w:lastColumn="0" w:oddVBand="0" w:evenVBand="0" w:oddHBand="0" w:evenHBand="0" w:firstRowFirstColumn="0" w:firstRowLastColumn="0" w:lastRowFirstColumn="0" w:lastRowLastColumn="0"/>
+                      <w:rPr>
+                        <w:lang w:val="en-US"/>
+                      </w:rPr>
+                    </w:pPr>
+                    <w:r>
+                      <w:rPr>
+                        <w:sz w:val="32"/>
+                        <w:lang w:val="en-US"/>
+                      </w:rPr>
+                      <w:t>Name</w:t>
+                    </w:r>
+                  </w:p>
+                </w:sdtContent>
+              </w:sdt>
+            </w:tc>
+            <w:tc>
+              <w:tcPr>
+                <w:tcW w:w="851" w:type="dxa"/>
+                <w:tcBorders>
+                  <w:bottom w:val="single" w:sz="4" w:space="0" w:color="auto"/>
+                </w:tcBorders>
+                <w:shd w:val="clear" w:color="auto" w:fill="1F3864" w:themeFill="accent5" w:themeFillShade="80"/>
+              </w:tcPr>
+              <w:p>
+                <w:pPr>
+                  <w:cnfStyle w:val="000000000000" w:firstRow="0" w:lastRow="0" w:firstColumn="0" w:lastColumn="0" w:oddVBand="0" w:evenVBand="0" w:oddHBand="0" w:evenHBand="0" w:firstRowFirstColumn="0" w:firstRowLastColumn="0" w:lastRowFirstColumn="0" w:lastRowLastColumn="0"/>
+                  <w:rPr>
+                    <w:color w:val="FFFFFF" w:themeColor="background1"/>
+                    <w:lang w:val="en-US"/>
+                  </w:rPr>
+                </w:pPr>
+                <w:r>
+                  <w:rPr>
+                    <w:color w:val="FFFFFF" w:themeColor="background1"/>
+                    <w:lang w:val="en-US"/>
+                  </w:rPr>
+                  <w:t>Born</w:t>
+                </w:r>
+              </w:p>
+            </w:tc>
+            <w:tc>
+              <w:tcPr>
+                <w:tcW w:w="4389" w:type="dxa"/>
+                <w:tcBorders>
+                  <w:bottom w:val="single" w:sz="4" w:space="0" w:color="auto"/>
+                </w:tcBorders>
+              </w:tcPr>
+              <w:sdt>
+                <w:sdtPr>
+                  <w:rPr>
+                    <w:lang w:val="en-US"/>
+                  </w:rPr>
+                  <w:alias w:val="Born"/>
+                  <w:tag w:val="Born"/>
+                  <w:id w:val="-1573730046"/>
+                  <w:placeholder>
+                    <w:docPart w:val="AF5BBCBB674F41A99D2B59B14D4D3E00"/>
+                  </w:placeholder>
+                </w:sdtPr>
+                <w:sdtEndPr/>
+                <w:sdtContent>
+                  <w:p>
+                    <w:pPr>
+                      <w:cnfStyle w:val="000000000000" w:firstRow="0" w:lastRow="0" w:firstColumn="0" w:lastColumn="0" w:oddVBand="0" w:evenVBand="0" w:oddHBand="0" w:evenHBand="0" w:firstRowFirstColumn="0" w:firstRowLastColumn="0" w:lastRowFirstColumn="0" w:lastRowLastColumn="0"/>
+                      <w:rPr>
+                        <w:lang w:val="en-US"/>
+                      </w:rPr>
+                    </w:pPr>
+                    <w:r>
+                      <w:rPr>
+                        <w:rFonts w:ascii="Arial" w:hAnsi="Arial" w:cs="Arial"/>
+                        <w:color w:val="000000"/>
+                        <w:sz w:val="18"/>
+                        <w:szCs w:val="18"/>
+                        <w:shd w:val="clear" w:color="auto" w:fill="F9F9F9"/>
+                        <w:lang w:val="en-US"/>
+                      </w:rPr>
+                      <w:t>Born</w:t>
+                    </w:r>
+                  </w:p>
+                </w:sdtContent>
+              </w:sdt>
+            </w:tc>
+          </w:tr>
+          <w:tr>
+            <w:tc>
+              <w:tcPr>
+                <w:cnfStyle w:val="001000000000" w:firstRow="0" w:lastRow="0" w:firstColumn="1" w:lastColumn="0" w:oddVBand="0" w:evenVBand="0" w:oddHBand="0" w:evenHBand="0" w:firstRowFirstColumn="0" w:firstRowLastColumn="0" w:lastRowFirstColumn="0" w:lastRowLastColumn="0"/>
+                <w:tcW w:w="2470" w:type="dxa"/>
+                <w:vMerge/>
+                <w:shd w:val="clear" w:color="auto" w:fill="auto"/>
+              </w:tcPr>
+              <w:p>
+                <w:pPr>
+                  <w:rPr>
+                    <w:color w:val="FFFFFF" w:themeColor="background1"/>
+                    <w:lang w:val="en-US"/>
+                  </w:rPr>
+                </w:pPr>
+              </w:p>
+            </w:tc>
+            <w:tc>
+              <w:tcPr>
+                <w:tcW w:w="1641" w:type="dxa"/>
+                <w:vMerge/>
+              </w:tcPr>
+              <w:p>
+                <w:pPr>
+                  <w:cnfStyle w:val="000000000000" w:firstRow="0" w:lastRow="0" w:firstColumn="0" w:lastColumn="0" w:oddVBand="0" w:evenVBand="0" w:oddHBand="0" w:evenHBand="0" w:firstRowFirstColumn="0" w:firstRowLastColumn="0" w:lastRowFirstColumn="0" w:lastRowLastColumn="0"/>
+                  <w:rPr>
+                    <w:lang w:val="en-US"/>
+                  </w:rPr>
+                </w:pPr>
+              </w:p>
+            </w:tc>
+            <w:tc>
+              <w:tcPr>
+                <w:tcW w:w="851" w:type="dxa"/>
+                <w:tcBorders>
+                  <w:top w:val="single" w:sz="4" w:space="0" w:color="auto"/>
+                </w:tcBorders>
+                <w:shd w:val="clear" w:color="auto" w:fill="1F3864" w:themeFill="accent5" w:themeFillShade="80"/>
+              </w:tcPr>
+              <w:p>
+                <w:pPr>
+                  <w:cnfStyle w:val="000000000000" w:firstRow="0" w:lastRow="0" w:firstColumn="0" w:lastColumn="0" w:oddVBand="0" w:evenVBand="0" w:oddHBand="0" w:evenHBand="0" w:firstRowFirstColumn="0" w:firstRowLastColumn="0" w:lastRowFirstColumn="0" w:lastRowLastColumn="0"/>
+                  <w:rPr>
+                    <w:color w:val="FFFFFF" w:themeColor="background1"/>
+                    <w:lang w:val="en-US"/>
+                  </w:rPr>
+                </w:pPr>
+                <w:r>
+                  <w:rPr>
+                    <w:color w:val="FFFFFF" w:themeColor="background1"/>
+                    <w:lang w:val="en-US"/>
+                  </w:rPr>
+                  <w:t>Info</w:t>
+                </w:r>
+              </w:p>
+            </w:tc>
+            <w:tc>
+              <w:tcPr>
+                <w:tcW w:w="4389" w:type="dxa"/>
+                <w:tcBorders>
+                  <w:top w:val="single" w:sz="4" w:space="0" w:color="auto"/>
+                </w:tcBorders>
+              </w:tcPr>
+              <w:sdt>
+                <w:sdtPr>
+                  <w:rPr>
+                    <w:lang w:val="en-US"/>
+                  </w:rPr>
+                  <w:alias w:val="Info"/>
+                  <w:tag w:val="Info"/>
+                  <w:id w:val="-1026175622"/>
+                  <w:placeholder>
+                    <w:docPart w:val="AF5BBCBB674F41A99D2B59B14D4D3E00"/>
+                  </w:placeholder>
+                </w:sdtPr>
+                <w:sdtEndPr/>
+                <w:sdtContent>
+                  <w:p>
+                    <w:pPr>
+                      <w:cnfStyle w:val="000000000000" w:firstRow="0" w:lastRow="0" w:firstColumn="0" w:lastColumn="0" w:oddVBand="0" w:evenVBand="0" w:oddHBand="0" w:evenHBand="0" w:firstRowFirstColumn="0" w:firstRowLastColumn="0" w:lastRowFirstColumn="0" w:lastRowLastColumn="0"/>
+                      <w:rPr>
+                        <w:lang w:val="en-US"/>
+                      </w:rPr>
+                    </w:pPr>
+                    <w:r>
+                      <w:rPr>
+                        <w:lang w:val="en-US"/>
+                      </w:rPr>
+                      <w:t>Info</w:t>
+                    </w:r>
+                  </w:p>
+                </w:sdtContent>
+              </w:sdt>
+            </w:tc>
+          </w:tr>
+        </w:tbl>
+      </w:sdtContent>
+    </w:sdt>
+    <w:p>
+      <w:pPr>
+        <w:rPr>
+          <w:lang w:val="en-US"/>
+        </w:rPr>
+      </w:pPr>
+    </w:p>
+    <w:p>
+      <w:pPr>
+        <w:rPr>
+          <w:lang w:val="en-US"/>
+        </w:rPr>
+      </w:pPr>
+    </w:p>
+    <w:p>
+      <w:pPr>
+        <w:pStyle w:val="2"/>
+        <w:rPr>
+          <w:lang w:val="en-US"/>
+        </w:rPr>
+      </w:pPr>
+      <w:r>
+        <w:rPr>
+          <w:lang w:val="en-US"/>
+        </w:rPr>
+        <w:lastRenderedPageBreak/>
+        <w:t>Images inside a list</w:t>
+      </w:r>
+    </w:p>
+    <w:bookmarkStart w:id="0" w:name="OLE_LINK2" w:displacedByCustomXml="next"/>
+    <w:bookmarkStart w:id="1" w:name="OLE_LINK1" w:displacedByCustomXml="next"/>
+    <w:sdt>
+      <w:sdtPr>
+        <w:rPr>
+          <w:lang w:val="en-US"/>
+        </w:rPr>
+        <w:alias w:val="Scientists List"/>
+        <w:tag w:val="Scientists List"/>
+        <w:id w:val="159893947"/>
+        <w:placeholder>
+          <w:docPart w:val="B4F1E846C2F442D4A7AC262FF3F09C1A"/>
+        </w:placeholder>
+      </w:sdtPr>
+      <w:sdtEndPr/>
+      <w:sdtContent>
+        <w:p>
+          <w:pPr>
+            <w:pStyle w:val="a4"/>
+            <w:numPr>
+              <w:ilvl w:val="0"/>
+              <w:numId w:val="10"/>
+            </w:numPr>
+          </w:pPr>
+          <w:sdt>
+            <w:sdtPr>
+              <w:rPr>
+                <w:noProof/>
+                <w:color w:val="FFFFFF" w:themeColor="background1"/>
+                <w:lang w:eastAsia="ru-RU"/>
+              </w:rPr>
+              <w:alias w:val="Photo"/>
+              <w:tag w:val="Photo"/>
+              <w:id w:val="-914628657"/>
+              <w:picture/>
+            </w:sdtPr>
+            <w:sdtEndPr/>
+            <w:sdtContent>
+              <w:r>
+                <w:rPr>
+                  <w:noProof/>
+                  <w:color w:val="FFFFFF" w:themeColor="background1"/>
+                  <w:lang w:eastAsia="ru-RU"/>
+                </w:rPr>
+                <w:drawing>
+                  <wp:inline distT="0" distB="0" distL="0" distR="0" wp14:anchorId="4729777A" wp14:editId="4729777B">
+                    <wp:extent cx="972000" cy="1011500"/>
+                    <wp:effectExtent l="0" t="0" r="0" b="0"/>
+                    <wp:docPr id="2" name="Рисунок 2"/>
+                    <wp:cNvGraphicFramePr>
+                      <a:graphicFrameLocks xmlns:a="http://schemas.openxmlformats.org/drawingml/2006/main" noChangeAspect="1"/>
+                    </wp:cNvGraphicFramePr>
+                    <a:graphic xmlns:a="http://schemas.openxmlformats.org/drawingml/2006/main">
+                      <a:graphicData uri="http://schemas.openxmlformats.org/drawingml/2006/picture">
+                        <pic:pic xmlns:pic="http://schemas.openxmlformats.org/drawingml/2006/picture">
+                          <pic:nvPicPr>
+                            <pic:cNvPr id="1" name="image1.jpeg"/>
+                            <pic:cNvPicPr/>
+                          </pic:nvPicPr>
+                          <pic:blipFill rotWithShape="1">
+                            <a:blip r:embed="rId10" cstate="print">
+                              <a:extLst>
+                                <a:ext uri="{28A0092B-C50C-407E-A947-70E740481C1C}">
+                                  <a14:useLocalDpi xmlns:a14="http://schemas.microsoft.com/office/drawing/2010/main" val="0"/>
+                                </a:ext>
+                              </a:extLst>
+                            </a:blip>
+                            <a:srcRect l="-138" r="-138" b="13167"/>
+                            <a:stretch/>
+                          </pic:blipFill>
+                          <pic:spPr bwMode="auto">
+                            <a:xfrm>
+                              <a:off x="0" y="0"/>
+                              <a:ext cx="972000" cy="1011500"/>
+                            </a:xfrm>
+                            <a:prstGeom prst="ellipse">
+                              <a:avLst/>
+                            </a:prstGeom>
+                            <a:ln>
+                              <a:noFill/>
+                            </a:ln>
+                            <a:extLst>
+                              <a:ext uri="{53640926-AAD7-44D8-BBD7-CCE9431645EC}">
+                                <a14:shadowObscured xmlns:a14="http://schemas.microsoft.com/office/drawing/2010/main"/>
+                              </a:ext>
+                            </a:extLst>
+                          </pic:spPr>
+                        </pic:pic>
+                      </a:graphicData>
+                    </a:graphic>
+                  </wp:inline>
+                </w:drawing>
+              </w:r>
+            </w:sdtContent>
+          </w:sdt>
+          <w:r>
+            <w:rPr>
+              <w:lang w:val="en-US"/>
+            </w:rPr>
+            <w:t xml:space="preserve"> </w:t>
+          </w:r>
+          <w:sdt>
+            <w:sdtPr>
+              <w:rPr>
+                <w:lang w:val="en-US"/>
+              </w:rPr>
+              <w:alias w:val="Name"/>
+              <w:tag w:val="Name"/>
+              <w:id w:val="2093817098"/>
+              <w:placeholder>
+                <w:docPart w:val="B4F1E846C2F442D4A7AC262FF3F09C1A"/>
+              </w:placeholder>
+            </w:sdtPr>
+            <w:sdtEndPr/>
+            <w:sdtContent>
+              <w:r>
+                <w:rPr>
+                  <w:rStyle w:val="a7"/>
+                </w:rPr>
+                <w:t>Name</w:t>
+              </w:r>
+            </w:sdtContent>
+          </w:sdt>
+          <w:r>
+            <w:rPr>
+              <w:lang w:val="en-US"/>
+            </w:rPr>
+            <w:t xml:space="preserve"> (</w:t>
+          </w:r>
+          <w:sdt>
+            <w:sdtPr>
+              <w:rPr>
+                <w:lang w:val="en-US"/>
+              </w:rPr>
+              <w:alias w:val="Dates of life"/>
+              <w:tag w:val="Dates of life"/>
+              <w:id w:val="2119940198"/>
+              <w:placeholder>
+                <w:docPart w:val="B4F1E846C2F442D4A7AC262FF3F09C1A"/>
+              </w:placeholder>
+            </w:sdtPr>
+            <w:sdtEndPr/>
+            <w:sdtContent>
+              <w:bookmarkStart w:id="2" w:name="_GoBack"/>
+              <w:r>
+                <w:rPr>
+                  <w:lang w:val="en-US"/>
+                </w:rPr>
+                <w:t>dates of life</w:t>
+              </w:r>
+              <w:bookmarkEnd w:id="2"/>
+            </w:sdtContent>
+          </w:sdt>
+          <w:r>
+            <w:rPr>
+              <w:lang w:val="en-US"/>
+            </w:rPr>
+            <w:t>)</w:t>
+          </w:r>
+        </w:p>
+        <w:sdt>
+          <w:sdtPr>
+            <w:rPr>
+              <w:lang w:val="en-US"/>
+            </w:rPr>
+            <w:alias w:val="Info"/>
+            <w:tag w:val="Info"/>
+            <w:id w:val="1696812482"/>
+            <w:placeholder>
+              <w:docPart w:val="B4F1E846C2F442D4A7AC262FF3F09C1A"/>
+            </w:placeholder>
+          </w:sdtPr>
+          <w:sdtEndPr/>
+          <w:sdtContent>
+            <w:p>
+              <w:pPr>
+                <w:pStyle w:val="a4"/>
+                <w:numPr>
+                  <w:ilvl w:val="0"/>
+                  <w:numId w:val="9"/>
+                </w:numPr>
+                <w:spacing w:after="600"/>
+              </w:pPr>
+              <w:r>
+                <w:rPr>
+                  <w:lang w:val="en-US"/>
+                </w:rPr>
+                <w:t>Info</w:t>
+              </w:r>
+            </w:p>
+          </w:sdtContent>
+        </w:sdt>
+      </w:sdtContent>
+    </w:sdt>
+    <w:bookmarkEnd w:id="0" w:displacedByCustomXml="prev"/>
+    <w:bookmarkEnd w:id="1" w:displacedByCustomXml="prev"/>
+    <w:p>
+      <w:pPr>
         <w:pStyle w:val="2"/>
         <w:rPr>
           <w:lang w:val="en-US"/>
@@ -393,16 +2601,14 @@
         <w:tag w:val="Repeats"/>
         <w:id w:val="-927808212"/>
         <w:placeholder>
-          <w:docPart w:val="8AE9A2FCEA5F4C6BA981AD0210C1B710"/>
+          <w:docPart w:val="43FC47DDB55B432A818289EF3B3E4B33"/>
         </w:placeholder>
       </w:sdtPr>
+      <w:sdtEndPr/>
       <w:sdtContent>
         <w:p>
           <w:pPr>
             <w:ind w:left="644"/>
-            <w:rPr>
-              <w:lang w:val="en-US"/>
-            </w:rPr>
           </w:pPr>
           <w:sdt>
             <w:sdtPr>
@@ -416,6 +2622,7 @@
               <w:id w:val="-1870290616"/>
               <w:picture/>
             </w:sdtPr>
+            <w:sdtEndPr/>
             <w:sdtContent>
               <w:r>
                 <w:rPr>
@@ -424,7 +2631,7 @@
                   <w:lang w:eastAsia="ru-RU"/>
                 </w:rPr>
                 <w:drawing>
-                  <wp:inline distT="0" distB="0" distL="0" distR="0" wp14:anchorId="17DC6B0B" wp14:editId="7E033E76">
+                  <wp:inline distT="0" distB="0" distL="0" distR="0" wp14:anchorId="726F07F8" wp14:editId="2891A4E3">
                     <wp:extent cx="972000" cy="1011500"/>
                     <wp:effectExtent l="0" t="0" r="0" b="0"/>
                     <wp:docPr id="4" name="Рисунок 4"/>
@@ -439,7 +2646,7 @@
                             <pic:cNvPicPr/>
                           </pic:nvPicPr>
                           <pic:blipFill rotWithShape="1">
-                            <a:blip r:embed="rId8" cstate="print">
+                            <a:blip r:embed="rId10" cstate="print">
                               <a:extLst>
                                 <a:ext uri="{28A0092B-C50C-407E-A947-70E740481C1C}">
                                   <a14:useLocalDpi xmlns:a14="http://schemas.microsoft.com/office/drawing/2010/main" val="0"/>
@@ -489,14 +2696,14 @@
               <w:tag w:val="Name"/>
               <w:id w:val="-1397739476"/>
               <w:placeholder>
-                <w:docPart w:val="8AE9A2FCEA5F4C6BA981AD0210C1B710"/>
+                <w:docPart w:val="43FC47DDB55B432A818289EF3B3E4B33"/>
               </w:placeholder>
             </w:sdtPr>
+            <w:sdtEndPr/>
             <w:sdtContent>
               <w:r>
                 <w:rPr>
                   <w:rStyle w:val="a7"/>
-                  <w:lang w:val="en-US"/>
                 </w:rPr>
                 <w:t>Name</w:t>
               </w:r>
@@ -517,9 +2724,10 @@
               <w:tag w:val="Dates of life"/>
               <w:id w:val="1578936677"/>
               <w:placeholder>
-                <w:docPart w:val="8AE9A2FCEA5F4C6BA981AD0210C1B710"/>
+                <w:docPart w:val="43FC47DDB55B432A818289EF3B3E4B33"/>
               </w:placeholder>
             </w:sdtPr>
+            <w:sdtEndPr/>
             <w:sdtContent>
               <w:r>
                 <w:rPr>
@@ -545,9 +2753,10 @@
             <w:tag w:val="Info"/>
             <w:id w:val="-598568220"/>
             <w:placeholder>
-              <w:docPart w:val="8AE9A2FCEA5F4C6BA981AD0210C1B710"/>
+              <w:docPart w:val="43FC47DDB55B432A818289EF3B3E4B33"/>
             </w:placeholder>
           </w:sdtPr>
+          <w:sdtEndPr/>
           <w:sdtContent>
             <w:p>
               <w:pPr>
@@ -574,16 +2783,226 @@
     </w:sdt>
     <w:p>
       <w:pPr>
+        <w:pStyle w:val="2"/>
         <w:rPr>
           <w:lang w:val="en-US"/>
         </w:rPr>
       </w:pPr>
-      <w:bookmarkStart w:id="0" w:name="_GoBack"/>
-      <w:bookmarkEnd w:id="0"/>
+      <w:r>
+        <w:rPr>
+          <w:lang w:val="en-US"/>
+        </w:rPr>
+        <w:t>Hide</w:t>
+      </w:r>
+    </w:p>
+    <w:p>
+      <w:pPr>
+        <w:rPr>
+          <w:lang w:val="en-US"/>
+        </w:rPr>
+      </w:pPr>
+    </w:p>
+    <w:sdt>
+      <w:sdtPr>
+        <w:rPr>
+          <w:lang w:val="en-US"/>
+        </w:rPr>
+        <w:alias w:val="Repeats with hide"/>
+        <w:tag w:val="Repeats with hide"/>
+        <w:id w:val="-1821188711"/>
+        <w:placeholder>
+          <w:docPart w:val="40976C49E18A40809C4BF1506A60AD93"/>
+        </w:placeholder>
+      </w:sdtPr>
+      <w:sdtEndPr/>
+      <w:sdtContent>
+        <w:p>
+          <w:pPr>
+            <w:ind w:left="644"/>
+          </w:pPr>
+          <w:sdt>
+            <w:sdtPr>
+              <w:rPr>
+                <w:noProof/>
+                <w:color w:val="FFFFFF" w:themeColor="background1"/>
+                <w:lang w:eastAsia="ru-RU"/>
+              </w:rPr>
+              <w:alias w:val="Photo"/>
+              <w:tag w:val="Photo"/>
+              <w:id w:val="-1659296186"/>
+              <w:picture/>
+            </w:sdtPr>
+            <w:sdtEndPr/>
+            <w:sdtContent>
+              <w:r>
+                <w:rPr>
+                  <w:noProof/>
+                  <w:color w:val="FFFFFF" w:themeColor="background1"/>
+                  <w:lang w:eastAsia="ru-RU"/>
+                </w:rPr>
+                <w:drawing>
+                  <wp:inline distT="0" distB="0" distL="0" distR="0" wp14:anchorId="6AD88979" wp14:editId="101EE909">
+                    <wp:extent cx="972000" cy="1011500"/>
+                    <wp:effectExtent l="0" t="0" r="0" b="0"/>
+                    <wp:docPr id="6" name="Рисунок 6"/>
+                    <wp:cNvGraphicFramePr>
+                      <a:graphicFrameLocks xmlns:a="http://schemas.openxmlformats.org/drawingml/2006/main" noChangeAspect="1"/>
+                    </wp:cNvGraphicFramePr>
+                    <a:graphic xmlns:a="http://schemas.openxmlformats.org/drawingml/2006/main">
+                      <a:graphicData uri="http://schemas.openxmlformats.org/drawingml/2006/picture">
+                        <pic:pic xmlns:pic="http://schemas.openxmlformats.org/drawingml/2006/picture">
+                          <pic:nvPicPr>
+                            <pic:cNvPr id="1" name="image1.jpeg"/>
+                            <pic:cNvPicPr/>
+                          </pic:nvPicPr>
+                          <pic:blipFill rotWithShape="1">
+                            <a:blip r:embed="rId10" cstate="print">
+                              <a:extLst>
+                                <a:ext uri="{28A0092B-C50C-407E-A947-70E740481C1C}">
+                                  <a14:useLocalDpi xmlns:a14="http://schemas.microsoft.com/office/drawing/2010/main" val="0"/>
+                                </a:ext>
+                              </a:extLst>
+                            </a:blip>
+                            <a:srcRect l="-138" r="-138" b="13167"/>
+                            <a:stretch/>
+                          </pic:blipFill>
+                          <pic:spPr bwMode="auto">
+                            <a:xfrm>
+                              <a:off x="0" y="0"/>
+                              <a:ext cx="972000" cy="1011500"/>
+                            </a:xfrm>
+                            <a:prstGeom prst="ellipse">
+                              <a:avLst/>
+                            </a:prstGeom>
+                            <a:ln>
+                              <a:noFill/>
+                            </a:ln>
+                            <a:extLst>
+                              <a:ext uri="{53640926-AAD7-44D8-BBD7-CCE9431645EC}">
+                                <a14:shadowObscured xmlns:a14="http://schemas.microsoft.com/office/drawing/2010/main"/>
+                              </a:ext>
+                            </a:extLst>
+                          </pic:spPr>
+                        </pic:pic>
+                      </a:graphicData>
+                    </a:graphic>
+                  </wp:inline>
+                </w:drawing>
+              </w:r>
+            </w:sdtContent>
+          </w:sdt>
+          <w:r>
+            <w:rPr>
+              <w:lang w:val="en-US"/>
+            </w:rPr>
+            <w:t xml:space="preserve"> </w:t>
+          </w:r>
+          <w:sdt>
+            <w:sdtPr>
+              <w:rPr>
+                <w:lang w:val="en-US"/>
+              </w:rPr>
+              <w:alias w:val="Name"/>
+              <w:tag w:val="Name"/>
+              <w:id w:val="-1679500280"/>
+              <w:placeholder>
+                <w:docPart w:val="40976C49E18A40809C4BF1506A60AD93"/>
+              </w:placeholder>
+            </w:sdtPr>
+            <w:sdtEndPr/>
+            <w:sdtContent>
+              <w:proofErr w:type="spellStart"/>
+              <w:r>
+                <w:rPr>
+                  <w:rStyle w:val="a7"/>
+                </w:rPr>
+                <w:t>Name</w:t>
+              </w:r>
+              <w:proofErr w:type="spellEnd"/>
+            </w:sdtContent>
+          </w:sdt>
+          <w:r>
+            <w:rPr>
+              <w:lang w:val="en-US"/>
+            </w:rPr>
+            <w:t xml:space="preserve"> (</w:t>
+          </w:r>
+          <w:sdt>
+            <w:sdtPr>
+              <w:rPr>
+                <w:lang w:val="en-US"/>
+              </w:rPr>
+              <w:alias w:val="Dates of life"/>
+              <w:tag w:val="Dates of life"/>
+              <w:id w:val="-1919473015"/>
+              <w:placeholder>
+                <w:docPart w:val="40976C49E18A40809C4BF1506A60AD93"/>
+              </w:placeholder>
+            </w:sdtPr>
+            <w:sdtEndPr/>
+            <w:sdtContent>
+              <w:r>
+                <w:rPr>
+                  <w:lang w:val="en-US"/>
+                </w:rPr>
+                <w:t>dates of life</w:t>
+              </w:r>
+            </w:sdtContent>
+          </w:sdt>
+          <w:r>
+            <w:rPr>
+              <w:lang w:val="en-US"/>
+            </w:rPr>
+            <w:t>)</w:t>
+          </w:r>
+        </w:p>
+        <w:sdt>
+          <w:sdtPr>
+            <w:rPr>
+              <w:lang w:val="en-US"/>
+            </w:rPr>
+            <w:alias w:val="Info"/>
+            <w:tag w:val="Info"/>
+            <w:id w:val="472646871"/>
+            <w:placeholder>
+              <w:docPart w:val="40976C49E18A40809C4BF1506A60AD93"/>
+            </w:placeholder>
+          </w:sdtPr>
+          <w:sdtEndPr/>
+          <w:sdtContent>
+            <w:p>
+              <w:pPr>
+                <w:pStyle w:val="a4"/>
+                <w:numPr>
+                  <w:ilvl w:val="0"/>
+                  <w:numId w:val="9"/>
+                </w:numPr>
+                <w:spacing w:after="600"/>
+                <w:rPr>
+                  <w:lang w:val="en-US"/>
+                </w:rPr>
+              </w:pPr>
+              <w:r>
+                <w:rPr>
+                  <w:lang w:val="en-US"/>
+                </w:rPr>
+                <w:t>Info</w:t>
+              </w:r>
+            </w:p>
+          </w:sdtContent>
+        </w:sdt>
+      </w:sdtContent>
+    </w:sdt>
+    <w:p>
+      <w:pPr>
+        <w:rPr>
+          <w:lang w:val="en-US"/>
+        </w:rPr>
+      </w:pPr>
     </w:p>
     <w:sectPr>
-      <w:headerReference w:type="default" r:id="rId9"/>
-      <w:footerReference w:type="default" r:id="rId10"/>
+      <w:headerReference w:type="default" r:id="rId11"/>
+      <w:footerReference w:type="default" r:id="rId12"/>
       <w:pgSz w:w="11906" w:h="16838"/>
       <w:pgMar w:top="1134" w:right="850" w:bottom="1134" w:left="1701" w:header="708" w:footer="708" w:gutter="0"/>
       <w:cols w:space="708"/>
@@ -2837,6 +5256,180 @@
     </w:docPart>
     <w:docPart>
       <w:docPartPr>
+        <w:name w:val="C2275F9AA7F546A59B81C636F1669872"/>
+        <w:category>
+          <w:name w:val="Общие"/>
+          <w:gallery w:val="placeholder"/>
+        </w:category>
+        <w:types>
+          <w:type w:val="bbPlcHdr"/>
+        </w:types>
+        <w:behaviors>
+          <w:behavior w:val="content"/>
+        </w:behaviors>
+        <w:guid w:val="{C79D5951-3F96-4BCF-91B4-EFD666D1B6E2}"/>
+      </w:docPartPr>
+      <w:docPartBody>
+        <w:p>
+          <w:pPr>
+            <w:pStyle w:val="C2275F9AA7F546A59B81C636F1669872"/>
+          </w:pPr>
+          <w:r>
+            <w:rPr>
+              <w:rStyle w:val="a3"/>
+            </w:rPr>
+            <w:t>Место для ввода текста.</w:t>
+          </w:r>
+        </w:p>
+      </w:docPartBody>
+    </w:docPart>
+    <w:docPart>
+      <w:docPartPr>
+        <w:name w:val="92506812819E46E393E8F2AF4B0934DF"/>
+        <w:category>
+          <w:name w:val="Общие"/>
+          <w:gallery w:val="placeholder"/>
+        </w:category>
+        <w:types>
+          <w:type w:val="bbPlcHdr"/>
+        </w:types>
+        <w:behaviors>
+          <w:behavior w:val="content"/>
+        </w:behaviors>
+        <w:guid w:val="{31065C50-05FF-4C60-B5AD-A4D07DC738F7}"/>
+      </w:docPartPr>
+      <w:docPartBody>
+        <w:p>
+          <w:pPr>
+            <w:pStyle w:val="92506812819E46E393E8F2AF4B0934DF"/>
+          </w:pPr>
+          <w:r>
+            <w:rPr>
+              <w:rStyle w:val="a3"/>
+            </w:rPr>
+            <w:t>Место для ввода текста.</w:t>
+          </w:r>
+        </w:p>
+      </w:docPartBody>
+    </w:docPart>
+    <w:docPart>
+      <w:docPartPr>
+        <w:name w:val="29F16971242C4E559131EA3A535D4EF1"/>
+        <w:category>
+          <w:name w:val="Общие"/>
+          <w:gallery w:val="placeholder"/>
+        </w:category>
+        <w:types>
+          <w:type w:val="bbPlcHdr"/>
+        </w:types>
+        <w:behaviors>
+          <w:behavior w:val="content"/>
+        </w:behaviors>
+        <w:guid w:val="{D643FA46-3A7A-43E1-8B89-CEEB030333BE}"/>
+      </w:docPartPr>
+      <w:docPartBody>
+        <w:p>
+          <w:pPr>
+            <w:pStyle w:val="29F16971242C4E559131EA3A535D4EF1"/>
+          </w:pPr>
+          <w:r>
+            <w:rPr>
+              <w:rStyle w:val="a3"/>
+            </w:rPr>
+            <w:t>Место для ввода текста.</w:t>
+          </w:r>
+        </w:p>
+      </w:docPartBody>
+    </w:docPart>
+    <w:docPart>
+      <w:docPartPr>
+        <w:name w:val="B4F1E846C2F442D4A7AC262FF3F09C1A"/>
+        <w:category>
+          <w:name w:val="Общие"/>
+          <w:gallery w:val="placeholder"/>
+        </w:category>
+        <w:types>
+          <w:type w:val="bbPlcHdr"/>
+        </w:types>
+        <w:behaviors>
+          <w:behavior w:val="content"/>
+        </w:behaviors>
+        <w:guid w:val="{8F1E9DFB-E198-47CC-BC4C-C155716A38FE}"/>
+      </w:docPartPr>
+      <w:docPartBody>
+        <w:p>
+          <w:pPr>
+            <w:pStyle w:val="B4F1E846C2F442D4A7AC262FF3F09C1A"/>
+          </w:pPr>
+          <w:r>
+            <w:rPr>
+              <w:rStyle w:val="a3"/>
+            </w:rPr>
+            <w:t>Место для ввода текста.</w:t>
+          </w:r>
+        </w:p>
+      </w:docPartBody>
+    </w:docPart>
+    <w:docPart>
+      <w:docPartPr>
+        <w:name w:val="AF5BBCBB674F41A99D2B59B14D4D3E00"/>
+        <w:category>
+          <w:name w:val="Общие"/>
+          <w:gallery w:val="placeholder"/>
+        </w:category>
+        <w:types>
+          <w:type w:val="bbPlcHdr"/>
+        </w:types>
+        <w:behaviors>
+          <w:behavior w:val="content"/>
+        </w:behaviors>
+        <w:guid w:val="{CBCC1184-992F-419A-A9C7-D56B5D3D4C18}"/>
+      </w:docPartPr>
+      <w:docPartBody>
+        <w:p>
+          <w:pPr>
+            <w:pStyle w:val="AF5BBCBB674F41A99D2B59B14D4D3E00"/>
+          </w:pPr>
+          <w:r>
+            <w:rPr>
+              <w:rStyle w:val="a3"/>
+            </w:rPr>
+            <w:t>Место для ввода текста.</w:t>
+          </w:r>
+        </w:p>
+      </w:docPartBody>
+    </w:docPart>
+    <w:docPart>
+      <w:docPartPr>
+        <w:name w:val="43FC47DDB55B432A818289EF3B3E4B33"/>
+        <w:category>
+          <w:name w:val="Общие"/>
+          <w:gallery w:val="placeholder"/>
+        </w:category>
+        <w:types>
+          <w:type w:val="bbPlcHdr"/>
+        </w:types>
+        <w:behaviors>
+          <w:behavior w:val="content"/>
+        </w:behaviors>
+        <w:guid w:val="{3D4685FF-39FC-4E35-AABC-3A479F865E41}"/>
+      </w:docPartPr>
+      <w:docPartBody>
+        <w:p>
+          <w:pPr>
+            <w:pStyle w:val="43FC47DDB55B432A818289EF3B3E4B33"/>
+          </w:pPr>
+          <w:r>
+            <w:rPr>
+              <w:rStyle w:val="a3"/>
+            </w:rPr>
+            <w:t>Место для ввода текста.</w:t>
+          </w:r>
+        </w:p>
+      </w:docPartBody>
+    </w:docPart>
+    <w:docPart>
+      <w:docPartPr>
         <w:name w:val="FC3E21DEC9D64328913798E1224A075E"/>
         <w:category>
           <w:name w:val="Общие"/>
@@ -2866,7 +5459,7 @@
     </w:docPart>
     <w:docPart>
       <w:docPartPr>
-        <w:name w:val="8AE9A2FCEA5F4C6BA981AD0210C1B710"/>
+        <w:name w:val="40976C49E18A40809C4BF1506A60AD93"/>
         <w:category>
           <w:name w:val="Общие"/>
           <w:gallery w:val="placeholder"/>
@@ -2877,12 +5470,12 @@
         <w:behaviors>
           <w:behavior w:val="content"/>
         </w:behaviors>
-        <w:guid w:val="{6F16E27C-D262-48CC-8DB5-04DF040A673D}"/>
+        <w:guid w:val="{A38B9390-EC8A-4A16-84F4-9FB0C118B5CB}"/>
       </w:docPartPr>
       <w:docPartBody>
         <w:p>
           <w:pPr>
-            <w:pStyle w:val="8AE9A2FCEA5F4C6BA981AD0210C1B710"/>
+            <w:pStyle w:val="40976C49E18A40809C4BF1506A60AD93"/>
           </w:pPr>
           <w:r>
             <w:rPr>
@@ -2941,6 +5534,13 @@
     <w:pitch w:val="variable"/>
     <w:sig w:usb0="E0002AFF" w:usb1="C000247B" w:usb2="00000009" w:usb3="00000000" w:csb0="000001FF" w:csb1="00000000"/>
   </w:font>
+  <w:font w:name="Arial">
+    <w:panose1 w:val="020B0604020202020204"/>
+    <w:charset w:val="CC"/>
+    <w:family w:val="swiss"/>
+    <w:pitch w:val="variable"/>
+    <w:sig w:usb0="E0002EFF" w:usb1="C0007843" w:usb2="00000009" w:usb3="00000000" w:csb0="000001FF" w:csb1="00000000"/>
+  </w:font>
 </w:fonts>
 </file>
 
@@ -2962,37 +5562,42 @@
     <w:rsidRoot w:val="00F06F95"/>
     <w:rsid w:val="00053E2C"/>
     <w:rsid w:val="000619C9"/>
+    <w:rsid w:val="00063647"/>
     <w:rsid w:val="000802C3"/>
-    <w:rsid w:val="0010777A"/>
     <w:rsid w:val="00130135"/>
+    <w:rsid w:val="001627C6"/>
     <w:rsid w:val="002352CE"/>
     <w:rsid w:val="002374C7"/>
     <w:rsid w:val="00276B8C"/>
+    <w:rsid w:val="002C7AFE"/>
     <w:rsid w:val="00344052"/>
     <w:rsid w:val="00345B28"/>
     <w:rsid w:val="00357245"/>
+    <w:rsid w:val="00361B8A"/>
     <w:rsid w:val="003E431E"/>
     <w:rsid w:val="00433728"/>
     <w:rsid w:val="00496CBC"/>
     <w:rsid w:val="004E433E"/>
     <w:rsid w:val="00511775"/>
+    <w:rsid w:val="005241C7"/>
     <w:rsid w:val="00543D7E"/>
+    <w:rsid w:val="00601ACF"/>
     <w:rsid w:val="00630F70"/>
     <w:rsid w:val="00651CEB"/>
     <w:rsid w:val="00663E7E"/>
     <w:rsid w:val="00693D87"/>
+    <w:rsid w:val="006D06FE"/>
     <w:rsid w:val="006D205A"/>
     <w:rsid w:val="006F24E5"/>
     <w:rsid w:val="00763E59"/>
     <w:rsid w:val="008057B7"/>
     <w:rsid w:val="008355F0"/>
     <w:rsid w:val="00867E24"/>
-    <w:rsid w:val="00871088"/>
     <w:rsid w:val="008B090E"/>
     <w:rsid w:val="009010B0"/>
     <w:rsid w:val="0092484B"/>
     <w:rsid w:val="009B2FEA"/>
-    <w:rsid w:val="009F51D3"/>
+    <w:rsid w:val="00A37780"/>
     <w:rsid w:val="00A64CC6"/>
     <w:rsid w:val="00AE54E8"/>
     <w:rsid w:val="00AF4DAE"/>
@@ -3006,7 +5611,6 @@
     <w:rsid w:val="00D15F37"/>
     <w:rsid w:val="00D44C81"/>
     <w:rsid w:val="00E00077"/>
-    <w:rsid w:val="00E60B84"/>
     <w:rsid w:val="00ED7EBA"/>
     <w:rsid w:val="00EF7107"/>
     <w:rsid w:val="00F0641F"/>
@@ -3462,7 +6066,7 @@
     <w:basedOn w:val="a0"/>
     <w:uiPriority w:val="99"/>
     <w:semiHidden/>
-    <w:rsid w:val="009F51D3"/>
+    <w:rsid w:val="00361B8A"/>
     <w:rPr>
       <w:color w:val="808080"/>
     </w:rPr>
@@ -3511,9 +6115,17 @@
     <w:name w:val="FC3E21DEC9D64328913798E1224A075E"/>
     <w:rsid w:val="00D44C81"/>
   </w:style>
-  <w:style w:type="paragraph" w:customStyle="1" w:styleId="8AE9A2FCEA5F4C6BA981AD0210C1B710">
-    <w:name w:val="8AE9A2FCEA5F4C6BA981AD0210C1B710"/>
-    <w:rsid w:val="009F51D3"/>
+  <w:style w:type="paragraph" w:customStyle="1" w:styleId="7ABFE5C62992461D99D1C8A809906446">
+    <w:name w:val="7ABFE5C62992461D99D1C8A809906446"/>
+    <w:rsid w:val="00063647"/>
+  </w:style>
+  <w:style w:type="paragraph" w:customStyle="1" w:styleId="82F098279D7448A38154B968D0B51D8B">
+    <w:name w:val="82F098279D7448A38154B968D0B51D8B"/>
+    <w:rsid w:val="00361B8A"/>
+  </w:style>
+  <w:style w:type="paragraph" w:customStyle="1" w:styleId="40976C49E18A40809C4BF1506A60AD93">
+    <w:name w:val="40976C49E18A40809C4BF1506A60AD93"/>
+    <w:rsid w:val="00361B8A"/>
   </w:style>
 </w:styles>
 </file>
@@ -3791,7 +6403,7 @@
 </file>
 
 <file path=customXml/itemProps1.xml><?xml version="1.0" encoding="utf-8"?>
-<ds:datastoreItem xmlns:ds="http://schemas.openxmlformats.org/officeDocument/2006/customXml" ds:itemID="{8C2273B4-E3C4-4CE3-A843-D7141AD4CE75}">
+<ds:datastoreItem xmlns:ds="http://schemas.openxmlformats.org/officeDocument/2006/customXml" ds:itemID="{DCB4E4F4-EECF-453E-A9F5-2FD3E6D46D88}">
   <ds:schemaRefs>
     <ds:schemaRef ds:uri="http://schemas.openxmlformats.org/officeDocument/2006/bibliography"/>
   </ds:schemaRefs>

</xml_diff>